<commit_message>
Added more to research section
</commit_message>
<xml_diff>
--- a/Interim Report.docx
+++ b/Interim Report.docx
@@ -2,20 +2,854 @@
 <file path=word/document.xml><?xml version="1.0" encoding="utf-8"?>
 <w:document xmlns:wpc="http://schemas.microsoft.com/office/word/2010/wordprocessingCanvas" xmlns:cx="http://schemas.microsoft.com/office/drawing/2014/chartex" xmlns:cx1="http://schemas.microsoft.com/office/drawing/2015/9/8/chartex" xmlns:cx2="http://schemas.microsoft.com/office/drawing/2015/10/21/chartex" xmlns:cx3="http://schemas.microsoft.com/office/drawing/2016/5/9/chartex" xmlns:cx4="http://schemas.microsoft.com/office/drawing/2016/5/10/chartex" xmlns:cx5="http://schemas.microsoft.com/office/drawing/2016/5/11/chartex" xmlns:cx6="http://schemas.microsoft.com/office/drawing/2016/5/12/chartex" xmlns:cx7="http://schemas.microsoft.com/office/drawing/2016/5/13/chartex" xmlns:cx8="http://schemas.microsoft.com/office/drawing/2016/5/14/chartex" xmlns:mc="http://schemas.openxmlformats.org/markup-compatibility/2006" xmlns:aink="http://schemas.microsoft.com/office/drawing/2016/ink" xmlns:am3d="http://schemas.microsoft.com/office/drawing/2017/model3d" xmlns:o="urn:schemas-microsoft-com:office:office" xmlns:r="http://schemas.openxmlformats.org/officeDocument/2006/relationships" xmlns:m="http://schemas.openxmlformats.org/officeDocument/2006/math" xmlns:v="urn:schemas-microsoft-com:vml" xmlns:wp14="http://schemas.microsoft.com/office/word/2010/wordprocessingDrawing" xmlns:wp="http://schemas.openxmlformats.org/drawingml/2006/wordprocessingDrawing" xmlns:w10="urn:schemas-microsoft-com:office:word" xmlns:w="http://schemas.openxmlformats.org/wordprocessingml/2006/main" xmlns:w14="http://schemas.microsoft.com/office/word/2010/wordml" xmlns:w15="http://schemas.microsoft.com/office/word/2012/wordml" xmlns:w16cex="http://schemas.microsoft.com/office/word/2018/wordml/cex" xmlns:w16cid="http://schemas.microsoft.com/office/word/2016/wordml/cid" xmlns:w16="http://schemas.microsoft.com/office/word/2018/wordml" xmlns:w16sdtdh="http://schemas.microsoft.com/office/word/2020/wordml/sdtdatahash" xmlns:w16se="http://schemas.microsoft.com/office/word/2015/wordml/symex" xmlns:wpg="http://schemas.microsoft.com/office/word/2010/wordprocessingGroup" xmlns:wpi="http://schemas.microsoft.com/office/word/2010/wordprocessingInk" xmlns:wne="http://schemas.microsoft.com/office/word/2006/wordml" xmlns:wps="http://schemas.microsoft.com/office/word/2010/wordprocessingShape" mc:Ignorable="w14 w15 w16se w16cid w16 w16cex w16sdtdh wp14">
   <w:body>
+    <w:sdt>
+      <w:sdtPr>
+        <w:id w:val="-2082212078"/>
+        <w:docPartObj>
+          <w:docPartGallery w:val="Cover Pages"/>
+          <w:docPartUnique/>
+        </w:docPartObj>
+      </w:sdtPr>
+      <w:sdtContent>
+        <w:p/>
+        <w:p>
+          <w:r>
+            <w:rPr>
+              <w:noProof/>
+            </w:rPr>
+            <mc:AlternateContent>
+              <mc:Choice Requires="wps">
+                <w:drawing>
+                  <wp:anchor distT="0" distB="0" distL="114300" distR="114300" simplePos="0" relativeHeight="251661312" behindDoc="0" locked="0" layoutInCell="1" allowOverlap="1" wp14:anchorId="30799D5E" wp14:editId="41663A9F">
+                    <wp:simplePos x="0" y="0"/>
+                    <wp:positionH relativeFrom="page">
+                      <wp:posOffset>468544</wp:posOffset>
+                    </wp:positionH>
+                    <wp:positionV relativeFrom="page">
+                      <wp:posOffset>6316137</wp:posOffset>
+                    </wp:positionV>
+                    <wp:extent cx="5753100" cy="484632"/>
+                    <wp:effectExtent l="0" t="0" r="0" b="7620"/>
+                    <wp:wrapSquare wrapText="bothSides"/>
+                    <wp:docPr id="129" name="Text Box 129"/>
+                    <wp:cNvGraphicFramePr/>
+                    <a:graphic xmlns:a="http://schemas.openxmlformats.org/drawingml/2006/main">
+                      <a:graphicData uri="http://schemas.microsoft.com/office/word/2010/wordprocessingShape">
+                        <wps:wsp>
+                          <wps:cNvSpPr txBox="1"/>
+                          <wps:spPr>
+                            <a:xfrm>
+                              <a:off x="0" y="0"/>
+                              <a:ext cx="5753100" cy="484632"/>
+                            </a:xfrm>
+                            <a:prstGeom prst="rect">
+                              <a:avLst/>
+                            </a:prstGeom>
+                            <a:noFill/>
+                            <a:ln w="6350">
+                              <a:noFill/>
+                            </a:ln>
+                            <a:effectLst/>
+                          </wps:spPr>
+                          <wps:style>
+                            <a:lnRef idx="0">
+                              <a:schemeClr val="accent1"/>
+                            </a:lnRef>
+                            <a:fillRef idx="0">
+                              <a:schemeClr val="accent1"/>
+                            </a:fillRef>
+                            <a:effectRef idx="0">
+                              <a:schemeClr val="accent1"/>
+                            </a:effectRef>
+                            <a:fontRef idx="minor">
+                              <a:schemeClr val="dk1"/>
+                            </a:fontRef>
+                          </wps:style>
+                          <wps:txbx>
+                            <w:txbxContent>
+                              <w:sdt>
+                                <w:sdtPr>
+                                  <w:rPr>
+                                    <w:caps/>
+                                    <w:color w:val="FFFFFF" w:themeColor="background1"/>
+                                    <w:sz w:val="28"/>
+                                    <w:szCs w:val="28"/>
+                                  </w:rPr>
+                                  <w:alias w:val="Subtitle"/>
+                                  <w:tag w:val=""/>
+                                  <w:id w:val="-1452929454"/>
+                                  <w:dataBinding w:prefixMappings="xmlns:ns0='http://purl.org/dc/elements/1.1/' xmlns:ns1='http://schemas.openxmlformats.org/package/2006/metadata/core-properties' " w:xpath="/ns1:coreProperties[1]/ns0:subject[1]" w:storeItemID="{6C3C8BC8-F283-45AE-878A-BAB7291924A1}"/>
+                                  <w:text/>
+                                </w:sdtPr>
+                                <w:sdtContent>
+                                  <w:p>
+                                    <w:pPr>
+                                      <w:pStyle w:val="NoSpacing"/>
+                                      <w:spacing w:before="40" w:after="40"/>
+                                      <w:rPr>
+                                        <w:caps/>
+                                        <w:color w:val="FFFFFF" w:themeColor="background1"/>
+                                        <w:sz w:val="28"/>
+                                        <w:szCs w:val="28"/>
+                                      </w:rPr>
+                                    </w:pPr>
+                                    <w:r>
+                                      <w:rPr>
+                                        <w:caps/>
+                                        <w:color w:val="FFFFFF" w:themeColor="background1"/>
+                                        <w:sz w:val="28"/>
+                                        <w:szCs w:val="28"/>
+                                      </w:rPr>
+                                      <w:t>Lego: Set Checklist Creator</w:t>
+                                    </w:r>
+                                  </w:p>
+                                </w:sdtContent>
+                              </w:sdt>
+                              <w:sdt>
+                                <w:sdtPr>
+                                  <w:rPr>
+                                    <w:caps/>
+                                    <w:color w:val="5B9BD5" w:themeColor="accent5"/>
+                                    <w:sz w:val="24"/>
+                                    <w:szCs w:val="24"/>
+                                  </w:rPr>
+                                  <w:alias w:val="Author"/>
+                                  <w:tag w:val=""/>
+                                  <w:id w:val="-954487662"/>
+                                  <w:dataBinding w:prefixMappings="xmlns:ns0='http://purl.org/dc/elements/1.1/' xmlns:ns1='http://schemas.openxmlformats.org/package/2006/metadata/core-properties' " w:xpath="/ns1:coreProperties[1]/ns0:creator[1]" w:storeItemID="{6C3C8BC8-F283-45AE-878A-BAB7291924A1}"/>
+                                  <w:text/>
+                                </w:sdtPr>
+                                <w:sdtContent>
+                                  <w:p>
+                                    <w:pPr>
+                                      <w:pStyle w:val="NoSpacing"/>
+                                      <w:spacing w:before="40" w:after="40"/>
+                                      <w:rPr>
+                                        <w:caps/>
+                                        <w:color w:val="5B9BD5" w:themeColor="accent5"/>
+                                        <w:sz w:val="24"/>
+                                        <w:szCs w:val="24"/>
+                                      </w:rPr>
+                                    </w:pPr>
+                                    <w:r>
+                                      <w:rPr>
+                                        <w:caps/>
+                                        <w:color w:val="5B9BD5" w:themeColor="accent5"/>
+                                        <w:sz w:val="24"/>
+                                        <w:szCs w:val="24"/>
+                                      </w:rPr>
+                                      <w:t>DAN Booth</w:t>
+                                    </w:r>
+                                  </w:p>
+                                </w:sdtContent>
+                              </w:sdt>
+                            </w:txbxContent>
+                          </wps:txbx>
+                          <wps:bodyPr rot="0" spcFirstLastPara="0" vertOverflow="overflow" horzOverflow="overflow" vert="horz" wrap="square" lIns="914400" tIns="0" rIns="1097280" bIns="0" numCol="1" spcCol="0" rtlCol="0" fromWordArt="0" anchor="t" anchorCtr="0" forceAA="0" compatLnSpc="1">
+                            <a:prstTxWarp prst="textNoShape">
+                              <a:avLst/>
+                            </a:prstTxWarp>
+                            <a:spAutoFit/>
+                          </wps:bodyPr>
+                        </wps:wsp>
+                      </a:graphicData>
+                    </a:graphic>
+                    <wp14:sizeRelH relativeFrom="margin">
+                      <wp14:pctWidth>115400</wp14:pctWidth>
+                    </wp14:sizeRelH>
+                    <wp14:sizeRelV relativeFrom="margin">
+                      <wp14:pctHeight>0</wp14:pctHeight>
+                    </wp14:sizeRelV>
+                  </wp:anchor>
+                </w:drawing>
+              </mc:Choice>
+              <mc:Fallback>
+                <w:pict>
+                  <v:shapetype w14:anchorId="30799D5E" id="_x0000_t202" coordsize="21600,21600" o:spt="202" path="m,l,21600r21600,l21600,xe">
+                    <v:stroke joinstyle="miter"/>
+                    <v:path gradientshapeok="t" o:connecttype="rect"/>
+                  </v:shapetype>
+                  <v:shape id="Text Box 129" o:spid="_x0000_s1026" type="#_x0000_t202" style="position:absolute;margin-left:36.9pt;margin-top:497.35pt;width:453pt;height:38.15pt;z-index:251661312;visibility:visible;mso-wrap-style:square;mso-width-percent:1154;mso-height-percent:0;mso-wrap-distance-left:9pt;mso-wrap-distance-top:0;mso-wrap-distance-right:9pt;mso-wrap-distance-bottom:0;mso-position-horizontal:absolute;mso-position-horizontal-relative:page;mso-position-vertical:absolute;mso-position-vertical-relative:page;mso-width-percent:1154;mso-height-percent:0;mso-width-relative:margin;mso-height-relative:margin;v-text-anchor:top" o:gfxdata="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" filled="f" stroked="f" strokeweight=".5pt">
+                    <v:textbox style="mso-fit-shape-to-text:t" inset="1in,0,86.4pt,0">
+                      <w:txbxContent>
+                        <w:sdt>
+                          <w:sdtPr>
+                            <w:rPr>
+                              <w:caps/>
+                              <w:color w:val="FFFFFF" w:themeColor="background1"/>
+                              <w:sz w:val="28"/>
+                              <w:szCs w:val="28"/>
+                            </w:rPr>
+                            <w:alias w:val="Subtitle"/>
+                            <w:tag w:val=""/>
+                            <w:id w:val="-1452929454"/>
+                            <w:dataBinding w:prefixMappings="xmlns:ns0='http://purl.org/dc/elements/1.1/' xmlns:ns1='http://schemas.openxmlformats.org/package/2006/metadata/core-properties' " w:xpath="/ns1:coreProperties[1]/ns0:subject[1]" w:storeItemID="{6C3C8BC8-F283-45AE-878A-BAB7291924A1}"/>
+                            <w:text/>
+                          </w:sdtPr>
+                          <w:sdtContent>
+                            <w:p>
+                              <w:pPr>
+                                <w:pStyle w:val="NoSpacing"/>
+                                <w:spacing w:before="40" w:after="40"/>
+                                <w:rPr>
+                                  <w:caps/>
+                                  <w:color w:val="FFFFFF" w:themeColor="background1"/>
+                                  <w:sz w:val="28"/>
+                                  <w:szCs w:val="28"/>
+                                </w:rPr>
+                              </w:pPr>
+                              <w:r>
+                                <w:rPr>
+                                  <w:caps/>
+                                  <w:color w:val="FFFFFF" w:themeColor="background1"/>
+                                  <w:sz w:val="28"/>
+                                  <w:szCs w:val="28"/>
+                                </w:rPr>
+                                <w:t>Lego: Set Checklist Creator</w:t>
+                              </w:r>
+                            </w:p>
+                          </w:sdtContent>
+                        </w:sdt>
+                        <w:sdt>
+                          <w:sdtPr>
+                            <w:rPr>
+                              <w:caps/>
+                              <w:color w:val="5B9BD5" w:themeColor="accent5"/>
+                              <w:sz w:val="24"/>
+                              <w:szCs w:val="24"/>
+                            </w:rPr>
+                            <w:alias w:val="Author"/>
+                            <w:tag w:val=""/>
+                            <w:id w:val="-954487662"/>
+                            <w:dataBinding w:prefixMappings="xmlns:ns0='http://purl.org/dc/elements/1.1/' xmlns:ns1='http://schemas.openxmlformats.org/package/2006/metadata/core-properties' " w:xpath="/ns1:coreProperties[1]/ns0:creator[1]" w:storeItemID="{6C3C8BC8-F283-45AE-878A-BAB7291924A1}"/>
+                            <w:text/>
+                          </w:sdtPr>
+                          <w:sdtContent>
+                            <w:p>
+                              <w:pPr>
+                                <w:pStyle w:val="NoSpacing"/>
+                                <w:spacing w:before="40" w:after="40"/>
+                                <w:rPr>
+                                  <w:caps/>
+                                  <w:color w:val="5B9BD5" w:themeColor="accent5"/>
+                                  <w:sz w:val="24"/>
+                                  <w:szCs w:val="24"/>
+                                </w:rPr>
+                              </w:pPr>
+                              <w:r>
+                                <w:rPr>
+                                  <w:caps/>
+                                  <w:color w:val="5B9BD5" w:themeColor="accent5"/>
+                                  <w:sz w:val="24"/>
+                                  <w:szCs w:val="24"/>
+                                </w:rPr>
+                                <w:t>DAN Booth</w:t>
+                              </w:r>
+                            </w:p>
+                          </w:sdtContent>
+                        </w:sdt>
+                      </w:txbxContent>
+                    </v:textbox>
+                    <w10:wrap type="square" anchorx="page" anchory="page"/>
+                  </v:shape>
+                </w:pict>
+              </mc:Fallback>
+            </mc:AlternateContent>
+          </w:r>
+          <w:r>
+            <w:rPr>
+              <w:noProof/>
+            </w:rPr>
+            <mc:AlternateContent>
+              <mc:Choice Requires="wpg">
+                <w:drawing>
+                  <wp:anchor distT="0" distB="0" distL="114300" distR="114300" simplePos="0" relativeHeight="251659264" behindDoc="1" locked="0" layoutInCell="1" allowOverlap="1" wp14:anchorId="4A3AA8A6" wp14:editId="1879E4AB">
+                    <wp:simplePos x="0" y="0"/>
+                    <wp:positionH relativeFrom="margin">
+                      <wp:align>center</wp:align>
+                    </wp:positionH>
+                    <mc:AlternateContent>
+                      <mc:Choice Requires="wp14">
+                        <wp:positionV relativeFrom="page">
+                          <wp14:pctPosVOffset>4500</wp14:pctPosVOffset>
+                        </wp:positionV>
+                      </mc:Choice>
+                      <mc:Fallback>
+                        <wp:positionV relativeFrom="page">
+                          <wp:posOffset>480695</wp:posOffset>
+                        </wp:positionV>
+                      </mc:Fallback>
+                    </mc:AlternateContent>
+                    <wp:extent cx="6858000" cy="7068185"/>
+                    <wp:effectExtent l="0" t="0" r="0" b="0"/>
+                    <wp:wrapNone/>
+                    <wp:docPr id="125" name="Group 125"/>
+                    <wp:cNvGraphicFramePr>
+                      <a:graphicFrameLocks xmlns:a="http://schemas.openxmlformats.org/drawingml/2006/main" noChangeAspect="1"/>
+                    </wp:cNvGraphicFramePr>
+                    <a:graphic xmlns:a="http://schemas.openxmlformats.org/drawingml/2006/main">
+                      <a:graphicData uri="http://schemas.microsoft.com/office/word/2010/wordprocessingGroup">
+                        <wpg:wgp>
+                          <wpg:cNvGrpSpPr>
+                            <a:grpSpLocks noChangeAspect="1"/>
+                          </wpg:cNvGrpSpPr>
+                          <wpg:grpSpPr>
+                            <a:xfrm>
+                              <a:off x="0" y="0"/>
+                              <a:ext cx="6858000" cy="7068312"/>
+                              <a:chOff x="0" y="0"/>
+                              <a:chExt cx="5561330" cy="5404485"/>
+                            </a:xfrm>
+                          </wpg:grpSpPr>
+                          <wps:wsp>
+                            <wps:cNvPr id="126" name="Freeform 10"/>
+                            <wps:cNvSpPr>
+                              <a:spLocks/>
+                            </wps:cNvSpPr>
+                            <wps:spPr bwMode="auto">
+                              <a:xfrm>
+                                <a:off x="0" y="0"/>
+                                <a:ext cx="5557520" cy="5404485"/>
+                              </a:xfrm>
+                              <a:custGeom>
+                                <a:avLst/>
+                                <a:gdLst>
+                                  <a:gd name="T0" fmla="*/ 0 w 720"/>
+                                  <a:gd name="T1" fmla="*/ 0 h 700"/>
+                                  <a:gd name="T2" fmla="*/ 0 w 720"/>
+                                  <a:gd name="T3" fmla="*/ 644 h 700"/>
+                                  <a:gd name="T4" fmla="*/ 113 w 720"/>
+                                  <a:gd name="T5" fmla="*/ 665 h 700"/>
+                                  <a:gd name="T6" fmla="*/ 720 w 720"/>
+                                  <a:gd name="T7" fmla="*/ 644 h 700"/>
+                                  <a:gd name="T8" fmla="*/ 720 w 720"/>
+                                  <a:gd name="T9" fmla="*/ 617 h 700"/>
+                                  <a:gd name="T10" fmla="*/ 720 w 720"/>
+                                  <a:gd name="T11" fmla="*/ 0 h 700"/>
+                                  <a:gd name="T12" fmla="*/ 0 w 720"/>
+                                  <a:gd name="T13" fmla="*/ 0 h 700"/>
+                                </a:gdLst>
+                                <a:ahLst/>
+                                <a:cxnLst>
+                                  <a:cxn ang="0">
+                                    <a:pos x="T0" y="T1"/>
+                                  </a:cxn>
+                                  <a:cxn ang="0">
+                                    <a:pos x="T2" y="T3"/>
+                                  </a:cxn>
+                                  <a:cxn ang="0">
+                                    <a:pos x="T4" y="T5"/>
+                                  </a:cxn>
+                                  <a:cxn ang="0">
+                                    <a:pos x="T6" y="T7"/>
+                                  </a:cxn>
+                                  <a:cxn ang="0">
+                                    <a:pos x="T8" y="T9"/>
+                                  </a:cxn>
+                                  <a:cxn ang="0">
+                                    <a:pos x="T10" y="T11"/>
+                                  </a:cxn>
+                                  <a:cxn ang="0">
+                                    <a:pos x="T12" y="T13"/>
+                                  </a:cxn>
+                                </a:cxnLst>
+                                <a:rect l="0" t="0" r="r" b="b"/>
+                                <a:pathLst>
+                                  <a:path w="720" h="700">
+                                    <a:moveTo>
+                                      <a:pt x="0" y="0"/>
+                                    </a:moveTo>
+                                    <a:cubicBezTo>
+                                      <a:pt x="0" y="644"/>
+                                      <a:pt x="0" y="644"/>
+                                      <a:pt x="0" y="644"/>
+                                    </a:cubicBezTo>
+                                    <a:cubicBezTo>
+                                      <a:pt x="23" y="650"/>
+                                      <a:pt x="62" y="658"/>
+                                      <a:pt x="113" y="665"/>
+                                    </a:cubicBezTo>
+                                    <a:cubicBezTo>
+                                      <a:pt x="250" y="685"/>
+                                      <a:pt x="476" y="700"/>
+                                      <a:pt x="720" y="644"/>
+                                    </a:cubicBezTo>
+                                    <a:cubicBezTo>
+                                      <a:pt x="720" y="617"/>
+                                      <a:pt x="720" y="617"/>
+                                      <a:pt x="720" y="617"/>
+                                    </a:cubicBezTo>
+                                    <a:cubicBezTo>
+                                      <a:pt x="720" y="0"/>
+                                      <a:pt x="720" y="0"/>
+                                      <a:pt x="720" y="0"/>
+                                    </a:cubicBezTo>
+                                    <a:cubicBezTo>
+                                      <a:pt x="0" y="0"/>
+                                      <a:pt x="0" y="0"/>
+                                      <a:pt x="0" y="0"/>
+                                    </a:cubicBezTo>
+                                  </a:path>
+                                </a:pathLst>
+                              </a:custGeom>
+                              <a:ln>
+                                <a:noFill/>
+                              </a:ln>
+                            </wps:spPr>
+                            <wps:style>
+                              <a:lnRef idx="0">
+                                <a:scrgbClr r="0" g="0" b="0"/>
+                              </a:lnRef>
+                              <a:fillRef idx="1003">
+                                <a:schemeClr val="dk2"/>
+                              </a:fillRef>
+                              <a:effectRef idx="0">
+                                <a:scrgbClr r="0" g="0" b="0"/>
+                              </a:effectRef>
+                              <a:fontRef idx="major"/>
+                            </wps:style>
+                            <wps:txbx>
+                              <w:txbxContent>
+                                <w:p>
+                                  <w:pPr>
+                                    <w:jc w:val="center"/>
+                                  </w:pPr>
+                                  <w:sdt>
+                                    <w:sdtPr>
+                                      <w:rPr>
+                                        <w:color w:val="FFFFFF" w:themeColor="background1"/>
+                                        <w:sz w:val="72"/>
+                                        <w:szCs w:val="72"/>
+                                      </w:rPr>
+                                      <w:alias w:val="Title"/>
+                                      <w:tag w:val=""/>
+                                      <w:id w:val="-554696155"/>
+                                      <w:dataBinding w:prefixMappings="xmlns:ns0='http://purl.org/dc/elements/1.1/' xmlns:ns1='http://schemas.openxmlformats.org/package/2006/metadata/core-properties' " w:xpath="/ns1:coreProperties[1]/ns0:title[1]" w:storeItemID="{6C3C8BC8-F283-45AE-878A-BAB7291924A1}"/>
+                                      <w:text/>
+                                    </w:sdtPr>
+                                    <w:sdtContent>
+                                      <w:r>
+                                        <w:rPr>
+                                          <w:color w:val="FFFFFF" w:themeColor="background1"/>
+                                          <w:sz w:val="72"/>
+                                          <w:szCs w:val="72"/>
+                                        </w:rPr>
+                                        <w:t>Interim Report</w:t>
+                                      </w:r>
+                                    </w:sdtContent>
+                                  </w:sdt>
+                                  <w:r>
+                                    <w:t xml:space="preserve"> </w:t>
+                                  </w:r>
+                                </w:p>
+                                <w:p>
+                                  <w:pPr>
+                                    <w:jc w:val="center"/>
+                                  </w:pPr>
+                                </w:p>
+                              </w:txbxContent>
+                            </wps:txbx>
+                            <wps:bodyPr rot="0" vert="horz" wrap="square" lIns="914400" tIns="1097280" rIns="1097280" bIns="1097280" anchor="b" anchorCtr="0" upright="1">
+                              <a:noAutofit/>
+                            </wps:bodyPr>
+                          </wps:wsp>
+                          <wps:wsp>
+                            <wps:cNvPr id="127" name="Freeform 11"/>
+                            <wps:cNvSpPr>
+                              <a:spLocks/>
+                            </wps:cNvSpPr>
+                            <wps:spPr bwMode="auto">
+                              <a:xfrm>
+                                <a:off x="876300" y="4769783"/>
+                                <a:ext cx="4685030" cy="509905"/>
+                              </a:xfrm>
+                              <a:custGeom>
+                                <a:avLst/>
+                                <a:gdLst>
+                                  <a:gd name="T0" fmla="*/ 607 w 607"/>
+                                  <a:gd name="T1" fmla="*/ 0 h 66"/>
+                                  <a:gd name="T2" fmla="*/ 176 w 607"/>
+                                  <a:gd name="T3" fmla="*/ 57 h 66"/>
+                                  <a:gd name="T4" fmla="*/ 0 w 607"/>
+                                  <a:gd name="T5" fmla="*/ 48 h 66"/>
+                                  <a:gd name="T6" fmla="*/ 251 w 607"/>
+                                  <a:gd name="T7" fmla="*/ 66 h 66"/>
+                                  <a:gd name="T8" fmla="*/ 607 w 607"/>
+                                  <a:gd name="T9" fmla="*/ 27 h 66"/>
+                                  <a:gd name="T10" fmla="*/ 607 w 607"/>
+                                  <a:gd name="T11" fmla="*/ 0 h 66"/>
+                                </a:gdLst>
+                                <a:ahLst/>
+                                <a:cxnLst>
+                                  <a:cxn ang="0">
+                                    <a:pos x="T0" y="T1"/>
+                                  </a:cxn>
+                                  <a:cxn ang="0">
+                                    <a:pos x="T2" y="T3"/>
+                                  </a:cxn>
+                                  <a:cxn ang="0">
+                                    <a:pos x="T4" y="T5"/>
+                                  </a:cxn>
+                                  <a:cxn ang="0">
+                                    <a:pos x="T6" y="T7"/>
+                                  </a:cxn>
+                                  <a:cxn ang="0">
+                                    <a:pos x="T8" y="T9"/>
+                                  </a:cxn>
+                                  <a:cxn ang="0">
+                                    <a:pos x="T10" y="T11"/>
+                                  </a:cxn>
+                                </a:cxnLst>
+                                <a:rect l="0" t="0" r="r" b="b"/>
+                                <a:pathLst>
+                                  <a:path w="607" h="66">
+                                    <a:moveTo>
+                                      <a:pt x="607" y="0"/>
+                                    </a:moveTo>
+                                    <a:cubicBezTo>
+                                      <a:pt x="450" y="44"/>
+                                      <a:pt x="300" y="57"/>
+                                      <a:pt x="176" y="57"/>
+                                    </a:cubicBezTo>
+                                    <a:cubicBezTo>
+                                      <a:pt x="109" y="57"/>
+                                      <a:pt x="49" y="53"/>
+                                      <a:pt x="0" y="48"/>
+                                    </a:cubicBezTo>
+                                    <a:cubicBezTo>
+                                      <a:pt x="66" y="58"/>
+                                      <a:pt x="152" y="66"/>
+                                      <a:pt x="251" y="66"/>
+                                    </a:cubicBezTo>
+                                    <a:cubicBezTo>
+                                      <a:pt x="358" y="66"/>
+                                      <a:pt x="480" y="56"/>
+                                      <a:pt x="607" y="27"/>
+                                    </a:cubicBezTo>
+                                    <a:cubicBezTo>
+                                      <a:pt x="607" y="0"/>
+                                      <a:pt x="607" y="0"/>
+                                      <a:pt x="607" y="0"/>
+                                    </a:cubicBezTo>
+                                  </a:path>
+                                </a:pathLst>
+                              </a:custGeom>
+                              <a:solidFill>
+                                <a:schemeClr val="bg1">
+                                  <a:alpha val="30000"/>
+                                </a:schemeClr>
+                              </a:solidFill>
+                              <a:ln>
+                                <a:noFill/>
+                              </a:ln>
+                              <a:extLst>
+                                <a:ext uri="{91240B29-F687-4F45-9708-019B960494DF}">
+                                  <a14:hiddenLine xmlns:a14="http://schemas.microsoft.com/office/drawing/2010/main" w="9525">
+                                    <a:solidFill>
+                                      <a:srgbClr val="000000"/>
+                                    </a:solidFill>
+                                    <a:round/>
+                                    <a:headEnd/>
+                                    <a:tailEnd/>
+                                  </a14:hiddenLine>
+                                </a:ext>
+                              </a:extLst>
+                            </wps:spPr>
+                            <wps:bodyPr rot="0" vert="horz" wrap="square" lIns="91440" tIns="45720" rIns="91440" bIns="45720" anchor="b" anchorCtr="0" upright="1">
+                              <a:noAutofit/>
+                            </wps:bodyPr>
+                          </wps:wsp>
+                        </wpg:wgp>
+                      </a:graphicData>
+                    </a:graphic>
+                    <wp14:sizeRelH relativeFrom="margin">
+                      <wp14:pctWidth>115400</wp14:pctWidth>
+                    </wp14:sizeRelH>
+                    <wp14:sizeRelV relativeFrom="page">
+                      <wp14:pctHeight>67000</wp14:pctHeight>
+                    </wp14:sizeRelV>
+                  </wp:anchor>
+                </w:drawing>
+              </mc:Choice>
+              <mc:Fallback>
+                <w:pict>
+                  <v:group w14:anchorId="4A3AA8A6" id="Group 125" o:spid="_x0000_s1027" style="position:absolute;margin-left:0;margin-top:0;width:540pt;height:556.55pt;z-index:-251657216;mso-width-percent:1154;mso-height-percent:670;mso-top-percent:45;mso-position-horizontal:center;mso-position-horizontal-relative:margin;mso-position-vertical-relative:page;mso-width-percent:1154;mso-height-percent:670;mso-top-percent:45;mso-width-relative:margin" coordsize="55613,54044" o:gfxdata="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">
+                    <o:lock v:ext="edit" aspectratio="t"/>
+                    <v:shape id="Freeform 10" o:spid="_x0000_s1028" style="position:absolute;width:55575;height:54044;visibility:visible;mso-wrap-style:square;v-text-anchor:bottom" coordsize="720,700" o:spt="100" o:gfxdata="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" adj="-11796480,,5400" path="m,c,644,,644,,644v23,6,62,14,113,21c250,685,476,700,720,644v,-27,,-27,,-27c720,,720,,720,,,,,,,e" fillcolor="#4d5f78 [2994]" stroked="f">
+                      <v:fill color2="#2a3442 [2018]" rotate="t" colors="0 #5d6d85;.5 #485972;1 #334258" focus="100%" type="gradient">
+                        <o:fill v:ext="view" type="gradientUnscaled"/>
+                      </v:fill>
+                      <v:stroke joinstyle="miter"/>
+                      <v:formulas/>
+                      <v:path arrowok="t" o:connecttype="custom" o:connectlocs="0,0;0,4972126;872222,5134261;5557520,4972126;5557520,4763667;5557520,0;0,0" o:connectangles="0,0,0,0,0,0,0" textboxrect="0,0,720,700"/>
+                      <v:textbox inset="1in,86.4pt,86.4pt,86.4pt">
+                        <w:txbxContent>
+                          <w:p>
+                            <w:pPr>
+                              <w:jc w:val="center"/>
+                            </w:pPr>
+                            <w:sdt>
+                              <w:sdtPr>
+                                <w:rPr>
+                                  <w:color w:val="FFFFFF" w:themeColor="background1"/>
+                                  <w:sz w:val="72"/>
+                                  <w:szCs w:val="72"/>
+                                </w:rPr>
+                                <w:alias w:val="Title"/>
+                                <w:tag w:val=""/>
+                                <w:id w:val="-554696155"/>
+                                <w:dataBinding w:prefixMappings="xmlns:ns0='http://purl.org/dc/elements/1.1/' xmlns:ns1='http://schemas.openxmlformats.org/package/2006/metadata/core-properties' " w:xpath="/ns1:coreProperties[1]/ns0:title[1]" w:storeItemID="{6C3C8BC8-F283-45AE-878A-BAB7291924A1}"/>
+                                <w:text/>
+                              </w:sdtPr>
+                              <w:sdtContent>
+                                <w:r>
+                                  <w:rPr>
+                                    <w:color w:val="FFFFFF" w:themeColor="background1"/>
+                                    <w:sz w:val="72"/>
+                                    <w:szCs w:val="72"/>
+                                  </w:rPr>
+                                  <w:t>Interim Report</w:t>
+                                </w:r>
+                              </w:sdtContent>
+                            </w:sdt>
+                            <w:r>
+                              <w:t xml:space="preserve"> </w:t>
+                            </w:r>
+                          </w:p>
+                          <w:p>
+                            <w:pPr>
+                              <w:jc w:val="center"/>
+                            </w:pPr>
+                          </w:p>
+                        </w:txbxContent>
+                      </v:textbox>
+                    </v:shape>
+                    <v:shape id="Freeform 11" o:spid="_x0000_s1029" style="position:absolute;left:8763;top:47697;width:46850;height:5099;visibility:visible;mso-wrap-style:square;v-text-anchor:bottom" coordsize="607,66" o:gfxdata="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" path="m607,c450,44,300,57,176,57,109,57,49,53,,48,66,58,152,66,251,66,358,66,480,56,607,27,607,,607,,607,e" fillcolor="white [3212]" stroked="f">
+                      <v:fill opacity="19789f"/>
+                      <v:path arrowok="t" o:connecttype="custom" o:connectlocs="4685030,0;1358427,440373;0,370840;1937302,509905;4685030,208598;4685030,0" o:connectangles="0,0,0,0,0,0"/>
+                    </v:shape>
+                    <w10:wrap anchorx="margin" anchory="page"/>
+                  </v:group>
+                </w:pict>
+              </mc:Fallback>
+            </mc:AlternateContent>
+          </w:r>
+          <w:r>
+            <w:rPr>
+              <w:noProof/>
+            </w:rPr>
+            <mc:AlternateContent>
+              <mc:Choice Requires="wps">
+                <w:drawing>
+                  <wp:anchor distT="0" distB="0" distL="114300" distR="114300" simplePos="0" relativeHeight="251660288" behindDoc="0" locked="0" layoutInCell="1" allowOverlap="1" wp14:anchorId="6E7BF7D9" wp14:editId="24E02E21">
+                    <wp:simplePos x="0" y="0"/>
+                    <wp:positionH relativeFrom="margin">
+                      <wp:align>right</wp:align>
+                    </wp:positionH>
+                    <mc:AlternateContent>
+                      <mc:Choice Requires="wp14">
+                        <wp:positionV relativeFrom="page">
+                          <wp14:pctPosVOffset>2300</wp14:pctPosVOffset>
+                        </wp:positionV>
+                      </mc:Choice>
+                      <mc:Fallback>
+                        <wp:positionV relativeFrom="page">
+                          <wp:posOffset>245745</wp:posOffset>
+                        </wp:positionV>
+                      </mc:Fallback>
+                    </mc:AlternateContent>
+                    <wp:extent cx="594360" cy="987552"/>
+                    <wp:effectExtent l="0" t="0" r="0" b="5080"/>
+                    <wp:wrapNone/>
+                    <wp:docPr id="130" name="Rectangle 130"/>
+                    <wp:cNvGraphicFramePr>
+                      <a:graphicFrameLocks xmlns:a="http://schemas.openxmlformats.org/drawingml/2006/main" noChangeAspect="1"/>
+                    </wp:cNvGraphicFramePr>
+                    <a:graphic xmlns:a="http://schemas.openxmlformats.org/drawingml/2006/main">
+                      <a:graphicData uri="http://schemas.microsoft.com/office/word/2010/wordprocessingShape">
+                        <wps:wsp>
+                          <wps:cNvSpPr>
+                            <a:spLocks noChangeAspect="1"/>
+                          </wps:cNvSpPr>
+                          <wps:spPr>
+                            <a:xfrm>
+                              <a:off x="0" y="0"/>
+                              <a:ext cx="594360" cy="987552"/>
+                            </a:xfrm>
+                            <a:prstGeom prst="rect">
+                              <a:avLst/>
+                            </a:prstGeom>
+                            <a:ln>
+                              <a:noFill/>
+                            </a:ln>
+                          </wps:spPr>
+                          <wps:style>
+                            <a:lnRef idx="2">
+                              <a:schemeClr val="accent1">
+                                <a:shade val="50000"/>
+                              </a:schemeClr>
+                            </a:lnRef>
+                            <a:fillRef idx="1">
+                              <a:schemeClr val="accent1"/>
+                            </a:fillRef>
+                            <a:effectRef idx="0">
+                              <a:schemeClr val="accent1"/>
+                            </a:effectRef>
+                            <a:fontRef idx="minor">
+                              <a:schemeClr val="lt1"/>
+                            </a:fontRef>
+                          </wps:style>
+                          <wps:txbx>
+                            <w:txbxContent>
+                              <w:sdt>
+                                <w:sdtPr>
+                                  <w:rPr>
+                                    <w:color w:val="FFFFFF" w:themeColor="background1"/>
+                                    <w:sz w:val="24"/>
+                                    <w:szCs w:val="24"/>
+                                  </w:rPr>
+                                  <w:alias w:val="Year"/>
+                                  <w:tag w:val=""/>
+                                  <w:id w:val="1595126926"/>
+                                  <w:dataBinding w:prefixMappings="xmlns:ns0='http://schemas.microsoft.com/office/2006/coverPageProps' " w:xpath="/ns0:CoverPageProperties[1]/ns0:PublishDate[1]" w:storeItemID="{55AF091B-3C7A-41E3-B477-F2FDAA23CFDA}"/>
+                                  <w:date w:fullDate="2021-01-01T00:00:00Z">
+                                    <w:dateFormat w:val="yyyy"/>
+                                    <w:lid w:val="en-US"/>
+                                    <w:storeMappedDataAs w:val="dateTime"/>
+                                    <w:calendar w:val="gregorian"/>
+                                  </w:date>
+                                </w:sdtPr>
+                                <w:sdtContent>
+                                  <w:p>
+                                    <w:pPr>
+                                      <w:pStyle w:val="NoSpacing"/>
+                                      <w:jc w:val="right"/>
+                                      <w:rPr>
+                                        <w:color w:val="FFFFFF" w:themeColor="background1"/>
+                                        <w:sz w:val="24"/>
+                                        <w:szCs w:val="24"/>
+                                      </w:rPr>
+                                    </w:pPr>
+                                    <w:r>
+                                      <w:rPr>
+                                        <w:color w:val="FFFFFF" w:themeColor="background1"/>
+                                        <w:sz w:val="24"/>
+                                        <w:szCs w:val="24"/>
+                                      </w:rPr>
+                                      <w:t>2021</w:t>
+                                    </w:r>
+                                  </w:p>
+                                </w:sdtContent>
+                              </w:sdt>
+                            </w:txbxContent>
+                          </wps:txbx>
+                          <wps:bodyPr rot="0" spcFirstLastPara="0" vertOverflow="overflow" horzOverflow="overflow" vert="horz" wrap="square" lIns="45720" tIns="45720" rIns="45720" bIns="45720" numCol="1" spcCol="0" rtlCol="0" fromWordArt="0" anchor="b" anchorCtr="0" forceAA="0" compatLnSpc="1">
+                            <a:prstTxWarp prst="textNoShape">
+                              <a:avLst/>
+                            </a:prstTxWarp>
+                            <a:noAutofit/>
+                          </wps:bodyPr>
+                        </wps:wsp>
+                      </a:graphicData>
+                    </a:graphic>
+                    <wp14:sizeRelH relativeFrom="page">
+                      <wp14:pctWidth>7600</wp14:pctWidth>
+                    </wp14:sizeRelH>
+                    <wp14:sizeRelV relativeFrom="page">
+                      <wp14:pctHeight>9800</wp14:pctHeight>
+                    </wp14:sizeRelV>
+                  </wp:anchor>
+                </w:drawing>
+              </mc:Choice>
+              <mc:Fallback>
+                <w:pict>
+                  <v:rect w14:anchorId="6E7BF7D9" id="Rectangle 130" o:spid="_x0000_s1030" style="position:absolute;margin-left:-4.4pt;margin-top:0;width:46.8pt;height:77.75pt;z-index:251660288;visibility:visible;mso-wrap-style:square;mso-width-percent:76;mso-height-percent:98;mso-top-percent:23;mso-wrap-distance-left:9pt;mso-wrap-distance-top:0;mso-wrap-distance-right:9pt;mso-wrap-distance-bottom:0;mso-position-horizontal:right;mso-position-horizontal-relative:margin;mso-position-vertical-relative:page;mso-width-percent:76;mso-height-percent:98;mso-top-percent:23;mso-width-relative:page;mso-height-relative:page;v-text-anchor:bottom" o:gfxdata="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" fillcolor="#4472c4 [3204]" stroked="f" strokeweight="1pt">
+                    <o:lock v:ext="edit" aspectratio="t"/>
+                    <v:textbox inset="3.6pt,,3.6pt">
+                      <w:txbxContent>
+                        <w:sdt>
+                          <w:sdtPr>
+                            <w:rPr>
+                              <w:color w:val="FFFFFF" w:themeColor="background1"/>
+                              <w:sz w:val="24"/>
+                              <w:szCs w:val="24"/>
+                            </w:rPr>
+                            <w:alias w:val="Year"/>
+                            <w:tag w:val=""/>
+                            <w:id w:val="1595126926"/>
+                            <w:dataBinding w:prefixMappings="xmlns:ns0='http://schemas.microsoft.com/office/2006/coverPageProps' " w:xpath="/ns0:CoverPageProperties[1]/ns0:PublishDate[1]" w:storeItemID="{55AF091B-3C7A-41E3-B477-F2FDAA23CFDA}"/>
+                            <w:date w:fullDate="2021-01-01T00:00:00Z">
+                              <w:dateFormat w:val="yyyy"/>
+                              <w:lid w:val="en-US"/>
+                              <w:storeMappedDataAs w:val="dateTime"/>
+                              <w:calendar w:val="gregorian"/>
+                            </w:date>
+                          </w:sdtPr>
+                          <w:sdtContent>
+                            <w:p>
+                              <w:pPr>
+                                <w:pStyle w:val="NoSpacing"/>
+                                <w:jc w:val="right"/>
+                                <w:rPr>
+                                  <w:color w:val="FFFFFF" w:themeColor="background1"/>
+                                  <w:sz w:val="24"/>
+                                  <w:szCs w:val="24"/>
+                                </w:rPr>
+                              </w:pPr>
+                              <w:r>
+                                <w:rPr>
+                                  <w:color w:val="FFFFFF" w:themeColor="background1"/>
+                                  <w:sz w:val="24"/>
+                                  <w:szCs w:val="24"/>
+                                </w:rPr>
+                                <w:t>2021</w:t>
+                              </w:r>
+                            </w:p>
+                          </w:sdtContent>
+                        </w:sdt>
+                      </w:txbxContent>
+                    </v:textbox>
+                    <w10:wrap anchorx="margin" anchory="page"/>
+                  </v:rect>
+                </w:pict>
+              </mc:Fallback>
+            </mc:AlternateContent>
+          </w:r>
+          <w:r>
+            <w:br w:type="page"/>
+          </w:r>
+        </w:p>
+      </w:sdtContent>
+    </w:sdt>
     <w:p>
       <w:pPr>
         <w:pStyle w:val="Heading1"/>
       </w:pPr>
       <w:r>
-        <w:t>Interim Report</w:t>
+        <w:lastRenderedPageBreak/>
+        <w:t>Table of Contents</w:t>
       </w:r>
     </w:p>
     <w:p/>
     <w:p>
       <w:pPr>
+        <w:rPr>
+          <w:rFonts w:asciiTheme="majorHAnsi" w:eastAsiaTheme="majorEastAsia" w:hAnsiTheme="majorHAnsi" w:cstheme="majorBidi"/>
+          <w:color w:val="2F5496" w:themeColor="accent1" w:themeShade="BF"/>
+          <w:sz w:val="26"/>
+          <w:szCs w:val="26"/>
+        </w:rPr>
+      </w:pPr>
+      <w:r>
+        <w:br w:type="page"/>
+      </w:r>
+    </w:p>
+    <w:p>
+      <w:pPr>
         <w:pStyle w:val="Heading2"/>
       </w:pPr>
       <w:r>
+        <w:lastRenderedPageBreak/>
         <w:t xml:space="preserve">Aims </w:t>
       </w:r>
       <w:r>
@@ -24,23 +858,13 @@
     </w:p>
     <w:p>
       <w:r>
-        <w:t xml:space="preserve">I am currently completing a project to create a digital Checklist for pieces in a Lego Set. This will be where people can search for a Lego Set and then click on the </w:t>
-      </w:r>
-      <w:proofErr w:type="gramStart"/>
-      <w:r>
-        <w:t>Set</w:t>
-      </w:r>
-      <w:proofErr w:type="gramEnd"/>
-      <w:r>
-        <w:t xml:space="preserve"> they would like pieces for. They will then be presented with all the pieces in this Lego set (like in the back of the instruction book</w:t>
-      </w:r>
-      <w:proofErr w:type="gramStart"/>
-      <w:r>
-        <w:t>), and</w:t>
-      </w:r>
-      <w:proofErr w:type="gramEnd"/>
-      <w:r>
-        <w:t xml:space="preserve"> can tick the pieces off the list when they are building the set again, or believe that they have the right pieces to build another set.</w:t>
+        <w:t xml:space="preserve">I am currently completing a project to create a digital </w:t>
+      </w:r>
+      <w:r>
+        <w:t>c</w:t>
+      </w:r>
+      <w:r>
+        <w:t>hecklist for pieces in a Lego Set. This will be where people can search for a Lego Set and then click on the Set they would like pieces for. They will then be presented with all the pieces in this Lego set (like in the back of the instruction book), and can tick the pieces off the list when they are building the set again, or believe that they have the right pieces to build another set.</w:t>
       </w:r>
     </w:p>
     <w:p>
@@ -54,10 +878,7 @@
         <w:t xml:space="preserve">I am going to produce a </w:t>
       </w:r>
       <w:r>
-        <w:t>digital Checklist for pieces in a Lego Set</w:t>
-      </w:r>
-      <w:r>
-        <w:t xml:space="preserve">, that will be </w:t>
+        <w:t xml:space="preserve">digital Checklist for pieces in a Lego Set, that will be </w:t>
       </w:r>
       <w:r>
         <w:t xml:space="preserve">a </w:t>
@@ -77,18 +898,391 @@
     </w:p>
     <w:p/>
     <w:p>
+      <w:r>
+        <w:t>Challenges I expect to face during the project are</w:t>
+      </w:r>
+    </w:p>
+    <w:p>
+      <w:pPr>
+        <w:pStyle w:val="ListParagraph"/>
+        <w:numPr>
+          <w:ilvl w:val="0"/>
+          <w:numId w:val="1"/>
+        </w:numPr>
+      </w:pPr>
+      <w:r>
+        <w:t xml:space="preserve">Linking the </w:t>
+      </w:r>
+      <w:r>
+        <w:t>rebrickable</w:t>
+      </w:r>
+      <w:r>
+        <w:t xml:space="preserve"> to a mobile application and/or a website</w:t>
+      </w:r>
+    </w:p>
+    <w:p>
+      <w:pPr>
+        <w:pStyle w:val="Heading2"/>
+      </w:pPr>
+      <w:r>
+        <w:t>Survey of Literature/Information Sources</w:t>
+      </w:r>
+    </w:p>
+    <w:p/>
+    <w:p>
       <w:pPr>
         <w:rPr>
-          <w:sz w:val="28"/>
-          <w:szCs w:val="28"/>
+          <w:vertAlign w:val="subscript"/>
         </w:rPr>
       </w:pPr>
       <w:r>
-        <w:rPr>
-          <w:sz w:val="28"/>
-          <w:szCs w:val="28"/>
-        </w:rPr>
-        <w:t>Possible Features:</w:t>
+        <w:t>I looked up the Rebrickable API</w:t>
+      </w:r>
+      <w:r>
+        <w:t xml:space="preserve"> </w:t>
+      </w:r>
+      <w:r>
+        <w:fldChar w:fldCharType="begin"/>
+      </w:r>
+      <w:r>
+        <w:instrText xml:space="preserve"> REF _Ref88054215 \r \h </w:instrText>
+      </w:r>
+      <w:r>
+        <w:fldChar w:fldCharType="separate"/>
+      </w:r>
+      <w:r>
+        <w:t>[2]</w:t>
+      </w:r>
+      <w:r>
+        <w:fldChar w:fldCharType="end"/>
+      </w:r>
+      <w:r>
+        <w:t xml:space="preserve"> that</w:t>
+      </w:r>
+      <w:r>
+        <w:t xml:space="preserve"> </w:t>
+      </w:r>
+      <w:r>
+        <w:t>contains</w:t>
+      </w:r>
+      <w:r>
+        <w:t xml:space="preserve"> </w:t>
+      </w:r>
+      <w:r>
+        <w:t>data for Lego sets, that I can search through to find a Lego set and Leo pieces in the set.</w:t>
+      </w:r>
+      <w:r>
+        <w:t xml:space="preserve"> I also </w:t>
+      </w:r>
+      <w:r>
+        <w:t xml:space="preserve">read the documentation </w:t>
+      </w:r>
+      <w:r>
+        <w:t xml:space="preserve">for the API </w:t>
+      </w:r>
+      <w:r>
+        <w:fldChar w:fldCharType="begin"/>
+      </w:r>
+      <w:r>
+        <w:instrText xml:space="preserve"> REF _Ref88054200 \r \h </w:instrText>
+      </w:r>
+      <w:r>
+        <w:fldChar w:fldCharType="separate"/>
+      </w:r>
+      <w:r>
+        <w:t>[3]</w:t>
+      </w:r>
+      <w:r>
+        <w:fldChar w:fldCharType="end"/>
+      </w:r>
+      <w:r>
+        <w:t>,</w:t>
+      </w:r>
+      <w:r>
+        <w:t xml:space="preserve"> </w:t>
+      </w:r>
+      <w:r>
+        <w:t>finding out that i</w:t>
+      </w:r>
+      <w:r>
+        <w:t>t</w:t>
+      </w:r>
+      <w:r>
+        <w:t>'s a RESTful API</w:t>
+      </w:r>
+      <w:r>
+        <w:t xml:space="preserve"> (meaning I can use HTTP requests to access data)</w:t>
+      </w:r>
+      <w:r>
+        <w:t xml:space="preserve"> and to access the data I need an API key that is freely available with an </w:t>
+      </w:r>
+      <w:r>
+        <w:t>account.</w:t>
+      </w:r>
+      <w:r>
+        <w:t xml:space="preserve"> Using the API you can request </w:t>
+      </w:r>
+      <w:r>
+        <w:t>a Lego set directly using the Lego set unique number</w:t>
+      </w:r>
+      <w:r>
+        <w:t>, or search using “A search term”</w:t>
+      </w:r>
+      <w:r>
+        <w:t>,</w:t>
+      </w:r>
+      <w:r>
+        <w:t xml:space="preserve"> filter using “theme_id</w:t>
+      </w:r>
+      <w:r>
+        <w:t xml:space="preserve"> (a number associated to a Lego theme e.g. Star Wars that can be retrieved also using API)</w:t>
+      </w:r>
+      <w:r>
+        <w:t>, min_year, max_year, min_parts, max_parts”</w:t>
+      </w:r>
+      <w:r>
+        <w:t xml:space="preserve"> and order by a </w:t>
+      </w:r>
+      <w:r>
+        <w:t xml:space="preserve">certain “field” </w:t>
+      </w:r>
+      <w:r>
+        <w:t>()</w:t>
+      </w:r>
+    </w:p>
+    <w:p/>
+    <w:p>
+      <w:r>
+        <w:t xml:space="preserve">I </w:t>
+      </w:r>
+      <w:r>
+        <w:t xml:space="preserve">performed some data collection </w:t>
+      </w:r>
+      <w:r>
+        <w:t>on what features my target users would like from</w:t>
+      </w:r>
+      <w:r>
+        <w:t xml:space="preserve"> </w:t>
+      </w:r>
+      <w:r>
+        <w:t>a digital checklist for pieces in a Lego Set</w:t>
+      </w:r>
+      <w:r>
+        <w:t>,</w:t>
+      </w:r>
+      <w:r>
+        <w:t xml:space="preserve"> </w:t>
+      </w:r>
+      <w:r>
+        <w:t>via a questionnaire</w:t>
+      </w:r>
+      <w:r>
+        <w:t>.</w:t>
+      </w:r>
+      <w:r>
+        <w:t xml:space="preserve"> Using this I could identify their key requirements for the system </w:t>
+      </w:r>
+      <w:r>
+        <w:t xml:space="preserve">like where they would like to use the system, how they currently check they have all the pieces for a Lego set, </w:t>
+      </w:r>
+      <w:r>
+        <w:t xml:space="preserve">other tools they use for research, </w:t>
+      </w:r>
+      <w:r>
+        <w:t>how important certain features would be to them and if they have any other ideas</w:t>
+      </w:r>
+      <w:r>
+        <w:t xml:space="preserve"> </w:t>
+      </w:r>
+    </w:p>
+    <w:p/>
+    <w:p>
+      <w:r>
+        <w:t>-results and findings</w:t>
+      </w:r>
+    </w:p>
+    <w:p/>
+    <w:p>
+      <w:r>
+        <w:t xml:space="preserve">From my research I found that Lego </w:t>
+      </w:r>
+      <w:r>
+        <w:t>builders/enthusiasts/collectors</w:t>
+      </w:r>
+      <w:r>
+        <w:t xml:space="preserve"> who use a digital tool use the website </w:t>
+      </w:r>
+      <w:r>
+        <w:t xml:space="preserve">Bricklink </w:t>
+      </w:r>
+      <w:r>
+        <w:fldChar w:fldCharType="begin"/>
+      </w:r>
+      <w:r>
+        <w:instrText xml:space="preserve"> REF _Ref88056140 \r \h </w:instrText>
+      </w:r>
+      <w:r>
+        <w:fldChar w:fldCharType="separate"/>
+      </w:r>
+      <w:r>
+        <w:t>[4]</w:t>
+      </w:r>
+      <w:r>
+        <w:fldChar w:fldCharType="end"/>
+      </w:r>
+      <w:r>
+        <w:t>. On Bricklink users</w:t>
+      </w:r>
+      <w:r>
+        <w:t xml:space="preserve"> can add pieces from a Lego set to a “wanted list” and from there tick of parts you have. This shows </w:t>
+      </w:r>
+      <w:r>
+        <w:t xml:space="preserve">the user </w:t>
+      </w:r>
+      <w:r>
+        <w:t xml:space="preserve">how many </w:t>
+      </w:r>
+      <w:r>
+        <w:t>pieces they</w:t>
+      </w:r>
+      <w:r>
+        <w:t xml:space="preserve"> need and how many </w:t>
+      </w:r>
+      <w:r>
+        <w:t>they</w:t>
+      </w:r>
+      <w:r>
+        <w:t xml:space="preserve"> currently have found. However, </w:t>
+      </w:r>
+      <w:r>
+        <w:t>this</w:t>
+      </w:r>
+      <w:r>
+        <w:t xml:space="preserve"> number </w:t>
+      </w:r>
+      <w:r>
+        <w:t xml:space="preserve">easily </w:t>
+      </w:r>
+      <w:r>
+        <w:t>b</w:t>
+      </w:r>
+      <w:r>
+        <w:t>e changed by</w:t>
+      </w:r>
+      <w:r>
+        <w:t xml:space="preserve"> accident which could cause </w:t>
+      </w:r>
+      <w:r>
+        <w:t>issues</w:t>
+      </w:r>
+      <w:r>
+        <w:t>.</w:t>
+      </w:r>
+      <w:r>
+        <w:t xml:space="preserve"> </w:t>
+      </w:r>
+      <w:r>
+        <w:t>For example users</w:t>
+      </w:r>
+      <w:r>
+        <w:t xml:space="preserve"> </w:t>
+      </w:r>
+      <w:r>
+        <w:t xml:space="preserve">could </w:t>
+      </w:r>
+      <w:r>
+        <w:t>believe they have all the pieces</w:t>
+      </w:r>
+      <w:r>
+        <w:t xml:space="preserve"> for a set</w:t>
+      </w:r>
+      <w:r>
+        <w:t xml:space="preserve"> but they</w:t>
+      </w:r>
+      <w:r>
+        <w:t xml:space="preserve"> accidently </w:t>
+      </w:r>
+      <w:r>
+        <w:t>decreased</w:t>
+      </w:r>
+      <w:r>
+        <w:t xml:space="preserve"> how many </w:t>
+      </w:r>
+      <w:r>
+        <w:t>of a pieces they needed</w:t>
+      </w:r>
+      <w:r>
+        <w:t xml:space="preserve"> so</w:t>
+      </w:r>
+      <w:r>
+        <w:t xml:space="preserve"> are missing one, or </w:t>
+      </w:r>
+      <w:r>
+        <w:t>the opposite where they increase the number they need but actually have all of them</w:t>
+      </w:r>
+      <w:r>
+        <w:t xml:space="preserve">. Users can’t filter pieces by colour or type making it difficult </w:t>
+      </w:r>
+      <w:r>
+        <w:lastRenderedPageBreak/>
+        <w:t>to find pieces, also when pieces are fully found they are not hidden from the list. Any pieces missing can easily show a list of possible locations to buy them. Most of these issues appear because the purpose of the tool is to buy pieces for a Lego set.</w:t>
+      </w:r>
+    </w:p>
+    <w:p/>
+    <w:p/>
+    <w:p>
+      <w:r>
+        <w:t>I</w:t>
+      </w:r>
+      <w:r>
+        <w:t xml:space="preserve"> also</w:t>
+      </w:r>
+      <w:r>
+        <w:t xml:space="preserve"> found an API (Brickset API) that I can use retrieve Lego set instructions (as the current Rebrickable API cannot do this), but will only use it for retrieving instructions as it cannot get set pieces which is a vital part of the project, so I will use Rebrickable API for this.</w:t>
+      </w:r>
+      <w:r>
+        <w:t xml:space="preserve"> </w:t>
+      </w:r>
+      <w:r>
+        <w:fldChar w:fldCharType="begin"/>
+      </w:r>
+      <w:r>
+        <w:instrText xml:space="preserve"> REF _Ref87897761 \r \h </w:instrText>
+      </w:r>
+      <w:r>
+        <w:fldChar w:fldCharType="separate"/>
+      </w:r>
+      <w:r>
+        <w:t>[5]</w:t>
+      </w:r>
+      <w:r>
+        <w:fldChar w:fldCharType="end"/>
+      </w:r>
+    </w:p>
+    <w:p>
+      <w:pPr>
+        <w:pStyle w:val="Heading2"/>
+      </w:pPr>
+      <w:r>
+        <w:t>Requirements</w:t>
+      </w:r>
+    </w:p>
+    <w:p/>
+    <w:p/>
+    <w:p>
+      <w:pPr>
+        <w:pStyle w:val="Heading2"/>
+      </w:pPr>
+      <w:r>
+        <w:t>Outline of Specification and Design</w:t>
+      </w:r>
+    </w:p>
+    <w:p>
+      <w:pPr>
+        <w:pStyle w:val="Heading3"/>
+      </w:pPr>
+      <w:r>
+        <w:t>Key Features:</w:t>
       </w:r>
     </w:p>
     <w:p>
@@ -100,15 +1294,15 @@
         </w:numPr>
       </w:pPr>
       <w:r>
-        <w:t>A search feature that allows users to search by name, Set Number, Year Made, Theme (</w:t>
-      </w:r>
-      <w:proofErr w:type="gramStart"/>
-      <w:r>
-        <w:t>e.g.</w:t>
-      </w:r>
-      <w:proofErr w:type="gramEnd"/>
-      <w:r>
-        <w:t xml:space="preserve"> marvel, dc, star wars, Lego city, Indian Jones) to locate the required Lego set</w:t>
+        <w:t>A search feature that allows users to search by name, Set Number, Year Made, Theme (e.g. marvel, dc, star wars, Lego city, Indian Jones) to locate the required Lego set</w:t>
+      </w:r>
+    </w:p>
+    <w:p>
+      <w:pPr>
+        <w:pStyle w:val="Heading3"/>
+      </w:pPr>
+      <w:r>
+        <w:t>Possible Features:</w:t>
       </w:r>
     </w:p>
     <w:p>
@@ -144,15 +1338,7 @@
         </w:numPr>
       </w:pPr>
       <w:r>
-        <w:t xml:space="preserve">The checklist shows a picture of the piece (with </w:t>
-      </w:r>
-      <w:proofErr w:type="spellStart"/>
-      <w:r>
-        <w:t>right</w:t>
-      </w:r>
-      <w:proofErr w:type="spellEnd"/>
-      <w:r>
-        <w:t xml:space="preserve"> colour) as well as a description including piece name and colour </w:t>
+        <w:t xml:space="preserve">The checklist shows a picture of the piece (with right colour) as well as a description including piece name and colour </w:t>
       </w:r>
     </w:p>
     <w:p>
@@ -236,13 +1422,8 @@
         </w:numPr>
       </w:pPr>
       <w:r>
-        <w:t xml:space="preserve">Be able to save current checklist progress so that the user can return to it </w:t>
-      </w:r>
-      <w:proofErr w:type="gramStart"/>
-      <w:r>
-        <w:t>at a later date</w:t>
-      </w:r>
-      <w:proofErr w:type="gramEnd"/>
+        <w:t>Be able to save current checklist progress so that the user can return to it at a later date</w:t>
+      </w:r>
     </w:p>
     <w:p>
       <w:pPr>
@@ -265,150 +1446,7 @@
         </w:numPr>
       </w:pPr>
       <w:r>
-        <w:t xml:space="preserve">Users can use the system with or without an </w:t>
-      </w:r>
-      <w:proofErr w:type="gramStart"/>
-      <w:r>
-        <w:t>account, but</w:t>
-      </w:r>
-      <w:proofErr w:type="gramEnd"/>
-      <w:r>
-        <w:t xml:space="preserve"> can only save checklist progress and favourite sets with an account.</w:t>
-      </w:r>
-    </w:p>
-    <w:p/>
-    <w:p>
-      <w:r>
-        <w:t>Challenges I expect to face during the project are</w:t>
-      </w:r>
-    </w:p>
-    <w:p>
-      <w:pPr>
-        <w:pStyle w:val="ListParagraph"/>
-        <w:numPr>
-          <w:ilvl w:val="0"/>
-          <w:numId w:val="1"/>
-        </w:numPr>
-      </w:pPr>
-      <w:r>
-        <w:t xml:space="preserve">Linking the </w:t>
-      </w:r>
-      <w:proofErr w:type="spellStart"/>
-      <w:r>
-        <w:t>rebrickable</w:t>
-      </w:r>
-      <w:proofErr w:type="spellEnd"/>
-      <w:r>
-        <w:t xml:space="preserve"> to a mobile application and/or a website</w:t>
-      </w:r>
-    </w:p>
-    <w:p>
-      <w:pPr>
-        <w:pStyle w:val="Heading2"/>
-      </w:pPr>
-      <w:r>
-        <w:lastRenderedPageBreak/>
-        <w:t>Survey of Literature/Information Sources</w:t>
-      </w:r>
-    </w:p>
-    <w:p/>
-    <w:p>
-      <w:r>
-        <w:t xml:space="preserve">I looked up the </w:t>
-      </w:r>
-      <w:proofErr w:type="spellStart"/>
-      <w:r>
-        <w:t>Rebrickable</w:t>
-      </w:r>
-      <w:proofErr w:type="spellEnd"/>
-      <w:r>
-        <w:t xml:space="preserve"> API I am going to be using to locate data</w:t>
-      </w:r>
-    </w:p>
-    <w:p>
-      <w:r>
-        <w:t xml:space="preserve">And read the documentation </w:t>
-      </w:r>
-      <w:r>
-        <w:fldChar w:fldCharType="begin"/>
-      </w:r>
-      <w:r>
-        <w:instrText xml:space="preserve"> REF _Ref87897742 \r \h </w:instrText>
-      </w:r>
-      <w:r>
-        <w:fldChar w:fldCharType="separate"/>
-      </w:r>
-      <w:r>
-        <w:t>[2]</w:t>
-      </w:r>
-      <w:r>
-        <w:fldChar w:fldCharType="end"/>
-      </w:r>
-    </w:p>
-    <w:p/>
-    <w:p>
-      <w:r>
-        <w:t xml:space="preserve">I found an API (Brickset API) that I can use retrieve Lego set instructions (as the current </w:t>
-      </w:r>
-      <w:proofErr w:type="spellStart"/>
-      <w:r>
-        <w:t>Rebrickable</w:t>
-      </w:r>
-      <w:proofErr w:type="spellEnd"/>
-      <w:r>
-        <w:t xml:space="preserve"> API cannot do this</w:t>
-      </w:r>
-      <w:proofErr w:type="gramStart"/>
-      <w:r>
-        <w:t>), but</w:t>
-      </w:r>
-      <w:proofErr w:type="gramEnd"/>
-      <w:r>
-        <w:t xml:space="preserve"> will only use it for retrieving instructions as it cannot get set pieces which is a vital part of the project, so I will use </w:t>
-      </w:r>
-      <w:proofErr w:type="spellStart"/>
-      <w:r>
-        <w:t>Rebrickable</w:t>
-      </w:r>
-      <w:proofErr w:type="spellEnd"/>
-      <w:r>
-        <w:t xml:space="preserve"> API for this.</w:t>
-      </w:r>
-      <w:r>
-        <w:t xml:space="preserve"> </w:t>
-      </w:r>
-      <w:r>
-        <w:fldChar w:fldCharType="begin"/>
-      </w:r>
-      <w:r>
-        <w:instrText xml:space="preserve"> REF _Ref87897761 \r \h </w:instrText>
-      </w:r>
-      <w:r>
-        <w:fldChar w:fldCharType="separate"/>
-      </w:r>
-      <w:r>
-        <w:t>[3]</w:t>
-      </w:r>
-      <w:r>
-        <w:fldChar w:fldCharType="end"/>
-      </w:r>
-    </w:p>
-    <w:p>
-      <w:pPr>
-        <w:pStyle w:val="Heading2"/>
-      </w:pPr>
-      <w:r>
-        <w:t>Requirements</w:t>
-      </w:r>
-    </w:p>
-    <w:p/>
-    <w:p/>
-    <w:p>
-      <w:pPr>
-        <w:pStyle w:val="Heading2"/>
-      </w:pPr>
-      <w:r>
-        <w:t>Outline of Specification and Design</w:t>
+        <w:t>Users can use the system with or without an account, but can only save checklist progress and favourite sets with an account.</w:t>
       </w:r>
     </w:p>
     <w:p/>
@@ -451,8 +1489,9 @@
           <w:numId w:val="3"/>
         </w:numPr>
       </w:pPr>
-      <w:bookmarkStart w:id="0" w:name="_Ref87895785"/>
-      <w:bookmarkStart w:id="1" w:name="_Ref87897742"/>
+      <w:bookmarkStart w:id="0" w:name="_Ref87897742"/>
+      <w:bookmarkStart w:id="1" w:name="_Ref87895785"/>
+      <w:bookmarkStart w:id="2" w:name="_Ref88054215"/>
       <w:r>
         <w:rPr>
           <w:rFonts w:ascii="Open Sans" w:hAnsi="Open Sans" w:cs="Open Sans"/>
@@ -461,51 +1500,8 @@
           <w:szCs w:val="20"/>
           <w:shd w:val="clear" w:color="auto" w:fill="FFFFFF"/>
         </w:rPr>
-        <w:t>"</w:t>
-      </w:r>
-      <w:proofErr w:type="spellStart"/>
-      <w:r>
-        <w:rPr>
-          <w:rFonts w:ascii="Open Sans" w:hAnsi="Open Sans" w:cs="Open Sans"/>
-          <w:color w:val="000000"/>
-          <w:sz w:val="20"/>
-          <w:szCs w:val="20"/>
-          <w:shd w:val="clear" w:color="auto" w:fill="FFFFFF"/>
-        </w:rPr>
-        <w:t>Rebrickable</w:t>
-      </w:r>
-      <w:proofErr w:type="spellEnd"/>
-      <w:r>
-        <w:rPr>
-          <w:rFonts w:ascii="Open Sans" w:hAnsi="Open Sans" w:cs="Open Sans"/>
-          <w:color w:val="000000"/>
-          <w:sz w:val="20"/>
-          <w:szCs w:val="20"/>
-          <w:shd w:val="clear" w:color="auto" w:fill="FFFFFF"/>
-        </w:rPr>
-        <w:t xml:space="preserve"> API Documentation | </w:t>
-      </w:r>
-      <w:proofErr w:type="spellStart"/>
-      <w:r>
-        <w:rPr>
-          <w:rFonts w:ascii="Open Sans" w:hAnsi="Open Sans" w:cs="Open Sans"/>
-          <w:color w:val="000000"/>
-          <w:sz w:val="20"/>
-          <w:szCs w:val="20"/>
-          <w:shd w:val="clear" w:color="auto" w:fill="FFFFFF"/>
-        </w:rPr>
-        <w:t>Rebrickable</w:t>
-      </w:r>
-      <w:proofErr w:type="spellEnd"/>
-      <w:r>
-        <w:rPr>
-          <w:rFonts w:ascii="Open Sans" w:hAnsi="Open Sans" w:cs="Open Sans"/>
-          <w:color w:val="000000"/>
-          <w:sz w:val="20"/>
-          <w:szCs w:val="20"/>
-          <w:shd w:val="clear" w:color="auto" w:fill="FFFFFF"/>
-        </w:rPr>
-        <w:t xml:space="preserve"> - Build with LEGO", </w:t>
+        <w:lastRenderedPageBreak/>
+        <w:t>"Rebrickable API | Rebrickable - Build with LEGO", </w:t>
       </w:r>
       <w:r>
         <w:rPr>
@@ -527,9 +1523,9 @@
           <w:szCs w:val="20"/>
           <w:shd w:val="clear" w:color="auto" w:fill="FFFFFF"/>
         </w:rPr>
-        <w:t>, 2020. [Online]. Available: https://rebrickable.com/api/v3/docs/?key=15b84a4cfa3259beb72eb08e7ccf55df. [Accessed: 15- Nov- 2021]</w:t>
-      </w:r>
-      <w:bookmarkEnd w:id="1"/>
+        <w:t>. [Online]. Available: https://rebrickable.com/api/. [Accessed: 17- Nov- 2021]</w:t>
+      </w:r>
+      <w:bookmarkEnd w:id="2"/>
     </w:p>
     <w:p>
       <w:pPr>
@@ -539,8 +1535,94 @@
           <w:numId w:val="3"/>
         </w:numPr>
       </w:pPr>
-      <w:bookmarkStart w:id="2" w:name="_Ref87897761"/>
-      <w:proofErr w:type="spellStart"/>
+      <w:bookmarkStart w:id="3" w:name="_Ref88054200"/>
+      <w:r>
+        <w:rPr>
+          <w:rFonts w:ascii="Open Sans" w:hAnsi="Open Sans" w:cs="Open Sans"/>
+          <w:color w:val="000000"/>
+          <w:sz w:val="20"/>
+          <w:szCs w:val="20"/>
+          <w:shd w:val="clear" w:color="auto" w:fill="FFFFFF"/>
+        </w:rPr>
+        <w:t>"Rebrickable API Documentation | Rebrickable - Build with LEGO", </w:t>
+      </w:r>
+      <w:r>
+        <w:rPr>
+          <w:rFonts w:ascii="Open Sans" w:hAnsi="Open Sans" w:cs="Open Sans"/>
+          <w:i/>
+          <w:iCs/>
+          <w:color w:val="000000"/>
+          <w:sz w:val="20"/>
+          <w:szCs w:val="20"/>
+          <w:shd w:val="clear" w:color="auto" w:fill="FFFFFF"/>
+        </w:rPr>
+        <w:t>Rebrickable.com</w:t>
+      </w:r>
+      <w:r>
+        <w:rPr>
+          <w:rFonts w:ascii="Open Sans" w:hAnsi="Open Sans" w:cs="Open Sans"/>
+          <w:color w:val="000000"/>
+          <w:sz w:val="20"/>
+          <w:szCs w:val="20"/>
+          <w:shd w:val="clear" w:color="auto" w:fill="FFFFFF"/>
+        </w:rPr>
+        <w:t>, 2020. [Online]. Available: https://rebrickable.com/api/v3/docs/?key=15b84a4cfa3259beb72eb08e7ccf55df. [Accessed: 15- Nov- 2021]</w:t>
+      </w:r>
+      <w:bookmarkEnd w:id="0"/>
+      <w:bookmarkEnd w:id="3"/>
+    </w:p>
+    <w:p>
+      <w:pPr>
+        <w:pStyle w:val="ListParagraph"/>
+        <w:numPr>
+          <w:ilvl w:val="0"/>
+          <w:numId w:val="3"/>
+        </w:numPr>
+      </w:pPr>
+      <w:bookmarkStart w:id="4" w:name="_Ref88056140"/>
+      <w:r>
+        <w:rPr>
+          <w:rFonts w:ascii="Open Sans" w:hAnsi="Open Sans" w:cs="Open Sans"/>
+          <w:color w:val="000000"/>
+          <w:sz w:val="20"/>
+          <w:szCs w:val="20"/>
+          <w:shd w:val="clear" w:color="auto" w:fill="FFFFFF"/>
+        </w:rPr>
+        <w:t>"BrickLink - Buy and sell LEGO Parts, Sets and Minifigures", </w:t>
+      </w:r>
+      <w:r>
+        <w:rPr>
+          <w:rFonts w:ascii="Open Sans" w:hAnsi="Open Sans" w:cs="Open Sans"/>
+          <w:i/>
+          <w:iCs/>
+          <w:color w:val="000000"/>
+          <w:sz w:val="20"/>
+          <w:szCs w:val="20"/>
+          <w:shd w:val="clear" w:color="auto" w:fill="FFFFFF"/>
+        </w:rPr>
+        <w:t>Bricklink.com</w:t>
+      </w:r>
+      <w:r>
+        <w:rPr>
+          <w:rFonts w:ascii="Open Sans" w:hAnsi="Open Sans" w:cs="Open Sans"/>
+          <w:color w:val="000000"/>
+          <w:sz w:val="20"/>
+          <w:szCs w:val="20"/>
+          <w:shd w:val="clear" w:color="auto" w:fill="FFFFFF"/>
+        </w:rPr>
+        <w:t>. [Online]. Available: https://www.bricklink.com/v2/main.page.</w:t>
+      </w:r>
+      <w:bookmarkEnd w:id="4"/>
+    </w:p>
+    <w:p>
+      <w:pPr>
+        <w:pStyle w:val="ListParagraph"/>
+        <w:numPr>
+          <w:ilvl w:val="0"/>
+          <w:numId w:val="3"/>
+        </w:numPr>
+      </w:pPr>
+      <w:bookmarkStart w:id="5" w:name="_Ref87897761"/>
       <w:r>
         <w:rPr>
           <w:rFonts w:ascii="Open Sans" w:hAnsi="Open Sans" w:cs="Open Sans"/>
@@ -559,18 +1641,7 @@
           <w:szCs w:val="20"/>
           <w:shd w:val="clear" w:color="auto" w:fill="FFFFFF"/>
         </w:rPr>
-        <w:t>"API</w:t>
-      </w:r>
-      <w:proofErr w:type="spellEnd"/>
-      <w:r>
-        <w:rPr>
-          <w:rFonts w:ascii="Open Sans" w:hAnsi="Open Sans" w:cs="Open Sans"/>
-          <w:color w:val="000000"/>
-          <w:sz w:val="20"/>
-          <w:szCs w:val="20"/>
-          <w:shd w:val="clear" w:color="auto" w:fill="FFFFFF"/>
-        </w:rPr>
-        <w:t xml:space="preserve"> version 3 documentation", </w:t>
+        <w:t>"API version 3 documentation", </w:t>
       </w:r>
       <w:r>
         <w:rPr>
@@ -594,8 +1665,8 @@
         </w:rPr>
         <w:t>, 2020. [Online]. Available: https://brickset.com/article/52664/api-version-3-documentation. [Accessed: 15- Nov- 2021]</w:t>
       </w:r>
-      <w:bookmarkEnd w:id="0"/>
-      <w:bookmarkEnd w:id="2"/>
+      <w:bookmarkEnd w:id="1"/>
+      <w:bookmarkEnd w:id="5"/>
     </w:p>
     <w:p>
       <w:pPr>
@@ -610,13 +1681,133 @@
       </w:r>
     </w:p>
     <w:sectPr>
+      <w:footerReference w:type="default" r:id="rId12"/>
       <w:pgSz w:w="11906" w:h="16838"/>
       <w:pgMar w:top="1440" w:right="1440" w:bottom="1440" w:left="1440" w:header="708" w:footer="708" w:gutter="0"/>
+      <w:pgNumType w:start="0"/>
       <w:cols w:space="708"/>
+      <w:titlePg/>
       <w:docGrid w:linePitch="360"/>
     </w:sectPr>
   </w:body>
 </w:document>
+</file>
+
+<file path=word/endnotes.xml><?xml version="1.0" encoding="utf-8"?>
+<w:endnotes xmlns:wpc="http://schemas.microsoft.com/office/word/2010/wordprocessingCanvas" xmlns:cx="http://schemas.microsoft.com/office/drawing/2014/chartex" xmlns:cx1="http://schemas.microsoft.com/office/drawing/2015/9/8/chartex" xmlns:cx2="http://schemas.microsoft.com/office/drawing/2015/10/21/chartex" xmlns:cx3="http://schemas.microsoft.com/office/drawing/2016/5/9/chartex" xmlns:cx4="http://schemas.microsoft.com/office/drawing/2016/5/10/chartex" xmlns:cx5="http://schemas.microsoft.com/office/drawing/2016/5/11/chartex" xmlns:cx6="http://schemas.microsoft.com/office/drawing/2016/5/12/chartex" xmlns:cx7="http://schemas.microsoft.com/office/drawing/2016/5/13/chartex" xmlns:cx8="http://schemas.microsoft.com/office/drawing/2016/5/14/chartex" xmlns:mc="http://schemas.openxmlformats.org/markup-compatibility/2006" xmlns:aink="http://schemas.microsoft.com/office/drawing/2016/ink" xmlns:am3d="http://schemas.microsoft.com/office/drawing/2017/model3d" xmlns:o="urn:schemas-microsoft-com:office:office" xmlns:r="http://schemas.openxmlformats.org/officeDocument/2006/relationships" xmlns:m="http://schemas.openxmlformats.org/officeDocument/2006/math" xmlns:v="urn:schemas-microsoft-com:vml" xmlns:wp14="http://schemas.microsoft.com/office/word/2010/wordprocessingDrawing" xmlns:wp="http://schemas.openxmlformats.org/drawingml/2006/wordprocessingDrawing" xmlns:w10="urn:schemas-microsoft-com:office:word" xmlns:w="http://schemas.openxmlformats.org/wordprocessingml/2006/main" xmlns:w14="http://schemas.microsoft.com/office/word/2010/wordml" xmlns:w15="http://schemas.microsoft.com/office/word/2012/wordml" xmlns:w16cex="http://schemas.microsoft.com/office/word/2018/wordml/cex" xmlns:w16cid="http://schemas.microsoft.com/office/word/2016/wordml/cid" xmlns:w16="http://schemas.microsoft.com/office/word/2018/wordml" xmlns:w16sdtdh="http://schemas.microsoft.com/office/word/2020/wordml/sdtdatahash" xmlns:w16se="http://schemas.microsoft.com/office/word/2015/wordml/symex" xmlns:wpg="http://schemas.microsoft.com/office/word/2010/wordprocessingGroup" xmlns:wpi="http://schemas.microsoft.com/office/word/2010/wordprocessingInk" xmlns:wne="http://schemas.microsoft.com/office/word/2006/wordml" xmlns:wps="http://schemas.microsoft.com/office/word/2010/wordprocessingShape" mc:Ignorable="w14 w15 w16se w16cid w16 w16cex w16sdtdh wp14">
+  <w:endnote w:type="separator" w:id="-1">
+    <w:p>
+      <w:pPr>
+        <w:spacing w:after="0" w:line="240" w:lineRule="auto"/>
+      </w:pPr>
+      <w:r>
+        <w:separator/>
+      </w:r>
+    </w:p>
+  </w:endnote>
+  <w:endnote w:type="continuationSeparator" w:id="0">
+    <w:p>
+      <w:pPr>
+        <w:spacing w:after="0" w:line="240" w:lineRule="auto"/>
+      </w:pPr>
+      <w:r>
+        <w:continuationSeparator/>
+      </w:r>
+    </w:p>
+  </w:endnote>
+</w:endnotes>
+</file>
+
+<file path=word/footer1.xml><?xml version="1.0" encoding="utf-8"?>
+<w:ftr xmlns:wpc="http://schemas.microsoft.com/office/word/2010/wordprocessingCanvas" xmlns:cx="http://schemas.microsoft.com/office/drawing/2014/chartex" xmlns:cx1="http://schemas.microsoft.com/office/drawing/2015/9/8/chartex" xmlns:cx2="http://schemas.microsoft.com/office/drawing/2015/10/21/chartex" xmlns:cx3="http://schemas.microsoft.com/office/drawing/2016/5/9/chartex" xmlns:cx4="http://schemas.microsoft.com/office/drawing/2016/5/10/chartex" xmlns:cx5="http://schemas.microsoft.com/office/drawing/2016/5/11/chartex" xmlns:cx6="http://schemas.microsoft.com/office/drawing/2016/5/12/chartex" xmlns:cx7="http://schemas.microsoft.com/office/drawing/2016/5/13/chartex" xmlns:cx8="http://schemas.microsoft.com/office/drawing/2016/5/14/chartex" xmlns:mc="http://schemas.openxmlformats.org/markup-compatibility/2006" xmlns:aink="http://schemas.microsoft.com/office/drawing/2016/ink" xmlns:am3d="http://schemas.microsoft.com/office/drawing/2017/model3d" xmlns:o="urn:schemas-microsoft-com:office:office" xmlns:r="http://schemas.openxmlformats.org/officeDocument/2006/relationships" xmlns:m="http://schemas.openxmlformats.org/officeDocument/2006/math" xmlns:v="urn:schemas-microsoft-com:vml" xmlns:wp14="http://schemas.microsoft.com/office/word/2010/wordprocessingDrawing" xmlns:wp="http://schemas.openxmlformats.org/drawingml/2006/wordprocessingDrawing" xmlns:w10="urn:schemas-microsoft-com:office:word" xmlns:w="http://schemas.openxmlformats.org/wordprocessingml/2006/main" xmlns:w14="http://schemas.microsoft.com/office/word/2010/wordml" xmlns:w15="http://schemas.microsoft.com/office/word/2012/wordml" xmlns:w16cex="http://schemas.microsoft.com/office/word/2018/wordml/cex" xmlns:w16cid="http://schemas.microsoft.com/office/word/2016/wordml/cid" xmlns:w16="http://schemas.microsoft.com/office/word/2018/wordml" xmlns:w16sdtdh="http://schemas.microsoft.com/office/word/2020/wordml/sdtdatahash" xmlns:w16se="http://schemas.microsoft.com/office/word/2015/wordml/symex" xmlns:wpg="http://schemas.microsoft.com/office/word/2010/wordprocessingGroup" xmlns:wpi="http://schemas.microsoft.com/office/word/2010/wordprocessingInk" xmlns:wne="http://schemas.microsoft.com/office/word/2006/wordml" xmlns:wps="http://schemas.microsoft.com/office/word/2010/wordprocessingShape" mc:Ignorable="w14 w15 w16se w16cid w16 w16cex w16sdtdh wp14">
+  <w:sdt>
+    <w:sdtPr>
+      <w:id w:val="652565893"/>
+      <w:docPartObj>
+        <w:docPartGallery w:val="Page Numbers (Bottom of Page)"/>
+        <w:docPartUnique/>
+      </w:docPartObj>
+    </w:sdtPr>
+    <w:sdtEndPr>
+      <w:rPr>
+        <w:color w:val="7F7F7F" w:themeColor="background1" w:themeShade="7F"/>
+        <w:spacing w:val="60"/>
+      </w:rPr>
+    </w:sdtEndPr>
+    <w:sdtContent>
+      <w:p>
+        <w:pPr>
+          <w:pStyle w:val="Footer"/>
+          <w:pBdr>
+            <w:top w:val="single" w:sz="4" w:space="1" w:color="D9D9D9" w:themeColor="background1" w:themeShade="D9"/>
+          </w:pBdr>
+          <w:jc w:val="right"/>
+        </w:pPr>
+        <w:r>
+          <w:fldChar w:fldCharType="begin"/>
+        </w:r>
+        <w:r>
+          <w:instrText xml:space="preserve"> PAGE   \* MERGEFORMAT </w:instrText>
+        </w:r>
+        <w:r>
+          <w:fldChar w:fldCharType="separate"/>
+        </w:r>
+        <w:r>
+          <w:rPr>
+            <w:noProof/>
+          </w:rPr>
+          <w:t>2</w:t>
+        </w:r>
+        <w:r>
+          <w:rPr>
+            <w:noProof/>
+          </w:rPr>
+          <w:fldChar w:fldCharType="end"/>
+        </w:r>
+        <w:r>
+          <w:t xml:space="preserve"> | </w:t>
+        </w:r>
+        <w:r>
+          <w:rPr>
+            <w:color w:val="7F7F7F" w:themeColor="background1" w:themeShade="7F"/>
+            <w:spacing w:val="60"/>
+          </w:rPr>
+          <w:t>Page</w:t>
+        </w:r>
+      </w:p>
+    </w:sdtContent>
+  </w:sdt>
+  <w:p>
+    <w:pPr>
+      <w:pStyle w:val="Footer"/>
+    </w:pPr>
+  </w:p>
+</w:ftr>
+</file>
+
+<file path=word/footnotes.xml><?xml version="1.0" encoding="utf-8"?>
+<w:footnotes xmlns:wpc="http://schemas.microsoft.com/office/word/2010/wordprocessingCanvas" xmlns:cx="http://schemas.microsoft.com/office/drawing/2014/chartex" xmlns:cx1="http://schemas.microsoft.com/office/drawing/2015/9/8/chartex" xmlns:cx2="http://schemas.microsoft.com/office/drawing/2015/10/21/chartex" xmlns:cx3="http://schemas.microsoft.com/office/drawing/2016/5/9/chartex" xmlns:cx4="http://schemas.microsoft.com/office/drawing/2016/5/10/chartex" xmlns:cx5="http://schemas.microsoft.com/office/drawing/2016/5/11/chartex" xmlns:cx6="http://schemas.microsoft.com/office/drawing/2016/5/12/chartex" xmlns:cx7="http://schemas.microsoft.com/office/drawing/2016/5/13/chartex" xmlns:cx8="http://schemas.microsoft.com/office/drawing/2016/5/14/chartex" xmlns:mc="http://schemas.openxmlformats.org/markup-compatibility/2006" xmlns:aink="http://schemas.microsoft.com/office/drawing/2016/ink" xmlns:am3d="http://schemas.microsoft.com/office/drawing/2017/model3d" xmlns:o="urn:schemas-microsoft-com:office:office" xmlns:r="http://schemas.openxmlformats.org/officeDocument/2006/relationships" xmlns:m="http://schemas.openxmlformats.org/officeDocument/2006/math" xmlns:v="urn:schemas-microsoft-com:vml" xmlns:wp14="http://schemas.microsoft.com/office/word/2010/wordprocessingDrawing" xmlns:wp="http://schemas.openxmlformats.org/drawingml/2006/wordprocessingDrawing" xmlns:w10="urn:schemas-microsoft-com:office:word" xmlns:w="http://schemas.openxmlformats.org/wordprocessingml/2006/main" xmlns:w14="http://schemas.microsoft.com/office/word/2010/wordml" xmlns:w15="http://schemas.microsoft.com/office/word/2012/wordml" xmlns:w16cex="http://schemas.microsoft.com/office/word/2018/wordml/cex" xmlns:w16cid="http://schemas.microsoft.com/office/word/2016/wordml/cid" xmlns:w16="http://schemas.microsoft.com/office/word/2018/wordml" xmlns:w16sdtdh="http://schemas.microsoft.com/office/word/2020/wordml/sdtdatahash" xmlns:w16se="http://schemas.microsoft.com/office/word/2015/wordml/symex" xmlns:wpg="http://schemas.microsoft.com/office/word/2010/wordprocessingGroup" xmlns:wpi="http://schemas.microsoft.com/office/word/2010/wordprocessingInk" xmlns:wne="http://schemas.microsoft.com/office/word/2006/wordml" xmlns:wps="http://schemas.microsoft.com/office/word/2010/wordprocessingShape" mc:Ignorable="w14 w15 w16se w16cid w16 w16cex w16sdtdh wp14">
+  <w:footnote w:type="separator" w:id="-1">
+    <w:p>
+      <w:pPr>
+        <w:spacing w:after="0" w:line="240" w:lineRule="auto"/>
+      </w:pPr>
+      <w:r>
+        <w:separator/>
+      </w:r>
+    </w:p>
+  </w:footnote>
+  <w:footnote w:type="continuationSeparator" w:id="0">
+    <w:p>
+      <w:pPr>
+        <w:spacing w:after="0" w:line="240" w:lineRule="auto"/>
+      </w:pPr>
+      <w:r>
+        <w:continuationSeparator/>
+      </w:r>
+    </w:p>
+  </w:footnote>
+</w:footnotes>
 </file>
 
 <file path=word/numbering.xml><?xml version="1.0" encoding="utf-8"?>
@@ -1390,10 +2581,31 @@
       <w:szCs w:val="26"/>
     </w:rPr>
   </w:style>
+  <w:style w:type="paragraph" w:styleId="Heading3">
+    <w:name w:val="heading 3"/>
+    <w:basedOn w:val="Normal"/>
+    <w:next w:val="Normal"/>
+    <w:link w:val="Heading3Char"/>
+    <w:uiPriority w:val="9"/>
+    <w:unhideWhenUsed/>
+    <w:qFormat/>
+    <w:rsid w:val="00C77081"/>
+    <w:pPr>
+      <w:keepNext/>
+      <w:keepLines/>
+      <w:spacing w:before="40" w:after="0"/>
+      <w:outlineLvl w:val="2"/>
+    </w:pPr>
+    <w:rPr>
+      <w:rFonts w:asciiTheme="majorHAnsi" w:eastAsiaTheme="majorEastAsia" w:hAnsiTheme="majorHAnsi" w:cstheme="majorBidi"/>
+      <w:color w:val="1F3763" w:themeColor="accent1" w:themeShade="7F"/>
+      <w:sz w:val="24"/>
+      <w:szCs w:val="24"/>
+    </w:rPr>
+  </w:style>
   <w:style w:type="character" w:default="1" w:styleId="DefaultParagraphFont">
     <w:name w:val="Default Paragraph Font"/>
     <w:uiPriority w:val="1"/>
-    <w:semiHidden/>
     <w:unhideWhenUsed/>
   </w:style>
   <w:style w:type="table" w:default="1" w:styleId="TableNormal">
@@ -1474,6 +2686,88 @@
     <w:pPr>
       <w:spacing w:after="0" w:line="240" w:lineRule="auto"/>
     </w:pPr>
+  </w:style>
+  <w:style w:type="character" w:customStyle="1" w:styleId="Heading3Char">
+    <w:name w:val="Heading 3 Char"/>
+    <w:basedOn w:val="DefaultParagraphFont"/>
+    <w:link w:val="Heading3"/>
+    <w:uiPriority w:val="9"/>
+    <w:rsid w:val="00C77081"/>
+    <w:rPr>
+      <w:rFonts w:asciiTheme="majorHAnsi" w:eastAsiaTheme="majorEastAsia" w:hAnsiTheme="majorHAnsi" w:cstheme="majorBidi"/>
+      <w:color w:val="1F3763" w:themeColor="accent1" w:themeShade="7F"/>
+      <w:sz w:val="24"/>
+      <w:szCs w:val="24"/>
+    </w:rPr>
+  </w:style>
+  <w:style w:type="paragraph" w:styleId="NoSpacing">
+    <w:name w:val="No Spacing"/>
+    <w:link w:val="NoSpacingChar"/>
+    <w:uiPriority w:val="1"/>
+    <w:qFormat/>
+    <w:rsid w:val="006A614B"/>
+    <w:pPr>
+      <w:spacing w:after="0" w:line="240" w:lineRule="auto"/>
+    </w:pPr>
+    <w:rPr>
+      <w:rFonts w:eastAsiaTheme="minorEastAsia"/>
+      <w:lang w:val="en-US"/>
+    </w:rPr>
+  </w:style>
+  <w:style w:type="character" w:customStyle="1" w:styleId="NoSpacingChar">
+    <w:name w:val="No Spacing Char"/>
+    <w:basedOn w:val="DefaultParagraphFont"/>
+    <w:link w:val="NoSpacing"/>
+    <w:uiPriority w:val="1"/>
+    <w:rsid w:val="006A614B"/>
+    <w:rPr>
+      <w:rFonts w:eastAsiaTheme="minorEastAsia"/>
+      <w:lang w:val="en-US"/>
+    </w:rPr>
+  </w:style>
+  <w:style w:type="paragraph" w:styleId="Header">
+    <w:name w:val="header"/>
+    <w:basedOn w:val="Normal"/>
+    <w:link w:val="HeaderChar"/>
+    <w:uiPriority w:val="99"/>
+    <w:unhideWhenUsed/>
+    <w:rsid w:val="002232E7"/>
+    <w:pPr>
+      <w:tabs>
+        <w:tab w:val="center" w:pos="4513"/>
+        <w:tab w:val="right" w:pos="9026"/>
+      </w:tabs>
+      <w:spacing w:after="0" w:line="240" w:lineRule="auto"/>
+    </w:pPr>
+  </w:style>
+  <w:style w:type="character" w:customStyle="1" w:styleId="HeaderChar">
+    <w:name w:val="Header Char"/>
+    <w:basedOn w:val="DefaultParagraphFont"/>
+    <w:link w:val="Header"/>
+    <w:uiPriority w:val="99"/>
+    <w:rsid w:val="002232E7"/>
+  </w:style>
+  <w:style w:type="paragraph" w:styleId="Footer">
+    <w:name w:val="footer"/>
+    <w:basedOn w:val="Normal"/>
+    <w:link w:val="FooterChar"/>
+    <w:uiPriority w:val="99"/>
+    <w:unhideWhenUsed/>
+    <w:rsid w:val="002232E7"/>
+    <w:pPr>
+      <w:tabs>
+        <w:tab w:val="center" w:pos="4513"/>
+        <w:tab w:val="right" w:pos="9026"/>
+      </w:tabs>
+      <w:spacing w:after="0" w:line="240" w:lineRule="auto"/>
+    </w:pPr>
+  </w:style>
+  <w:style w:type="character" w:customStyle="1" w:styleId="FooterChar">
+    <w:name w:val="Footer Char"/>
+    <w:basedOn w:val="DefaultParagraphFont"/>
+    <w:link w:val="Footer"/>
+    <w:uiPriority w:val="99"/>
+    <w:rsid w:val="002232E7"/>
   </w:style>
 </w:styles>
 </file>
@@ -1774,6 +3068,36 @@
 </file>
 
 <file path=customXml/item1.xml><?xml version="1.0" encoding="utf-8"?>
+<CoverPageProperties xmlns="http://schemas.microsoft.com/office/2006/coverPageProps">
+  <PublishDate>2021</PublishDate>
+  <Abstract/>
+  <CompanyAddress/>
+  <CompanyPhone/>
+  <CompanyFax/>
+  <CompanyEmail/>
+</CoverPageProperties>
+</file>
+
+<file path=customXml/item2.xml><?xml version="1.0" encoding="utf-8"?>
+<b:Sources xmlns:b="http://schemas.openxmlformats.org/officeDocument/2006/bibliography" xmlns="http://schemas.openxmlformats.org/officeDocument/2006/bibliography" SelectedStyle="\IEEE2006OfficeOnline.xsl" StyleName="IEEE" Version="2006"/>
+</file>
+
+<file path=customXml/item3.xml><?xml version="1.0" encoding="utf-8"?>
+<?mso-contentType ?>
+<FormTemplates xmlns="http://schemas.microsoft.com/sharepoint/v3/contenttype/forms">
+  <Display>DocumentLibraryForm</Display>
+  <Edit>DocumentLibraryForm</Edit>
+  <New>DocumentLibraryForm</New>
+</FormTemplates>
+</file>
+
+<file path=customXml/item4.xml><?xml version="1.0" encoding="utf-8"?>
+<p:properties xmlns:p="http://schemas.microsoft.com/office/2006/metadata/properties" xmlns:xsi="http://www.w3.org/2001/XMLSchema-instance" xmlns:pc="http://schemas.microsoft.com/office/infopath/2007/PartnerControls">
+  <documentManagement/>
+</p:properties>
+</file>
+
+<file path=customXml/item5.xml><?xml version="1.0" encoding="utf-8"?>
 <ct:contentTypeSchema xmlns:ct="http://schemas.microsoft.com/office/2006/metadata/contentType" xmlns:ma="http://schemas.microsoft.com/office/2006/metadata/properties/metaAttributes" ct:_="" ma:_="" ma:contentTypeName="Document" ma:contentTypeID="0x010100105CB037EBBB3D4987916EA68DB964CC" ma:contentTypeVersion="4" ma:contentTypeDescription="Create a new document." ma:contentTypeScope="" ma:versionID="382b6d810c7366f2a84f2e9e07a3b132">
   <xsd:schema xmlns:xsd="http://www.w3.org/2001/XMLSchema" xmlns:xs="http://www.w3.org/2001/XMLSchema" xmlns:p="http://schemas.microsoft.com/office/2006/metadata/properties" xmlns:ns3="828efcc6-450b-46d0-8c78-63ea0dda7be0" targetNamespace="http://schemas.microsoft.com/office/2006/metadata/properties" ma:root="true" ma:fieldsID="6d1c1f511353343892467adc476e151b" ns3:_="">
     <xsd:import namespace="828efcc6-450b-46d0-8c78-63ea0dda7be0"/>
@@ -1919,26 +3243,40 @@
 </ct:contentTypeSchema>
 </file>
 
-<file path=customXml/item2.xml><?xml version="1.0" encoding="utf-8"?>
-<p:properties xmlns:p="http://schemas.microsoft.com/office/2006/metadata/properties" xmlns:xsi="http://www.w3.org/2001/XMLSchema-instance" xmlns:pc="http://schemas.microsoft.com/office/infopath/2007/PartnerControls">
-  <documentManagement/>
-</p:properties>
+<file path=customXml/itemProps1.xml><?xml version="1.0" encoding="utf-8"?>
+<ds:datastoreItem xmlns:ds="http://schemas.openxmlformats.org/officeDocument/2006/customXml" ds:itemID="{55AF091B-3C7A-41E3-B477-F2FDAA23CFDA}">
+  <ds:schemaRefs>
+    <ds:schemaRef ds:uri="http://schemas.microsoft.com/office/2006/coverPageProps"/>
+  </ds:schemaRefs>
+</ds:datastoreItem>
 </file>
 
-<file path=customXml/item3.xml><?xml version="1.0" encoding="utf-8"?>
-<?mso-contentType ?>
-<FormTemplates xmlns="http://schemas.microsoft.com/sharepoint/v3/contenttype/forms">
-  <Display>DocumentLibraryForm</Display>
-  <Edit>DocumentLibraryForm</Edit>
-  <New>DocumentLibraryForm</New>
-</FormTemplates>
+<file path=customXml/itemProps2.xml><?xml version="1.0" encoding="utf-8"?>
+<ds:datastoreItem xmlns:ds="http://schemas.openxmlformats.org/officeDocument/2006/customXml" ds:itemID="{E2B45989-199D-47B9-8927-DD7C18691A1D}">
+  <ds:schemaRefs>
+    <ds:schemaRef ds:uri="http://schemas.openxmlformats.org/officeDocument/2006/bibliography"/>
+  </ds:schemaRefs>
+</ds:datastoreItem>
 </file>
 
-<file path=customXml/item4.xml><?xml version="1.0" encoding="utf-8"?>
-<b:Sources xmlns:b="http://schemas.openxmlformats.org/officeDocument/2006/bibliography" xmlns="http://schemas.openxmlformats.org/officeDocument/2006/bibliography" SelectedStyle="\IEEE2006OfficeOnline.xsl" StyleName="IEEE" Version="2006"/>
+<file path=customXml/itemProps3.xml><?xml version="1.0" encoding="utf-8"?>
+<ds:datastoreItem xmlns:ds="http://schemas.openxmlformats.org/officeDocument/2006/customXml" ds:itemID="{E94BE343-E2AF-4D06-B5CE-5DC4889DF03E}">
+  <ds:schemaRefs>
+    <ds:schemaRef ds:uri="http://schemas.microsoft.com/sharepoint/v3/contenttype/forms"/>
+  </ds:schemaRefs>
+</ds:datastoreItem>
 </file>
 
-<file path=customXml/itemProps1.xml><?xml version="1.0" encoding="utf-8"?>
+<file path=customXml/itemProps4.xml><?xml version="1.0" encoding="utf-8"?>
+<ds:datastoreItem xmlns:ds="http://schemas.openxmlformats.org/officeDocument/2006/customXml" ds:itemID="{D628647C-46FD-451A-BBBC-F9F241775472}">
+  <ds:schemaRefs>
+    <ds:schemaRef ds:uri="http://schemas.microsoft.com/office/2006/metadata/properties"/>
+    <ds:schemaRef ds:uri="http://schemas.microsoft.com/office/infopath/2007/PartnerControls"/>
+  </ds:schemaRefs>
+</ds:datastoreItem>
+</file>
+
+<file path=customXml/itemProps5.xml><?xml version="1.0" encoding="utf-8"?>
 <ds:datastoreItem xmlns:ds="http://schemas.openxmlformats.org/officeDocument/2006/customXml" ds:itemID="{714766DD-E033-4E67-A07D-0A0DEE0E9A87}">
   <ds:schemaRefs>
     <ds:schemaRef ds:uri="http://schemas.microsoft.com/office/2006/metadata/contentType"/>
@@ -1954,29 +3292,4 @@
     <ds:schemaRef ds:uri="http://schemas.microsoft.com/internal/obd"/>
   </ds:schemaRefs>
 </ds:datastoreItem>
-</file>
-
-<file path=customXml/itemProps2.xml><?xml version="1.0" encoding="utf-8"?>
-<ds:datastoreItem xmlns:ds="http://schemas.openxmlformats.org/officeDocument/2006/customXml" ds:itemID="{D628647C-46FD-451A-BBBC-F9F241775472}">
-  <ds:schemaRefs>
-    <ds:schemaRef ds:uri="http://schemas.microsoft.com/office/2006/metadata/properties"/>
-    <ds:schemaRef ds:uri="http://schemas.microsoft.com/office/infopath/2007/PartnerControls"/>
-  </ds:schemaRefs>
-</ds:datastoreItem>
-</file>
-
-<file path=customXml/itemProps3.xml><?xml version="1.0" encoding="utf-8"?>
-<ds:datastoreItem xmlns:ds="http://schemas.openxmlformats.org/officeDocument/2006/customXml" ds:itemID="{E94BE343-E2AF-4D06-B5CE-5DC4889DF03E}">
-  <ds:schemaRefs>
-    <ds:schemaRef ds:uri="http://schemas.microsoft.com/sharepoint/v3/contenttype/forms"/>
-  </ds:schemaRefs>
-</ds:datastoreItem>
-</file>
-
-<file path=customXml/itemProps4.xml><?xml version="1.0" encoding="utf-8"?>
-<ds:datastoreItem xmlns:ds="http://schemas.openxmlformats.org/officeDocument/2006/customXml" ds:itemID="{E2B45989-199D-47B9-8927-DD7C18691A1D}">
-  <ds:schemaRefs>
-    <ds:schemaRef ds:uri="http://schemas.openxmlformats.org/officeDocument/2006/bibliography"/>
-  </ds:schemaRefs>
-</ds:datastoreItem>
 </file>
</xml_diff>

<commit_message>
Made some changes to report
</commit_message>
<xml_diff>
--- a/Interim Report.docx
+++ b/Interim Report.docx
@@ -864,7 +864,23 @@
         <w:t>c</w:t>
       </w:r>
       <w:r>
-        <w:t>hecklist for pieces in a Lego Set. This will be where people can search for a Lego Set and then click on the Set they would like pieces for. They will then be presented with all the pieces in this Lego set (like in the back of the instruction book), and can tick the pieces off the list when they are building the set again, or believe that they have the right pieces to build another set.</w:t>
+        <w:t xml:space="preserve">hecklist for pieces in a Lego Set. This will be where people can search for a Lego Set and then click on the </w:t>
+      </w:r>
+      <w:proofErr w:type="gramStart"/>
+      <w:r>
+        <w:t>Set</w:t>
+      </w:r>
+      <w:proofErr w:type="gramEnd"/>
+      <w:r>
+        <w:t xml:space="preserve"> they would like pieces for. They will then be presented with all the pieces in this Lego set (like in the back of the instruction book</w:t>
+      </w:r>
+      <w:proofErr w:type="gramStart"/>
+      <w:r>
+        <w:t>), and</w:t>
+      </w:r>
+      <w:proofErr w:type="gramEnd"/>
+      <w:r>
+        <w:t xml:space="preserve"> can tick the pieces off the list when they are building the set again, or believe that they have the right pieces to build another set.</w:t>
       </w:r>
     </w:p>
     <w:p>
@@ -913,9 +929,11 @@
       <w:r>
         <w:t xml:space="preserve">Linking the </w:t>
       </w:r>
+      <w:proofErr w:type="spellStart"/>
       <w:r>
         <w:t>rebrickable</w:t>
       </w:r>
+      <w:proofErr w:type="spellEnd"/>
       <w:r>
         <w:t xml:space="preserve"> to a mobile application and/or a website</w:t>
       </w:r>
@@ -1020,7 +1038,15 @@
         <w:t>account.</w:t>
       </w:r>
       <w:r>
-        <w:t xml:space="preserve"> Using the API you can request </w:t>
+        <w:t xml:space="preserve"> Using the </w:t>
+      </w:r>
+      <w:proofErr w:type="gramStart"/>
+      <w:r>
+        <w:t>API</w:t>
+      </w:r>
+      <w:proofErr w:type="gramEnd"/>
+      <w:r>
+        <w:t xml:space="preserve"> you can request </w:t>
       </w:r>
       <w:r>
         <w:t>a Lego set directly using the Lego set unique number</w:t>
@@ -1032,13 +1058,50 @@
         <w:t>,</w:t>
       </w:r>
       <w:r>
-        <w:t xml:space="preserve"> filter using “theme_id</w:t>
-      </w:r>
+        <w:t xml:space="preserve"> filter using “</w:t>
+      </w:r>
+      <w:proofErr w:type="spellStart"/>
+      <w:r>
+        <w:t>theme_id</w:t>
+      </w:r>
+      <w:proofErr w:type="spellEnd"/>
       <w:r>
         <w:t xml:space="preserve"> (a number associated to a Lego theme e.g. Star Wars that can be retrieved also using API)</w:t>
       </w:r>
       <w:r>
-        <w:t>, min_year, max_year, min_parts, max_parts”</w:t>
+        <w:t xml:space="preserve">, </w:t>
+      </w:r>
+      <w:proofErr w:type="spellStart"/>
+      <w:r>
+        <w:t>min_year</w:t>
+      </w:r>
+      <w:proofErr w:type="spellEnd"/>
+      <w:r>
+        <w:t xml:space="preserve">, </w:t>
+      </w:r>
+      <w:proofErr w:type="spellStart"/>
+      <w:r>
+        <w:t>max_year</w:t>
+      </w:r>
+      <w:proofErr w:type="spellEnd"/>
+      <w:r>
+        <w:t xml:space="preserve">, </w:t>
+      </w:r>
+      <w:proofErr w:type="spellStart"/>
+      <w:r>
+        <w:t>min_parts</w:t>
+      </w:r>
+      <w:proofErr w:type="spellEnd"/>
+      <w:r>
+        <w:t xml:space="preserve">, </w:t>
+      </w:r>
+      <w:proofErr w:type="spellStart"/>
+      <w:r>
+        <w:t>max_parts</w:t>
+      </w:r>
+      <w:proofErr w:type="spellEnd"/>
+      <w:r>
+        <w:t>”</w:t>
       </w:r>
       <w:r>
         <w:t xml:space="preserve"> and order by a </w:t>
@@ -1182,7 +1245,13 @@
         <w:t xml:space="preserve"> </w:t>
       </w:r>
       <w:r>
-        <w:t>For example users</w:t>
+        <w:t xml:space="preserve">For </w:t>
+      </w:r>
+      <w:r>
+        <w:t>example,</w:t>
+      </w:r>
+      <w:r>
+        <w:t xml:space="preserve"> users</w:t>
       </w:r>
       <w:r>
         <w:t xml:space="preserve"> </w:t>
@@ -1194,8 +1263,13 @@
         <w:t>believe they have all the pieces</w:t>
       </w:r>
       <w:r>
-        <w:t xml:space="preserve"> for a set</w:t>
-      </w:r>
+        <w:t xml:space="preserve"> for a </w:t>
+      </w:r>
+      <w:proofErr w:type="gramStart"/>
+      <w:r>
+        <w:t>set</w:t>
+      </w:r>
+      <w:proofErr w:type="gramEnd"/>
       <w:r>
         <w:t xml:space="preserve"> but they</w:t>
       </w:r>
@@ -1229,16 +1303,157 @@
       </w:r>
     </w:p>
     <w:p/>
+    <w:p>
+      <w:r>
+        <w:t>On</w:t>
+      </w:r>
+      <w:r>
+        <w:t xml:space="preserve"> the</w:t>
+      </w:r>
+      <w:r>
+        <w:t xml:space="preserve"> Rebrickable </w:t>
+      </w:r>
+      <w:proofErr w:type="gramStart"/>
+      <w:r>
+        <w:t>website ,</w:t>
+      </w:r>
+      <w:proofErr w:type="gramEnd"/>
+      <w:r>
+        <w:t xml:space="preserve"> which also provide the API I am going to use, users can find a Lego set by typing in the set number or searching by a text search (i.e. Set Name) and filter by a range of year released, range of the number of parts and also filter by themes.</w:t>
+      </w:r>
+    </w:p>
+    <w:p>
+      <w:r>
+        <w:t>On the page of a set (</w:t>
+      </w:r>
+      <w:proofErr w:type="gramStart"/>
+      <w:r>
+        <w:t>e.g.</w:t>
+      </w:r>
+      <w:proofErr w:type="gramEnd"/>
+      <w:r>
+        <w:t xml:space="preserve"> this Lego </w:t>
+      </w:r>
+      <w:r>
+        <w:t xml:space="preserve">Star Wars </w:t>
+      </w:r>
+      <w:r>
+        <w:t xml:space="preserve">Set) users can see a list of all parts, the instructions, pictures of the Lego set, year released, number of parts etc. Here if the user has an </w:t>
+      </w:r>
+      <w:proofErr w:type="gramStart"/>
+      <w:r>
+        <w:t>account</w:t>
+      </w:r>
+      <w:proofErr w:type="gramEnd"/>
+      <w:r>
+        <w:t xml:space="preserve"> they can add the set parts to a List.</w:t>
+      </w:r>
+    </w:p>
+    <w:p>
+      <w:r>
+        <w:t xml:space="preserve">On the list, the user added parts too, users can filter by piece colour, type (Category) and sort by colour, Hue, part, type (category) and price to buy the Lego piece. Users can see how many each piece is required as well as the colour and price to buy it, but to check a piece off the user has </w:t>
+      </w:r>
+      <w:proofErr w:type="gramStart"/>
+      <w:r>
+        <w:t>to  delete</w:t>
+      </w:r>
+      <w:proofErr w:type="gramEnd"/>
+      <w:r>
+        <w:t xml:space="preserve"> it from the list meaning you can’t undo the change, also users can change the number of a certain pieces needed but not see original number (like BrickLink). This is primarily due to the fact the tool is meant to help users buy Lego pieces for a set, also the same as Bricklink, but can be used as a makeshift checklist.</w:t>
+      </w:r>
+    </w:p>
     <w:p/>
     <w:p>
       <w:r>
+        <w:t xml:space="preserve">On Rebrickable website </w:t>
+      </w:r>
+      <w:r>
+        <w:fldChar w:fldCharType="begin"/>
+      </w:r>
+      <w:r>
+        <w:instrText xml:space="preserve"> REF _Ref88126631 \r \h </w:instrText>
+      </w:r>
+      <w:r>
+        <w:fldChar w:fldCharType="separate"/>
+      </w:r>
+      <w:r>
+        <w:t>[5]</w:t>
+      </w:r>
+      <w:r>
+        <w:fldChar w:fldCharType="end"/>
+      </w:r>
+      <w:r>
+        <w:t xml:space="preserve">, </w:t>
+      </w:r>
+      <w:r>
+        <w:t>which also provide the API I am going to use, users can find a Lego set by typing in the set number or searching by a text search (i.e. Set Name) and filter by a range of year released, range of the number of parts and also filter by themes.</w:t>
+      </w:r>
+    </w:p>
+    <w:p>
+      <w:r>
+        <w:t>On the page of a set (</w:t>
+      </w:r>
+      <w:proofErr w:type="gramStart"/>
+      <w:r>
+        <w:t>e.g.</w:t>
+      </w:r>
+      <w:proofErr w:type="gramEnd"/>
+      <w:r>
+        <w:t xml:space="preserve"> this Lego Set</w:t>
+      </w:r>
+      <w:r>
+        <w:t xml:space="preserve"> </w:t>
+      </w:r>
+      <w:r>
+        <w:fldChar w:fldCharType="begin"/>
+      </w:r>
+      <w:r>
+        <w:instrText xml:space="preserve"> REF _Ref88126615 \r \h </w:instrText>
+      </w:r>
+      <w:r>
+        <w:fldChar w:fldCharType="separate"/>
+      </w:r>
+      <w:r>
+        <w:t>[6]</w:t>
+      </w:r>
+      <w:r>
+        <w:fldChar w:fldCharType="end"/>
+      </w:r>
+      <w:r>
+        <w:t xml:space="preserve">) users can see a list of all parts, the instructions, pictures of the Lego set, year released, number of parts etc. Here if the user has an </w:t>
+      </w:r>
+      <w:proofErr w:type="gramStart"/>
+      <w:r>
+        <w:t>account</w:t>
+      </w:r>
+      <w:proofErr w:type="gramEnd"/>
+      <w:r>
+        <w:t xml:space="preserve"> they can add the set parts to a List.</w:t>
+      </w:r>
+    </w:p>
+    <w:p>
+      <w:r>
+        <w:t xml:space="preserve">On the list, the user added parts too, users can filter by piece colour, type (Category) and sort by colour, Hue, part, type (category) and price to buy the Lego piece. Users can see how many each piece is required as well as the colour and price to buy it, but to check a piece off the user has </w:t>
+      </w:r>
+      <w:proofErr w:type="gramStart"/>
+      <w:r>
+        <w:t>to  delete</w:t>
+      </w:r>
+      <w:proofErr w:type="gramEnd"/>
+      <w:r>
+        <w:t xml:space="preserve"> it from the list meaning you can’t undo the change, also users can change the number of a certain pieces needed but not see original number (like BrickLink). This is primarily due to the fact the tool is meant to help users buy Lego pieces for a set, also the same as Bricklink, but can be used as a makeshift checklist.</w:t>
+      </w:r>
+    </w:p>
+    <w:p/>
+    <w:p>
+      <w:r>
         <w:t>I</w:t>
       </w:r>
       <w:r>
         <w:t xml:space="preserve"> also</w:t>
       </w:r>
       <w:r>
-        <w:t xml:space="preserve"> found an API (Brickset API) that I can use retrieve Lego set instructions (as the current Rebrickable API cannot do this), but will only use it for retrieving instructions as it cannot get set pieces which is a vital part of the project, so I will use Rebrickable API for this.</w:t>
+        <w:t xml:space="preserve"> found an API (Brickset API</w:t>
       </w:r>
       <w:r>
         <w:t xml:space="preserve"> </w:t>
@@ -1247,17 +1462,39 @@
         <w:fldChar w:fldCharType="begin"/>
       </w:r>
       <w:r>
-        <w:instrText xml:space="preserve"> REF _Ref87897761 \r \h </w:instrText>
+        <w:instrText xml:space="preserve"> REF _Ref88126815 \r \h </w:instrText>
       </w:r>
       <w:r>
         <w:fldChar w:fldCharType="separate"/>
       </w:r>
       <w:r>
-        <w:t>[5]</w:t>
+        <w:t>[7]</w:t>
       </w:r>
       <w:r>
         <w:fldChar w:fldCharType="end"/>
       </w:r>
+      <w:r>
+        <w:t xml:space="preserve">) that I can use retrieve Lego set instructions (as the current Rebrickable API cannot do this), but will only use </w:t>
+      </w:r>
+      <w:r>
+        <w:t>this API</w:t>
+      </w:r>
+      <w:r>
+        <w:t xml:space="preserve"> for retrieving instructions as it </w:t>
+      </w:r>
+      <w:r>
+        <w:t xml:space="preserve">does not contain data on </w:t>
+      </w:r>
+      <w:r>
+        <w:t xml:space="preserve">pieces </w:t>
+      </w:r>
+      <w:r>
+        <w:t xml:space="preserve">within a Lego set, </w:t>
+      </w:r>
+      <w:r>
+        <w:t>which is a vital part of the project, so I will use Rebrickable API for this.</w:t>
+      </w:r>
+      <w:fldSimple w:instr=" REF _Ref87897761 \r \h "/>
     </w:p>
     <w:p>
       <w:pPr>
@@ -1274,6 +1511,7 @@
         <w:pStyle w:val="Heading2"/>
       </w:pPr>
       <w:r>
+        <w:lastRenderedPageBreak/>
         <w:t>Outline of Specification and Design</w:t>
       </w:r>
     </w:p>
@@ -1294,7 +1532,15 @@
         </w:numPr>
       </w:pPr>
       <w:r>
-        <w:t>A search feature that allows users to search by name, Set Number, Year Made, Theme (e.g. marvel, dc, star wars, Lego city, Indian Jones) to locate the required Lego set</w:t>
+        <w:t>A search feature that allows users to search by name, Set Number, Year Made, Theme (</w:t>
+      </w:r>
+      <w:proofErr w:type="gramStart"/>
+      <w:r>
+        <w:t>e.g.</w:t>
+      </w:r>
+      <w:proofErr w:type="gramEnd"/>
+      <w:r>
+        <w:t xml:space="preserve"> marvel, dc, star wars, Lego city, Indian Jones) to locate the required Lego set</w:t>
       </w:r>
     </w:p>
     <w:p>
@@ -1338,7 +1584,15 @@
         </w:numPr>
       </w:pPr>
       <w:r>
-        <w:t xml:space="preserve">The checklist shows a picture of the piece (with right colour) as well as a description including piece name and colour </w:t>
+        <w:t xml:space="preserve">The checklist shows a picture of the piece (with </w:t>
+      </w:r>
+      <w:proofErr w:type="spellStart"/>
+      <w:r>
+        <w:t>right</w:t>
+      </w:r>
+      <w:proofErr w:type="spellEnd"/>
+      <w:r>
+        <w:t xml:space="preserve"> colour) as well as a description including piece name and colour </w:t>
       </w:r>
     </w:p>
     <w:p>
@@ -1422,8 +1676,13 @@
         </w:numPr>
       </w:pPr>
       <w:r>
-        <w:t>Be able to save current checklist progress so that the user can return to it at a later date</w:t>
-      </w:r>
+        <w:t xml:space="preserve">Be able to save current checklist progress so that the user can return to it </w:t>
+      </w:r>
+      <w:proofErr w:type="gramStart"/>
+      <w:r>
+        <w:t>at a later date</w:t>
+      </w:r>
+      <w:proofErr w:type="gramEnd"/>
     </w:p>
     <w:p>
       <w:pPr>
@@ -1446,7 +1705,15 @@
         </w:numPr>
       </w:pPr>
       <w:r>
-        <w:t>Users can use the system with or without an account, but can only save checklist progress and favourite sets with an account.</w:t>
+        <w:t xml:space="preserve">Users can use the system with or without an </w:t>
+      </w:r>
+      <w:proofErr w:type="gramStart"/>
+      <w:r>
+        <w:t>account, but</w:t>
+      </w:r>
+      <w:proofErr w:type="gramEnd"/>
+      <w:r>
+        <w:t xml:space="preserve"> can only save checklist progress and favourite sets with an account.</w:t>
       </w:r>
     </w:p>
     <w:p/>
@@ -1500,7 +1767,6 @@
           <w:szCs w:val="20"/>
           <w:shd w:val="clear" w:color="auto" w:fill="FFFFFF"/>
         </w:rPr>
-        <w:lastRenderedPageBreak/>
         <w:t>"Rebrickable API | Rebrickable - Build with LEGO", </w:t>
       </w:r>
       <w:r>
@@ -1610,19 +1876,20 @@
           <w:szCs w:val="20"/>
           <w:shd w:val="clear" w:color="auto" w:fill="FFFFFF"/>
         </w:rPr>
-        <w:t>. [Online]. Available: https://www.bricklink.com/v2/main.page.</w:t>
-      </w:r>
-      <w:bookmarkEnd w:id="4"/>
-    </w:p>
-    <w:p>
-      <w:pPr>
-        <w:pStyle w:val="ListParagraph"/>
-        <w:numPr>
-          <w:ilvl w:val="0"/>
-          <w:numId w:val="3"/>
-        </w:numPr>
-      </w:pPr>
-      <w:bookmarkStart w:id="5" w:name="_Ref87897761"/>
+        <w:t xml:space="preserve">. [Online]. Available: </w:t>
+      </w:r>
+      <w:hyperlink r:id="rId12" w:history="1">
+        <w:r>
+          <w:rPr>
+            <w:rStyle w:val="Hyperlink"/>
+            <w:rFonts w:ascii="Open Sans" w:hAnsi="Open Sans" w:cs="Open Sans"/>
+            <w:sz w:val="20"/>
+            <w:szCs w:val="20"/>
+            <w:shd w:val="clear" w:color="auto" w:fill="FFFFFF"/>
+          </w:rPr>
+          <w:t>https://www.bricklink.com/v2/main.page</w:t>
+        </w:r>
+      </w:hyperlink>
       <w:r>
         <w:rPr>
           <w:rFonts w:ascii="Open Sans" w:hAnsi="Open Sans" w:cs="Open Sans"/>
@@ -1631,8 +1898,9 @@
           <w:szCs w:val="20"/>
           <w:shd w:val="clear" w:color="auto" w:fill="FFFFFF"/>
         </w:rPr>
-        <w:t>Huw</w:t>
-      </w:r>
+        <w:t>.</w:t>
+      </w:r>
+      <w:bookmarkEnd w:id="4"/>
       <w:r>
         <w:rPr>
           <w:rFonts w:ascii="Open Sans" w:hAnsi="Open Sans" w:cs="Open Sans"/>
@@ -1641,7 +1909,125 @@
           <w:szCs w:val="20"/>
           <w:shd w:val="clear" w:color="auto" w:fill="FFFFFF"/>
         </w:rPr>
-        <w:t>"API version 3 documentation", </w:t>
+        <w:t xml:space="preserve"> </w:t>
+      </w:r>
+      <w:r>
+        <w:rPr>
+          <w:rFonts w:ascii="Open Sans" w:hAnsi="Open Sans" w:cs="Open Sans"/>
+          <w:color w:val="000000"/>
+          <w:sz w:val="20"/>
+          <w:szCs w:val="20"/>
+          <w:shd w:val="clear" w:color="auto" w:fill="FFFFFF"/>
+        </w:rPr>
+        <w:t>[Accessed: 17- Nov- 2021]</w:t>
+      </w:r>
+    </w:p>
+    <w:p>
+      <w:pPr>
+        <w:pStyle w:val="ListParagraph"/>
+        <w:numPr>
+          <w:ilvl w:val="0"/>
+          <w:numId w:val="3"/>
+        </w:numPr>
+      </w:pPr>
+      <w:bookmarkStart w:id="5" w:name="_Ref88126631"/>
+      <w:r>
+        <w:rPr>
+          <w:rFonts w:ascii="Open Sans" w:hAnsi="Open Sans" w:cs="Open Sans"/>
+          <w:color w:val="000000"/>
+          <w:sz w:val="20"/>
+          <w:szCs w:val="20"/>
+          <w:shd w:val="clear" w:color="auto" w:fill="FFFFFF"/>
+        </w:rPr>
+        <w:t>"Rebrickable | Rebrickable - Build with LEGO", </w:t>
+      </w:r>
+      <w:r>
+        <w:rPr>
+          <w:rFonts w:ascii="Open Sans" w:hAnsi="Open Sans" w:cs="Open Sans"/>
+          <w:i/>
+          <w:iCs/>
+          <w:color w:val="000000"/>
+          <w:sz w:val="20"/>
+          <w:szCs w:val="20"/>
+          <w:shd w:val="clear" w:color="auto" w:fill="FFFFFF"/>
+        </w:rPr>
+        <w:t>Rebrickable.com</w:t>
+      </w:r>
+      <w:r>
+        <w:rPr>
+          <w:rFonts w:ascii="Open Sans" w:hAnsi="Open Sans" w:cs="Open Sans"/>
+          <w:color w:val="000000"/>
+          <w:sz w:val="20"/>
+          <w:szCs w:val="20"/>
+          <w:shd w:val="clear" w:color="auto" w:fill="FFFFFF"/>
+        </w:rPr>
+        <w:t>. [Online]. Available: https://rebrickable.com/. [Accessed: 17- Nov- 2021]</w:t>
+      </w:r>
+      <w:bookmarkEnd w:id="5"/>
+    </w:p>
+    <w:p>
+      <w:pPr>
+        <w:pStyle w:val="ListParagraph"/>
+        <w:numPr>
+          <w:ilvl w:val="0"/>
+          <w:numId w:val="3"/>
+        </w:numPr>
+      </w:pPr>
+      <w:bookmarkStart w:id="6" w:name="_Ref88126615"/>
+      <w:r>
+        <w:rPr>
+          <w:rFonts w:ascii="Open Sans" w:hAnsi="Open Sans" w:cs="Open Sans"/>
+          <w:color w:val="000000"/>
+          <w:sz w:val="20"/>
+          <w:szCs w:val="20"/>
+          <w:shd w:val="clear" w:color="auto" w:fill="FFFFFF"/>
+        </w:rPr>
+        <w:t>"LEGO Set 75280-1 501st Legion Clone Troopers (2020 Star Wars) | Rebrickable - Build with LEGO", </w:t>
+      </w:r>
+      <w:r>
+        <w:rPr>
+          <w:rFonts w:ascii="Open Sans" w:hAnsi="Open Sans" w:cs="Open Sans"/>
+          <w:i/>
+          <w:iCs/>
+          <w:color w:val="000000"/>
+          <w:sz w:val="20"/>
+          <w:szCs w:val="20"/>
+          <w:shd w:val="clear" w:color="auto" w:fill="FFFFFF"/>
+        </w:rPr>
+        <w:t>Rebrickable.com</w:t>
+      </w:r>
+      <w:r>
+        <w:rPr>
+          <w:rFonts w:ascii="Open Sans" w:hAnsi="Open Sans" w:cs="Open Sans"/>
+          <w:color w:val="000000"/>
+          <w:sz w:val="20"/>
+          <w:szCs w:val="20"/>
+          <w:shd w:val="clear" w:color="auto" w:fill="FFFFFF"/>
+        </w:rPr>
+        <w:t>, 2021. [Online]. Available: https://rebrickable.com/sets/75280-1/501st-legion-clone-troopers. [Accessed: 17- Nov- 2021]</w:t>
+      </w:r>
+      <w:bookmarkEnd w:id="6"/>
+    </w:p>
+    <w:p>
+      <w:pPr>
+        <w:pStyle w:val="ListParagraph"/>
+        <w:numPr>
+          <w:ilvl w:val="0"/>
+          <w:numId w:val="3"/>
+        </w:numPr>
+      </w:pPr>
+      <w:bookmarkStart w:id="7" w:name="_Ref88126815"/>
+      <w:bookmarkEnd w:id="1"/>
+      <w:r>
+        <w:rPr>
+          <w:rFonts w:ascii="Open Sans" w:hAnsi="Open Sans" w:cs="Open Sans"/>
+          <w:color w:val="000000"/>
+          <w:sz w:val="20"/>
+          <w:szCs w:val="20"/>
+          <w:shd w:val="clear" w:color="auto" w:fill="FFFFFF"/>
+        </w:rPr>
+        <w:lastRenderedPageBreak/>
+        <w:t>Huw, "API version 3 documentation", </w:t>
       </w:r>
       <w:r>
         <w:rPr>
@@ -1663,10 +2049,9 @@
           <w:szCs w:val="20"/>
           <w:shd w:val="clear" w:color="auto" w:fill="FFFFFF"/>
         </w:rPr>
-        <w:t>, 2020. [Online]. Available: https://brickset.com/article/52664/api-version-3-documentation. [Accessed: 15- Nov- 2021]</w:t>
-      </w:r>
-      <w:bookmarkEnd w:id="1"/>
-      <w:bookmarkEnd w:id="5"/>
+        <w:t>, 2020. [Online]. Available: https://brickset.com/article/52664/api-version-3-documentation. [Accessed: 17- Nov- 2021]</w:t>
+      </w:r>
+      <w:bookmarkEnd w:id="7"/>
     </w:p>
     <w:p>
       <w:pPr>
@@ -1676,12 +2061,14 @@
           <w:numId w:val="3"/>
         </w:numPr>
       </w:pPr>
+      <w:proofErr w:type="spellStart"/>
       <w:r>
         <w:t>Del</w:t>
       </w:r>
+      <w:proofErr w:type="spellEnd"/>
     </w:p>
     <w:sectPr>
-      <w:footerReference w:type="default" r:id="rId12"/>
+      <w:footerReference w:type="default" r:id="rId13"/>
       <w:pgSz w:w="11906" w:h="16838"/>
       <w:pgMar w:top="1440" w:right="1440" w:bottom="1440" w:left="1440" w:header="708" w:footer="708" w:gutter="0"/>
       <w:pgNumType w:start="0"/>
@@ -2769,6 +3156,30 @@
     <w:uiPriority w:val="99"/>
     <w:rsid w:val="002232E7"/>
   </w:style>
+  <w:style w:type="character" w:styleId="UnresolvedMention">
+    <w:name w:val="Unresolved Mention"/>
+    <w:basedOn w:val="DefaultParagraphFont"/>
+    <w:uiPriority w:val="99"/>
+    <w:semiHidden/>
+    <w:unhideWhenUsed/>
+    <w:rsid w:val="00005D1F"/>
+    <w:rPr>
+      <w:color w:val="605E5C"/>
+      <w:shd w:val="clear" w:color="auto" w:fill="E1DFDD"/>
+    </w:rPr>
+  </w:style>
+  <w:style w:type="character" w:styleId="FollowedHyperlink">
+    <w:name w:val="FollowedHyperlink"/>
+    <w:basedOn w:val="DefaultParagraphFont"/>
+    <w:uiPriority w:val="99"/>
+    <w:semiHidden/>
+    <w:unhideWhenUsed/>
+    <w:rsid w:val="00C32344"/>
+    <w:rPr>
+      <w:color w:val="954F72" w:themeColor="followedHyperlink"/>
+      <w:u w:val="single"/>
+    </w:rPr>
+  </w:style>
 </w:styles>
 </file>
 

</xml_diff>

<commit_message>
Made some changes during supervisor meeting
</commit_message>
<xml_diff>
--- a/Interim Report.docx
+++ b/Interim Report.docx
@@ -10,6 +10,7 @@
           <w:docPartUnique/>
         </w:docPartObj>
       </w:sdtPr>
+      <w:sdtEndPr/>
       <w:sdtContent>
         <w:p/>
         <w:p>
@@ -78,9 +79,11 @@
                                   <w:alias w:val="Subtitle"/>
                                   <w:tag w:val=""/>
                                   <w:id w:val="-1452929454"/>
+                                  <w:showingPlcHdr/>
                                   <w:dataBinding w:prefixMappings="xmlns:ns0='http://purl.org/dc/elements/1.1/' xmlns:ns1='http://schemas.openxmlformats.org/package/2006/metadata/core-properties' " w:xpath="/ns1:coreProperties[1]/ns0:subject[1]" w:storeItemID="{6C3C8BC8-F283-45AE-878A-BAB7291924A1}"/>
                                   <w:text/>
                                 </w:sdtPr>
+                                <w:sdtEndPr/>
                                 <w:sdtContent>
                                   <w:p>
                                     <w:pPr>
@@ -100,7 +103,7 @@
                                         <w:sz w:val="28"/>
                                         <w:szCs w:val="28"/>
                                       </w:rPr>
-                                      <w:t>Lego: Set Checklist Creator</w:t>
+                                      <w:t xml:space="preserve">     </w:t>
                                     </w:r>
                                   </w:p>
                                 </w:sdtContent>
@@ -119,6 +122,7 @@
                                   <w:dataBinding w:prefixMappings="xmlns:ns0='http://purl.org/dc/elements/1.1/' xmlns:ns1='http://schemas.openxmlformats.org/package/2006/metadata/core-properties' " w:xpath="/ns1:coreProperties[1]/ns0:creator[1]" w:storeItemID="{6C3C8BC8-F283-45AE-878A-BAB7291924A1}"/>
                                   <w:text/>
                                 </w:sdtPr>
+                                <w:sdtEndPr/>
                                 <w:sdtContent>
                                   <w:p>
                                     <w:pPr>
@@ -183,9 +187,11 @@
                             <w:alias w:val="Subtitle"/>
                             <w:tag w:val=""/>
                             <w:id w:val="-1452929454"/>
+                            <w:showingPlcHdr/>
                             <w:dataBinding w:prefixMappings="xmlns:ns0='http://purl.org/dc/elements/1.1/' xmlns:ns1='http://schemas.openxmlformats.org/package/2006/metadata/core-properties' " w:xpath="/ns1:coreProperties[1]/ns0:subject[1]" w:storeItemID="{6C3C8BC8-F283-45AE-878A-BAB7291924A1}"/>
                             <w:text/>
                           </w:sdtPr>
+                          <w:sdtEndPr/>
                           <w:sdtContent>
                             <w:p>
                               <w:pPr>
@@ -205,7 +211,7 @@
                                   <w:sz w:val="28"/>
                                   <w:szCs w:val="28"/>
                                 </w:rPr>
-                                <w:t>Lego: Set Checklist Creator</w:t>
+                                <w:t xml:space="preserve">     </w:t>
                               </w:r>
                             </w:p>
                           </w:sdtContent>
@@ -224,6 +230,7 @@
                             <w:dataBinding w:prefixMappings="xmlns:ns0='http://purl.org/dc/elements/1.1/' xmlns:ns1='http://schemas.openxmlformats.org/package/2006/metadata/core-properties' " w:xpath="/ns1:coreProperties[1]/ns0:creator[1]" w:storeItemID="{6C3C8BC8-F283-45AE-878A-BAB7291924A1}"/>
                             <w:text/>
                           </w:sdtPr>
+                          <w:sdtEndPr/>
                           <w:sdtContent>
                             <w:p>
                               <w:pPr>
@@ -427,6 +434,7 @@
                                       <w:dataBinding w:prefixMappings="xmlns:ns0='http://purl.org/dc/elements/1.1/' xmlns:ns1='http://schemas.openxmlformats.org/package/2006/metadata/core-properties' " w:xpath="/ns1:coreProperties[1]/ns0:title[1]" w:storeItemID="{6C3C8BC8-F283-45AE-878A-BAB7291924A1}"/>
                                       <w:text/>
                                     </w:sdtPr>
+                                    <w:sdtEndPr/>
                                     <w:sdtContent>
                                       <w:r>
                                         <w:rPr>
@@ -601,6 +609,7 @@
                                 <w:dataBinding w:prefixMappings="xmlns:ns0='http://purl.org/dc/elements/1.1/' xmlns:ns1='http://schemas.openxmlformats.org/package/2006/metadata/core-properties' " w:xpath="/ns1:coreProperties[1]/ns0:title[1]" w:storeItemID="{6C3C8BC8-F283-45AE-878A-BAB7291924A1}"/>
                                 <w:text/>
                               </w:sdtPr>
+                              <w:sdtEndPr/>
                               <w:sdtContent>
                                 <w:r>
                                   <w:rPr>
@@ -719,6 +728,7 @@
                                     <w:calendar w:val="gregorian"/>
                                   </w:date>
                                 </w:sdtPr>
+                                <w:sdtEndPr/>
                                 <w:sdtContent>
                                   <w:p>
                                     <w:pPr>
@@ -785,6 +795,7 @@
                               <w:calendar w:val="gregorian"/>
                             </w:date>
                           </w:sdtPr>
+                          <w:sdtEndPr/>
                           <w:sdtContent>
                             <w:p>
                               <w:pPr>
@@ -858,29 +869,55 @@
     </w:p>
     <w:p>
       <w:r>
-        <w:t xml:space="preserve">I am currently completing a project to create a digital </w:t>
+        <w:t>The aim of this</w:t>
+      </w:r>
+      <w:r>
+        <w:t xml:space="preserve"> project to create a digital </w:t>
       </w:r>
       <w:r>
         <w:t>c</w:t>
       </w:r>
       <w:r>
-        <w:t xml:space="preserve">hecklist for pieces in a Lego Set. This will be where people can search for a Lego Set and then click on the </w:t>
-      </w:r>
-      <w:proofErr w:type="gramStart"/>
-      <w:r>
-        <w:t>Set</w:t>
-      </w:r>
-      <w:proofErr w:type="gramEnd"/>
-      <w:r>
-        <w:t xml:space="preserve"> they would like pieces for. They will then be presented with all the pieces in this Lego set (like in the back of the instruction book</w:t>
-      </w:r>
-      <w:proofErr w:type="gramStart"/>
-      <w:r>
-        <w:t>), and</w:t>
-      </w:r>
-      <w:proofErr w:type="gramEnd"/>
-      <w:r>
-        <w:t xml:space="preserve"> can tick the pieces off the list when they are building the set again, or believe that they have the right pieces to build another set.</w:t>
+        <w:t xml:space="preserve">hecklist for pieces in a Lego Set. This will be where </w:t>
+      </w:r>
+      <w:r>
+        <w:t>users</w:t>
+      </w:r>
+      <w:r>
+        <w:t xml:space="preserve"> can search for a Lego Set and then click on the Set they would like pieces for. They will then be </w:t>
+      </w:r>
+      <w:r>
+        <w:t>view</w:t>
+      </w:r>
+      <w:r>
+        <w:t xml:space="preserve"> </w:t>
+      </w:r>
+      <w:r>
+        <w:t>a</w:t>
+      </w:r>
+      <w:r>
+        <w:t xml:space="preserve">ll the pieces </w:t>
+      </w:r>
+      <w:r>
+        <w:t xml:space="preserve">for </w:t>
+      </w:r>
+      <w:r>
+        <w:t xml:space="preserve">this Lego set (like in the back of the instruction book), and </w:t>
+      </w:r>
+      <w:r>
+        <w:t>they can check they have all th</w:t>
+      </w:r>
+      <w:r>
+        <w:t>e</w:t>
+      </w:r>
+      <w:r>
+        <w:t xml:space="preserve"> pieces</w:t>
+      </w:r>
+      <w:r>
+        <w:t xml:space="preserve"> when they are building the set again</w:t>
+      </w:r>
+      <w:r>
+        <w:t>.</w:t>
       </w:r>
     </w:p>
     <w:p>
@@ -1038,15 +1075,7 @@
         <w:t>account.</w:t>
       </w:r>
       <w:r>
-        <w:t xml:space="preserve"> Using the </w:t>
-      </w:r>
-      <w:proofErr w:type="gramStart"/>
-      <w:r>
-        <w:t>API</w:t>
-      </w:r>
-      <w:proofErr w:type="gramEnd"/>
-      <w:r>
-        <w:t xml:space="preserve"> you can request </w:t>
+        <w:t xml:space="preserve"> Using the API you can request </w:t>
       </w:r>
       <w:r>
         <w:t>a Lego set directly using the Lego set unique number</w:t>
@@ -1158,343 +1187,278 @@
         <w:t xml:space="preserve"> </w:t>
       </w:r>
     </w:p>
+    <w:p>
+      <w:r>
+        <w:t xml:space="preserve">- appendix questionnaire and </w:t>
+      </w:r>
+      <w:r>
+        <w:t>results and findings</w:t>
+      </w:r>
+    </w:p>
     <w:p/>
     <w:p>
       <w:r>
-        <w:t>-results and findings</w:t>
+        <w:t xml:space="preserve">From my research I found that Lego </w:t>
+      </w:r>
+      <w:r>
+        <w:t>builders/enthusiasts/collectors</w:t>
+      </w:r>
+      <w:r>
+        <w:t xml:space="preserve"> who use a digital tool use the website </w:t>
+      </w:r>
+      <w:r>
+        <w:t xml:space="preserve">Bricklink </w:t>
+      </w:r>
+      <w:r>
+        <w:fldChar w:fldCharType="begin"/>
+      </w:r>
+      <w:r>
+        <w:instrText xml:space="preserve"> REF _Ref88056140 \r \h </w:instrText>
+      </w:r>
+      <w:r>
+        <w:fldChar w:fldCharType="separate"/>
+      </w:r>
+      <w:r>
+        <w:t>[4]</w:t>
+      </w:r>
+      <w:r>
+        <w:fldChar w:fldCharType="end"/>
+      </w:r>
+      <w:r>
+        <w:t xml:space="preserve">. </w:t>
+      </w:r>
+      <w:r>
+        <w:t>I found that o</w:t>
+      </w:r>
+      <w:r>
+        <w:t>n Bricklink users</w:t>
+      </w:r>
+      <w:r>
+        <w:t xml:space="preserve"> can add pieces from a Lego set to a “wanted list” and from there tick of parts you have. This shows </w:t>
+      </w:r>
+      <w:r>
+        <w:t xml:space="preserve">the user </w:t>
+      </w:r>
+      <w:r>
+        <w:t xml:space="preserve">how many </w:t>
+      </w:r>
+      <w:r>
+        <w:t>pieces they</w:t>
+      </w:r>
+      <w:r>
+        <w:t xml:space="preserve"> need and how many </w:t>
+      </w:r>
+      <w:r>
+        <w:t>they</w:t>
+      </w:r>
+      <w:r>
+        <w:t xml:space="preserve"> currently have found. However, </w:t>
+      </w:r>
+      <w:r>
+        <w:t>this</w:t>
+      </w:r>
+      <w:r>
+        <w:t xml:space="preserve"> number </w:t>
+      </w:r>
+      <w:r>
+        <w:t xml:space="preserve">easily </w:t>
+      </w:r>
+      <w:r>
+        <w:t>b</w:t>
+      </w:r>
+      <w:r>
+        <w:t>e changed by</w:t>
+      </w:r>
+      <w:r>
+        <w:t xml:space="preserve"> accident which could cause </w:t>
+      </w:r>
+      <w:r>
+        <w:t>issues</w:t>
+      </w:r>
+      <w:r>
+        <w:t>.</w:t>
+      </w:r>
+      <w:r>
+        <w:t xml:space="preserve"> </w:t>
+      </w:r>
+      <w:r>
+        <w:t xml:space="preserve">For </w:t>
+      </w:r>
+      <w:r>
+        <w:t>example,</w:t>
+      </w:r>
+      <w:r>
+        <w:t xml:space="preserve"> users</w:t>
+      </w:r>
+      <w:r>
+        <w:t xml:space="preserve"> </w:t>
+      </w:r>
+      <w:r>
+        <w:t xml:space="preserve">could </w:t>
+      </w:r>
+      <w:r>
+        <w:t>believe they have all the pieces</w:t>
+      </w:r>
+      <w:r>
+        <w:t xml:space="preserve"> for a set</w:t>
+      </w:r>
+      <w:r>
+        <w:t xml:space="preserve"> but they</w:t>
+      </w:r>
+      <w:r>
+        <w:t xml:space="preserve"> accidently </w:t>
+      </w:r>
+      <w:r>
+        <w:t>decreased</w:t>
+      </w:r>
+      <w:r>
+        <w:t xml:space="preserve"> how many </w:t>
+      </w:r>
+      <w:r>
+        <w:t>of a pieces they needed</w:t>
+      </w:r>
+      <w:r>
+        <w:t xml:space="preserve"> so</w:t>
+      </w:r>
+      <w:r>
+        <w:t xml:space="preserve"> are missing one, or </w:t>
+      </w:r>
+      <w:r>
+        <w:t>the opposite where they increase the number they need but actually have all of them</w:t>
+      </w:r>
+      <w:r>
+        <w:t xml:space="preserve">. Users can’t filter pieces by colour or type making it difficult to find pieces, also when pieces are fully found they are not hidden from the </w:t>
+      </w:r>
+      <w:r>
+        <w:lastRenderedPageBreak/>
+        <w:t>list. Any pieces missing can easily show a list of possible locations to buy them. Most of these issues appear because the purpose of the tool is to buy pieces for a Lego set.</w:t>
       </w:r>
     </w:p>
     <w:p/>
     <w:p>
       <w:r>
-        <w:t xml:space="preserve">From my research I found that Lego </w:t>
-      </w:r>
-      <w:r>
-        <w:t>builders/enthusiasts/collectors</w:t>
-      </w:r>
-      <w:r>
-        <w:t xml:space="preserve"> who use a digital tool use the website </w:t>
-      </w:r>
-      <w:r>
-        <w:t xml:space="preserve">Bricklink </w:t>
+        <w:t xml:space="preserve">On Rebrickable website </w:t>
       </w:r>
       <w:r>
         <w:fldChar w:fldCharType="begin"/>
       </w:r>
       <w:r>
-        <w:instrText xml:space="preserve"> REF _Ref88056140 \r \h </w:instrText>
+        <w:instrText xml:space="preserve"> REF _Ref88126631 \r \h </w:instrText>
       </w:r>
       <w:r>
         <w:fldChar w:fldCharType="separate"/>
       </w:r>
       <w:r>
-        <w:t>[4]</w:t>
+        <w:t>[5]</w:t>
       </w:r>
       <w:r>
         <w:fldChar w:fldCharType="end"/>
       </w:r>
       <w:r>
-        <w:t>. On Bricklink users</w:t>
-      </w:r>
-      <w:r>
-        <w:t xml:space="preserve"> can add pieces from a Lego set to a “wanted list” and from there tick of parts you have. This shows </w:t>
-      </w:r>
-      <w:r>
-        <w:t xml:space="preserve">the user </w:t>
-      </w:r>
-      <w:r>
-        <w:t xml:space="preserve">how many </w:t>
-      </w:r>
-      <w:r>
-        <w:t>pieces they</w:t>
-      </w:r>
-      <w:r>
-        <w:t xml:space="preserve"> need and how many </w:t>
-      </w:r>
-      <w:r>
-        <w:t>they</w:t>
-      </w:r>
-      <w:r>
-        <w:t xml:space="preserve"> currently have found. However, </w:t>
-      </w:r>
-      <w:r>
-        <w:t>this</w:t>
-      </w:r>
-      <w:r>
-        <w:t xml:space="preserve"> number </w:t>
-      </w:r>
-      <w:r>
-        <w:t xml:space="preserve">easily </w:t>
-      </w:r>
-      <w:r>
-        <w:t>b</w:t>
-      </w:r>
-      <w:r>
-        <w:t>e changed by</w:t>
-      </w:r>
-      <w:r>
-        <w:t xml:space="preserve"> accident which could cause </w:t>
-      </w:r>
-      <w:r>
-        <w:t>issues</w:t>
-      </w:r>
-      <w:r>
-        <w:t>.</w:t>
+        <w:t xml:space="preserve">, </w:t>
+      </w:r>
+      <w:r>
+        <w:t>which also provide the API I am going to use, users can find a Lego set by typing in the set number or searching by a text search (i.e. Set Name) and filter by a range of year released, range of the number of parts and also filter by themes.</w:t>
+      </w:r>
+    </w:p>
+    <w:p>
+      <w:r>
+        <w:t xml:space="preserve">On the page of a set (e.g. this Lego Set </w:t>
+      </w:r>
+      <w:r>
+        <w:fldChar w:fldCharType="begin"/>
+      </w:r>
+      <w:r>
+        <w:instrText xml:space="preserve"> REF _Ref88126615 \r \h </w:instrText>
+      </w:r>
+      <w:r>
+        <w:fldChar w:fldCharType="separate"/>
+      </w:r>
+      <w:r>
+        <w:t>[6]</w:t>
+      </w:r>
+      <w:r>
+        <w:fldChar w:fldCharType="end"/>
+      </w:r>
+      <w:r>
+        <w:t>) users can see a list of all parts, the instructions, pictures of the Lego set, year released, number of parts etc. Here if the user has an account they can add the set parts to a List.</w:t>
+      </w:r>
+    </w:p>
+    <w:p>
+      <w:r>
+        <w:t>On the list, the user added parts too, users can filter by piece colour, type (Category) and sort by colour, Hue, part, type (category) and price to buy the Lego piece. Users can see how many each piece is required as well as the colour and price to buy it, but to check a piece off the user has to  delete it from the list meaning you can’t undo the change, also users can change the number of a certain pieces needed but not see original number (like BrickLink). This is primarily due to the fact the tool is meant to help users buy Lego pieces for a set, also the same as Bricklink, but can be used as a makeshift checklist.</w:t>
+      </w:r>
+    </w:p>
+    <w:p/>
+    <w:p>
+      <w:r>
+        <w:t>I</w:t>
+      </w:r>
+      <w:r>
+        <w:t xml:space="preserve"> also</w:t>
+      </w:r>
+      <w:r>
+        <w:t xml:space="preserve"> found an API (</w:t>
+      </w:r>
+      <w:proofErr w:type="spellStart"/>
+      <w:r>
+        <w:t>Brickset</w:t>
+      </w:r>
+      <w:proofErr w:type="spellEnd"/>
+      <w:r>
+        <w:t xml:space="preserve"> API</w:t>
       </w:r>
       <w:r>
         <w:t xml:space="preserve"> </w:t>
       </w:r>
       <w:r>
-        <w:t xml:space="preserve">For </w:t>
-      </w:r>
-      <w:r>
-        <w:t>example,</w:t>
-      </w:r>
-      <w:r>
-        <w:t xml:space="preserve"> users</w:t>
-      </w:r>
-      <w:r>
-        <w:t xml:space="preserve"> </w:t>
-      </w:r>
-      <w:r>
-        <w:t xml:space="preserve">could </w:t>
-      </w:r>
-      <w:r>
-        <w:t>believe they have all the pieces</w:t>
-      </w:r>
-      <w:r>
-        <w:t xml:space="preserve"> for a </w:t>
-      </w:r>
-      <w:proofErr w:type="gramStart"/>
-      <w:r>
-        <w:t>set</w:t>
-      </w:r>
-      <w:proofErr w:type="gramEnd"/>
-      <w:r>
-        <w:t xml:space="preserve"> but they</w:t>
-      </w:r>
-      <w:r>
-        <w:t xml:space="preserve"> accidently </w:t>
-      </w:r>
-      <w:r>
-        <w:t>decreased</w:t>
-      </w:r>
-      <w:r>
-        <w:t xml:space="preserve"> how many </w:t>
-      </w:r>
-      <w:r>
-        <w:t>of a pieces they needed</w:t>
-      </w:r>
-      <w:r>
-        <w:t xml:space="preserve"> so</w:t>
-      </w:r>
-      <w:r>
-        <w:t xml:space="preserve"> are missing one, or </w:t>
-      </w:r>
-      <w:r>
-        <w:t>the opposite where they increase the number they need but actually have all of them</w:t>
-      </w:r>
-      <w:r>
-        <w:t xml:space="preserve">. Users can’t filter pieces by colour or type making it difficult </w:t>
-      </w:r>
-      <w:r>
-        <w:lastRenderedPageBreak/>
-        <w:t>to find pieces, also when pieces are fully found they are not hidden from the list. Any pieces missing can easily show a list of possible locations to buy them. Most of these issues appear because the purpose of the tool is to buy pieces for a Lego set.</w:t>
-      </w:r>
-    </w:p>
-    <w:p/>
-    <w:p>
-      <w:r>
-        <w:t>On</w:t>
-      </w:r>
-      <w:r>
-        <w:t xml:space="preserve"> the</w:t>
-      </w:r>
-      <w:r>
-        <w:t xml:space="preserve"> Rebrickable </w:t>
-      </w:r>
-      <w:proofErr w:type="gramStart"/>
-      <w:r>
-        <w:t>website ,</w:t>
-      </w:r>
-      <w:proofErr w:type="gramEnd"/>
-      <w:r>
-        <w:t xml:space="preserve"> which also provide the API I am going to use, users can find a Lego set by typing in the set number or searching by a text search (i.e. Set Name) and filter by a range of year released, range of the number of parts and also filter by themes.</w:t>
-      </w:r>
-    </w:p>
-    <w:p>
-      <w:r>
-        <w:t>On the page of a set (</w:t>
-      </w:r>
-      <w:proofErr w:type="gramStart"/>
-      <w:r>
-        <w:t>e.g.</w:t>
-      </w:r>
-      <w:proofErr w:type="gramEnd"/>
-      <w:r>
-        <w:t xml:space="preserve"> this Lego </w:t>
-      </w:r>
-      <w:r>
-        <w:t xml:space="preserve">Star Wars </w:t>
-      </w:r>
-      <w:r>
-        <w:t xml:space="preserve">Set) users can see a list of all parts, the instructions, pictures of the Lego set, year released, number of parts etc. Here if the user has an </w:t>
-      </w:r>
-      <w:proofErr w:type="gramStart"/>
-      <w:r>
-        <w:t>account</w:t>
-      </w:r>
-      <w:proofErr w:type="gramEnd"/>
-      <w:r>
-        <w:t xml:space="preserve"> they can add the set parts to a List.</w:t>
-      </w:r>
-    </w:p>
-    <w:p>
-      <w:r>
-        <w:t xml:space="preserve">On the list, the user added parts too, users can filter by piece colour, type (Category) and sort by colour, Hue, part, type (category) and price to buy the Lego piece. Users can see how many each piece is required as well as the colour and price to buy it, but to check a piece off the user has </w:t>
-      </w:r>
-      <w:proofErr w:type="gramStart"/>
-      <w:r>
-        <w:t>to  delete</w:t>
-      </w:r>
-      <w:proofErr w:type="gramEnd"/>
-      <w:r>
-        <w:t xml:space="preserve"> it from the list meaning you can’t undo the change, also users can change the number of a certain pieces needed but not see original number (like BrickLink). This is primarily due to the fact the tool is meant to help users buy Lego pieces for a set, also the same as Bricklink, but can be used as a makeshift checklist.</w:t>
-      </w:r>
-    </w:p>
-    <w:p/>
-    <w:p>
-      <w:r>
-        <w:t xml:space="preserve">On Rebrickable website </w:t>
-      </w:r>
-      <w:r>
         <w:fldChar w:fldCharType="begin"/>
       </w:r>
       <w:r>
-        <w:instrText xml:space="preserve"> REF _Ref88126631 \r \h </w:instrText>
+        <w:instrText xml:space="preserve"> REF _Ref88126815 \r \h </w:instrText>
       </w:r>
       <w:r>
         <w:fldChar w:fldCharType="separate"/>
       </w:r>
       <w:r>
-        <w:t>[5]</w:t>
+        <w:t>[7]</w:t>
       </w:r>
       <w:r>
         <w:fldChar w:fldCharType="end"/>
       </w:r>
       <w:r>
-        <w:t xml:space="preserve">, </w:t>
-      </w:r>
-      <w:r>
-        <w:t>which also provide the API I am going to use, users can find a Lego set by typing in the set number or searching by a text search (i.e. Set Name) and filter by a range of year released, range of the number of parts and also filter by themes.</w:t>
-      </w:r>
-    </w:p>
-    <w:p>
-      <w:r>
-        <w:t>On the page of a set (</w:t>
-      </w:r>
-      <w:proofErr w:type="gramStart"/>
-      <w:r>
-        <w:t>e.g.</w:t>
-      </w:r>
-      <w:proofErr w:type="gramEnd"/>
-      <w:r>
-        <w:t xml:space="preserve"> this Lego Set</w:t>
-      </w:r>
-      <w:r>
-        <w:t xml:space="preserve"> </w:t>
+        <w:t xml:space="preserve">) that I can use retrieve Lego set instructions (as the current Rebrickable API cannot do this), but will only use </w:t>
+      </w:r>
+      <w:r>
+        <w:t>this API</w:t>
+      </w:r>
+      <w:r>
+        <w:t xml:space="preserve"> for retrieving instructions as it </w:t>
+      </w:r>
+      <w:r>
+        <w:t xml:space="preserve">does not contain data on </w:t>
+      </w:r>
+      <w:r>
+        <w:t xml:space="preserve">pieces </w:t>
+      </w:r>
+      <w:r>
+        <w:t xml:space="preserve">within a Lego set, </w:t>
+      </w:r>
+      <w:r>
+        <w:t>which is a vital part of the project, so I will use Rebrickable API for this.</w:t>
       </w:r>
       <w:r>
         <w:fldChar w:fldCharType="begin"/>
       </w:r>
       <w:r>
-        <w:instrText xml:space="preserve"> REF _Ref88126615 \r \h </w:instrText>
+        <w:instrText xml:space="preserve"> REF _Ref87897761 \r \h </w:instrText>
       </w:r>
       <w:r>
         <w:fldChar w:fldCharType="separate"/>
       </w:r>
       <w:r>
-        <w:t>[6]</w:t>
-      </w:r>
-      <w:r>
         <w:fldChar w:fldCharType="end"/>
       </w:r>
-      <w:r>
-        <w:t xml:space="preserve">) users can see a list of all parts, the instructions, pictures of the Lego set, year released, number of parts etc. Here if the user has an </w:t>
-      </w:r>
-      <w:proofErr w:type="gramStart"/>
-      <w:r>
-        <w:t>account</w:t>
-      </w:r>
-      <w:proofErr w:type="gramEnd"/>
-      <w:r>
-        <w:t xml:space="preserve"> they can add the set parts to a List.</w:t>
-      </w:r>
-    </w:p>
-    <w:p>
-      <w:r>
-        <w:t xml:space="preserve">On the list, the user added parts too, users can filter by piece colour, type (Category) and sort by colour, Hue, part, type (category) and price to buy the Lego piece. Users can see how many each piece is required as well as the colour and price to buy it, but to check a piece off the user has </w:t>
-      </w:r>
-      <w:proofErr w:type="gramStart"/>
-      <w:r>
-        <w:t>to  delete</w:t>
-      </w:r>
-      <w:proofErr w:type="gramEnd"/>
-      <w:r>
-        <w:t xml:space="preserve"> it from the list meaning you can’t undo the change, also users can change the number of a certain pieces needed but not see original number (like BrickLink). This is primarily due to the fact the tool is meant to help users buy Lego pieces for a set, also the same as Bricklink, but can be used as a makeshift checklist.</w:t>
-      </w:r>
-    </w:p>
-    <w:p/>
-    <w:p>
-      <w:r>
-        <w:t>I</w:t>
-      </w:r>
-      <w:r>
-        <w:t xml:space="preserve"> also</w:t>
-      </w:r>
-      <w:r>
-        <w:t xml:space="preserve"> found an API (Brickset API</w:t>
-      </w:r>
-      <w:r>
-        <w:t xml:space="preserve"> </w:t>
-      </w:r>
-      <w:r>
-        <w:fldChar w:fldCharType="begin"/>
-      </w:r>
-      <w:r>
-        <w:instrText xml:space="preserve"> REF _Ref88126815 \r \h </w:instrText>
-      </w:r>
-      <w:r>
-        <w:fldChar w:fldCharType="separate"/>
-      </w:r>
-      <w:r>
-        <w:t>[7]</w:t>
-      </w:r>
-      <w:r>
-        <w:fldChar w:fldCharType="end"/>
-      </w:r>
-      <w:r>
-        <w:t xml:space="preserve">) that I can use retrieve Lego set instructions (as the current Rebrickable API cannot do this), but will only use </w:t>
-      </w:r>
-      <w:r>
-        <w:t>this API</w:t>
-      </w:r>
-      <w:r>
-        <w:t xml:space="preserve"> for retrieving instructions as it </w:t>
-      </w:r>
-      <w:r>
-        <w:t xml:space="preserve">does not contain data on </w:t>
-      </w:r>
-      <w:r>
-        <w:t xml:space="preserve">pieces </w:t>
-      </w:r>
-      <w:r>
-        <w:t xml:space="preserve">within a Lego set, </w:t>
-      </w:r>
-      <w:r>
-        <w:t>which is a vital part of the project, so I will use Rebrickable API for this.</w:t>
-      </w:r>
-      <w:fldSimple w:instr=" REF _Ref87897761 \r \h "/>
     </w:p>
     <w:p>
       <w:pPr>
@@ -1502,17 +1466,6 @@
       </w:pPr>
       <w:r>
         <w:t>Requirements</w:t>
-      </w:r>
-    </w:p>
-    <w:p/>
-    <w:p/>
-    <w:p>
-      <w:pPr>
-        <w:pStyle w:val="Heading2"/>
-      </w:pPr>
-      <w:r>
-        <w:lastRenderedPageBreak/>
-        <w:t>Outline of Specification and Design</w:t>
       </w:r>
     </w:p>
     <w:p>
@@ -1532,15 +1485,7 @@
         </w:numPr>
       </w:pPr>
       <w:r>
-        <w:t>A search feature that allows users to search by name, Set Number, Year Made, Theme (</w:t>
-      </w:r>
-      <w:proofErr w:type="gramStart"/>
-      <w:r>
-        <w:t>e.g.</w:t>
-      </w:r>
-      <w:proofErr w:type="gramEnd"/>
-      <w:r>
-        <w:t xml:space="preserve"> marvel, dc, star wars, Lego city, Indian Jones) to locate the required Lego set</w:t>
+        <w:t>A search feature that allows users to search by name, Set Number, Year Made, Theme (e.g. marvel, dc, star wars, Lego city, Indian Jones) to locate the required Lego set</w:t>
       </w:r>
     </w:p>
     <w:p>
@@ -1676,13 +1621,8 @@
         </w:numPr>
       </w:pPr>
       <w:r>
-        <w:t xml:space="preserve">Be able to save current checklist progress so that the user can return to it </w:t>
-      </w:r>
-      <w:proofErr w:type="gramStart"/>
-      <w:r>
-        <w:t>at a later date</w:t>
-      </w:r>
-      <w:proofErr w:type="gramEnd"/>
+        <w:t>Be able to save current checklist progress so that the user can return to it at a later date</w:t>
+      </w:r>
     </w:p>
     <w:p>
       <w:pPr>
@@ -1705,18 +1645,36 @@
         </w:numPr>
       </w:pPr>
       <w:r>
-        <w:t xml:space="preserve">Users can use the system with or without an </w:t>
-      </w:r>
-      <w:proofErr w:type="gramStart"/>
-      <w:r>
-        <w:t>account, but</w:t>
-      </w:r>
-      <w:proofErr w:type="gramEnd"/>
-      <w:r>
-        <w:t xml:space="preserve"> can only save checklist progress and favourite sets with an account.</w:t>
+        <w:lastRenderedPageBreak/>
+        <w:t>Users can use the system with or without an account, but can only save checklist progress and favourite sets with an account.</w:t>
       </w:r>
     </w:p>
     <w:p/>
+    <w:p>
+      <w:pPr>
+        <w:pStyle w:val="Heading2"/>
+      </w:pPr>
+      <w:r>
+        <w:t>Outline of Specification and Design</w:t>
+      </w:r>
+    </w:p>
+    <w:p>
+      <w:proofErr w:type="spellStart"/>
+      <w:r>
+        <w:t>Sql</w:t>
+      </w:r>
+      <w:proofErr w:type="spellEnd"/>
+      <w:r>
+        <w:t xml:space="preserve"> </w:t>
+      </w:r>
+    </w:p>
+    <w:p>
+      <w:proofErr w:type="spellStart"/>
+      <w:r>
+        <w:t>mvc</w:t>
+      </w:r>
+      <w:proofErr w:type="spellEnd"/>
+    </w:p>
     <w:p/>
     <w:p>
       <w:pPr>
@@ -1726,7 +1684,11 @@
         <w:t>Planning and Timescales</w:t>
       </w:r>
     </w:p>
-    <w:p/>
+    <w:p>
+      <w:r>
+        <w:t xml:space="preserve">Table </w:t>
+      </w:r>
+    </w:p>
     <w:p/>
     <w:p>
       <w:pPr>
@@ -1756,9 +1718,9 @@
           <w:numId w:val="3"/>
         </w:numPr>
       </w:pPr>
-      <w:bookmarkStart w:id="0" w:name="_Ref87897742"/>
-      <w:bookmarkStart w:id="1" w:name="_Ref87895785"/>
-      <w:bookmarkStart w:id="2" w:name="_Ref88054215"/>
+      <w:bookmarkStart w:id="0" w:name="_Ref88054215"/>
+      <w:bookmarkStart w:id="1" w:name="_Ref87897742"/>
+      <w:bookmarkStart w:id="2" w:name="_Ref87895785"/>
       <w:r>
         <w:rPr>
           <w:rFonts w:ascii="Open Sans" w:hAnsi="Open Sans" w:cs="Open Sans"/>
@@ -1791,7 +1753,7 @@
         </w:rPr>
         <w:t>. [Online]. Available: https://rebrickable.com/api/. [Accessed: 17- Nov- 2021]</w:t>
       </w:r>
-      <w:bookmarkEnd w:id="2"/>
+      <w:bookmarkEnd w:id="0"/>
     </w:p>
     <w:p>
       <w:pPr>
@@ -1834,7 +1796,7 @@
         </w:rPr>
         <w:t>, 2020. [Online]. Available: https://rebrickable.com/api/v3/docs/?key=15b84a4cfa3259beb72eb08e7ccf55df. [Accessed: 15- Nov- 2021]</w:t>
       </w:r>
-      <w:bookmarkEnd w:id="0"/>
+      <w:bookmarkEnd w:id="1"/>
       <w:bookmarkEnd w:id="3"/>
     </w:p>
     <w:p>
@@ -1909,17 +1871,7 @@
           <w:szCs w:val="20"/>
           <w:shd w:val="clear" w:color="auto" w:fill="FFFFFF"/>
         </w:rPr>
-        <w:t xml:space="preserve"> </w:t>
-      </w:r>
-      <w:r>
-        <w:rPr>
-          <w:rFonts w:ascii="Open Sans" w:hAnsi="Open Sans" w:cs="Open Sans"/>
-          <w:color w:val="000000"/>
-          <w:sz w:val="20"/>
-          <w:szCs w:val="20"/>
-          <w:shd w:val="clear" w:color="auto" w:fill="FFFFFF"/>
-        </w:rPr>
-        <w:t>[Accessed: 17- Nov- 2021]</w:t>
+        <w:t xml:space="preserve"> [Accessed: 17- Nov- 2021]</w:t>
       </w:r>
     </w:p>
     <w:p>
@@ -2017,7 +1969,7 @@
         </w:numPr>
       </w:pPr>
       <w:bookmarkStart w:id="7" w:name="_Ref88126815"/>
-      <w:bookmarkEnd w:id="1"/>
+      <w:bookmarkEnd w:id="2"/>
       <w:r>
         <w:rPr>
           <w:rFonts w:ascii="Open Sans" w:hAnsi="Open Sans" w:cs="Open Sans"/>
@@ -2026,7 +1978,6 @@
           <w:szCs w:val="20"/>
           <w:shd w:val="clear" w:color="auto" w:fill="FFFFFF"/>
         </w:rPr>
-        <w:lastRenderedPageBreak/>
         <w:t>Huw, "API version 3 documentation", </w:t>
       </w:r>
       <w:r>
@@ -2061,11 +2012,15 @@
           <w:numId w:val="3"/>
         </w:numPr>
       </w:pPr>
-      <w:proofErr w:type="spellStart"/>
       <w:r>
         <w:t>Del</w:t>
       </w:r>
-      <w:proofErr w:type="spellEnd"/>
+    </w:p>
+    <w:p/>
+    <w:p>
+      <w:r>
+        <w:t>Appendix</w:t>
+      </w:r>
     </w:p>
     <w:sectPr>
       <w:footerReference w:type="default" r:id="rId13"/>
@@ -2402,6 +2357,93 @@
     </w:lvl>
   </w:abstractNum>
   <w:abstractNum w:abstractNumId="2" w15:restartNumberingAfterBreak="0">
+    <w:nsid w:val="5C161322"/>
+    <w:multiLevelType w:val="hybridMultilevel"/>
+    <w:tmpl w:val="62B2BA28"/>
+    <w:lvl w:ilvl="0" w:tplc="0460590C">
+      <w:start w:val="1"/>
+      <w:numFmt w:val="decimal"/>
+      <w:pStyle w:val="Heading2"/>
+      <w:lvlText w:val="%1."/>
+      <w:lvlJc w:val="left"/>
+      <w:pPr>
+        <w:ind w:left="720" w:hanging="360"/>
+      </w:pPr>
+    </w:lvl>
+    <w:lvl w:ilvl="1" w:tplc="08090019" w:tentative="1">
+      <w:start w:val="1"/>
+      <w:numFmt w:val="lowerLetter"/>
+      <w:lvlText w:val="%2."/>
+      <w:lvlJc w:val="left"/>
+      <w:pPr>
+        <w:ind w:left="1440" w:hanging="360"/>
+      </w:pPr>
+    </w:lvl>
+    <w:lvl w:ilvl="2" w:tplc="0809001B" w:tentative="1">
+      <w:start w:val="1"/>
+      <w:numFmt w:val="lowerRoman"/>
+      <w:lvlText w:val="%3."/>
+      <w:lvlJc w:val="right"/>
+      <w:pPr>
+        <w:ind w:left="2160" w:hanging="180"/>
+      </w:pPr>
+    </w:lvl>
+    <w:lvl w:ilvl="3" w:tplc="0809000F" w:tentative="1">
+      <w:start w:val="1"/>
+      <w:numFmt w:val="decimal"/>
+      <w:lvlText w:val="%4."/>
+      <w:lvlJc w:val="left"/>
+      <w:pPr>
+        <w:ind w:left="2880" w:hanging="360"/>
+      </w:pPr>
+    </w:lvl>
+    <w:lvl w:ilvl="4" w:tplc="08090019" w:tentative="1">
+      <w:start w:val="1"/>
+      <w:numFmt w:val="lowerLetter"/>
+      <w:lvlText w:val="%5."/>
+      <w:lvlJc w:val="left"/>
+      <w:pPr>
+        <w:ind w:left="3600" w:hanging="360"/>
+      </w:pPr>
+    </w:lvl>
+    <w:lvl w:ilvl="5" w:tplc="0809001B" w:tentative="1">
+      <w:start w:val="1"/>
+      <w:numFmt w:val="lowerRoman"/>
+      <w:lvlText w:val="%6."/>
+      <w:lvlJc w:val="right"/>
+      <w:pPr>
+        <w:ind w:left="4320" w:hanging="180"/>
+      </w:pPr>
+    </w:lvl>
+    <w:lvl w:ilvl="6" w:tplc="0809000F" w:tentative="1">
+      <w:start w:val="1"/>
+      <w:numFmt w:val="decimal"/>
+      <w:lvlText w:val="%7."/>
+      <w:lvlJc w:val="left"/>
+      <w:pPr>
+        <w:ind w:left="5040" w:hanging="360"/>
+      </w:pPr>
+    </w:lvl>
+    <w:lvl w:ilvl="7" w:tplc="08090019" w:tentative="1">
+      <w:start w:val="1"/>
+      <w:numFmt w:val="lowerLetter"/>
+      <w:lvlText w:val="%8."/>
+      <w:lvlJc w:val="left"/>
+      <w:pPr>
+        <w:ind w:left="5760" w:hanging="360"/>
+      </w:pPr>
+    </w:lvl>
+    <w:lvl w:ilvl="8" w:tplc="0809001B" w:tentative="1">
+      <w:start w:val="1"/>
+      <w:numFmt w:val="lowerRoman"/>
+      <w:lvlText w:val="%9."/>
+      <w:lvlJc w:val="right"/>
+      <w:pPr>
+        <w:ind w:left="6480" w:hanging="180"/>
+      </w:pPr>
+    </w:lvl>
+  </w:abstractNum>
+  <w:abstractNum w:abstractNumId="3" w15:restartNumberingAfterBreak="0">
     <w:nsid w:val="77CE7E48"/>
     <w:multiLevelType w:val="hybridMultilevel"/>
     <w:tmpl w:val="DBA289C8"/>
@@ -2515,13 +2557,16 @@
     </w:lvl>
   </w:abstractNum>
   <w:num w:numId="1">
-    <w:abstractNumId w:val="2"/>
+    <w:abstractNumId w:val="3"/>
   </w:num>
   <w:num w:numId="2">
     <w:abstractNumId w:val="1"/>
   </w:num>
   <w:num w:numId="3">
     <w:abstractNumId w:val="0"/>
+  </w:num>
+  <w:num w:numId="4">
+    <w:abstractNumId w:val="2"/>
   </w:num>
 </w:numbering>
 </file>
@@ -2951,6 +2996,7 @@
     <w:basedOn w:val="Normal"/>
     <w:next w:val="Normal"/>
     <w:link w:val="Heading2Char"/>
+    <w:autoRedefine/>
     <w:uiPriority w:val="9"/>
     <w:unhideWhenUsed/>
     <w:qFormat/>
@@ -2958,6 +3004,9 @@
     <w:pPr>
       <w:keepNext/>
       <w:keepLines/>
+      <w:numPr>
+        <w:numId w:val="4"/>
+      </w:numPr>
       <w:spacing w:before="40" w:after="0"/>
       <w:outlineLvl w:val="1"/>
     </w:pPr>
@@ -2993,6 +3042,7 @@
   <w:style w:type="character" w:default="1" w:styleId="DefaultParagraphFont">
     <w:name w:val="Default Paragraph Font"/>
     <w:uiPriority w:val="1"/>
+    <w:semiHidden/>
     <w:unhideWhenUsed/>
   </w:style>
   <w:style w:type="table" w:default="1" w:styleId="TableNormal">
@@ -3490,25 +3540,6 @@
 </file>
 
 <file path=customXml/item2.xml><?xml version="1.0" encoding="utf-8"?>
-<b:Sources xmlns:b="http://schemas.openxmlformats.org/officeDocument/2006/bibliography" xmlns="http://schemas.openxmlformats.org/officeDocument/2006/bibliography" SelectedStyle="\IEEE2006OfficeOnline.xsl" StyleName="IEEE" Version="2006"/>
-</file>
-
-<file path=customXml/item3.xml><?xml version="1.0" encoding="utf-8"?>
-<?mso-contentType ?>
-<FormTemplates xmlns="http://schemas.microsoft.com/sharepoint/v3/contenttype/forms">
-  <Display>DocumentLibraryForm</Display>
-  <Edit>DocumentLibraryForm</Edit>
-  <New>DocumentLibraryForm</New>
-</FormTemplates>
-</file>
-
-<file path=customXml/item4.xml><?xml version="1.0" encoding="utf-8"?>
-<p:properties xmlns:p="http://schemas.microsoft.com/office/2006/metadata/properties" xmlns:xsi="http://www.w3.org/2001/XMLSchema-instance" xmlns:pc="http://schemas.microsoft.com/office/infopath/2007/PartnerControls">
-  <documentManagement/>
-</p:properties>
-</file>
-
-<file path=customXml/item5.xml><?xml version="1.0" encoding="utf-8"?>
 <ct:contentTypeSchema xmlns:ct="http://schemas.microsoft.com/office/2006/metadata/contentType" xmlns:ma="http://schemas.microsoft.com/office/2006/metadata/properties/metaAttributes" ct:_="" ma:_="" ma:contentTypeName="Document" ma:contentTypeID="0x010100105CB037EBBB3D4987916EA68DB964CC" ma:contentTypeVersion="4" ma:contentTypeDescription="Create a new document." ma:contentTypeScope="" ma:versionID="382b6d810c7366f2a84f2e9e07a3b132">
   <xsd:schema xmlns:xsd="http://www.w3.org/2001/XMLSchema" xmlns:xs="http://www.w3.org/2001/XMLSchema" xmlns:p="http://schemas.microsoft.com/office/2006/metadata/properties" xmlns:ns3="828efcc6-450b-46d0-8c78-63ea0dda7be0" targetNamespace="http://schemas.microsoft.com/office/2006/metadata/properties" ma:root="true" ma:fieldsID="6d1c1f511353343892467adc476e151b" ns3:_="">
     <xsd:import namespace="828efcc6-450b-46d0-8c78-63ea0dda7be0"/>
@@ -3654,6 +3685,25 @@
 </ct:contentTypeSchema>
 </file>
 
+<file path=customXml/item3.xml><?xml version="1.0" encoding="utf-8"?>
+<p:properties xmlns:p="http://schemas.microsoft.com/office/2006/metadata/properties" xmlns:xsi="http://www.w3.org/2001/XMLSchema-instance" xmlns:pc="http://schemas.microsoft.com/office/infopath/2007/PartnerControls">
+  <documentManagement/>
+</p:properties>
+</file>
+
+<file path=customXml/item4.xml><?xml version="1.0" encoding="utf-8"?>
+<?mso-contentType ?>
+<FormTemplates xmlns="http://schemas.microsoft.com/sharepoint/v3/contenttype/forms">
+  <Display>DocumentLibraryForm</Display>
+  <Edit>DocumentLibraryForm</Edit>
+  <New>DocumentLibraryForm</New>
+</FormTemplates>
+</file>
+
+<file path=customXml/item5.xml><?xml version="1.0" encoding="utf-8"?>
+<b:Sources xmlns:b="http://schemas.openxmlformats.org/officeDocument/2006/bibliography" xmlns="http://schemas.openxmlformats.org/officeDocument/2006/bibliography" SelectedStyle="\IEEE2006OfficeOnline.xsl" StyleName="IEEE" Version="2006"/>
+</file>
+
 <file path=customXml/itemProps1.xml><?xml version="1.0" encoding="utf-8"?>
 <ds:datastoreItem xmlns:ds="http://schemas.openxmlformats.org/officeDocument/2006/customXml" ds:itemID="{55AF091B-3C7A-41E3-B477-F2FDAA23CFDA}">
   <ds:schemaRefs>
@@ -3663,31 +3713,6 @@
 </file>
 
 <file path=customXml/itemProps2.xml><?xml version="1.0" encoding="utf-8"?>
-<ds:datastoreItem xmlns:ds="http://schemas.openxmlformats.org/officeDocument/2006/customXml" ds:itemID="{E2B45989-199D-47B9-8927-DD7C18691A1D}">
-  <ds:schemaRefs>
-    <ds:schemaRef ds:uri="http://schemas.openxmlformats.org/officeDocument/2006/bibliography"/>
-  </ds:schemaRefs>
-</ds:datastoreItem>
-</file>
-
-<file path=customXml/itemProps3.xml><?xml version="1.0" encoding="utf-8"?>
-<ds:datastoreItem xmlns:ds="http://schemas.openxmlformats.org/officeDocument/2006/customXml" ds:itemID="{E94BE343-E2AF-4D06-B5CE-5DC4889DF03E}">
-  <ds:schemaRefs>
-    <ds:schemaRef ds:uri="http://schemas.microsoft.com/sharepoint/v3/contenttype/forms"/>
-  </ds:schemaRefs>
-</ds:datastoreItem>
-</file>
-
-<file path=customXml/itemProps4.xml><?xml version="1.0" encoding="utf-8"?>
-<ds:datastoreItem xmlns:ds="http://schemas.openxmlformats.org/officeDocument/2006/customXml" ds:itemID="{D628647C-46FD-451A-BBBC-F9F241775472}">
-  <ds:schemaRefs>
-    <ds:schemaRef ds:uri="http://schemas.microsoft.com/office/2006/metadata/properties"/>
-    <ds:schemaRef ds:uri="http://schemas.microsoft.com/office/infopath/2007/PartnerControls"/>
-  </ds:schemaRefs>
-</ds:datastoreItem>
-</file>
-
-<file path=customXml/itemProps5.xml><?xml version="1.0" encoding="utf-8"?>
 <ds:datastoreItem xmlns:ds="http://schemas.openxmlformats.org/officeDocument/2006/customXml" ds:itemID="{714766DD-E033-4E67-A07D-0A0DEE0E9A87}">
   <ds:schemaRefs>
     <ds:schemaRef ds:uri="http://schemas.microsoft.com/office/2006/metadata/contentType"/>
@@ -3703,4 +3728,29 @@
     <ds:schemaRef ds:uri="http://schemas.microsoft.com/internal/obd"/>
   </ds:schemaRefs>
 </ds:datastoreItem>
+</file>
+
+<file path=customXml/itemProps3.xml><?xml version="1.0" encoding="utf-8"?>
+<ds:datastoreItem xmlns:ds="http://schemas.openxmlformats.org/officeDocument/2006/customXml" ds:itemID="{D628647C-46FD-451A-BBBC-F9F241775472}">
+  <ds:schemaRefs>
+    <ds:schemaRef ds:uri="http://schemas.microsoft.com/office/2006/metadata/properties"/>
+    <ds:schemaRef ds:uri="http://schemas.microsoft.com/office/infopath/2007/PartnerControls"/>
+  </ds:schemaRefs>
+</ds:datastoreItem>
+</file>
+
+<file path=customXml/itemProps4.xml><?xml version="1.0" encoding="utf-8"?>
+<ds:datastoreItem xmlns:ds="http://schemas.openxmlformats.org/officeDocument/2006/customXml" ds:itemID="{E94BE343-E2AF-4D06-B5CE-5DC4889DF03E}">
+  <ds:schemaRefs>
+    <ds:schemaRef ds:uri="http://schemas.microsoft.com/sharepoint/v3/contenttype/forms"/>
+  </ds:schemaRefs>
+</ds:datastoreItem>
+</file>
+
+<file path=customXml/itemProps5.xml><?xml version="1.0" encoding="utf-8"?>
+<ds:datastoreItem xmlns:ds="http://schemas.openxmlformats.org/officeDocument/2006/customXml" ds:itemID="{E2B45989-199D-47B9-8927-DD7C18691A1D}">
+  <ds:schemaRefs>
+    <ds:schemaRef ds:uri="http://schemas.openxmlformats.org/officeDocument/2006/bibliography"/>
+  </ds:schemaRefs>
+</ds:datastoreItem>
 </file>
</xml_diff>

<commit_message>
Made changes to interim report
</commit_message>
<xml_diff>
--- a/Interim Report.docx
+++ b/Interim Report.docx
@@ -832,15 +832,830 @@
         </w:p>
       </w:sdtContent>
     </w:sdt>
-    <w:p>
-      <w:pPr>
-        <w:pStyle w:val="Heading1"/>
-      </w:pPr>
-      <w:r>
-        <w:lastRenderedPageBreak/>
-        <w:t>Table of Contents</w:t>
-      </w:r>
-    </w:p>
+    <w:sdt>
+      <w:sdtPr>
+        <w:id w:val="-1750811505"/>
+        <w:docPartObj>
+          <w:docPartGallery w:val="Table of Contents"/>
+          <w:docPartUnique/>
+        </w:docPartObj>
+      </w:sdtPr>
+      <w:sdtEndPr>
+        <w:rPr>
+          <w:rFonts w:asciiTheme="minorHAnsi" w:eastAsiaTheme="minorHAnsi" w:hAnsiTheme="minorHAnsi" w:cstheme="minorBidi"/>
+          <w:b/>
+          <w:bCs/>
+          <w:noProof/>
+          <w:color w:val="auto"/>
+          <w:sz w:val="22"/>
+          <w:szCs w:val="22"/>
+          <w:lang w:val="en-GB"/>
+        </w:rPr>
+      </w:sdtEndPr>
+      <w:sdtContent>
+        <w:p>
+          <w:pPr>
+            <w:pStyle w:val="TOCHeading"/>
+          </w:pPr>
+          <w:r>
+            <w:t>Contents</w:t>
+          </w:r>
+        </w:p>
+        <w:p>
+          <w:pPr>
+            <w:pStyle w:val="TOC2"/>
+            <w:tabs>
+              <w:tab w:val="left" w:pos="660"/>
+              <w:tab w:val="right" w:leader="dot" w:pos="9016"/>
+            </w:tabs>
+            <w:rPr>
+              <w:rFonts w:eastAsiaTheme="minorEastAsia"/>
+              <w:noProof/>
+              <w:lang w:eastAsia="en-GB"/>
+            </w:rPr>
+          </w:pPr>
+          <w:r>
+            <w:fldChar w:fldCharType="begin"/>
+          </w:r>
+          <w:r>
+            <w:instrText xml:space="preserve"> TOC \o "1-3" \h \z \u </w:instrText>
+          </w:r>
+          <w:r>
+            <w:fldChar w:fldCharType="separate"/>
+          </w:r>
+          <w:hyperlink w:anchor="_Toc88149072" w:history="1">
+            <w:r>
+              <w:rPr>
+                <w:rStyle w:val="Hyperlink"/>
+                <w:noProof/>
+              </w:rPr>
+              <w:t>1</w:t>
+            </w:r>
+            <w:r>
+              <w:rPr>
+                <w:rFonts w:eastAsiaTheme="minorEastAsia"/>
+                <w:noProof/>
+                <w:lang w:eastAsia="en-GB"/>
+              </w:rPr>
+              <w:tab/>
+            </w:r>
+            <w:r>
+              <w:rPr>
+                <w:rStyle w:val="Hyperlink"/>
+                <w:noProof/>
+              </w:rPr>
+              <w:t>Aims and Objectives</w:t>
+            </w:r>
+            <w:r>
+              <w:rPr>
+                <w:noProof/>
+                <w:webHidden/>
+              </w:rPr>
+              <w:tab/>
+            </w:r>
+            <w:r>
+              <w:rPr>
+                <w:noProof/>
+                <w:webHidden/>
+              </w:rPr>
+              <w:fldChar w:fldCharType="begin"/>
+            </w:r>
+            <w:r>
+              <w:rPr>
+                <w:noProof/>
+                <w:webHidden/>
+              </w:rPr>
+              <w:instrText xml:space="preserve"> PAGEREF _Toc88149072 \h </w:instrText>
+            </w:r>
+            <w:r>
+              <w:rPr>
+                <w:noProof/>
+                <w:webHidden/>
+              </w:rPr>
+            </w:r>
+            <w:r>
+              <w:rPr>
+                <w:noProof/>
+                <w:webHidden/>
+              </w:rPr>
+              <w:fldChar w:fldCharType="separate"/>
+            </w:r>
+            <w:r>
+              <w:rPr>
+                <w:noProof/>
+                <w:webHidden/>
+              </w:rPr>
+              <w:t>2</w:t>
+            </w:r>
+            <w:r>
+              <w:rPr>
+                <w:noProof/>
+                <w:webHidden/>
+              </w:rPr>
+              <w:fldChar w:fldCharType="end"/>
+            </w:r>
+          </w:hyperlink>
+        </w:p>
+        <w:p>
+          <w:pPr>
+            <w:pStyle w:val="TOC2"/>
+            <w:tabs>
+              <w:tab w:val="left" w:pos="660"/>
+              <w:tab w:val="right" w:leader="dot" w:pos="9016"/>
+            </w:tabs>
+            <w:rPr>
+              <w:rFonts w:eastAsiaTheme="minorEastAsia"/>
+              <w:noProof/>
+              <w:lang w:eastAsia="en-GB"/>
+            </w:rPr>
+          </w:pPr>
+          <w:hyperlink w:anchor="_Toc88149073" w:history="1">
+            <w:r>
+              <w:rPr>
+                <w:rStyle w:val="Hyperlink"/>
+                <w:noProof/>
+              </w:rPr>
+              <w:t>2</w:t>
+            </w:r>
+            <w:r>
+              <w:rPr>
+                <w:rFonts w:eastAsiaTheme="minorEastAsia"/>
+                <w:noProof/>
+                <w:lang w:eastAsia="en-GB"/>
+              </w:rPr>
+              <w:tab/>
+            </w:r>
+            <w:r>
+              <w:rPr>
+                <w:rStyle w:val="Hyperlink"/>
+                <w:noProof/>
+              </w:rPr>
+              <w:t>Survey of Literature/Information Sources</w:t>
+            </w:r>
+            <w:r>
+              <w:rPr>
+                <w:noProof/>
+                <w:webHidden/>
+              </w:rPr>
+              <w:tab/>
+            </w:r>
+            <w:r>
+              <w:rPr>
+                <w:noProof/>
+                <w:webHidden/>
+              </w:rPr>
+              <w:fldChar w:fldCharType="begin"/>
+            </w:r>
+            <w:r>
+              <w:rPr>
+                <w:noProof/>
+                <w:webHidden/>
+              </w:rPr>
+              <w:instrText xml:space="preserve"> PAGEREF _Toc88149073 \h </w:instrText>
+            </w:r>
+            <w:r>
+              <w:rPr>
+                <w:noProof/>
+                <w:webHidden/>
+              </w:rPr>
+            </w:r>
+            <w:r>
+              <w:rPr>
+                <w:noProof/>
+                <w:webHidden/>
+              </w:rPr>
+              <w:fldChar w:fldCharType="separate"/>
+            </w:r>
+            <w:r>
+              <w:rPr>
+                <w:noProof/>
+                <w:webHidden/>
+              </w:rPr>
+              <w:t>2</w:t>
+            </w:r>
+            <w:r>
+              <w:rPr>
+                <w:noProof/>
+                <w:webHidden/>
+              </w:rPr>
+              <w:fldChar w:fldCharType="end"/>
+            </w:r>
+          </w:hyperlink>
+        </w:p>
+        <w:p>
+          <w:pPr>
+            <w:pStyle w:val="TOC2"/>
+            <w:tabs>
+              <w:tab w:val="left" w:pos="660"/>
+              <w:tab w:val="right" w:leader="dot" w:pos="9016"/>
+            </w:tabs>
+            <w:rPr>
+              <w:rFonts w:eastAsiaTheme="minorEastAsia"/>
+              <w:noProof/>
+              <w:lang w:eastAsia="en-GB"/>
+            </w:rPr>
+          </w:pPr>
+          <w:hyperlink w:anchor="_Toc88149074" w:history="1">
+            <w:r>
+              <w:rPr>
+                <w:rStyle w:val="Hyperlink"/>
+                <w:noProof/>
+              </w:rPr>
+              <w:t>3</w:t>
+            </w:r>
+            <w:r>
+              <w:rPr>
+                <w:rFonts w:eastAsiaTheme="minorEastAsia"/>
+                <w:noProof/>
+                <w:lang w:eastAsia="en-GB"/>
+              </w:rPr>
+              <w:tab/>
+            </w:r>
+            <w:r>
+              <w:rPr>
+                <w:rStyle w:val="Hyperlink"/>
+                <w:noProof/>
+              </w:rPr>
+              <w:t>Requirements</w:t>
+            </w:r>
+            <w:r>
+              <w:rPr>
+                <w:noProof/>
+                <w:webHidden/>
+              </w:rPr>
+              <w:tab/>
+            </w:r>
+            <w:r>
+              <w:rPr>
+                <w:noProof/>
+                <w:webHidden/>
+              </w:rPr>
+              <w:fldChar w:fldCharType="begin"/>
+            </w:r>
+            <w:r>
+              <w:rPr>
+                <w:noProof/>
+                <w:webHidden/>
+              </w:rPr>
+              <w:instrText xml:space="preserve"> PAGEREF _Toc88149074 \h </w:instrText>
+            </w:r>
+            <w:r>
+              <w:rPr>
+                <w:noProof/>
+                <w:webHidden/>
+              </w:rPr>
+            </w:r>
+            <w:r>
+              <w:rPr>
+                <w:noProof/>
+                <w:webHidden/>
+              </w:rPr>
+              <w:fldChar w:fldCharType="separate"/>
+            </w:r>
+            <w:r>
+              <w:rPr>
+                <w:noProof/>
+                <w:webHidden/>
+              </w:rPr>
+              <w:t>3</w:t>
+            </w:r>
+            <w:r>
+              <w:rPr>
+                <w:noProof/>
+                <w:webHidden/>
+              </w:rPr>
+              <w:fldChar w:fldCharType="end"/>
+            </w:r>
+          </w:hyperlink>
+        </w:p>
+        <w:p>
+          <w:pPr>
+            <w:pStyle w:val="TOC3"/>
+            <w:tabs>
+              <w:tab w:val="left" w:pos="1100"/>
+              <w:tab w:val="right" w:leader="dot" w:pos="9016"/>
+            </w:tabs>
+            <w:rPr>
+              <w:rFonts w:eastAsiaTheme="minorEastAsia"/>
+              <w:noProof/>
+              <w:lang w:eastAsia="en-GB"/>
+            </w:rPr>
+          </w:pPr>
+          <w:hyperlink w:anchor="_Toc88149075" w:history="1">
+            <w:r>
+              <w:rPr>
+                <w:rStyle w:val="Hyperlink"/>
+                <w:noProof/>
+              </w:rPr>
+              <w:t>3.1</w:t>
+            </w:r>
+            <w:r>
+              <w:rPr>
+                <w:rFonts w:eastAsiaTheme="minorEastAsia"/>
+                <w:noProof/>
+                <w:lang w:eastAsia="en-GB"/>
+              </w:rPr>
+              <w:tab/>
+            </w:r>
+            <w:r>
+              <w:rPr>
+                <w:rStyle w:val="Hyperlink"/>
+                <w:noProof/>
+              </w:rPr>
+              <w:t>Key Features:</w:t>
+            </w:r>
+            <w:r>
+              <w:rPr>
+                <w:noProof/>
+                <w:webHidden/>
+              </w:rPr>
+              <w:tab/>
+            </w:r>
+            <w:r>
+              <w:rPr>
+                <w:noProof/>
+                <w:webHidden/>
+              </w:rPr>
+              <w:fldChar w:fldCharType="begin"/>
+            </w:r>
+            <w:r>
+              <w:rPr>
+                <w:noProof/>
+                <w:webHidden/>
+              </w:rPr>
+              <w:instrText xml:space="preserve"> PAGEREF _Toc88149075 \h </w:instrText>
+            </w:r>
+            <w:r>
+              <w:rPr>
+                <w:noProof/>
+                <w:webHidden/>
+              </w:rPr>
+            </w:r>
+            <w:r>
+              <w:rPr>
+                <w:noProof/>
+                <w:webHidden/>
+              </w:rPr>
+              <w:fldChar w:fldCharType="separate"/>
+            </w:r>
+            <w:r>
+              <w:rPr>
+                <w:noProof/>
+                <w:webHidden/>
+              </w:rPr>
+              <w:t>3</w:t>
+            </w:r>
+            <w:r>
+              <w:rPr>
+                <w:noProof/>
+                <w:webHidden/>
+              </w:rPr>
+              <w:fldChar w:fldCharType="end"/>
+            </w:r>
+          </w:hyperlink>
+        </w:p>
+        <w:p>
+          <w:pPr>
+            <w:pStyle w:val="TOC3"/>
+            <w:tabs>
+              <w:tab w:val="left" w:pos="1100"/>
+              <w:tab w:val="right" w:leader="dot" w:pos="9016"/>
+            </w:tabs>
+            <w:rPr>
+              <w:rFonts w:eastAsiaTheme="minorEastAsia"/>
+              <w:noProof/>
+              <w:lang w:eastAsia="en-GB"/>
+            </w:rPr>
+          </w:pPr>
+          <w:hyperlink w:anchor="_Toc88149076" w:history="1">
+            <w:r>
+              <w:rPr>
+                <w:rStyle w:val="Hyperlink"/>
+                <w:noProof/>
+              </w:rPr>
+              <w:t>3.2</w:t>
+            </w:r>
+            <w:r>
+              <w:rPr>
+                <w:rFonts w:eastAsiaTheme="minorEastAsia"/>
+                <w:noProof/>
+                <w:lang w:eastAsia="en-GB"/>
+              </w:rPr>
+              <w:tab/>
+            </w:r>
+            <w:r>
+              <w:rPr>
+                <w:rStyle w:val="Hyperlink"/>
+                <w:noProof/>
+              </w:rPr>
+              <w:t>Possible Features:</w:t>
+            </w:r>
+            <w:r>
+              <w:rPr>
+                <w:noProof/>
+                <w:webHidden/>
+              </w:rPr>
+              <w:tab/>
+            </w:r>
+            <w:r>
+              <w:rPr>
+                <w:noProof/>
+                <w:webHidden/>
+              </w:rPr>
+              <w:fldChar w:fldCharType="begin"/>
+            </w:r>
+            <w:r>
+              <w:rPr>
+                <w:noProof/>
+                <w:webHidden/>
+              </w:rPr>
+              <w:instrText xml:space="preserve"> PAGEREF _Toc88149076 \h </w:instrText>
+            </w:r>
+            <w:r>
+              <w:rPr>
+                <w:noProof/>
+                <w:webHidden/>
+              </w:rPr>
+            </w:r>
+            <w:r>
+              <w:rPr>
+                <w:noProof/>
+                <w:webHidden/>
+              </w:rPr>
+              <w:fldChar w:fldCharType="separate"/>
+            </w:r>
+            <w:r>
+              <w:rPr>
+                <w:noProof/>
+                <w:webHidden/>
+              </w:rPr>
+              <w:t>3</w:t>
+            </w:r>
+            <w:r>
+              <w:rPr>
+                <w:noProof/>
+                <w:webHidden/>
+              </w:rPr>
+              <w:fldChar w:fldCharType="end"/>
+            </w:r>
+          </w:hyperlink>
+        </w:p>
+        <w:p>
+          <w:pPr>
+            <w:pStyle w:val="TOC2"/>
+            <w:tabs>
+              <w:tab w:val="left" w:pos="660"/>
+              <w:tab w:val="right" w:leader="dot" w:pos="9016"/>
+            </w:tabs>
+            <w:rPr>
+              <w:rFonts w:eastAsiaTheme="minorEastAsia"/>
+              <w:noProof/>
+              <w:lang w:eastAsia="en-GB"/>
+            </w:rPr>
+          </w:pPr>
+          <w:hyperlink w:anchor="_Toc88149077" w:history="1">
+            <w:r>
+              <w:rPr>
+                <w:rStyle w:val="Hyperlink"/>
+                <w:noProof/>
+              </w:rPr>
+              <w:t>4</w:t>
+            </w:r>
+            <w:r>
+              <w:rPr>
+                <w:rFonts w:eastAsiaTheme="minorEastAsia"/>
+                <w:noProof/>
+                <w:lang w:eastAsia="en-GB"/>
+              </w:rPr>
+              <w:tab/>
+            </w:r>
+            <w:r>
+              <w:rPr>
+                <w:rStyle w:val="Hyperlink"/>
+                <w:noProof/>
+              </w:rPr>
+              <w:t>Outline of Specification and Design</w:t>
+            </w:r>
+            <w:r>
+              <w:rPr>
+                <w:noProof/>
+                <w:webHidden/>
+              </w:rPr>
+              <w:tab/>
+            </w:r>
+            <w:r>
+              <w:rPr>
+                <w:noProof/>
+                <w:webHidden/>
+              </w:rPr>
+              <w:fldChar w:fldCharType="begin"/>
+            </w:r>
+            <w:r>
+              <w:rPr>
+                <w:noProof/>
+                <w:webHidden/>
+              </w:rPr>
+              <w:instrText xml:space="preserve"> PAGEREF _Toc88149077 \h </w:instrText>
+            </w:r>
+            <w:r>
+              <w:rPr>
+                <w:noProof/>
+                <w:webHidden/>
+              </w:rPr>
+            </w:r>
+            <w:r>
+              <w:rPr>
+                <w:noProof/>
+                <w:webHidden/>
+              </w:rPr>
+              <w:fldChar w:fldCharType="separate"/>
+            </w:r>
+            <w:r>
+              <w:rPr>
+                <w:noProof/>
+                <w:webHidden/>
+              </w:rPr>
+              <w:t>4</w:t>
+            </w:r>
+            <w:r>
+              <w:rPr>
+                <w:noProof/>
+                <w:webHidden/>
+              </w:rPr>
+              <w:fldChar w:fldCharType="end"/>
+            </w:r>
+          </w:hyperlink>
+        </w:p>
+        <w:p>
+          <w:pPr>
+            <w:pStyle w:val="TOC2"/>
+            <w:tabs>
+              <w:tab w:val="left" w:pos="660"/>
+              <w:tab w:val="right" w:leader="dot" w:pos="9016"/>
+            </w:tabs>
+            <w:rPr>
+              <w:rFonts w:eastAsiaTheme="minorEastAsia"/>
+              <w:noProof/>
+              <w:lang w:eastAsia="en-GB"/>
+            </w:rPr>
+          </w:pPr>
+          <w:hyperlink w:anchor="_Toc88149078" w:history="1">
+            <w:r>
+              <w:rPr>
+                <w:rStyle w:val="Hyperlink"/>
+                <w:noProof/>
+              </w:rPr>
+              <w:t>5</w:t>
+            </w:r>
+            <w:r>
+              <w:rPr>
+                <w:rFonts w:eastAsiaTheme="minorEastAsia"/>
+                <w:noProof/>
+                <w:lang w:eastAsia="en-GB"/>
+              </w:rPr>
+              <w:tab/>
+            </w:r>
+            <w:r>
+              <w:rPr>
+                <w:rStyle w:val="Hyperlink"/>
+                <w:noProof/>
+              </w:rPr>
+              <w:t>Planning and Timescales</w:t>
+            </w:r>
+            <w:r>
+              <w:rPr>
+                <w:noProof/>
+                <w:webHidden/>
+              </w:rPr>
+              <w:tab/>
+            </w:r>
+            <w:r>
+              <w:rPr>
+                <w:noProof/>
+                <w:webHidden/>
+              </w:rPr>
+              <w:fldChar w:fldCharType="begin"/>
+            </w:r>
+            <w:r>
+              <w:rPr>
+                <w:noProof/>
+                <w:webHidden/>
+              </w:rPr>
+              <w:instrText xml:space="preserve"> PAGEREF _Toc88149078 \h </w:instrText>
+            </w:r>
+            <w:r>
+              <w:rPr>
+                <w:noProof/>
+                <w:webHidden/>
+              </w:rPr>
+            </w:r>
+            <w:r>
+              <w:rPr>
+                <w:noProof/>
+                <w:webHidden/>
+              </w:rPr>
+              <w:fldChar w:fldCharType="separate"/>
+            </w:r>
+            <w:r>
+              <w:rPr>
+                <w:noProof/>
+                <w:webHidden/>
+              </w:rPr>
+              <w:t>4</w:t>
+            </w:r>
+            <w:r>
+              <w:rPr>
+                <w:noProof/>
+                <w:webHidden/>
+              </w:rPr>
+              <w:fldChar w:fldCharType="end"/>
+            </w:r>
+          </w:hyperlink>
+        </w:p>
+        <w:p>
+          <w:pPr>
+            <w:pStyle w:val="TOC2"/>
+            <w:tabs>
+              <w:tab w:val="left" w:pos="660"/>
+              <w:tab w:val="right" w:leader="dot" w:pos="9016"/>
+            </w:tabs>
+            <w:rPr>
+              <w:rFonts w:eastAsiaTheme="minorEastAsia"/>
+              <w:noProof/>
+              <w:lang w:eastAsia="en-GB"/>
+            </w:rPr>
+          </w:pPr>
+          <w:hyperlink w:anchor="_Toc88149079" w:history="1">
+            <w:r>
+              <w:rPr>
+                <w:rStyle w:val="Hyperlink"/>
+                <w:noProof/>
+              </w:rPr>
+              <w:t>6</w:t>
+            </w:r>
+            <w:r>
+              <w:rPr>
+                <w:rFonts w:eastAsiaTheme="minorEastAsia"/>
+                <w:noProof/>
+                <w:lang w:eastAsia="en-GB"/>
+              </w:rPr>
+              <w:tab/>
+            </w:r>
+            <w:r>
+              <w:rPr>
+                <w:rStyle w:val="Hyperlink"/>
+                <w:noProof/>
+              </w:rPr>
+              <w:t>References</w:t>
+            </w:r>
+            <w:r>
+              <w:rPr>
+                <w:noProof/>
+                <w:webHidden/>
+              </w:rPr>
+              <w:tab/>
+            </w:r>
+            <w:r>
+              <w:rPr>
+                <w:noProof/>
+                <w:webHidden/>
+              </w:rPr>
+              <w:fldChar w:fldCharType="begin"/>
+            </w:r>
+            <w:r>
+              <w:rPr>
+                <w:noProof/>
+                <w:webHidden/>
+              </w:rPr>
+              <w:instrText xml:space="preserve"> PAGEREF _Toc88149079 \h </w:instrText>
+            </w:r>
+            <w:r>
+              <w:rPr>
+                <w:noProof/>
+                <w:webHidden/>
+              </w:rPr>
+            </w:r>
+            <w:r>
+              <w:rPr>
+                <w:noProof/>
+                <w:webHidden/>
+              </w:rPr>
+              <w:fldChar w:fldCharType="separate"/>
+            </w:r>
+            <w:r>
+              <w:rPr>
+                <w:noProof/>
+                <w:webHidden/>
+              </w:rPr>
+              <w:t>4</w:t>
+            </w:r>
+            <w:r>
+              <w:rPr>
+                <w:noProof/>
+                <w:webHidden/>
+              </w:rPr>
+              <w:fldChar w:fldCharType="end"/>
+            </w:r>
+          </w:hyperlink>
+        </w:p>
+        <w:p>
+          <w:pPr>
+            <w:pStyle w:val="TOC2"/>
+            <w:tabs>
+              <w:tab w:val="left" w:pos="660"/>
+              <w:tab w:val="right" w:leader="dot" w:pos="9016"/>
+            </w:tabs>
+            <w:rPr>
+              <w:rFonts w:eastAsiaTheme="minorEastAsia"/>
+              <w:noProof/>
+              <w:lang w:eastAsia="en-GB"/>
+            </w:rPr>
+          </w:pPr>
+          <w:hyperlink w:anchor="_Toc88149080" w:history="1">
+            <w:r>
+              <w:rPr>
+                <w:rStyle w:val="Hyperlink"/>
+                <w:noProof/>
+              </w:rPr>
+              <w:t>7</w:t>
+            </w:r>
+            <w:r>
+              <w:rPr>
+                <w:rFonts w:eastAsiaTheme="minorEastAsia"/>
+                <w:noProof/>
+                <w:lang w:eastAsia="en-GB"/>
+              </w:rPr>
+              <w:tab/>
+            </w:r>
+            <w:r>
+              <w:rPr>
+                <w:rStyle w:val="Hyperlink"/>
+                <w:noProof/>
+              </w:rPr>
+              <w:t>Appendix</w:t>
+            </w:r>
+            <w:r>
+              <w:rPr>
+                <w:noProof/>
+                <w:webHidden/>
+              </w:rPr>
+              <w:tab/>
+            </w:r>
+            <w:r>
+              <w:rPr>
+                <w:noProof/>
+                <w:webHidden/>
+              </w:rPr>
+              <w:fldChar w:fldCharType="begin"/>
+            </w:r>
+            <w:r>
+              <w:rPr>
+                <w:noProof/>
+                <w:webHidden/>
+              </w:rPr>
+              <w:instrText xml:space="preserve"> PAGEREF _Toc88149080 \h </w:instrText>
+            </w:r>
+            <w:r>
+              <w:rPr>
+                <w:noProof/>
+                <w:webHidden/>
+              </w:rPr>
+            </w:r>
+            <w:r>
+              <w:rPr>
+                <w:noProof/>
+                <w:webHidden/>
+              </w:rPr>
+              <w:fldChar w:fldCharType="separate"/>
+            </w:r>
+            <w:r>
+              <w:rPr>
+                <w:noProof/>
+                <w:webHidden/>
+              </w:rPr>
+              <w:t>4</w:t>
+            </w:r>
+            <w:r>
+              <w:rPr>
+                <w:noProof/>
+                <w:webHidden/>
+              </w:rPr>
+              <w:fldChar w:fldCharType="end"/>
+            </w:r>
+          </w:hyperlink>
+        </w:p>
+        <w:p>
+          <w:r>
+            <w:rPr>
+              <w:b/>
+              <w:bCs/>
+              <w:noProof/>
+            </w:rPr>
+            <w:fldChar w:fldCharType="end"/>
+          </w:r>
+        </w:p>
+      </w:sdtContent>
+    </w:sdt>
     <w:p/>
     <w:p>
       <w:pPr>
@@ -859,6 +1674,7 @@
       <w:pPr>
         <w:pStyle w:val="Heading2"/>
       </w:pPr>
+      <w:bookmarkStart w:id="0" w:name="_Toc88149072"/>
       <w:r>
         <w:lastRenderedPageBreak/>
         <w:t xml:space="preserve">Aims </w:t>
@@ -866,6 +1682,7 @@
       <w:r>
         <w:t>and Objectives</w:t>
       </w:r>
+      <w:bookmarkEnd w:id="0"/>
     </w:p>
     <w:p>
       <w:r>
@@ -966,11 +1783,9 @@
       <w:r>
         <w:t xml:space="preserve">Linking the </w:t>
       </w:r>
-      <w:proofErr w:type="spellStart"/>
       <w:r>
         <w:t>rebrickable</w:t>
       </w:r>
-      <w:proofErr w:type="spellEnd"/>
       <w:r>
         <w:t xml:space="preserve"> to a mobile application and/or a website</w:t>
       </w:r>
@@ -979,9 +1794,11 @@
       <w:pPr>
         <w:pStyle w:val="Heading2"/>
       </w:pPr>
+      <w:bookmarkStart w:id="1" w:name="_Toc88149073"/>
       <w:r>
         <w:t>Survey of Literature/Information Sources</w:t>
       </w:r>
+      <w:bookmarkEnd w:id="1"/>
     </w:p>
     <w:p/>
     <w:p>
@@ -1087,394 +1904,456 @@
         <w:t>,</w:t>
       </w:r>
       <w:r>
-        <w:t xml:space="preserve"> filter using “</w:t>
-      </w:r>
-      <w:proofErr w:type="spellStart"/>
-      <w:r>
-        <w:t>theme_id</w:t>
-      </w:r>
-      <w:proofErr w:type="spellEnd"/>
-      <w:r>
-        <w:t xml:space="preserve"> (a number associated to a Lego theme e.g. Star Wars that can be retrieved also using API)</w:t>
+        <w:t xml:space="preserve"> filter using “theme_id</w:t>
+      </w:r>
+      <w:r>
+        <w:t xml:space="preserve"> (a number associated to a Lego theme e.g. Star Wars</w:t>
+      </w:r>
+      <w:r>
+        <w:t>,</w:t>
+      </w:r>
+      <w:r>
+        <w:t xml:space="preserve"> that can be retrieved also using API)</w:t>
+      </w:r>
+      <w:r>
+        <w:t>, min_year, max_year, min_parts, max_parts”</w:t>
+      </w:r>
+      <w:r>
+        <w:t xml:space="preserve"> and order by a </w:t>
+      </w:r>
+      <w:r>
+        <w:t xml:space="preserve">certain “field” </w:t>
+      </w:r>
+      <w:r>
+        <w:t>(</w:t>
+      </w:r>
+      <w:r>
+        <w:t>“set_num”,</w:t>
+      </w:r>
+      <w:r>
+        <w:t xml:space="preserve"> “</w:t>
+      </w:r>
+      <w:r>
+        <w:t>name”</w:t>
+      </w:r>
+      <w:r>
+        <w:t>, “year”, “theme_id</w:t>
+      </w:r>
+      <w:r>
+        <w:t>”</w:t>
+      </w:r>
+      <w:r>
+        <w:t>, “num_parts”</w:t>
+      </w:r>
+      <w:r>
+        <w:t>)</w:t>
+      </w:r>
+      <w:r>
+        <w:t>.</w:t>
+      </w:r>
+      <w:r>
+        <w:t xml:space="preserve"> </w:t>
+      </w:r>
+      <w:r>
+        <w:t>Data is returned from the API in the form of JSON files</w:t>
+      </w:r>
+      <w:r>
+        <w:t xml:space="preserve">, and a set </w:t>
+      </w:r>
+      <w:r>
+        <w:t>returns</w:t>
+      </w:r>
+      <w:r>
+        <w:t xml:space="preserve"> </w:t>
+      </w:r>
+      <w:r>
+        <w:t>“set_num”, “name”, “year”, “theme_id”, “num_parts”</w:t>
+      </w:r>
+      <w:r>
+        <w:t xml:space="preserve"> and “set_img_url”</w:t>
+      </w:r>
+      <w:r>
+        <w:t xml:space="preserve">, but to </w:t>
+      </w:r>
+      <w:r>
+        <w:t xml:space="preserve">retrieve </w:t>
+      </w:r>
+      <w:r>
+        <w:t>a JSON of all the</w:t>
+      </w:r>
+      <w:r>
+        <w:t xml:space="preserve"> pieces in a Lego set </w:t>
+      </w:r>
+      <w:r>
+        <w:t>users</w:t>
+      </w:r>
+      <w:r>
+        <w:t xml:space="preserve"> have perform another call to the </w:t>
+      </w:r>
+      <w:r>
+        <w:t>API</w:t>
+      </w:r>
+      <w:r>
+        <w:t>. This returns a list containing each part however this cannot be ordered using the API.</w:t>
+      </w:r>
+    </w:p>
+    <w:p>
+      <w:r>
+        <w:t>I</w:t>
+      </w:r>
+      <w:r>
+        <w:t xml:space="preserve"> then</w:t>
+      </w:r>
+      <w:r>
+        <w:t xml:space="preserve"> </w:t>
+      </w:r>
+      <w:r>
+        <w:t xml:space="preserve">performed some data collection </w:t>
+      </w:r>
+      <w:r>
+        <w:t>on what my target users would like from</w:t>
+      </w:r>
+      <w:r>
+        <w:t xml:space="preserve"> </w:t>
+      </w:r>
+      <w:r>
+        <w:t>a digital checklist for pieces in a Lego Set</w:t>
+      </w:r>
+      <w:r>
+        <w:t>,</w:t>
+      </w:r>
+      <w:r>
+        <w:t xml:space="preserve"> </w:t>
+      </w:r>
+      <w:r>
+        <w:t>via a</w:t>
+      </w:r>
+      <w:r>
+        <w:t>n online</w:t>
+      </w:r>
+      <w:r>
+        <w:t xml:space="preserve"> questionnaire</w:t>
+      </w:r>
+      <w:r>
+        <w:t>.</w:t>
+      </w:r>
+      <w:r>
+        <w:t xml:space="preserve"> Using this I could identify their key requirements for the system </w:t>
+      </w:r>
+      <w:r>
+        <w:t xml:space="preserve">like where they would like to use the system, how they currently check they have all the pieces for a Lego set, </w:t>
+      </w:r>
+      <w:r>
+        <w:t xml:space="preserve">other tools they use for research, </w:t>
+      </w:r>
+      <w:r>
+        <w:t>how important certain features would be to them and if they have any other ideas</w:t>
+      </w:r>
+      <w:r>
+        <w:t xml:space="preserve"> for features.</w:t>
+      </w:r>
+    </w:p>
+    <w:p>
+      <w:r>
+        <w:t xml:space="preserve">- appendix questionnaire and </w:t>
+      </w:r>
+      <w:r>
+        <w:t>results and findings</w:t>
+      </w:r>
+    </w:p>
+    <w:p/>
+    <w:p>
+      <w:r>
+        <w:t xml:space="preserve">From my research I found that Lego </w:t>
+      </w:r>
+      <w:r>
+        <w:t>builders/enthusiasts/collectors</w:t>
+      </w:r>
+      <w:r>
+        <w:t xml:space="preserve"> who use a digital tool use the website </w:t>
+      </w:r>
+      <w:r>
+        <w:t xml:space="preserve">Bricklink </w:t>
+      </w:r>
+      <w:r>
+        <w:fldChar w:fldCharType="begin"/>
+      </w:r>
+      <w:r>
+        <w:instrText xml:space="preserve"> REF _Ref88056140 \r \h </w:instrText>
+      </w:r>
+      <w:r>
+        <w:fldChar w:fldCharType="separate"/>
+      </w:r>
+      <w:r>
+        <w:t>[4]</w:t>
+      </w:r>
+      <w:r>
+        <w:fldChar w:fldCharType="end"/>
+      </w:r>
+      <w:r>
+        <w:t xml:space="preserve">. </w:t>
+      </w:r>
+      <w:r>
+        <w:t>I found that o</w:t>
+      </w:r>
+      <w:r>
+        <w:t>n Bricklink users</w:t>
+      </w:r>
+      <w:r>
+        <w:t xml:space="preserve"> can add pieces from a Lego set to a “wanted list” and from there tick of parts you have. This shows </w:t>
+      </w:r>
+      <w:r>
+        <w:t xml:space="preserve">the user </w:t>
+      </w:r>
+      <w:r>
+        <w:t xml:space="preserve">how many </w:t>
+      </w:r>
+      <w:r>
+        <w:t>pieces they</w:t>
+      </w:r>
+      <w:r>
+        <w:t xml:space="preserve"> need and how many </w:t>
+      </w:r>
+      <w:r>
+        <w:t>they</w:t>
+      </w:r>
+      <w:r>
+        <w:t xml:space="preserve"> currently have found. However, </w:t>
+      </w:r>
+      <w:r>
+        <w:t>this</w:t>
+      </w:r>
+      <w:r>
+        <w:t xml:space="preserve"> number </w:t>
+      </w:r>
+      <w:r>
+        <w:t xml:space="preserve">easily </w:t>
+      </w:r>
+      <w:r>
+        <w:t>b</w:t>
+      </w:r>
+      <w:r>
+        <w:t>e changed by</w:t>
+      </w:r>
+      <w:r>
+        <w:t xml:space="preserve"> accident which could cause </w:t>
+      </w:r>
+      <w:r>
+        <w:t>issues</w:t>
+      </w:r>
+      <w:r>
+        <w:t>.</w:t>
+      </w:r>
+      <w:r>
+        <w:t xml:space="preserve"> </w:t>
+      </w:r>
+      <w:r>
+        <w:t xml:space="preserve">For </w:t>
+      </w:r>
+      <w:r>
+        <w:t>example,</w:t>
+      </w:r>
+      <w:r>
+        <w:t xml:space="preserve"> users</w:t>
+      </w:r>
+      <w:r>
+        <w:t xml:space="preserve"> </w:t>
+      </w:r>
+      <w:r>
+        <w:t xml:space="preserve">could </w:t>
+      </w:r>
+      <w:r>
+        <w:t>believe they have all the pieces</w:t>
+      </w:r>
+      <w:r>
+        <w:t xml:space="preserve"> for a set</w:t>
+      </w:r>
+      <w:r>
+        <w:t xml:space="preserve"> but they</w:t>
+      </w:r>
+      <w:r>
+        <w:t xml:space="preserve"> accidently </w:t>
+      </w:r>
+      <w:r>
+        <w:t>decreased</w:t>
+      </w:r>
+      <w:r>
+        <w:t xml:space="preserve"> how many </w:t>
+      </w:r>
+      <w:r>
+        <w:t>of a pieces they needed</w:t>
+      </w:r>
+      <w:r>
+        <w:t xml:space="preserve"> so</w:t>
+      </w:r>
+      <w:r>
+        <w:t xml:space="preserve"> are missing one, or </w:t>
+      </w:r>
+      <w:r>
+        <w:t>the opposite where they increase the number they need but actually have all of them</w:t>
+      </w:r>
+      <w:r>
+        <w:t xml:space="preserve">. Users can’t filter pieces by colour or </w:t>
+      </w:r>
+      <w:r>
+        <w:lastRenderedPageBreak/>
+        <w:t>type making it difficult to find pieces, also when pieces are fully found they are not hidden from the list. Any pieces missing can easily show a list of possible locations to buy them. Most of these issues appear because the purpose of the tool is to buy pieces for a Lego set.</w:t>
+      </w:r>
+    </w:p>
+    <w:p/>
+    <w:p>
+      <w:r>
+        <w:t xml:space="preserve">The results of the questionnaire also show some people currently use Rebrickable website </w:t>
+      </w:r>
+      <w:r>
+        <w:fldChar w:fldCharType="begin"/>
+      </w:r>
+      <w:r>
+        <w:instrText xml:space="preserve"> REF _Ref88126631 \r \h </w:instrText>
+      </w:r>
+      <w:r>
+        <w:fldChar w:fldCharType="separate"/>
+      </w:r>
+      <w:r>
+        <w:t>[5]</w:t>
+      </w:r>
+      <w:r>
+        <w:fldChar w:fldCharType="end"/>
+      </w:r>
+      <w:r>
+        <w:t>.</w:t>
+      </w:r>
+      <w:r>
+        <w:t xml:space="preserve"> </w:t>
+      </w:r>
+      <w:r>
+        <w:t>On Rebrickable</w:t>
       </w:r>
       <w:r>
         <w:t xml:space="preserve">, </w:t>
       </w:r>
-      <w:proofErr w:type="spellStart"/>
-      <w:r>
-        <w:t>min_year</w:t>
-      </w:r>
-      <w:proofErr w:type="spellEnd"/>
-      <w:r>
-        <w:t xml:space="preserve">, </w:t>
-      </w:r>
-      <w:proofErr w:type="spellStart"/>
-      <w:r>
-        <w:t>max_year</w:t>
-      </w:r>
-      <w:proofErr w:type="spellEnd"/>
-      <w:r>
-        <w:t xml:space="preserve">, </w:t>
-      </w:r>
-      <w:proofErr w:type="spellStart"/>
-      <w:r>
-        <w:t>min_parts</w:t>
-      </w:r>
-      <w:proofErr w:type="spellEnd"/>
-      <w:r>
-        <w:t xml:space="preserve">, </w:t>
-      </w:r>
-      <w:proofErr w:type="spellStart"/>
-      <w:r>
-        <w:t>max_parts</w:t>
-      </w:r>
-      <w:proofErr w:type="spellEnd"/>
-      <w:r>
-        <w:t>”</w:t>
-      </w:r>
-      <w:r>
-        <w:t xml:space="preserve"> and order by a </w:t>
-      </w:r>
-      <w:r>
-        <w:t xml:space="preserve">certain “field” </w:t>
-      </w:r>
-      <w:r>
-        <w:t>()</w:t>
+      <w:r>
+        <w:t>which also provide the API I am going to use, users can find a Lego set by typing in the set number or searching by a text search (i.e. Set Name) and filter by a range of year released, range of the number of parts and also filter by themes.</w:t>
+      </w:r>
+      <w:r>
+        <w:t xml:space="preserve"> </w:t>
+      </w:r>
+      <w:r>
+        <w:t xml:space="preserve">On the page of a set (e.g. this Lego Set </w:t>
+      </w:r>
+      <w:r>
+        <w:fldChar w:fldCharType="begin"/>
+      </w:r>
+      <w:r>
+        <w:instrText xml:space="preserve"> REF _Ref88126615 \r \h </w:instrText>
+      </w:r>
+      <w:r>
+        <w:fldChar w:fldCharType="separate"/>
+      </w:r>
+      <w:r>
+        <w:t>[6]</w:t>
+      </w:r>
+      <w:r>
+        <w:fldChar w:fldCharType="end"/>
+      </w:r>
+      <w:r>
+        <w:t>) users can see a list of all parts, the instructions, pictures of the Lego set, year released, number of parts etc. Here if the user has an account they can add the set parts to a List.</w:t>
+      </w:r>
+      <w:r>
+        <w:t xml:space="preserve"> </w:t>
+      </w:r>
+      <w:r>
+        <w:t xml:space="preserve">On the list, the user added parts too, users can filter by piece colour, type (Category) and sort by colour, Hue, part, type (category) and price to buy the Lego piece. Users can see how many each piece is required as well as the colour and price to buy it, but to check a piece off the </w:t>
+      </w:r>
+      <w:r>
+        <w:t>list, the user</w:t>
+      </w:r>
+      <w:r>
+        <w:t xml:space="preserve"> has to delete it from the list meaning you can’t undo the change, also users can change the number of a certain pieces needed but not see original number (like BrickLink). This is primarily due to the fact the tool is meant to help users buy Lego pieces for a set, also the same as Bricklink, but can be used as a makeshift checklist.</w:t>
       </w:r>
     </w:p>
     <w:p/>
     <w:p>
       <w:r>
-        <w:t xml:space="preserve">I </w:t>
-      </w:r>
-      <w:r>
-        <w:t xml:space="preserve">performed some data collection </w:t>
-      </w:r>
-      <w:r>
-        <w:t>on what features my target users would like from</w:t>
+        <w:t>I</w:t>
+      </w:r>
+      <w:r>
+        <w:t xml:space="preserve"> also</w:t>
+      </w:r>
+      <w:r>
+        <w:t xml:space="preserve"> found an API (Brickset API</w:t>
       </w:r>
       <w:r>
         <w:t xml:space="preserve"> </w:t>
       </w:r>
       <w:r>
-        <w:t>a digital checklist for pieces in a Lego Set</w:t>
-      </w:r>
-      <w:r>
-        <w:t>,</w:t>
-      </w:r>
-      <w:r>
-        <w:t xml:space="preserve"> </w:t>
-      </w:r>
-      <w:r>
-        <w:t>via a questionnaire</w:t>
-      </w:r>
-      <w:r>
-        <w:t>.</w:t>
-      </w:r>
-      <w:r>
-        <w:t xml:space="preserve"> Using this I could identify their key requirements for the system </w:t>
-      </w:r>
-      <w:r>
-        <w:t xml:space="preserve">like where they would like to use the system, how they currently check they have all the pieces for a Lego set, </w:t>
-      </w:r>
-      <w:r>
-        <w:t xml:space="preserve">other tools they use for research, </w:t>
-      </w:r>
-      <w:r>
-        <w:t>how important certain features would be to them and if they have any other ideas</w:t>
-      </w:r>
-      <w:r>
-        <w:t xml:space="preserve"> </w:t>
-      </w:r>
-    </w:p>
-    <w:p>
-      <w:r>
-        <w:t xml:space="preserve">- appendix questionnaire and </w:t>
-      </w:r>
-      <w:r>
-        <w:t>results and findings</w:t>
-      </w:r>
-    </w:p>
-    <w:p/>
-    <w:p>
-      <w:r>
-        <w:t xml:space="preserve">From my research I found that Lego </w:t>
-      </w:r>
-      <w:r>
-        <w:t>builders/enthusiasts/collectors</w:t>
-      </w:r>
-      <w:r>
-        <w:t xml:space="preserve"> who use a digital tool use the website </w:t>
-      </w:r>
-      <w:r>
-        <w:t xml:space="preserve">Bricklink </w:t>
-      </w:r>
-      <w:r>
         <w:fldChar w:fldCharType="begin"/>
       </w:r>
       <w:r>
-        <w:instrText xml:space="preserve"> REF _Ref88056140 \r \h </w:instrText>
+        <w:instrText xml:space="preserve"> REF _Ref88126815 \r \h </w:instrText>
       </w:r>
       <w:r>
         <w:fldChar w:fldCharType="separate"/>
       </w:r>
       <w:r>
-        <w:t>[4]</w:t>
+        <w:t>[7]</w:t>
       </w:r>
       <w:r>
         <w:fldChar w:fldCharType="end"/>
       </w:r>
       <w:r>
-        <w:t xml:space="preserve">. </w:t>
-      </w:r>
-      <w:r>
-        <w:t>I found that o</w:t>
-      </w:r>
-      <w:r>
-        <w:t>n Bricklink users</w:t>
-      </w:r>
-      <w:r>
-        <w:t xml:space="preserve"> can add pieces from a Lego set to a “wanted list” and from there tick of parts you have. This shows </w:t>
-      </w:r>
-      <w:r>
-        <w:t xml:space="preserve">the user </w:t>
-      </w:r>
-      <w:r>
-        <w:t xml:space="preserve">how many </w:t>
-      </w:r>
-      <w:r>
-        <w:t>pieces they</w:t>
-      </w:r>
-      <w:r>
-        <w:t xml:space="preserve"> need and how many </w:t>
-      </w:r>
-      <w:r>
-        <w:t>they</w:t>
-      </w:r>
-      <w:r>
-        <w:t xml:space="preserve"> currently have found. However, </w:t>
-      </w:r>
-      <w:r>
-        <w:t>this</w:t>
-      </w:r>
-      <w:r>
-        <w:t xml:space="preserve"> number </w:t>
-      </w:r>
-      <w:r>
-        <w:t xml:space="preserve">easily </w:t>
-      </w:r>
-      <w:r>
-        <w:t>b</w:t>
-      </w:r>
-      <w:r>
-        <w:t>e changed by</w:t>
-      </w:r>
-      <w:r>
-        <w:t xml:space="preserve"> accident which could cause </w:t>
-      </w:r>
-      <w:r>
-        <w:t>issues</w:t>
-      </w:r>
-      <w:r>
-        <w:t>.</w:t>
-      </w:r>
-      <w:r>
-        <w:t xml:space="preserve"> </w:t>
-      </w:r>
-      <w:r>
-        <w:t xml:space="preserve">For </w:t>
-      </w:r>
-      <w:r>
-        <w:t>example,</w:t>
-      </w:r>
-      <w:r>
-        <w:t xml:space="preserve"> users</w:t>
-      </w:r>
-      <w:r>
-        <w:t xml:space="preserve"> </w:t>
-      </w:r>
-      <w:r>
-        <w:t xml:space="preserve">could </w:t>
-      </w:r>
-      <w:r>
-        <w:t>believe they have all the pieces</w:t>
-      </w:r>
-      <w:r>
-        <w:t xml:space="preserve"> for a set</w:t>
-      </w:r>
-      <w:r>
-        <w:t xml:space="preserve"> but they</w:t>
-      </w:r>
-      <w:r>
-        <w:t xml:space="preserve"> accidently </w:t>
-      </w:r>
-      <w:r>
-        <w:t>decreased</w:t>
-      </w:r>
-      <w:r>
-        <w:t xml:space="preserve"> how many </w:t>
-      </w:r>
-      <w:r>
-        <w:t>of a pieces they needed</w:t>
-      </w:r>
-      <w:r>
-        <w:t xml:space="preserve"> so</w:t>
-      </w:r>
-      <w:r>
-        <w:t xml:space="preserve"> are missing one, or </w:t>
-      </w:r>
-      <w:r>
-        <w:t>the opposite where they increase the number they need but actually have all of them</w:t>
-      </w:r>
-      <w:r>
-        <w:t xml:space="preserve">. Users can’t filter pieces by colour or type making it difficult to find pieces, also when pieces are fully found they are not hidden from the </w:t>
-      </w:r>
-      <w:r>
-        <w:lastRenderedPageBreak/>
-        <w:t>list. Any pieces missing can easily show a list of possible locations to buy them. Most of these issues appear because the purpose of the tool is to buy pieces for a Lego set.</w:t>
-      </w:r>
-    </w:p>
-    <w:p/>
-    <w:p>
-      <w:r>
-        <w:t xml:space="preserve">On Rebrickable website </w:t>
+        <w:t xml:space="preserve">) that I can use retrieve Lego set instructions (as the current Rebrickable API cannot do this), but will only use </w:t>
+      </w:r>
+      <w:r>
+        <w:t>this API</w:t>
+      </w:r>
+      <w:r>
+        <w:t xml:space="preserve"> for retrieving instructions as it </w:t>
+      </w:r>
+      <w:r>
+        <w:t xml:space="preserve">does not contain data on </w:t>
+      </w:r>
+      <w:r>
+        <w:t xml:space="preserve">pieces </w:t>
+      </w:r>
+      <w:r>
+        <w:t xml:space="preserve">within a Lego set, </w:t>
+      </w:r>
+      <w:r>
+        <w:t>which is a vital part of the project, so I will use Rebrickable API for this.</w:t>
       </w:r>
       <w:r>
         <w:fldChar w:fldCharType="begin"/>
       </w:r>
       <w:r>
-        <w:instrText xml:space="preserve"> REF _Ref88126631 \r \h </w:instrText>
+        <w:instrText xml:space="preserve"> REF _Ref87897761 \r \h </w:instrText>
       </w:r>
       <w:r>
         <w:fldChar w:fldCharType="separate"/>
       </w:r>
       <w:r>
-        <w:t>[5]</w:t>
-      </w:r>
-      <w:r>
         <w:fldChar w:fldCharType="end"/>
       </w:r>
-      <w:r>
-        <w:t xml:space="preserve">, </w:t>
-      </w:r>
-      <w:r>
-        <w:t>which also provide the API I am going to use, users can find a Lego set by typing in the set number or searching by a text search (i.e. Set Name) and filter by a range of year released, range of the number of parts and also filter by themes.</w:t>
-      </w:r>
-    </w:p>
-    <w:p>
-      <w:r>
-        <w:t xml:space="preserve">On the page of a set (e.g. this Lego Set </w:t>
-      </w:r>
-      <w:r>
-        <w:fldChar w:fldCharType="begin"/>
-      </w:r>
-      <w:r>
-        <w:instrText xml:space="preserve"> REF _Ref88126615 \r \h </w:instrText>
-      </w:r>
-      <w:r>
-        <w:fldChar w:fldCharType="separate"/>
-      </w:r>
-      <w:r>
-        <w:t>[6]</w:t>
-      </w:r>
-      <w:r>
-        <w:fldChar w:fldCharType="end"/>
-      </w:r>
-      <w:r>
-        <w:t>) users can see a list of all parts, the instructions, pictures of the Lego set, year released, number of parts etc. Here if the user has an account they can add the set parts to a List.</w:t>
-      </w:r>
-    </w:p>
-    <w:p>
-      <w:r>
-        <w:t>On the list, the user added parts too, users can filter by piece colour, type (Category) and sort by colour, Hue, part, type (category) and price to buy the Lego piece. Users can see how many each piece is required as well as the colour and price to buy it, but to check a piece off the user has to  delete it from the list meaning you can’t undo the change, also users can change the number of a certain pieces needed but not see original number (like BrickLink). This is primarily due to the fact the tool is meant to help users buy Lego pieces for a set, also the same as Bricklink, but can be used as a makeshift checklist.</w:t>
-      </w:r>
-    </w:p>
-    <w:p/>
-    <w:p>
-      <w:r>
-        <w:t>I</w:t>
-      </w:r>
-      <w:r>
-        <w:t xml:space="preserve"> also</w:t>
-      </w:r>
-      <w:r>
-        <w:t xml:space="preserve"> found an API (</w:t>
-      </w:r>
-      <w:proofErr w:type="spellStart"/>
-      <w:r>
-        <w:t>Brickset</w:t>
-      </w:r>
-      <w:proofErr w:type="spellEnd"/>
-      <w:r>
-        <w:t xml:space="preserve"> API</w:t>
-      </w:r>
-      <w:r>
-        <w:t xml:space="preserve"> </w:t>
-      </w:r>
-      <w:r>
-        <w:fldChar w:fldCharType="begin"/>
-      </w:r>
-      <w:r>
-        <w:instrText xml:space="preserve"> REF _Ref88126815 \r \h </w:instrText>
-      </w:r>
-      <w:r>
-        <w:fldChar w:fldCharType="separate"/>
-      </w:r>
-      <w:r>
-        <w:t>[7]</w:t>
-      </w:r>
-      <w:r>
-        <w:fldChar w:fldCharType="end"/>
-      </w:r>
-      <w:r>
-        <w:t xml:space="preserve">) that I can use retrieve Lego set instructions (as the current Rebrickable API cannot do this), but will only use </w:t>
-      </w:r>
-      <w:r>
-        <w:t>this API</w:t>
-      </w:r>
-      <w:r>
-        <w:t xml:space="preserve"> for retrieving instructions as it </w:t>
-      </w:r>
-      <w:r>
-        <w:t xml:space="preserve">does not contain data on </w:t>
-      </w:r>
-      <w:r>
-        <w:t xml:space="preserve">pieces </w:t>
-      </w:r>
-      <w:r>
-        <w:t xml:space="preserve">within a Lego set, </w:t>
-      </w:r>
-      <w:r>
-        <w:t>which is a vital part of the project, so I will use Rebrickable API for this.</w:t>
-      </w:r>
-      <w:r>
-        <w:fldChar w:fldCharType="begin"/>
-      </w:r>
-      <w:r>
-        <w:instrText xml:space="preserve"> REF _Ref87897761 \r \h </w:instrText>
-      </w:r>
-      <w:r>
-        <w:fldChar w:fldCharType="separate"/>
-      </w:r>
-      <w:r>
-        <w:fldChar w:fldCharType="end"/>
-      </w:r>
     </w:p>
     <w:p>
       <w:pPr>
         <w:pStyle w:val="Heading2"/>
       </w:pPr>
+      <w:bookmarkStart w:id="2" w:name="_Toc88149074"/>
       <w:r>
         <w:t>Requirements</w:t>
       </w:r>
+      <w:bookmarkEnd w:id="2"/>
     </w:p>
     <w:p>
       <w:pPr>
         <w:pStyle w:val="Heading3"/>
       </w:pPr>
+      <w:bookmarkStart w:id="3" w:name="_Toc88149075"/>
       <w:r>
         <w:t>Key Features:</w:t>
       </w:r>
+      <w:bookmarkEnd w:id="3"/>
     </w:p>
     <w:p>
       <w:pPr>
@@ -1485,15 +2364,22 @@
         </w:numPr>
       </w:pPr>
       <w:r>
-        <w:t>A search feature that allows users to search by name, Set Number, Year Made, Theme (e.g. marvel, dc, star wars, Lego city, Indian Jones) to locate the required Lego set</w:t>
-      </w:r>
-    </w:p>
-    <w:p>
-      <w:pPr>
-        <w:pStyle w:val="Heading3"/>
-      </w:pPr>
-      <w:r>
-        <w:t>Possible Features:</w:t>
+        <w:t xml:space="preserve">Must display a list of all Lego sets stored in Rebrickable API </w:t>
+      </w:r>
+      <w:r>
+        <w:fldChar w:fldCharType="begin"/>
+      </w:r>
+      <w:r>
+        <w:instrText xml:space="preserve"> REF _Ref88054215 \r \h </w:instrText>
+      </w:r>
+      <w:r>
+        <w:fldChar w:fldCharType="separate"/>
+      </w:r>
+      <w:r>
+        <w:t>[2]</w:t>
+      </w:r>
+      <w:r>
+        <w:fldChar w:fldCharType="end"/>
       </w:r>
     </w:p>
     <w:p>
@@ -1505,7 +2391,100 @@
         </w:numPr>
       </w:pPr>
       <w:r>
-        <w:t>Tick off brick off the checklist, showing how many more of that brick are remaining (able to undo if wrong brick clicked)</w:t>
+        <w:t>Must have a</w:t>
+      </w:r>
+      <w:r>
+        <w:t xml:space="preserve"> search feature </w:t>
+      </w:r>
+      <w:r>
+        <w:t xml:space="preserve">for </w:t>
+      </w:r>
+      <w:r>
+        <w:t>that allows users to search</w:t>
+      </w:r>
+      <w:r>
+        <w:t xml:space="preserve"> a</w:t>
+      </w:r>
+      <w:r>
+        <w:t xml:space="preserve"> list of</w:t>
+      </w:r>
+      <w:r>
+        <w:t xml:space="preserve"> Lego set</w:t>
+      </w:r>
+      <w:r>
+        <w:t>s</w:t>
+      </w:r>
+      <w:r>
+        <w:t>. Can search</w:t>
+      </w:r>
+      <w:r>
+        <w:t xml:space="preserve"> </w:t>
+      </w:r>
+      <w:r>
+        <w:t xml:space="preserve">by </w:t>
+      </w:r>
+      <w:r>
+        <w:t>set number and text search</w:t>
+      </w:r>
+      <w:r>
+        <w:t xml:space="preserve"> (e.g. set name)</w:t>
+      </w:r>
+      <w:r>
+        <w:t>,</w:t>
+      </w:r>
+      <w:r>
+        <w:t xml:space="preserve"> </w:t>
+      </w:r>
+      <w:r>
+        <w:t>filter by</w:t>
+      </w:r>
+      <w:r>
+        <w:t xml:space="preserve"> </w:t>
+      </w:r>
+      <w:r>
+        <w:t>year made</w:t>
+      </w:r>
+      <w:r>
+        <w:t xml:space="preserve">, </w:t>
+      </w:r>
+      <w:r>
+        <w:t>t</w:t>
+      </w:r>
+      <w:r>
+        <w:t xml:space="preserve">heme (e.g. </w:t>
+      </w:r>
+      <w:r>
+        <w:t>Star Wars</w:t>
+      </w:r>
+      <w:r>
+        <w:t>)</w:t>
+      </w:r>
+      <w:r>
+        <w:t xml:space="preserve">, </w:t>
+      </w:r>
+      <w:r>
+        <w:t>number</w:t>
+      </w:r>
+      <w:r>
+        <w:t xml:space="preserve"> </w:t>
+      </w:r>
+      <w:r>
+        <w:t>of p</w:t>
+      </w:r>
+      <w:r>
+        <w:t>ieces</w:t>
+      </w:r>
+      <w:r>
+        <w:t xml:space="preserve"> in set</w:t>
+      </w:r>
+      <w:r>
+        <w:t xml:space="preserve"> and sort by year made</w:t>
+      </w:r>
+      <w:r>
+        <w:t>, set pieces</w:t>
+      </w:r>
+      <w:r>
+        <w:t>, theme</w:t>
       </w:r>
     </w:p>
     <w:p>
@@ -1517,7 +2496,46 @@
         </w:numPr>
       </w:pPr>
       <w:r>
-        <w:t>Filter brick colour and/or type when checking bricks off the list</w:t>
+        <w:t>Must be able to ‘c</w:t>
+      </w:r>
+      <w:r>
+        <w:t>heck</w:t>
+      </w:r>
+      <w:r>
+        <w:t>’</w:t>
+      </w:r>
+      <w:r>
+        <w:t xml:space="preserve"> </w:t>
+      </w:r>
+      <w:r>
+        <w:t>piece</w:t>
+      </w:r>
+      <w:r>
+        <w:t xml:space="preserve"> off the checklist, showing how many more of that </w:t>
+      </w:r>
+      <w:r>
+        <w:t>piece</w:t>
+      </w:r>
+      <w:r>
+        <w:t xml:space="preserve"> are remaining (able to undo if wrong brick clicked)</w:t>
+      </w:r>
+      <w:r>
+        <w:t xml:space="preserve"> </w:t>
+      </w:r>
+      <w:r>
+        <w:sym w:font="Wingdings" w:char="F0DF"/>
+      </w:r>
+      <w:r>
+        <w:t xml:space="preserve"> </w:t>
+      </w:r>
+      <w:r>
+        <w:t>may ch</w:t>
+      </w:r>
+      <w:r>
+        <w:t>a</w:t>
+      </w:r>
+      <w:r>
+        <w:t>nge</w:t>
       </w:r>
     </w:p>
     <w:p>
@@ -1529,15 +2547,31 @@
         </w:numPr>
       </w:pPr>
       <w:r>
-        <w:t xml:space="preserve">The checklist shows a picture of the piece (with </w:t>
-      </w:r>
-      <w:proofErr w:type="spellStart"/>
-      <w:r>
-        <w:t>right</w:t>
-      </w:r>
-      <w:proofErr w:type="spellEnd"/>
-      <w:r>
-        <w:t xml:space="preserve"> colour) as well as a description including piece name and colour </w:t>
+        <w:t xml:space="preserve">The checklist </w:t>
+      </w:r>
+      <w:r>
+        <w:t xml:space="preserve">must </w:t>
+      </w:r>
+      <w:r>
+        <w:t>show a picture of the piece</w:t>
+      </w:r>
+      <w:r>
+        <w:t>,</w:t>
+      </w:r>
+      <w:r>
+        <w:t xml:space="preserve"> with correct colour</w:t>
+      </w:r>
+      <w:r>
+        <w:t>,</w:t>
+      </w:r>
+      <w:r>
+        <w:t xml:space="preserve"> as well as a</w:t>
+      </w:r>
+      <w:r>
+        <w:t>n alternative text</w:t>
+      </w:r>
+      <w:r>
+        <w:t xml:space="preserve"> description including piece name and colour</w:t>
       </w:r>
     </w:p>
     <w:p>
@@ -1549,7 +2583,161 @@
         </w:numPr>
       </w:pPr>
       <w:r>
-        <w:t>Scan a brick with a phone camera</w:t>
+        <w:t xml:space="preserve">Must be able to sort a </w:t>
+      </w:r>
+      <w:r>
+        <w:t>checklist by colour of a piece</w:t>
+      </w:r>
+    </w:p>
+    <w:p>
+      <w:pPr>
+        <w:pStyle w:val="ListParagraph"/>
+        <w:numPr>
+          <w:ilvl w:val="0"/>
+          <w:numId w:val="2"/>
+        </w:numPr>
+      </w:pPr>
+      <w:r>
+        <w:t xml:space="preserve">Must be able to sort a </w:t>
+      </w:r>
+      <w:r>
+        <w:t>checklist by type of a piece</w:t>
+      </w:r>
+    </w:p>
+    <w:p>
+      <w:pPr>
+        <w:pStyle w:val="ListParagraph"/>
+        <w:numPr>
+          <w:ilvl w:val="0"/>
+          <w:numId w:val="2"/>
+        </w:numPr>
+      </w:pPr>
+      <w:r>
+        <w:t>Must be able to s</w:t>
+      </w:r>
+      <w:r>
+        <w:t>ave progress on a checklist</w:t>
+      </w:r>
+    </w:p>
+    <w:p>
+      <w:pPr>
+        <w:pStyle w:val="ListParagraph"/>
+        <w:numPr>
+          <w:ilvl w:val="0"/>
+          <w:numId w:val="2"/>
+        </w:numPr>
+      </w:pPr>
+      <w:r>
+        <w:t xml:space="preserve">Must be usable with and without a </w:t>
+      </w:r>
+      <w:r>
+        <w:t>u</w:t>
+      </w:r>
+      <w:r>
+        <w:t>ser account</w:t>
+      </w:r>
+    </w:p>
+    <w:p>
+      <w:pPr>
+        <w:pStyle w:val="Heading3"/>
+      </w:pPr>
+      <w:bookmarkStart w:id="4" w:name="_Toc88149076"/>
+      <w:r>
+        <w:t>Nice to have</w:t>
+      </w:r>
+      <w:r>
+        <w:t xml:space="preserve"> Features:</w:t>
+      </w:r>
+      <w:bookmarkEnd w:id="4"/>
+    </w:p>
+    <w:p>
+      <w:pPr>
+        <w:pStyle w:val="ListParagraph"/>
+        <w:numPr>
+          <w:ilvl w:val="0"/>
+          <w:numId w:val="2"/>
+        </w:numPr>
+      </w:pPr>
+      <w:r>
+        <w:t>View</w:t>
+      </w:r>
+      <w:r>
+        <w:t xml:space="preserve"> </w:t>
+      </w:r>
+      <w:r>
+        <w:t>instructions for a Lego set</w:t>
+      </w:r>
+    </w:p>
+    <w:p>
+      <w:pPr>
+        <w:pStyle w:val="ListParagraph"/>
+        <w:numPr>
+          <w:ilvl w:val="0"/>
+          <w:numId w:val="2"/>
+        </w:numPr>
+      </w:pPr>
+      <w:r>
+        <w:t>D</w:t>
+      </w:r>
+      <w:r>
+        <w:t>ownload instructions for a Lego set</w:t>
+      </w:r>
+    </w:p>
+    <w:p>
+      <w:pPr>
+        <w:pStyle w:val="ListParagraph"/>
+        <w:numPr>
+          <w:ilvl w:val="0"/>
+          <w:numId w:val="2"/>
+        </w:numPr>
+      </w:pPr>
+      <w:r>
+        <w:t xml:space="preserve">Filter </w:t>
+      </w:r>
+      <w:r>
+        <w:t>checklist</w:t>
+      </w:r>
+      <w:r>
+        <w:t xml:space="preserve"> </w:t>
+      </w:r>
+      <w:r>
+        <w:t xml:space="preserve">by </w:t>
+      </w:r>
+      <w:r>
+        <w:t>colour</w:t>
+      </w:r>
+      <w:r>
+        <w:t xml:space="preserve"> of a piece</w:t>
+      </w:r>
+    </w:p>
+    <w:p>
+      <w:pPr>
+        <w:pStyle w:val="ListParagraph"/>
+        <w:numPr>
+          <w:ilvl w:val="0"/>
+          <w:numId w:val="2"/>
+        </w:numPr>
+      </w:pPr>
+      <w:r>
+        <w:t xml:space="preserve">Filter checklist by </w:t>
+      </w:r>
+      <w:r>
+        <w:t>type</w:t>
+      </w:r>
+      <w:r>
+        <w:t xml:space="preserve"> of a piece</w:t>
+      </w:r>
+    </w:p>
+    <w:p>
+      <w:pPr>
+        <w:pStyle w:val="ListParagraph"/>
+        <w:numPr>
+          <w:ilvl w:val="0"/>
+          <w:numId w:val="2"/>
+        </w:numPr>
+      </w:pPr>
+      <w:r>
+        <w:t>Scan Lego pieces with phone camera to check if brick is in list</w:t>
       </w:r>
     </w:p>
     <w:p>
@@ -1561,7 +2749,22 @@
         </w:numPr>
       </w:pPr>
       <w:r>
-        <w:t>Tick off list if it is in the set (and not already enough of them)</w:t>
+        <w:t>If</w:t>
+      </w:r>
+      <w:r>
+        <w:t xml:space="preserve"> it is in the set (and not already enough of them)</w:t>
+      </w:r>
+      <w:r>
+        <w:t xml:space="preserve">, </w:t>
+      </w:r>
+      <w:r>
+        <w:t xml:space="preserve">If Lego piece </w:t>
+      </w:r>
+      <w:r>
+        <w:t>scanned</w:t>
+      </w:r>
+      <w:r>
+        <w:t xml:space="preserve"> is in set, option to check pieces off the Digital Checklist</w:t>
       </w:r>
     </w:p>
     <w:p>
@@ -1573,7 +2776,32 @@
         </w:numPr>
       </w:pPr>
       <w:r>
-        <w:t>If not in set it will inform the user</w:t>
+        <w:lastRenderedPageBreak/>
+        <w:t xml:space="preserve">If in the set but already </w:t>
+      </w:r>
+      <w:r>
+        <w:t xml:space="preserve">have </w:t>
+      </w:r>
+      <w:r>
+        <w:t>all</w:t>
+      </w:r>
+      <w:r>
+        <w:t xml:space="preserve"> that type of piece need</w:t>
+      </w:r>
+      <w:r>
+        <w:t>ed</w:t>
+      </w:r>
+      <w:r>
+        <w:t>,</w:t>
+      </w:r>
+      <w:r>
+        <w:t xml:space="preserve"> it</w:t>
+      </w:r>
+      <w:r>
+        <w:t xml:space="preserve"> will inform the user</w:t>
+      </w:r>
+      <w:r>
+        <w:t xml:space="preserve"> of this</w:t>
       </w:r>
     </w:p>
     <w:p>
@@ -1585,6 +2813,21 @@
         </w:numPr>
       </w:pPr>
       <w:r>
+        <w:t>If not in set it will inform the user</w:t>
+      </w:r>
+      <w:r>
+        <w:t xml:space="preserve"> of this</w:t>
+      </w:r>
+    </w:p>
+    <w:p>
+      <w:pPr>
+        <w:pStyle w:val="ListParagraph"/>
+        <w:numPr>
+          <w:ilvl w:val="1"/>
+          <w:numId w:val="2"/>
+        </w:numPr>
+      </w:pPr>
+      <w:r>
         <w:t>If in the set but already enough it will inform the user</w:t>
       </w:r>
     </w:p>
@@ -1597,7 +2840,7 @@
         </w:numPr>
       </w:pPr>
       <w:r>
-        <w:t>If a brick is missing the user can click a link to a website, where they can buy the missing piece/pieces</w:t>
+        <w:t>Link to buy a missing piece from a Lego Set</w:t>
       </w:r>
     </w:p>
     <w:p>
@@ -1609,7 +2852,7 @@
         </w:numPr>
       </w:pPr>
       <w:r>
-        <w:t>Be able to view/download instructions for the current Lego set</w:t>
+        <w:t>Users can create an account</w:t>
       </w:r>
     </w:p>
     <w:p>
@@ -1621,7 +2864,72 @@
         </w:numPr>
       </w:pPr>
       <w:r>
-        <w:t>Be able to save current checklist progress so that the user can return to it at a later date</w:t>
+        <w:t>Users</w:t>
+      </w:r>
+      <w:r>
+        <w:t xml:space="preserve"> with an account</w:t>
+      </w:r>
+      <w:r>
+        <w:t xml:space="preserve"> can s</w:t>
+      </w:r>
+      <w:r>
+        <w:t xml:space="preserve">ave sets </w:t>
+      </w:r>
+      <w:r>
+        <w:t xml:space="preserve">they </w:t>
+      </w:r>
+      <w:r>
+        <w:t>own to a</w:t>
+      </w:r>
+      <w:r>
+        <w:t xml:space="preserve"> </w:t>
+      </w:r>
+      <w:r>
+        <w:t>‘</w:t>
+      </w:r>
+      <w:r>
+        <w:t>S</w:t>
+      </w:r>
+      <w:r>
+        <w:t xml:space="preserve">ets </w:t>
+      </w:r>
+      <w:r>
+        <w:t>O</w:t>
+      </w:r>
+      <w:r>
+        <w:t>wned</w:t>
+      </w:r>
+      <w:r>
+        <w:t xml:space="preserve"> </w:t>
+      </w:r>
+      <w:r>
+        <w:t>L</w:t>
+      </w:r>
+      <w:r>
+        <w:t>ist</w:t>
+      </w:r>
+      <w:r>
+        <w:t>’</w:t>
+      </w:r>
+      <w:r>
+        <w:t xml:space="preserve">, so </w:t>
+      </w:r>
+      <w:r>
+        <w:t>they</w:t>
+      </w:r>
+      <w:r>
+        <w:t xml:space="preserve"> can easily find them late</w:t>
+      </w:r>
+      <w:r>
+        <w:t>r</w:t>
+      </w:r>
+    </w:p>
+    <w:p>
+      <w:pPr>
+        <w:pStyle w:val="Heading3"/>
+      </w:pPr>
+      <w:r>
+        <w:t>Optional Features</w:t>
       </w:r>
     </w:p>
     <w:p>
@@ -1629,11 +2937,47 @@
         <w:pStyle w:val="ListParagraph"/>
         <w:numPr>
           <w:ilvl w:val="0"/>
-          <w:numId w:val="2"/>
+          <w:numId w:val="8"/>
         </w:numPr>
       </w:pPr>
       <w:r>
-        <w:t>Be able to favourite sets the user owns and add them to a favourites/my Lego sets list, that the user can also search</w:t>
+        <w:t xml:space="preserve">Users with an account can </w:t>
+      </w:r>
+      <w:r>
+        <w:t>create a</w:t>
+      </w:r>
+      <w:r>
+        <w:t xml:space="preserve"> Lego set</w:t>
+      </w:r>
+      <w:r>
+        <w:t xml:space="preserve"> </w:t>
+      </w:r>
+      <w:r>
+        <w:t>list</w:t>
+      </w:r>
+      <w:r>
+        <w:t xml:space="preserve"> and save Lego sets to them</w:t>
+      </w:r>
+      <w:r>
+        <w:t xml:space="preserve">, so </w:t>
+      </w:r>
+      <w:r>
+        <w:t>they</w:t>
+      </w:r>
+      <w:r>
+        <w:t xml:space="preserve"> can easily find them later (</w:t>
+      </w:r>
+      <w:r>
+        <w:t>Sets can be in multiple</w:t>
+      </w:r>
+      <w:r>
+        <w:t xml:space="preserve"> </w:t>
+      </w:r>
+      <w:r>
+        <w:t>lists</w:t>
+      </w:r>
+      <w:r>
+        <w:t>)</w:t>
       </w:r>
     </w:p>
     <w:p>
@@ -1641,12 +2985,23 @@
         <w:pStyle w:val="ListParagraph"/>
         <w:numPr>
           <w:ilvl w:val="0"/>
-          <w:numId w:val="2"/>
+          <w:numId w:val="8"/>
         </w:numPr>
       </w:pPr>
       <w:r>
-        <w:lastRenderedPageBreak/>
-        <w:t>Users can use the system with or without an account, but can only save checklist progress and favourite sets with an account.</w:t>
+        <w:t>Searchable s</w:t>
+      </w:r>
+      <w:r>
+        <w:t>et</w:t>
+      </w:r>
+      <w:r>
+        <w:t xml:space="preserve">s owned List and </w:t>
+      </w:r>
+      <w:r>
+        <w:t>favourites</w:t>
+      </w:r>
+      <w:r>
+        <w:t xml:space="preserve"> list, like the main search feature</w:t>
       </w:r>
     </w:p>
     <w:p/>
@@ -1654,35 +3009,33 @@
       <w:pPr>
         <w:pStyle w:val="Heading2"/>
       </w:pPr>
+      <w:bookmarkStart w:id="5" w:name="_Toc88149077"/>
       <w:r>
         <w:t>Outline of Specification and Design</w:t>
       </w:r>
-    </w:p>
-    <w:p>
-      <w:proofErr w:type="spellStart"/>
+      <w:bookmarkEnd w:id="5"/>
+    </w:p>
+    <w:p>
+      <w:r>
+        <w:t>mvc</w:t>
+      </w:r>
+    </w:p>
+    <w:p>
       <w:r>
         <w:t>Sql</w:t>
       </w:r>
-      <w:proofErr w:type="spellEnd"/>
-      <w:r>
-        <w:t xml:space="preserve"> </w:t>
-      </w:r>
-    </w:p>
-    <w:p>
-      <w:proofErr w:type="spellStart"/>
-      <w:r>
-        <w:t>mvc</w:t>
-      </w:r>
-      <w:proofErr w:type="spellEnd"/>
     </w:p>
     <w:p/>
+    <w:p/>
     <w:p>
       <w:pPr>
         <w:pStyle w:val="Heading2"/>
       </w:pPr>
+      <w:bookmarkStart w:id="6" w:name="_Toc88149078"/>
       <w:r>
         <w:t>Planning and Timescales</w:t>
       </w:r>
+      <w:bookmarkEnd w:id="6"/>
     </w:p>
     <w:p>
       <w:r>
@@ -1694,9 +3047,11 @@
       <w:pPr>
         <w:pStyle w:val="Heading2"/>
       </w:pPr>
+      <w:bookmarkStart w:id="7" w:name="_Toc88149079"/>
       <w:r>
         <w:t>References</w:t>
       </w:r>
+      <w:bookmarkEnd w:id="7"/>
     </w:p>
     <w:p>
       <w:pPr>
@@ -1718,9 +3073,9 @@
           <w:numId w:val="3"/>
         </w:numPr>
       </w:pPr>
-      <w:bookmarkStart w:id="0" w:name="_Ref88054215"/>
-      <w:bookmarkStart w:id="1" w:name="_Ref87897742"/>
-      <w:bookmarkStart w:id="2" w:name="_Ref87895785"/>
+      <w:bookmarkStart w:id="8" w:name="_Ref88054215"/>
+      <w:bookmarkStart w:id="9" w:name="_Ref87897742"/>
+      <w:bookmarkStart w:id="10" w:name="_Ref87895785"/>
       <w:r>
         <w:rPr>
           <w:rFonts w:ascii="Open Sans" w:hAnsi="Open Sans" w:cs="Open Sans"/>
@@ -1753,7 +3108,7 @@
         </w:rPr>
         <w:t>. [Online]. Available: https://rebrickable.com/api/. [Accessed: 17- Nov- 2021]</w:t>
       </w:r>
-      <w:bookmarkEnd w:id="0"/>
+      <w:bookmarkEnd w:id="8"/>
     </w:p>
     <w:p>
       <w:pPr>
@@ -1763,7 +3118,7 @@
           <w:numId w:val="3"/>
         </w:numPr>
       </w:pPr>
-      <w:bookmarkStart w:id="3" w:name="_Ref88054200"/>
+      <w:bookmarkStart w:id="11" w:name="_Ref88054200"/>
       <w:r>
         <w:rPr>
           <w:rFonts w:ascii="Open Sans" w:hAnsi="Open Sans" w:cs="Open Sans"/>
@@ -1796,8 +3151,8 @@
         </w:rPr>
         <w:t>, 2020. [Online]. Available: https://rebrickable.com/api/v3/docs/?key=15b84a4cfa3259beb72eb08e7ccf55df. [Accessed: 15- Nov- 2021]</w:t>
       </w:r>
-      <w:bookmarkEnd w:id="1"/>
-      <w:bookmarkEnd w:id="3"/>
+      <w:bookmarkEnd w:id="9"/>
+      <w:bookmarkEnd w:id="11"/>
     </w:p>
     <w:p>
       <w:pPr>
@@ -1807,7 +3162,7 @@
           <w:numId w:val="3"/>
         </w:numPr>
       </w:pPr>
-      <w:bookmarkStart w:id="4" w:name="_Ref88056140"/>
+      <w:bookmarkStart w:id="12" w:name="_Ref88056140"/>
       <w:r>
         <w:rPr>
           <w:rFonts w:ascii="Open Sans" w:hAnsi="Open Sans" w:cs="Open Sans"/>
@@ -1862,7 +3217,7 @@
         </w:rPr>
         <w:t>.</w:t>
       </w:r>
-      <w:bookmarkEnd w:id="4"/>
+      <w:bookmarkEnd w:id="12"/>
       <w:r>
         <w:rPr>
           <w:rFonts w:ascii="Open Sans" w:hAnsi="Open Sans" w:cs="Open Sans"/>
@@ -1882,7 +3237,7 @@
           <w:numId w:val="3"/>
         </w:numPr>
       </w:pPr>
-      <w:bookmarkStart w:id="5" w:name="_Ref88126631"/>
+      <w:bookmarkStart w:id="13" w:name="_Ref88126631"/>
       <w:r>
         <w:rPr>
           <w:rFonts w:ascii="Open Sans" w:hAnsi="Open Sans" w:cs="Open Sans"/>
@@ -1915,7 +3270,7 @@
         </w:rPr>
         <w:t>. [Online]. Available: https://rebrickable.com/. [Accessed: 17- Nov- 2021]</w:t>
       </w:r>
-      <w:bookmarkEnd w:id="5"/>
+      <w:bookmarkEnd w:id="13"/>
     </w:p>
     <w:p>
       <w:pPr>
@@ -1925,7 +3280,7 @@
           <w:numId w:val="3"/>
         </w:numPr>
       </w:pPr>
-      <w:bookmarkStart w:id="6" w:name="_Ref88126615"/>
+      <w:bookmarkStart w:id="14" w:name="_Ref88126615"/>
       <w:r>
         <w:rPr>
           <w:rFonts w:ascii="Open Sans" w:hAnsi="Open Sans" w:cs="Open Sans"/>
@@ -1958,7 +3313,7 @@
         </w:rPr>
         <w:t>, 2021. [Online]. Available: https://rebrickable.com/sets/75280-1/501st-legion-clone-troopers. [Accessed: 17- Nov- 2021]</w:t>
       </w:r>
-      <w:bookmarkEnd w:id="6"/>
+      <w:bookmarkEnd w:id="14"/>
     </w:p>
     <w:p>
       <w:pPr>
@@ -1968,8 +3323,8 @@
           <w:numId w:val="3"/>
         </w:numPr>
       </w:pPr>
-      <w:bookmarkStart w:id="7" w:name="_Ref88126815"/>
-      <w:bookmarkEnd w:id="2"/>
+      <w:bookmarkStart w:id="15" w:name="_Ref88126815"/>
+      <w:bookmarkEnd w:id="10"/>
       <w:r>
         <w:rPr>
           <w:rFonts w:ascii="Open Sans" w:hAnsi="Open Sans" w:cs="Open Sans"/>
@@ -2002,7 +3357,7 @@
         </w:rPr>
         <w:t>, 2020. [Online]. Available: https://brickset.com/article/52664/api-version-3-documentation. [Accessed: 17- Nov- 2021]</w:t>
       </w:r>
-      <w:bookmarkEnd w:id="7"/>
+      <w:bookmarkEnd w:id="15"/>
     </w:p>
     <w:p>
       <w:pPr>
@@ -2016,14 +3371,245 @@
         <w:t>Del</w:t>
       </w:r>
     </w:p>
-    <w:p/>
-    <w:p>
-      <w:r>
+    <w:p>
+      <w:r>
+        <w:lastRenderedPageBreak/>
+        <w:br w:type="page"/>
+      </w:r>
+    </w:p>
+    <w:p>
+      <w:pPr>
+        <w:pStyle w:val="Heading2"/>
+      </w:pPr>
+      <w:bookmarkStart w:id="16" w:name="_Toc88149080"/>
+      <w:r>
+        <w:lastRenderedPageBreak/>
         <w:t>Appendix</w:t>
       </w:r>
+      <w:bookmarkEnd w:id="16"/>
+      <w:r>
+        <w:t xml:space="preserve"> A</w:t>
+      </w:r>
+      <w:r>
+        <w:t xml:space="preserve"> </w:t>
+      </w:r>
+    </w:p>
+    <w:p>
+      <w:r>
+        <w:t xml:space="preserve">Questionnaire </w:t>
+      </w:r>
+      <w:r>
+        <w:t xml:space="preserve">for what user would want from a digital </w:t>
+      </w:r>
+      <w:r>
+        <w:t>checklist for pieces in a Lego Set</w:t>
+      </w:r>
+      <w:r>
+        <w:t>.</w:t>
+      </w:r>
+      <w:r>
+        <w:drawing>
+          <wp:inline distT="0" distB="0" distL="0" distR="0" wp14:anchorId="136A0C25" wp14:editId="557D4220">
+            <wp:extent cx="5451895" cy="7734793"/>
+            <wp:effectExtent l="0" t="0" r="0" b="0"/>
+            <wp:docPr id="3" name="Picture 3" descr="Text, letter&#10;&#10;Description automatically generated"/>
+            <wp:cNvGraphicFramePr>
+              <a:graphicFrameLocks xmlns:a="http://schemas.openxmlformats.org/drawingml/2006/main" noChangeAspect="1"/>
+            </wp:cNvGraphicFramePr>
+            <a:graphic xmlns:a="http://schemas.openxmlformats.org/drawingml/2006/main">
+              <a:graphicData uri="http://schemas.openxmlformats.org/drawingml/2006/picture">
+                <pic:pic xmlns:pic="http://schemas.openxmlformats.org/drawingml/2006/picture">
+                  <pic:nvPicPr>
+                    <pic:cNvPr id="3" name="Picture 3" descr="Text, letter&#10;&#10;Description automatically generated"/>
+                    <pic:cNvPicPr/>
+                  </pic:nvPicPr>
+                  <pic:blipFill rotWithShape="1">
+                    <a:blip r:embed="rId13" cstate="print">
+                      <a:extLst>
+                        <a:ext uri="{28A0092B-C50C-407E-A947-70E740481C1C}">
+                          <a14:useLocalDpi xmlns:a14="http://schemas.microsoft.com/office/drawing/2010/main" val="0"/>
+                        </a:ext>
+                      </a:extLst>
+                    </a:blip>
+                    <a:srcRect l="2940" t="3830" r="5191" b="4058"/>
+                    <a:stretch/>
+                  </pic:blipFill>
+                  <pic:spPr bwMode="auto">
+                    <a:xfrm>
+                      <a:off x="0" y="0"/>
+                      <a:ext cx="5459983" cy="7746267"/>
+                    </a:xfrm>
+                    <a:prstGeom prst="rect">
+                      <a:avLst/>
+                    </a:prstGeom>
+                    <a:ln>
+                      <a:noFill/>
+                    </a:ln>
+                    <a:extLst>
+                      <a:ext uri="{53640926-AAD7-44D8-BBD7-CCE9431645EC}">
+                        <a14:shadowObscured xmlns:a14="http://schemas.microsoft.com/office/drawing/2010/main"/>
+                      </a:ext>
+                    </a:extLst>
+                  </pic:spPr>
+                </pic:pic>
+              </a:graphicData>
+            </a:graphic>
+          </wp:inline>
+        </w:drawing>
+      </w:r>
+    </w:p>
+    <w:p>
+      <w:r>
+        <w:rPr>
+          <w:noProof/>
+        </w:rPr>
+        <w:lastRenderedPageBreak/>
+        <w:drawing>
+          <wp:inline distT="0" distB="0" distL="0" distR="0" wp14:anchorId="1A7BC51E" wp14:editId="389C53E2">
+            <wp:extent cx="5731510" cy="8110220"/>
+            <wp:effectExtent l="0" t="0" r="2540" b="5080"/>
+            <wp:docPr id="4" name="Picture 4" descr="Table&#10;&#10;Description automatically generated"/>
+            <wp:cNvGraphicFramePr>
+              <a:graphicFrameLocks xmlns:a="http://schemas.openxmlformats.org/drawingml/2006/main" noChangeAspect="1"/>
+            </wp:cNvGraphicFramePr>
+            <a:graphic xmlns:a="http://schemas.openxmlformats.org/drawingml/2006/main">
+              <a:graphicData uri="http://schemas.openxmlformats.org/drawingml/2006/picture">
+                <pic:pic xmlns:pic="http://schemas.openxmlformats.org/drawingml/2006/picture">
+                  <pic:nvPicPr>
+                    <pic:cNvPr id="4" name="Picture 4" descr="Table&#10;&#10;Description automatically generated"/>
+                    <pic:cNvPicPr/>
+                  </pic:nvPicPr>
+                  <pic:blipFill>
+                    <a:blip r:embed="rId14" cstate="print">
+                      <a:extLst>
+                        <a:ext uri="{28A0092B-C50C-407E-A947-70E740481C1C}">
+                          <a14:useLocalDpi xmlns:a14="http://schemas.microsoft.com/office/drawing/2010/main" val="0"/>
+                        </a:ext>
+                      </a:extLst>
+                    </a:blip>
+                    <a:stretch>
+                      <a:fillRect/>
+                    </a:stretch>
+                  </pic:blipFill>
+                  <pic:spPr>
+                    <a:xfrm>
+                      <a:off x="0" y="0"/>
+                      <a:ext cx="5731510" cy="8110220"/>
+                    </a:xfrm>
+                    <a:prstGeom prst="rect">
+                      <a:avLst/>
+                    </a:prstGeom>
+                  </pic:spPr>
+                </pic:pic>
+              </a:graphicData>
+            </a:graphic>
+          </wp:inline>
+        </w:drawing>
+      </w:r>
+      <w:r>
+        <w:rPr>
+          <w:noProof/>
+        </w:rPr>
+        <w:lastRenderedPageBreak/>
+        <w:drawing>
+          <wp:inline distT="0" distB="0" distL="0" distR="0" wp14:anchorId="707CA4A2" wp14:editId="6E160BCD">
+            <wp:extent cx="5731510" cy="8110220"/>
+            <wp:effectExtent l="0" t="0" r="2540" b="5080"/>
+            <wp:docPr id="5" name="Picture 5" descr="Table&#10;&#10;Description automatically generated"/>
+            <wp:cNvGraphicFramePr>
+              <a:graphicFrameLocks xmlns:a="http://schemas.openxmlformats.org/drawingml/2006/main" noChangeAspect="1"/>
+            </wp:cNvGraphicFramePr>
+            <a:graphic xmlns:a="http://schemas.openxmlformats.org/drawingml/2006/main">
+              <a:graphicData uri="http://schemas.openxmlformats.org/drawingml/2006/picture">
+                <pic:pic xmlns:pic="http://schemas.openxmlformats.org/drawingml/2006/picture">
+                  <pic:nvPicPr>
+                    <pic:cNvPr id="5" name="Picture 5" descr="Table&#10;&#10;Description automatically generated"/>
+                    <pic:cNvPicPr/>
+                  </pic:nvPicPr>
+                  <pic:blipFill>
+                    <a:blip r:embed="rId15" cstate="print">
+                      <a:extLst>
+                        <a:ext uri="{28A0092B-C50C-407E-A947-70E740481C1C}">
+                          <a14:useLocalDpi xmlns:a14="http://schemas.microsoft.com/office/drawing/2010/main" val="0"/>
+                        </a:ext>
+                      </a:extLst>
+                    </a:blip>
+                    <a:stretch>
+                      <a:fillRect/>
+                    </a:stretch>
+                  </pic:blipFill>
+                  <pic:spPr>
+                    <a:xfrm>
+                      <a:off x="0" y="0"/>
+                      <a:ext cx="5731510" cy="8110220"/>
+                    </a:xfrm>
+                    <a:prstGeom prst="rect">
+                      <a:avLst/>
+                    </a:prstGeom>
+                  </pic:spPr>
+                </pic:pic>
+              </a:graphicData>
+            </a:graphic>
+          </wp:inline>
+        </w:drawing>
+      </w:r>
+      <w:r>
+        <w:rPr>
+          <w:noProof/>
+        </w:rPr>
+        <w:lastRenderedPageBreak/>
+        <w:drawing>
+          <wp:inline distT="0" distB="0" distL="0" distR="0" wp14:anchorId="598582C2" wp14:editId="42455AB3">
+            <wp:extent cx="5731510" cy="8022566"/>
+            <wp:effectExtent l="0" t="0" r="2540" b="0"/>
+            <wp:docPr id="6" name="Picture 6" descr="Text&#10;&#10;Description automatically generated"/>
+            <wp:cNvGraphicFramePr>
+              <a:graphicFrameLocks xmlns:a="http://schemas.openxmlformats.org/drawingml/2006/main" noChangeAspect="1"/>
+            </wp:cNvGraphicFramePr>
+            <a:graphic xmlns:a="http://schemas.openxmlformats.org/drawingml/2006/main">
+              <a:graphicData uri="http://schemas.openxmlformats.org/drawingml/2006/picture">
+                <pic:pic xmlns:pic="http://schemas.openxmlformats.org/drawingml/2006/picture">
+                  <pic:nvPicPr>
+                    <pic:cNvPr id="6" name="Picture 6" descr="Text&#10;&#10;Description automatically generated"/>
+                    <pic:cNvPicPr/>
+                  </pic:nvPicPr>
+                  <pic:blipFill rotWithShape="1">
+                    <a:blip r:embed="rId16" cstate="print">
+                      <a:extLst>
+                        <a:ext uri="{28A0092B-C50C-407E-A947-70E740481C1C}">
+                          <a14:useLocalDpi xmlns:a14="http://schemas.microsoft.com/office/drawing/2010/main" val="0"/>
+                        </a:ext>
+                      </a:extLst>
+                    </a:blip>
+                    <a:srcRect b="1081"/>
+                    <a:stretch/>
+                  </pic:blipFill>
+                  <pic:spPr bwMode="auto">
+                    <a:xfrm>
+                      <a:off x="0" y="0"/>
+                      <a:ext cx="5731510" cy="8022566"/>
+                    </a:xfrm>
+                    <a:prstGeom prst="rect">
+                      <a:avLst/>
+                    </a:prstGeom>
+                    <a:ln>
+                      <a:noFill/>
+                    </a:ln>
+                    <a:extLst>
+                      <a:ext uri="{53640926-AAD7-44D8-BBD7-CCE9431645EC}">
+                        <a14:shadowObscured xmlns:a14="http://schemas.microsoft.com/office/drawing/2010/main"/>
+                      </a:ext>
+                    </a:extLst>
+                  </pic:spPr>
+                </pic:pic>
+              </a:graphicData>
+            </a:graphic>
+          </wp:inline>
+        </w:drawing>
+      </w:r>
     </w:p>
     <w:sectPr>
-      <w:footerReference w:type="default" r:id="rId13"/>
+      <w:footerReference w:type="default" r:id="rId17"/>
       <w:pgSz w:w="11906" w:h="16838"/>
       <w:pgMar w:top="1440" w:right="1440" w:bottom="1440" w:left="1440" w:header="708" w:footer="708" w:gutter="0"/>
       <w:pgNumType w:start="0"/>
@@ -2246,7 +3832,7 @@
   <w:abstractNum w:abstractNumId="1" w15:restartNumberingAfterBreak="0">
     <w:nsid w:val="35E83E88"/>
     <w:multiLevelType w:val="hybridMultilevel"/>
-    <w:tmpl w:val="7026D3CC"/>
+    <w:tmpl w:val="F1AACB4E"/>
     <w:lvl w:ilvl="0" w:tplc="08090001">
       <w:start w:val="1"/>
       <w:numFmt w:val="bullet"/>
@@ -2357,13 +3943,214 @@
     </w:lvl>
   </w:abstractNum>
   <w:abstractNum w:abstractNumId="2" w15:restartNumberingAfterBreak="0">
+    <w:nsid w:val="3BB54301"/>
+    <w:multiLevelType w:val="hybridMultilevel"/>
+    <w:tmpl w:val="6D2A6626"/>
+    <w:lvl w:ilvl="0" w:tplc="B14426B6">
+      <w:start w:val="1"/>
+      <w:numFmt w:val="decimal"/>
+      <w:lvlText w:val="%1."/>
+      <w:lvlJc w:val="right"/>
+      <w:pPr>
+        <w:ind w:left="720" w:hanging="360"/>
+      </w:pPr>
+      <w:rPr>
+        <w:rFonts w:hint="default"/>
+      </w:rPr>
+    </w:lvl>
+    <w:lvl w:ilvl="1" w:tplc="08090019" w:tentative="1">
+      <w:start w:val="1"/>
+      <w:numFmt w:val="lowerLetter"/>
+      <w:lvlText w:val="%2."/>
+      <w:lvlJc w:val="left"/>
+      <w:pPr>
+        <w:ind w:left="1440" w:hanging="360"/>
+      </w:pPr>
+    </w:lvl>
+    <w:lvl w:ilvl="2" w:tplc="0809001B" w:tentative="1">
+      <w:start w:val="1"/>
+      <w:numFmt w:val="lowerRoman"/>
+      <w:lvlText w:val="%3."/>
+      <w:lvlJc w:val="right"/>
+      <w:pPr>
+        <w:ind w:left="2160" w:hanging="180"/>
+      </w:pPr>
+    </w:lvl>
+    <w:lvl w:ilvl="3" w:tplc="0809000F" w:tentative="1">
+      <w:start w:val="1"/>
+      <w:numFmt w:val="decimal"/>
+      <w:lvlText w:val="%4."/>
+      <w:lvlJc w:val="left"/>
+      <w:pPr>
+        <w:ind w:left="2880" w:hanging="360"/>
+      </w:pPr>
+    </w:lvl>
+    <w:lvl w:ilvl="4" w:tplc="08090019" w:tentative="1">
+      <w:start w:val="1"/>
+      <w:numFmt w:val="lowerLetter"/>
+      <w:lvlText w:val="%5."/>
+      <w:lvlJc w:val="left"/>
+      <w:pPr>
+        <w:ind w:left="3600" w:hanging="360"/>
+      </w:pPr>
+    </w:lvl>
+    <w:lvl w:ilvl="5" w:tplc="0809001B" w:tentative="1">
+      <w:start w:val="1"/>
+      <w:numFmt w:val="lowerRoman"/>
+      <w:lvlText w:val="%6."/>
+      <w:lvlJc w:val="right"/>
+      <w:pPr>
+        <w:ind w:left="4320" w:hanging="180"/>
+      </w:pPr>
+    </w:lvl>
+    <w:lvl w:ilvl="6" w:tplc="0809000F" w:tentative="1">
+      <w:start w:val="1"/>
+      <w:numFmt w:val="decimal"/>
+      <w:lvlText w:val="%7."/>
+      <w:lvlJc w:val="left"/>
+      <w:pPr>
+        <w:ind w:left="5040" w:hanging="360"/>
+      </w:pPr>
+    </w:lvl>
+    <w:lvl w:ilvl="7" w:tplc="08090019" w:tentative="1">
+      <w:start w:val="1"/>
+      <w:numFmt w:val="lowerLetter"/>
+      <w:lvlText w:val="%8."/>
+      <w:lvlJc w:val="left"/>
+      <w:pPr>
+        <w:ind w:left="5760" w:hanging="360"/>
+      </w:pPr>
+    </w:lvl>
+    <w:lvl w:ilvl="8" w:tplc="0809001B" w:tentative="1">
+      <w:start w:val="1"/>
+      <w:numFmt w:val="lowerRoman"/>
+      <w:lvlText w:val="%9."/>
+      <w:lvlJc w:val="right"/>
+      <w:pPr>
+        <w:ind w:left="6480" w:hanging="180"/>
+      </w:pPr>
+    </w:lvl>
+  </w:abstractNum>
+  <w:abstractNum w:abstractNumId="3" w15:restartNumberingAfterBreak="0">
+    <w:nsid w:val="403D28F7"/>
+    <w:multiLevelType w:val="multilevel"/>
+    <w:tmpl w:val="AF000098"/>
+    <w:lvl w:ilvl="0">
+      <w:start w:val="1"/>
+      <w:numFmt w:val="decimal"/>
+      <w:lvlText w:val="%1"/>
+      <w:lvlJc w:val="left"/>
+      <w:pPr>
+        <w:ind w:left="360" w:hanging="360"/>
+      </w:pPr>
+      <w:rPr>
+        <w:rFonts w:hint="default"/>
+      </w:rPr>
+    </w:lvl>
+    <w:lvl w:ilvl="1">
+      <w:start w:val="1"/>
+      <w:numFmt w:val="decimal"/>
+      <w:lvlText w:val="%1.%2"/>
+      <w:lvlJc w:val="left"/>
+      <w:pPr>
+        <w:ind w:left="720" w:hanging="360"/>
+      </w:pPr>
+      <w:rPr>
+        <w:rFonts w:hint="default"/>
+      </w:rPr>
+    </w:lvl>
+    <w:lvl w:ilvl="2">
+      <w:start w:val="1"/>
+      <w:numFmt w:val="decimal"/>
+      <w:lvlText w:val="%1.%2.%3"/>
+      <w:lvlJc w:val="left"/>
+      <w:pPr>
+        <w:ind w:left="1080" w:hanging="360"/>
+      </w:pPr>
+      <w:rPr>
+        <w:rFonts w:hint="default"/>
+      </w:rPr>
+    </w:lvl>
+    <w:lvl w:ilvl="3">
+      <w:start w:val="1"/>
+      <w:numFmt w:val="decimal"/>
+      <w:lvlText w:val="(%4)"/>
+      <w:lvlJc w:val="left"/>
+      <w:pPr>
+        <w:ind w:left="1440" w:hanging="360"/>
+      </w:pPr>
+      <w:rPr>
+        <w:rFonts w:hint="default"/>
+      </w:rPr>
+    </w:lvl>
+    <w:lvl w:ilvl="4">
+      <w:start w:val="1"/>
+      <w:numFmt w:val="lowerLetter"/>
+      <w:lvlText w:val="(%5)"/>
+      <w:lvlJc w:val="left"/>
+      <w:pPr>
+        <w:ind w:left="1800" w:hanging="360"/>
+      </w:pPr>
+      <w:rPr>
+        <w:rFonts w:hint="default"/>
+      </w:rPr>
+    </w:lvl>
+    <w:lvl w:ilvl="5">
+      <w:start w:val="1"/>
+      <w:numFmt w:val="lowerRoman"/>
+      <w:lvlText w:val="(%6)"/>
+      <w:lvlJc w:val="left"/>
+      <w:pPr>
+        <w:ind w:left="2160" w:hanging="360"/>
+      </w:pPr>
+      <w:rPr>
+        <w:rFonts w:hint="default"/>
+      </w:rPr>
+    </w:lvl>
+    <w:lvl w:ilvl="6">
+      <w:start w:val="1"/>
+      <w:numFmt w:val="decimal"/>
+      <w:lvlText w:val="%7."/>
+      <w:lvlJc w:val="left"/>
+      <w:pPr>
+        <w:ind w:left="2520" w:hanging="360"/>
+      </w:pPr>
+      <w:rPr>
+        <w:rFonts w:hint="default"/>
+      </w:rPr>
+    </w:lvl>
+    <w:lvl w:ilvl="7">
+      <w:start w:val="1"/>
+      <w:numFmt w:val="lowerLetter"/>
+      <w:lvlText w:val="%8."/>
+      <w:lvlJc w:val="left"/>
+      <w:pPr>
+        <w:ind w:left="2880" w:hanging="360"/>
+      </w:pPr>
+      <w:rPr>
+        <w:rFonts w:hint="default"/>
+      </w:rPr>
+    </w:lvl>
+    <w:lvl w:ilvl="8">
+      <w:start w:val="1"/>
+      <w:numFmt w:val="lowerRoman"/>
+      <w:lvlText w:val="%9."/>
+      <w:lvlJc w:val="left"/>
+      <w:pPr>
+        <w:ind w:left="3240" w:hanging="360"/>
+      </w:pPr>
+      <w:rPr>
+        <w:rFonts w:hint="default"/>
+      </w:rPr>
+    </w:lvl>
+  </w:abstractNum>
+  <w:abstractNum w:abstractNumId="4" w15:restartNumberingAfterBreak="0">
     <w:nsid w:val="5C161322"/>
     <w:multiLevelType w:val="hybridMultilevel"/>
     <w:tmpl w:val="62B2BA28"/>
     <w:lvl w:ilvl="0" w:tplc="0460590C">
       <w:start w:val="1"/>
       <w:numFmt w:val="decimal"/>
-      <w:pStyle w:val="Heading2"/>
       <w:lvlText w:val="%1."/>
       <w:lvlJc w:val="left"/>
       <w:pPr>
@@ -2443,7 +4230,236 @@
       </w:pPr>
     </w:lvl>
   </w:abstractNum>
-  <w:abstractNum w:abstractNumId="3" w15:restartNumberingAfterBreak="0">
+  <w:abstractNum w:abstractNumId="5" w15:restartNumberingAfterBreak="0">
+    <w:nsid w:val="5D6237AC"/>
+    <w:multiLevelType w:val="multilevel"/>
+    <w:tmpl w:val="5D70E8C2"/>
+    <w:lvl w:ilvl="0">
+      <w:start w:val="1"/>
+      <w:numFmt w:val="decimal"/>
+      <w:pStyle w:val="Heading2"/>
+      <w:lvlText w:val="%1"/>
+      <w:lvlJc w:val="left"/>
+      <w:pPr>
+        <w:ind w:left="360" w:hanging="360"/>
+      </w:pPr>
+      <w:rPr>
+        <w:rFonts w:hint="default"/>
+      </w:rPr>
+    </w:lvl>
+    <w:lvl w:ilvl="1">
+      <w:start w:val="1"/>
+      <w:numFmt w:val="decimal"/>
+      <w:pStyle w:val="Heading3"/>
+      <w:lvlText w:val="%1.%2"/>
+      <w:lvlJc w:val="left"/>
+      <w:pPr>
+        <w:ind w:left="720" w:hanging="360"/>
+      </w:pPr>
+      <w:rPr>
+        <w:rFonts w:hint="default"/>
+      </w:rPr>
+    </w:lvl>
+    <w:lvl w:ilvl="2">
+      <w:start w:val="1"/>
+      <w:numFmt w:val="decimal"/>
+      <w:pStyle w:val="Heading4"/>
+      <w:lvlText w:val="%1.%2.%3"/>
+      <w:lvlJc w:val="left"/>
+      <w:pPr>
+        <w:ind w:left="1080" w:hanging="360"/>
+      </w:pPr>
+      <w:rPr>
+        <w:rFonts w:hint="default"/>
+      </w:rPr>
+    </w:lvl>
+    <w:lvl w:ilvl="3">
+      <w:start w:val="1"/>
+      <w:numFmt w:val="decimal"/>
+      <w:lvlText w:val="(%4)"/>
+      <w:lvlJc w:val="left"/>
+      <w:pPr>
+        <w:ind w:left="1440" w:hanging="360"/>
+      </w:pPr>
+      <w:rPr>
+        <w:rFonts w:hint="default"/>
+      </w:rPr>
+    </w:lvl>
+    <w:lvl w:ilvl="4">
+      <w:start w:val="1"/>
+      <w:numFmt w:val="lowerLetter"/>
+      <w:lvlText w:val="(%5)"/>
+      <w:lvlJc w:val="left"/>
+      <w:pPr>
+        <w:ind w:left="1800" w:hanging="360"/>
+      </w:pPr>
+      <w:rPr>
+        <w:rFonts w:hint="default"/>
+      </w:rPr>
+    </w:lvl>
+    <w:lvl w:ilvl="5">
+      <w:start w:val="1"/>
+      <w:numFmt w:val="lowerRoman"/>
+      <w:lvlText w:val="(%6)"/>
+      <w:lvlJc w:val="left"/>
+      <w:pPr>
+        <w:ind w:left="2160" w:hanging="360"/>
+      </w:pPr>
+      <w:rPr>
+        <w:rFonts w:hint="default"/>
+      </w:rPr>
+    </w:lvl>
+    <w:lvl w:ilvl="6">
+      <w:start w:val="1"/>
+      <w:numFmt w:val="decimal"/>
+      <w:lvlText w:val="%7."/>
+      <w:lvlJc w:val="left"/>
+      <w:pPr>
+        <w:ind w:left="2520" w:hanging="360"/>
+      </w:pPr>
+      <w:rPr>
+        <w:rFonts w:hint="default"/>
+      </w:rPr>
+    </w:lvl>
+    <w:lvl w:ilvl="7">
+      <w:start w:val="1"/>
+      <w:numFmt w:val="lowerLetter"/>
+      <w:lvlText w:val="%8."/>
+      <w:lvlJc w:val="left"/>
+      <w:pPr>
+        <w:ind w:left="2880" w:hanging="360"/>
+      </w:pPr>
+      <w:rPr>
+        <w:rFonts w:hint="default"/>
+      </w:rPr>
+    </w:lvl>
+    <w:lvl w:ilvl="8">
+      <w:start w:val="1"/>
+      <w:numFmt w:val="lowerRoman"/>
+      <w:lvlText w:val="%9."/>
+      <w:lvlJc w:val="left"/>
+      <w:pPr>
+        <w:ind w:left="3240" w:hanging="360"/>
+      </w:pPr>
+      <w:rPr>
+        <w:rFonts w:hint="default"/>
+      </w:rPr>
+    </w:lvl>
+  </w:abstractNum>
+  <w:abstractNum w:abstractNumId="6" w15:restartNumberingAfterBreak="0">
+    <w:nsid w:val="71EA68E9"/>
+    <w:multiLevelType w:val="hybridMultilevel"/>
+    <w:tmpl w:val="E2DE163C"/>
+    <w:lvl w:ilvl="0" w:tplc="08090001">
+      <w:start w:val="1"/>
+      <w:numFmt w:val="bullet"/>
+      <w:lvlText w:val=""/>
+      <w:lvlJc w:val="left"/>
+      <w:pPr>
+        <w:ind w:left="720" w:hanging="360"/>
+      </w:pPr>
+      <w:rPr>
+        <w:rFonts w:ascii="Symbol" w:hAnsi="Symbol" w:hint="default"/>
+      </w:rPr>
+    </w:lvl>
+    <w:lvl w:ilvl="1" w:tplc="08090003" w:tentative="1">
+      <w:start w:val="1"/>
+      <w:numFmt w:val="bullet"/>
+      <w:lvlText w:val="o"/>
+      <w:lvlJc w:val="left"/>
+      <w:pPr>
+        <w:ind w:left="1440" w:hanging="360"/>
+      </w:pPr>
+      <w:rPr>
+        <w:rFonts w:ascii="Courier New" w:hAnsi="Courier New" w:cs="Courier New" w:hint="default"/>
+      </w:rPr>
+    </w:lvl>
+    <w:lvl w:ilvl="2" w:tplc="08090005" w:tentative="1">
+      <w:start w:val="1"/>
+      <w:numFmt w:val="bullet"/>
+      <w:lvlText w:val=""/>
+      <w:lvlJc w:val="left"/>
+      <w:pPr>
+        <w:ind w:left="2160" w:hanging="360"/>
+      </w:pPr>
+      <w:rPr>
+        <w:rFonts w:ascii="Wingdings" w:hAnsi="Wingdings" w:hint="default"/>
+      </w:rPr>
+    </w:lvl>
+    <w:lvl w:ilvl="3" w:tplc="08090001" w:tentative="1">
+      <w:start w:val="1"/>
+      <w:numFmt w:val="bullet"/>
+      <w:lvlText w:val=""/>
+      <w:lvlJc w:val="left"/>
+      <w:pPr>
+        <w:ind w:left="2880" w:hanging="360"/>
+      </w:pPr>
+      <w:rPr>
+        <w:rFonts w:ascii="Symbol" w:hAnsi="Symbol" w:hint="default"/>
+      </w:rPr>
+    </w:lvl>
+    <w:lvl w:ilvl="4" w:tplc="08090003" w:tentative="1">
+      <w:start w:val="1"/>
+      <w:numFmt w:val="bullet"/>
+      <w:lvlText w:val="o"/>
+      <w:lvlJc w:val="left"/>
+      <w:pPr>
+        <w:ind w:left="3600" w:hanging="360"/>
+      </w:pPr>
+      <w:rPr>
+        <w:rFonts w:ascii="Courier New" w:hAnsi="Courier New" w:cs="Courier New" w:hint="default"/>
+      </w:rPr>
+    </w:lvl>
+    <w:lvl w:ilvl="5" w:tplc="08090005" w:tentative="1">
+      <w:start w:val="1"/>
+      <w:numFmt w:val="bullet"/>
+      <w:lvlText w:val=""/>
+      <w:lvlJc w:val="left"/>
+      <w:pPr>
+        <w:ind w:left="4320" w:hanging="360"/>
+      </w:pPr>
+      <w:rPr>
+        <w:rFonts w:ascii="Wingdings" w:hAnsi="Wingdings" w:hint="default"/>
+      </w:rPr>
+    </w:lvl>
+    <w:lvl w:ilvl="6" w:tplc="08090001" w:tentative="1">
+      <w:start w:val="1"/>
+      <w:numFmt w:val="bullet"/>
+      <w:lvlText w:val=""/>
+      <w:lvlJc w:val="left"/>
+      <w:pPr>
+        <w:ind w:left="5040" w:hanging="360"/>
+      </w:pPr>
+      <w:rPr>
+        <w:rFonts w:ascii="Symbol" w:hAnsi="Symbol" w:hint="default"/>
+      </w:rPr>
+    </w:lvl>
+    <w:lvl w:ilvl="7" w:tplc="08090003" w:tentative="1">
+      <w:start w:val="1"/>
+      <w:numFmt w:val="bullet"/>
+      <w:lvlText w:val="o"/>
+      <w:lvlJc w:val="left"/>
+      <w:pPr>
+        <w:ind w:left="5760" w:hanging="360"/>
+      </w:pPr>
+      <w:rPr>
+        <w:rFonts w:ascii="Courier New" w:hAnsi="Courier New" w:cs="Courier New" w:hint="default"/>
+      </w:rPr>
+    </w:lvl>
+    <w:lvl w:ilvl="8" w:tplc="08090005" w:tentative="1">
+      <w:start w:val="1"/>
+      <w:numFmt w:val="bullet"/>
+      <w:lvlText w:val=""/>
+      <w:lvlJc w:val="left"/>
+      <w:pPr>
+        <w:ind w:left="6480" w:hanging="360"/>
+      </w:pPr>
+      <w:rPr>
+        <w:rFonts w:ascii="Wingdings" w:hAnsi="Wingdings" w:hint="default"/>
+      </w:rPr>
+    </w:lvl>
+  </w:abstractNum>
+  <w:abstractNum w:abstractNumId="7" w15:restartNumberingAfterBreak="0">
     <w:nsid w:val="77CE7E48"/>
     <w:multiLevelType w:val="hybridMultilevel"/>
     <w:tmpl w:val="DBA289C8"/>
@@ -2557,7 +4573,7 @@
     </w:lvl>
   </w:abstractNum>
   <w:num w:numId="1">
-    <w:abstractNumId w:val="3"/>
+    <w:abstractNumId w:val="7"/>
   </w:num>
   <w:num w:numId="2">
     <w:abstractNumId w:val="1"/>
@@ -2566,7 +4582,19 @@
     <w:abstractNumId w:val="0"/>
   </w:num>
   <w:num w:numId="4">
+    <w:abstractNumId w:val="4"/>
+  </w:num>
+  <w:num w:numId="5">
     <w:abstractNumId w:val="2"/>
+  </w:num>
+  <w:num w:numId="6">
+    <w:abstractNumId w:val="3"/>
+  </w:num>
+  <w:num w:numId="7">
+    <w:abstractNumId w:val="5"/>
+  </w:num>
+  <w:num w:numId="8">
+    <w:abstractNumId w:val="6"/>
   </w:num>
 </w:numbering>
 </file>
@@ -3000,12 +5028,12 @@
     <w:uiPriority w:val="9"/>
     <w:unhideWhenUsed/>
     <w:qFormat/>
-    <w:rsid w:val="00495725"/>
+    <w:rsid w:val="00885B7E"/>
     <w:pPr>
       <w:keepNext/>
       <w:keepLines/>
       <w:numPr>
-        <w:numId w:val="4"/>
+        <w:numId w:val="7"/>
       </w:numPr>
       <w:spacing w:before="40" w:after="0"/>
       <w:outlineLvl w:val="1"/>
@@ -3029,6 +5057,10 @@
     <w:pPr>
       <w:keepNext/>
       <w:keepLines/>
+      <w:numPr>
+        <w:ilvl w:val="1"/>
+        <w:numId w:val="7"/>
+      </w:numPr>
       <w:spacing w:before="40" w:after="0"/>
       <w:outlineLvl w:val="2"/>
     </w:pPr>
@@ -3039,10 +5071,36 @@
       <w:szCs w:val="24"/>
     </w:rPr>
   </w:style>
+  <w:style w:type="paragraph" w:styleId="Heading4">
+    <w:name w:val="heading 4"/>
+    <w:basedOn w:val="Normal"/>
+    <w:next w:val="Normal"/>
+    <w:link w:val="Heading4Char"/>
+    <w:uiPriority w:val="9"/>
+    <w:semiHidden/>
+    <w:unhideWhenUsed/>
+    <w:qFormat/>
+    <w:rsid w:val="003D4E4D"/>
+    <w:pPr>
+      <w:keepNext/>
+      <w:keepLines/>
+      <w:numPr>
+        <w:ilvl w:val="2"/>
+        <w:numId w:val="7"/>
+      </w:numPr>
+      <w:spacing w:before="40" w:after="0"/>
+      <w:outlineLvl w:val="3"/>
+    </w:pPr>
+    <w:rPr>
+      <w:rFonts w:asciiTheme="majorHAnsi" w:eastAsiaTheme="majorEastAsia" w:hAnsiTheme="majorHAnsi" w:cstheme="majorBidi"/>
+      <w:i/>
+      <w:iCs/>
+      <w:color w:val="2F5496" w:themeColor="accent1" w:themeShade="BF"/>
+    </w:rPr>
+  </w:style>
   <w:style w:type="character" w:default="1" w:styleId="DefaultParagraphFont">
     <w:name w:val="Default Paragraph Font"/>
     <w:uiPriority w:val="1"/>
-    <w:semiHidden/>
     <w:unhideWhenUsed/>
   </w:style>
   <w:style w:type="table" w:default="1" w:styleId="TableNormal">
@@ -3084,7 +5142,7 @@
     <w:basedOn w:val="DefaultParagraphFont"/>
     <w:link w:val="Heading2"/>
     <w:uiPriority w:val="9"/>
-    <w:rsid w:val="00495725"/>
+    <w:rsid w:val="00885B7E"/>
     <w:rPr>
       <w:rFonts w:asciiTheme="majorHAnsi" w:eastAsiaTheme="majorEastAsia" w:hAnsiTheme="majorHAnsi" w:cstheme="majorBidi"/>
       <w:color w:val="2F5496" w:themeColor="accent1" w:themeShade="BF"/>
@@ -3229,6 +5287,73 @@
       <w:color w:val="954F72" w:themeColor="followedHyperlink"/>
       <w:u w:val="single"/>
     </w:rPr>
+  </w:style>
+  <w:style w:type="character" w:customStyle="1" w:styleId="Heading4Char">
+    <w:name w:val="Heading 4 Char"/>
+    <w:basedOn w:val="DefaultParagraphFont"/>
+    <w:link w:val="Heading4"/>
+    <w:uiPriority w:val="9"/>
+    <w:semiHidden/>
+    <w:rsid w:val="003D4E4D"/>
+    <w:rPr>
+      <w:rFonts w:asciiTheme="majorHAnsi" w:eastAsiaTheme="majorEastAsia" w:hAnsiTheme="majorHAnsi" w:cstheme="majorBidi"/>
+      <w:i/>
+      <w:iCs/>
+      <w:color w:val="2F5496" w:themeColor="accent1" w:themeShade="BF"/>
+    </w:rPr>
+  </w:style>
+  <w:style w:type="paragraph" w:styleId="TOCHeading">
+    <w:name w:val="TOC Heading"/>
+    <w:basedOn w:val="Heading1"/>
+    <w:next w:val="Normal"/>
+    <w:uiPriority w:val="39"/>
+    <w:unhideWhenUsed/>
+    <w:qFormat/>
+    <w:rsid w:val="00760DEB"/>
+    <w:pPr>
+      <w:outlineLvl w:val="9"/>
+    </w:pPr>
+    <w:rPr>
+      <w:lang w:val="en-US"/>
+    </w:rPr>
+  </w:style>
+  <w:style w:type="paragraph" w:styleId="TOC1">
+    <w:name w:val="toc 1"/>
+    <w:basedOn w:val="Normal"/>
+    <w:next w:val="Normal"/>
+    <w:autoRedefine/>
+    <w:uiPriority w:val="39"/>
+    <w:unhideWhenUsed/>
+    <w:rsid w:val="00760DEB"/>
+    <w:pPr>
+      <w:spacing w:after="100"/>
+    </w:pPr>
+  </w:style>
+  <w:style w:type="paragraph" w:styleId="TOC2">
+    <w:name w:val="toc 2"/>
+    <w:basedOn w:val="Normal"/>
+    <w:next w:val="Normal"/>
+    <w:autoRedefine/>
+    <w:uiPriority w:val="39"/>
+    <w:unhideWhenUsed/>
+    <w:rsid w:val="00760DEB"/>
+    <w:pPr>
+      <w:spacing w:after="100"/>
+      <w:ind w:left="220"/>
+    </w:pPr>
+  </w:style>
+  <w:style w:type="paragraph" w:styleId="TOC3">
+    <w:name w:val="toc 3"/>
+    <w:basedOn w:val="Normal"/>
+    <w:next w:val="Normal"/>
+    <w:autoRedefine/>
+    <w:uiPriority w:val="39"/>
+    <w:unhideWhenUsed/>
+    <w:rsid w:val="00760DEB"/>
+    <w:pPr>
+      <w:spacing w:after="100"/>
+      <w:ind w:left="440"/>
+    </w:pPr>
   </w:style>
 </w:styles>
 </file>
@@ -3540,6 +5665,25 @@
 </file>
 
 <file path=customXml/item2.xml><?xml version="1.0" encoding="utf-8"?>
+<b:Sources xmlns:b="http://schemas.openxmlformats.org/officeDocument/2006/bibliography" xmlns="http://schemas.openxmlformats.org/officeDocument/2006/bibliography" SelectedStyle="\IEEE2006OfficeOnline.xsl" StyleName="IEEE" Version="2006"/>
+</file>
+
+<file path=customXml/item3.xml><?xml version="1.0" encoding="utf-8"?>
+<?mso-contentType ?>
+<FormTemplates xmlns="http://schemas.microsoft.com/sharepoint/v3/contenttype/forms">
+  <Display>DocumentLibraryForm</Display>
+  <Edit>DocumentLibraryForm</Edit>
+  <New>DocumentLibraryForm</New>
+</FormTemplates>
+</file>
+
+<file path=customXml/item4.xml><?xml version="1.0" encoding="utf-8"?>
+<p:properties xmlns:p="http://schemas.microsoft.com/office/2006/metadata/properties" xmlns:xsi="http://www.w3.org/2001/XMLSchema-instance" xmlns:pc="http://schemas.microsoft.com/office/infopath/2007/PartnerControls">
+  <documentManagement/>
+</p:properties>
+</file>
+
+<file path=customXml/item5.xml><?xml version="1.0" encoding="utf-8"?>
 <ct:contentTypeSchema xmlns:ct="http://schemas.microsoft.com/office/2006/metadata/contentType" xmlns:ma="http://schemas.microsoft.com/office/2006/metadata/properties/metaAttributes" ct:_="" ma:_="" ma:contentTypeName="Document" ma:contentTypeID="0x010100105CB037EBBB3D4987916EA68DB964CC" ma:contentTypeVersion="4" ma:contentTypeDescription="Create a new document." ma:contentTypeScope="" ma:versionID="382b6d810c7366f2a84f2e9e07a3b132">
   <xsd:schema xmlns:xsd="http://www.w3.org/2001/XMLSchema" xmlns:xs="http://www.w3.org/2001/XMLSchema" xmlns:p="http://schemas.microsoft.com/office/2006/metadata/properties" xmlns:ns3="828efcc6-450b-46d0-8c78-63ea0dda7be0" targetNamespace="http://schemas.microsoft.com/office/2006/metadata/properties" ma:root="true" ma:fieldsID="6d1c1f511353343892467adc476e151b" ns3:_="">
     <xsd:import namespace="828efcc6-450b-46d0-8c78-63ea0dda7be0"/>
@@ -3685,25 +5829,6 @@
 </ct:contentTypeSchema>
 </file>
 
-<file path=customXml/item3.xml><?xml version="1.0" encoding="utf-8"?>
-<p:properties xmlns:p="http://schemas.microsoft.com/office/2006/metadata/properties" xmlns:xsi="http://www.w3.org/2001/XMLSchema-instance" xmlns:pc="http://schemas.microsoft.com/office/infopath/2007/PartnerControls">
-  <documentManagement/>
-</p:properties>
-</file>
-
-<file path=customXml/item4.xml><?xml version="1.0" encoding="utf-8"?>
-<?mso-contentType ?>
-<FormTemplates xmlns="http://schemas.microsoft.com/sharepoint/v3/contenttype/forms">
-  <Display>DocumentLibraryForm</Display>
-  <Edit>DocumentLibraryForm</Edit>
-  <New>DocumentLibraryForm</New>
-</FormTemplates>
-</file>
-
-<file path=customXml/item5.xml><?xml version="1.0" encoding="utf-8"?>
-<b:Sources xmlns:b="http://schemas.openxmlformats.org/officeDocument/2006/bibliography" xmlns="http://schemas.openxmlformats.org/officeDocument/2006/bibliography" SelectedStyle="\IEEE2006OfficeOnline.xsl" StyleName="IEEE" Version="2006"/>
-</file>
-
 <file path=customXml/itemProps1.xml><?xml version="1.0" encoding="utf-8"?>
 <ds:datastoreItem xmlns:ds="http://schemas.openxmlformats.org/officeDocument/2006/customXml" ds:itemID="{55AF091B-3C7A-41E3-B477-F2FDAA23CFDA}">
   <ds:schemaRefs>
@@ -3713,6 +5838,31 @@
 </file>
 
 <file path=customXml/itemProps2.xml><?xml version="1.0" encoding="utf-8"?>
+<ds:datastoreItem xmlns:ds="http://schemas.openxmlformats.org/officeDocument/2006/customXml" ds:itemID="{E2B45989-199D-47B9-8927-DD7C18691A1D}">
+  <ds:schemaRefs>
+    <ds:schemaRef ds:uri="http://schemas.openxmlformats.org/officeDocument/2006/bibliography"/>
+  </ds:schemaRefs>
+</ds:datastoreItem>
+</file>
+
+<file path=customXml/itemProps3.xml><?xml version="1.0" encoding="utf-8"?>
+<ds:datastoreItem xmlns:ds="http://schemas.openxmlformats.org/officeDocument/2006/customXml" ds:itemID="{E94BE343-E2AF-4D06-B5CE-5DC4889DF03E}">
+  <ds:schemaRefs>
+    <ds:schemaRef ds:uri="http://schemas.microsoft.com/sharepoint/v3/contenttype/forms"/>
+  </ds:schemaRefs>
+</ds:datastoreItem>
+</file>
+
+<file path=customXml/itemProps4.xml><?xml version="1.0" encoding="utf-8"?>
+<ds:datastoreItem xmlns:ds="http://schemas.openxmlformats.org/officeDocument/2006/customXml" ds:itemID="{D628647C-46FD-451A-BBBC-F9F241775472}">
+  <ds:schemaRefs>
+    <ds:schemaRef ds:uri="http://schemas.microsoft.com/office/2006/metadata/properties"/>
+    <ds:schemaRef ds:uri="http://schemas.microsoft.com/office/infopath/2007/PartnerControls"/>
+  </ds:schemaRefs>
+</ds:datastoreItem>
+</file>
+
+<file path=customXml/itemProps5.xml><?xml version="1.0" encoding="utf-8"?>
 <ds:datastoreItem xmlns:ds="http://schemas.openxmlformats.org/officeDocument/2006/customXml" ds:itemID="{714766DD-E033-4E67-A07D-0A0DEE0E9A87}">
   <ds:schemaRefs>
     <ds:schemaRef ds:uri="http://schemas.microsoft.com/office/2006/metadata/contentType"/>
@@ -3728,29 +5878,4 @@
     <ds:schemaRef ds:uri="http://schemas.microsoft.com/internal/obd"/>
   </ds:schemaRefs>
 </ds:datastoreItem>
-</file>
-
-<file path=customXml/itemProps3.xml><?xml version="1.0" encoding="utf-8"?>
-<ds:datastoreItem xmlns:ds="http://schemas.openxmlformats.org/officeDocument/2006/customXml" ds:itemID="{D628647C-46FD-451A-BBBC-F9F241775472}">
-  <ds:schemaRefs>
-    <ds:schemaRef ds:uri="http://schemas.microsoft.com/office/2006/metadata/properties"/>
-    <ds:schemaRef ds:uri="http://schemas.microsoft.com/office/infopath/2007/PartnerControls"/>
-  </ds:schemaRefs>
-</ds:datastoreItem>
-</file>
-
-<file path=customXml/itemProps4.xml><?xml version="1.0" encoding="utf-8"?>
-<ds:datastoreItem xmlns:ds="http://schemas.openxmlformats.org/officeDocument/2006/customXml" ds:itemID="{E94BE343-E2AF-4D06-B5CE-5DC4889DF03E}">
-  <ds:schemaRefs>
-    <ds:schemaRef ds:uri="http://schemas.microsoft.com/sharepoint/v3/contenttype/forms"/>
-  </ds:schemaRefs>
-</ds:datastoreItem>
-</file>
-
-<file path=customXml/itemProps5.xml><?xml version="1.0" encoding="utf-8"?>
-<ds:datastoreItem xmlns:ds="http://schemas.openxmlformats.org/officeDocument/2006/customXml" ds:itemID="{E2B45989-199D-47B9-8927-DD7C18691A1D}">
-  <ds:schemaRefs>
-    <ds:schemaRef ds:uri="http://schemas.openxmlformats.org/officeDocument/2006/bibliography"/>
-  </ds:schemaRefs>
-</ds:datastoreItem>
 </file>
</xml_diff>

<commit_message>
Made chnages to requirements section of interim report
</commit_message>
<xml_diff>
--- a/Interim Report.docx
+++ b/Interim Report.docx
@@ -832,830 +832,12 @@
         </w:p>
       </w:sdtContent>
     </w:sdt>
-    <w:sdt>
-      <w:sdtPr>
-        <w:id w:val="-1750811505"/>
-        <w:docPartObj>
-          <w:docPartGallery w:val="Table of Contents"/>
-          <w:docPartUnique/>
-        </w:docPartObj>
-      </w:sdtPr>
-      <w:sdtEndPr>
-        <w:rPr>
-          <w:rFonts w:asciiTheme="minorHAnsi" w:eastAsiaTheme="minorHAnsi" w:hAnsiTheme="minorHAnsi" w:cstheme="minorBidi"/>
-          <w:b/>
-          <w:bCs/>
-          <w:noProof/>
-          <w:color w:val="auto"/>
-          <w:sz w:val="22"/>
-          <w:szCs w:val="22"/>
-          <w:lang w:val="en-GB"/>
-        </w:rPr>
-      </w:sdtEndPr>
-      <w:sdtContent>
-        <w:p>
-          <w:pPr>
-            <w:pStyle w:val="TOCHeading"/>
-          </w:pPr>
-          <w:r>
-            <w:t>Contents</w:t>
-          </w:r>
-        </w:p>
-        <w:p>
-          <w:pPr>
-            <w:pStyle w:val="TOC2"/>
-            <w:tabs>
-              <w:tab w:val="left" w:pos="660"/>
-              <w:tab w:val="right" w:leader="dot" w:pos="9016"/>
-            </w:tabs>
-            <w:rPr>
-              <w:rFonts w:eastAsiaTheme="minorEastAsia"/>
-              <w:noProof/>
-              <w:lang w:eastAsia="en-GB"/>
-            </w:rPr>
-          </w:pPr>
-          <w:r>
-            <w:fldChar w:fldCharType="begin"/>
-          </w:r>
-          <w:r>
-            <w:instrText xml:space="preserve"> TOC \o "1-3" \h \z \u </w:instrText>
-          </w:r>
-          <w:r>
-            <w:fldChar w:fldCharType="separate"/>
-          </w:r>
-          <w:hyperlink w:anchor="_Toc88149072" w:history="1">
-            <w:r>
-              <w:rPr>
-                <w:rStyle w:val="Hyperlink"/>
-                <w:noProof/>
-              </w:rPr>
-              <w:t>1</w:t>
-            </w:r>
-            <w:r>
-              <w:rPr>
-                <w:rFonts w:eastAsiaTheme="minorEastAsia"/>
-                <w:noProof/>
-                <w:lang w:eastAsia="en-GB"/>
-              </w:rPr>
-              <w:tab/>
-            </w:r>
-            <w:r>
-              <w:rPr>
-                <w:rStyle w:val="Hyperlink"/>
-                <w:noProof/>
-              </w:rPr>
-              <w:t>Aims and Objectives</w:t>
-            </w:r>
-            <w:r>
-              <w:rPr>
-                <w:noProof/>
-                <w:webHidden/>
-              </w:rPr>
-              <w:tab/>
-            </w:r>
-            <w:r>
-              <w:rPr>
-                <w:noProof/>
-                <w:webHidden/>
-              </w:rPr>
-              <w:fldChar w:fldCharType="begin"/>
-            </w:r>
-            <w:r>
-              <w:rPr>
-                <w:noProof/>
-                <w:webHidden/>
-              </w:rPr>
-              <w:instrText xml:space="preserve"> PAGEREF _Toc88149072 \h </w:instrText>
-            </w:r>
-            <w:r>
-              <w:rPr>
-                <w:noProof/>
-                <w:webHidden/>
-              </w:rPr>
-            </w:r>
-            <w:r>
-              <w:rPr>
-                <w:noProof/>
-                <w:webHidden/>
-              </w:rPr>
-              <w:fldChar w:fldCharType="separate"/>
-            </w:r>
-            <w:r>
-              <w:rPr>
-                <w:noProof/>
-                <w:webHidden/>
-              </w:rPr>
-              <w:t>2</w:t>
-            </w:r>
-            <w:r>
-              <w:rPr>
-                <w:noProof/>
-                <w:webHidden/>
-              </w:rPr>
-              <w:fldChar w:fldCharType="end"/>
-            </w:r>
-          </w:hyperlink>
-        </w:p>
-        <w:p>
-          <w:pPr>
-            <w:pStyle w:val="TOC2"/>
-            <w:tabs>
-              <w:tab w:val="left" w:pos="660"/>
-              <w:tab w:val="right" w:leader="dot" w:pos="9016"/>
-            </w:tabs>
-            <w:rPr>
-              <w:rFonts w:eastAsiaTheme="minorEastAsia"/>
-              <w:noProof/>
-              <w:lang w:eastAsia="en-GB"/>
-            </w:rPr>
-          </w:pPr>
-          <w:hyperlink w:anchor="_Toc88149073" w:history="1">
-            <w:r>
-              <w:rPr>
-                <w:rStyle w:val="Hyperlink"/>
-                <w:noProof/>
-              </w:rPr>
-              <w:t>2</w:t>
-            </w:r>
-            <w:r>
-              <w:rPr>
-                <w:rFonts w:eastAsiaTheme="minorEastAsia"/>
-                <w:noProof/>
-                <w:lang w:eastAsia="en-GB"/>
-              </w:rPr>
-              <w:tab/>
-            </w:r>
-            <w:r>
-              <w:rPr>
-                <w:rStyle w:val="Hyperlink"/>
-                <w:noProof/>
-              </w:rPr>
-              <w:t>Survey of Literature/Information Sources</w:t>
-            </w:r>
-            <w:r>
-              <w:rPr>
-                <w:noProof/>
-                <w:webHidden/>
-              </w:rPr>
-              <w:tab/>
-            </w:r>
-            <w:r>
-              <w:rPr>
-                <w:noProof/>
-                <w:webHidden/>
-              </w:rPr>
-              <w:fldChar w:fldCharType="begin"/>
-            </w:r>
-            <w:r>
-              <w:rPr>
-                <w:noProof/>
-                <w:webHidden/>
-              </w:rPr>
-              <w:instrText xml:space="preserve"> PAGEREF _Toc88149073 \h </w:instrText>
-            </w:r>
-            <w:r>
-              <w:rPr>
-                <w:noProof/>
-                <w:webHidden/>
-              </w:rPr>
-            </w:r>
-            <w:r>
-              <w:rPr>
-                <w:noProof/>
-                <w:webHidden/>
-              </w:rPr>
-              <w:fldChar w:fldCharType="separate"/>
-            </w:r>
-            <w:r>
-              <w:rPr>
-                <w:noProof/>
-                <w:webHidden/>
-              </w:rPr>
-              <w:t>2</w:t>
-            </w:r>
-            <w:r>
-              <w:rPr>
-                <w:noProof/>
-                <w:webHidden/>
-              </w:rPr>
-              <w:fldChar w:fldCharType="end"/>
-            </w:r>
-          </w:hyperlink>
-        </w:p>
-        <w:p>
-          <w:pPr>
-            <w:pStyle w:val="TOC2"/>
-            <w:tabs>
-              <w:tab w:val="left" w:pos="660"/>
-              <w:tab w:val="right" w:leader="dot" w:pos="9016"/>
-            </w:tabs>
-            <w:rPr>
-              <w:rFonts w:eastAsiaTheme="minorEastAsia"/>
-              <w:noProof/>
-              <w:lang w:eastAsia="en-GB"/>
-            </w:rPr>
-          </w:pPr>
-          <w:hyperlink w:anchor="_Toc88149074" w:history="1">
-            <w:r>
-              <w:rPr>
-                <w:rStyle w:val="Hyperlink"/>
-                <w:noProof/>
-              </w:rPr>
-              <w:t>3</w:t>
-            </w:r>
-            <w:r>
-              <w:rPr>
-                <w:rFonts w:eastAsiaTheme="minorEastAsia"/>
-                <w:noProof/>
-                <w:lang w:eastAsia="en-GB"/>
-              </w:rPr>
-              <w:tab/>
-            </w:r>
-            <w:r>
-              <w:rPr>
-                <w:rStyle w:val="Hyperlink"/>
-                <w:noProof/>
-              </w:rPr>
-              <w:t>Requirements</w:t>
-            </w:r>
-            <w:r>
-              <w:rPr>
-                <w:noProof/>
-                <w:webHidden/>
-              </w:rPr>
-              <w:tab/>
-            </w:r>
-            <w:r>
-              <w:rPr>
-                <w:noProof/>
-                <w:webHidden/>
-              </w:rPr>
-              <w:fldChar w:fldCharType="begin"/>
-            </w:r>
-            <w:r>
-              <w:rPr>
-                <w:noProof/>
-                <w:webHidden/>
-              </w:rPr>
-              <w:instrText xml:space="preserve"> PAGEREF _Toc88149074 \h </w:instrText>
-            </w:r>
-            <w:r>
-              <w:rPr>
-                <w:noProof/>
-                <w:webHidden/>
-              </w:rPr>
-            </w:r>
-            <w:r>
-              <w:rPr>
-                <w:noProof/>
-                <w:webHidden/>
-              </w:rPr>
-              <w:fldChar w:fldCharType="separate"/>
-            </w:r>
-            <w:r>
-              <w:rPr>
-                <w:noProof/>
-                <w:webHidden/>
-              </w:rPr>
-              <w:t>3</w:t>
-            </w:r>
-            <w:r>
-              <w:rPr>
-                <w:noProof/>
-                <w:webHidden/>
-              </w:rPr>
-              <w:fldChar w:fldCharType="end"/>
-            </w:r>
-          </w:hyperlink>
-        </w:p>
-        <w:p>
-          <w:pPr>
-            <w:pStyle w:val="TOC3"/>
-            <w:tabs>
-              <w:tab w:val="left" w:pos="1100"/>
-              <w:tab w:val="right" w:leader="dot" w:pos="9016"/>
-            </w:tabs>
-            <w:rPr>
-              <w:rFonts w:eastAsiaTheme="minorEastAsia"/>
-              <w:noProof/>
-              <w:lang w:eastAsia="en-GB"/>
-            </w:rPr>
-          </w:pPr>
-          <w:hyperlink w:anchor="_Toc88149075" w:history="1">
-            <w:r>
-              <w:rPr>
-                <w:rStyle w:val="Hyperlink"/>
-                <w:noProof/>
-              </w:rPr>
-              <w:t>3.1</w:t>
-            </w:r>
-            <w:r>
-              <w:rPr>
-                <w:rFonts w:eastAsiaTheme="minorEastAsia"/>
-                <w:noProof/>
-                <w:lang w:eastAsia="en-GB"/>
-              </w:rPr>
-              <w:tab/>
-            </w:r>
-            <w:r>
-              <w:rPr>
-                <w:rStyle w:val="Hyperlink"/>
-                <w:noProof/>
-              </w:rPr>
-              <w:t>Key Features:</w:t>
-            </w:r>
-            <w:r>
-              <w:rPr>
-                <w:noProof/>
-                <w:webHidden/>
-              </w:rPr>
-              <w:tab/>
-            </w:r>
-            <w:r>
-              <w:rPr>
-                <w:noProof/>
-                <w:webHidden/>
-              </w:rPr>
-              <w:fldChar w:fldCharType="begin"/>
-            </w:r>
-            <w:r>
-              <w:rPr>
-                <w:noProof/>
-                <w:webHidden/>
-              </w:rPr>
-              <w:instrText xml:space="preserve"> PAGEREF _Toc88149075 \h </w:instrText>
-            </w:r>
-            <w:r>
-              <w:rPr>
-                <w:noProof/>
-                <w:webHidden/>
-              </w:rPr>
-            </w:r>
-            <w:r>
-              <w:rPr>
-                <w:noProof/>
-                <w:webHidden/>
-              </w:rPr>
-              <w:fldChar w:fldCharType="separate"/>
-            </w:r>
-            <w:r>
-              <w:rPr>
-                <w:noProof/>
-                <w:webHidden/>
-              </w:rPr>
-              <w:t>3</w:t>
-            </w:r>
-            <w:r>
-              <w:rPr>
-                <w:noProof/>
-                <w:webHidden/>
-              </w:rPr>
-              <w:fldChar w:fldCharType="end"/>
-            </w:r>
-          </w:hyperlink>
-        </w:p>
-        <w:p>
-          <w:pPr>
-            <w:pStyle w:val="TOC3"/>
-            <w:tabs>
-              <w:tab w:val="left" w:pos="1100"/>
-              <w:tab w:val="right" w:leader="dot" w:pos="9016"/>
-            </w:tabs>
-            <w:rPr>
-              <w:rFonts w:eastAsiaTheme="minorEastAsia"/>
-              <w:noProof/>
-              <w:lang w:eastAsia="en-GB"/>
-            </w:rPr>
-          </w:pPr>
-          <w:hyperlink w:anchor="_Toc88149076" w:history="1">
-            <w:r>
-              <w:rPr>
-                <w:rStyle w:val="Hyperlink"/>
-                <w:noProof/>
-              </w:rPr>
-              <w:t>3.2</w:t>
-            </w:r>
-            <w:r>
-              <w:rPr>
-                <w:rFonts w:eastAsiaTheme="minorEastAsia"/>
-                <w:noProof/>
-                <w:lang w:eastAsia="en-GB"/>
-              </w:rPr>
-              <w:tab/>
-            </w:r>
-            <w:r>
-              <w:rPr>
-                <w:rStyle w:val="Hyperlink"/>
-                <w:noProof/>
-              </w:rPr>
-              <w:t>Possible Features:</w:t>
-            </w:r>
-            <w:r>
-              <w:rPr>
-                <w:noProof/>
-                <w:webHidden/>
-              </w:rPr>
-              <w:tab/>
-            </w:r>
-            <w:r>
-              <w:rPr>
-                <w:noProof/>
-                <w:webHidden/>
-              </w:rPr>
-              <w:fldChar w:fldCharType="begin"/>
-            </w:r>
-            <w:r>
-              <w:rPr>
-                <w:noProof/>
-                <w:webHidden/>
-              </w:rPr>
-              <w:instrText xml:space="preserve"> PAGEREF _Toc88149076 \h </w:instrText>
-            </w:r>
-            <w:r>
-              <w:rPr>
-                <w:noProof/>
-                <w:webHidden/>
-              </w:rPr>
-            </w:r>
-            <w:r>
-              <w:rPr>
-                <w:noProof/>
-                <w:webHidden/>
-              </w:rPr>
-              <w:fldChar w:fldCharType="separate"/>
-            </w:r>
-            <w:r>
-              <w:rPr>
-                <w:noProof/>
-                <w:webHidden/>
-              </w:rPr>
-              <w:t>3</w:t>
-            </w:r>
-            <w:r>
-              <w:rPr>
-                <w:noProof/>
-                <w:webHidden/>
-              </w:rPr>
-              <w:fldChar w:fldCharType="end"/>
-            </w:r>
-          </w:hyperlink>
-        </w:p>
-        <w:p>
-          <w:pPr>
-            <w:pStyle w:val="TOC2"/>
-            <w:tabs>
-              <w:tab w:val="left" w:pos="660"/>
-              <w:tab w:val="right" w:leader="dot" w:pos="9016"/>
-            </w:tabs>
-            <w:rPr>
-              <w:rFonts w:eastAsiaTheme="minorEastAsia"/>
-              <w:noProof/>
-              <w:lang w:eastAsia="en-GB"/>
-            </w:rPr>
-          </w:pPr>
-          <w:hyperlink w:anchor="_Toc88149077" w:history="1">
-            <w:r>
-              <w:rPr>
-                <w:rStyle w:val="Hyperlink"/>
-                <w:noProof/>
-              </w:rPr>
-              <w:t>4</w:t>
-            </w:r>
-            <w:r>
-              <w:rPr>
-                <w:rFonts w:eastAsiaTheme="minorEastAsia"/>
-                <w:noProof/>
-                <w:lang w:eastAsia="en-GB"/>
-              </w:rPr>
-              <w:tab/>
-            </w:r>
-            <w:r>
-              <w:rPr>
-                <w:rStyle w:val="Hyperlink"/>
-                <w:noProof/>
-              </w:rPr>
-              <w:t>Outline of Specification and Design</w:t>
-            </w:r>
-            <w:r>
-              <w:rPr>
-                <w:noProof/>
-                <w:webHidden/>
-              </w:rPr>
-              <w:tab/>
-            </w:r>
-            <w:r>
-              <w:rPr>
-                <w:noProof/>
-                <w:webHidden/>
-              </w:rPr>
-              <w:fldChar w:fldCharType="begin"/>
-            </w:r>
-            <w:r>
-              <w:rPr>
-                <w:noProof/>
-                <w:webHidden/>
-              </w:rPr>
-              <w:instrText xml:space="preserve"> PAGEREF _Toc88149077 \h </w:instrText>
-            </w:r>
-            <w:r>
-              <w:rPr>
-                <w:noProof/>
-                <w:webHidden/>
-              </w:rPr>
-            </w:r>
-            <w:r>
-              <w:rPr>
-                <w:noProof/>
-                <w:webHidden/>
-              </w:rPr>
-              <w:fldChar w:fldCharType="separate"/>
-            </w:r>
-            <w:r>
-              <w:rPr>
-                <w:noProof/>
-                <w:webHidden/>
-              </w:rPr>
-              <w:t>4</w:t>
-            </w:r>
-            <w:r>
-              <w:rPr>
-                <w:noProof/>
-                <w:webHidden/>
-              </w:rPr>
-              <w:fldChar w:fldCharType="end"/>
-            </w:r>
-          </w:hyperlink>
-        </w:p>
-        <w:p>
-          <w:pPr>
-            <w:pStyle w:val="TOC2"/>
-            <w:tabs>
-              <w:tab w:val="left" w:pos="660"/>
-              <w:tab w:val="right" w:leader="dot" w:pos="9016"/>
-            </w:tabs>
-            <w:rPr>
-              <w:rFonts w:eastAsiaTheme="minorEastAsia"/>
-              <w:noProof/>
-              <w:lang w:eastAsia="en-GB"/>
-            </w:rPr>
-          </w:pPr>
-          <w:hyperlink w:anchor="_Toc88149078" w:history="1">
-            <w:r>
-              <w:rPr>
-                <w:rStyle w:val="Hyperlink"/>
-                <w:noProof/>
-              </w:rPr>
-              <w:t>5</w:t>
-            </w:r>
-            <w:r>
-              <w:rPr>
-                <w:rFonts w:eastAsiaTheme="minorEastAsia"/>
-                <w:noProof/>
-                <w:lang w:eastAsia="en-GB"/>
-              </w:rPr>
-              <w:tab/>
-            </w:r>
-            <w:r>
-              <w:rPr>
-                <w:rStyle w:val="Hyperlink"/>
-                <w:noProof/>
-              </w:rPr>
-              <w:t>Planning and Timescales</w:t>
-            </w:r>
-            <w:r>
-              <w:rPr>
-                <w:noProof/>
-                <w:webHidden/>
-              </w:rPr>
-              <w:tab/>
-            </w:r>
-            <w:r>
-              <w:rPr>
-                <w:noProof/>
-                <w:webHidden/>
-              </w:rPr>
-              <w:fldChar w:fldCharType="begin"/>
-            </w:r>
-            <w:r>
-              <w:rPr>
-                <w:noProof/>
-                <w:webHidden/>
-              </w:rPr>
-              <w:instrText xml:space="preserve"> PAGEREF _Toc88149078 \h </w:instrText>
-            </w:r>
-            <w:r>
-              <w:rPr>
-                <w:noProof/>
-                <w:webHidden/>
-              </w:rPr>
-            </w:r>
-            <w:r>
-              <w:rPr>
-                <w:noProof/>
-                <w:webHidden/>
-              </w:rPr>
-              <w:fldChar w:fldCharType="separate"/>
-            </w:r>
-            <w:r>
-              <w:rPr>
-                <w:noProof/>
-                <w:webHidden/>
-              </w:rPr>
-              <w:t>4</w:t>
-            </w:r>
-            <w:r>
-              <w:rPr>
-                <w:noProof/>
-                <w:webHidden/>
-              </w:rPr>
-              <w:fldChar w:fldCharType="end"/>
-            </w:r>
-          </w:hyperlink>
-        </w:p>
-        <w:p>
-          <w:pPr>
-            <w:pStyle w:val="TOC2"/>
-            <w:tabs>
-              <w:tab w:val="left" w:pos="660"/>
-              <w:tab w:val="right" w:leader="dot" w:pos="9016"/>
-            </w:tabs>
-            <w:rPr>
-              <w:rFonts w:eastAsiaTheme="minorEastAsia"/>
-              <w:noProof/>
-              <w:lang w:eastAsia="en-GB"/>
-            </w:rPr>
-          </w:pPr>
-          <w:hyperlink w:anchor="_Toc88149079" w:history="1">
-            <w:r>
-              <w:rPr>
-                <w:rStyle w:val="Hyperlink"/>
-                <w:noProof/>
-              </w:rPr>
-              <w:t>6</w:t>
-            </w:r>
-            <w:r>
-              <w:rPr>
-                <w:rFonts w:eastAsiaTheme="minorEastAsia"/>
-                <w:noProof/>
-                <w:lang w:eastAsia="en-GB"/>
-              </w:rPr>
-              <w:tab/>
-            </w:r>
-            <w:r>
-              <w:rPr>
-                <w:rStyle w:val="Hyperlink"/>
-                <w:noProof/>
-              </w:rPr>
-              <w:t>References</w:t>
-            </w:r>
-            <w:r>
-              <w:rPr>
-                <w:noProof/>
-                <w:webHidden/>
-              </w:rPr>
-              <w:tab/>
-            </w:r>
-            <w:r>
-              <w:rPr>
-                <w:noProof/>
-                <w:webHidden/>
-              </w:rPr>
-              <w:fldChar w:fldCharType="begin"/>
-            </w:r>
-            <w:r>
-              <w:rPr>
-                <w:noProof/>
-                <w:webHidden/>
-              </w:rPr>
-              <w:instrText xml:space="preserve"> PAGEREF _Toc88149079 \h </w:instrText>
-            </w:r>
-            <w:r>
-              <w:rPr>
-                <w:noProof/>
-                <w:webHidden/>
-              </w:rPr>
-            </w:r>
-            <w:r>
-              <w:rPr>
-                <w:noProof/>
-                <w:webHidden/>
-              </w:rPr>
-              <w:fldChar w:fldCharType="separate"/>
-            </w:r>
-            <w:r>
-              <w:rPr>
-                <w:noProof/>
-                <w:webHidden/>
-              </w:rPr>
-              <w:t>4</w:t>
-            </w:r>
-            <w:r>
-              <w:rPr>
-                <w:noProof/>
-                <w:webHidden/>
-              </w:rPr>
-              <w:fldChar w:fldCharType="end"/>
-            </w:r>
-          </w:hyperlink>
-        </w:p>
-        <w:p>
-          <w:pPr>
-            <w:pStyle w:val="TOC2"/>
-            <w:tabs>
-              <w:tab w:val="left" w:pos="660"/>
-              <w:tab w:val="right" w:leader="dot" w:pos="9016"/>
-            </w:tabs>
-            <w:rPr>
-              <w:rFonts w:eastAsiaTheme="minorEastAsia"/>
-              <w:noProof/>
-              <w:lang w:eastAsia="en-GB"/>
-            </w:rPr>
-          </w:pPr>
-          <w:hyperlink w:anchor="_Toc88149080" w:history="1">
-            <w:r>
-              <w:rPr>
-                <w:rStyle w:val="Hyperlink"/>
-                <w:noProof/>
-              </w:rPr>
-              <w:t>7</w:t>
-            </w:r>
-            <w:r>
-              <w:rPr>
-                <w:rFonts w:eastAsiaTheme="minorEastAsia"/>
-                <w:noProof/>
-                <w:lang w:eastAsia="en-GB"/>
-              </w:rPr>
-              <w:tab/>
-            </w:r>
-            <w:r>
-              <w:rPr>
-                <w:rStyle w:val="Hyperlink"/>
-                <w:noProof/>
-              </w:rPr>
-              <w:t>Appendix</w:t>
-            </w:r>
-            <w:r>
-              <w:rPr>
-                <w:noProof/>
-                <w:webHidden/>
-              </w:rPr>
-              <w:tab/>
-            </w:r>
-            <w:r>
-              <w:rPr>
-                <w:noProof/>
-                <w:webHidden/>
-              </w:rPr>
-              <w:fldChar w:fldCharType="begin"/>
-            </w:r>
-            <w:r>
-              <w:rPr>
-                <w:noProof/>
-                <w:webHidden/>
-              </w:rPr>
-              <w:instrText xml:space="preserve"> PAGEREF _Toc88149080 \h </w:instrText>
-            </w:r>
-            <w:r>
-              <w:rPr>
-                <w:noProof/>
-                <w:webHidden/>
-              </w:rPr>
-            </w:r>
-            <w:r>
-              <w:rPr>
-                <w:noProof/>
-                <w:webHidden/>
-              </w:rPr>
-              <w:fldChar w:fldCharType="separate"/>
-            </w:r>
-            <w:r>
-              <w:rPr>
-                <w:noProof/>
-                <w:webHidden/>
-              </w:rPr>
-              <w:t>4</w:t>
-            </w:r>
-            <w:r>
-              <w:rPr>
-                <w:noProof/>
-                <w:webHidden/>
-              </w:rPr>
-              <w:fldChar w:fldCharType="end"/>
-            </w:r>
-          </w:hyperlink>
-        </w:p>
-        <w:p>
-          <w:r>
-            <w:rPr>
-              <w:b/>
-              <w:bCs/>
-              <w:noProof/>
-            </w:rPr>
-            <w:fldChar w:fldCharType="end"/>
-          </w:r>
-        </w:p>
-      </w:sdtContent>
-    </w:sdt>
+    <w:p>
+      <w:r>
+        <w:lastRenderedPageBreak/>
+        <w:t>contents</w:t>
+      </w:r>
+    </w:p>
     <w:p/>
     <w:p>
       <w:pPr>
@@ -1674,7 +856,7 @@
       <w:pPr>
         <w:pStyle w:val="Heading2"/>
       </w:pPr>
-      <w:bookmarkStart w:id="0" w:name="_Toc88149072"/>
+      <w:bookmarkStart w:id="0" w:name="_Toc88311792"/>
       <w:r>
         <w:lastRenderedPageBreak/>
         <w:t xml:space="preserve">Aims </w:t>
@@ -1695,7 +877,19 @@
         <w:t>c</w:t>
       </w:r>
       <w:r>
-        <w:t xml:space="preserve">hecklist for pieces in a Lego Set. This will be where </w:t>
+        <w:t>hecklist for pieces in a Lego Set</w:t>
+      </w:r>
+      <w:r>
+        <w:t xml:space="preserve"> for 18+ </w:t>
+      </w:r>
+      <w:r>
+        <w:t>Lego builders/enthusiasts/collectors</w:t>
+      </w:r>
+      <w:r>
+        <w:t xml:space="preserve"> (my target users)</w:t>
+      </w:r>
+      <w:r>
+        <w:t xml:space="preserve">. This will be where </w:t>
       </w:r>
       <w:r>
         <w:t>users</w:t>
@@ -1744,26 +938,79 @@
     </w:p>
     <w:p/>
     <w:p>
+      <w:pPr>
+        <w:pStyle w:val="Heading3"/>
+      </w:pPr>
+      <w:bookmarkStart w:id="1" w:name="_Toc88311793"/>
+      <w:r>
+        <w:t>O</w:t>
+      </w:r>
+      <w:r>
+        <w:t>bjectives</w:t>
+      </w:r>
+      <w:bookmarkEnd w:id="1"/>
+    </w:p>
+    <w:p>
+      <w:pPr>
+        <w:pStyle w:val="ListParagraph"/>
+        <w:numPr>
+          <w:ilvl w:val="0"/>
+          <w:numId w:val="9"/>
+        </w:numPr>
+      </w:pPr>
       <w:r>
         <w:t xml:space="preserve">I am going to produce a </w:t>
       </w:r>
       <w:r>
-        <w:t xml:space="preserve">digital Checklist for pieces in a Lego Set, that will be </w:t>
-      </w:r>
-      <w:r>
-        <w:t xml:space="preserve">a </w:t>
-      </w:r>
-      <w:r>
-        <w:t>mobile and/or website</w:t>
-      </w:r>
-      <w:r>
-        <w:t xml:space="preserve"> application</w:t>
-      </w:r>
-      <w:r>
-        <w:t>,</w:t>
-      </w:r>
-      <w:r>
-        <w:t xml:space="preserve"> </w:t>
+        <w:t>digital Checklist for pieces in a Lego Set</w:t>
+      </w:r>
+    </w:p>
+    <w:p>
+      <w:pPr>
+        <w:pStyle w:val="ListParagraph"/>
+        <w:numPr>
+          <w:ilvl w:val="0"/>
+          <w:numId w:val="9"/>
+        </w:numPr>
+      </w:pPr>
+      <w:r>
+        <w:t>Create usable software</w:t>
+      </w:r>
+    </w:p>
+    <w:p>
+      <w:pPr>
+        <w:pStyle w:val="ListParagraph"/>
+        <w:numPr>
+          <w:ilvl w:val="0"/>
+          <w:numId w:val="9"/>
+        </w:numPr>
+      </w:pPr>
+      <w:r>
+        <w:t>Users can search for a Lego Set</w:t>
+      </w:r>
+    </w:p>
+    <w:p>
+      <w:pPr>
+        <w:pStyle w:val="ListParagraph"/>
+        <w:numPr>
+          <w:ilvl w:val="0"/>
+          <w:numId w:val="9"/>
+        </w:numPr>
+      </w:pPr>
+      <w:r>
+        <w:t>Users can view Lego pieces in a Lego set</w:t>
+      </w:r>
+    </w:p>
+    <w:p>
+      <w:pPr>
+        <w:pStyle w:val="ListParagraph"/>
+        <w:numPr>
+          <w:ilvl w:val="0"/>
+          <w:numId w:val="9"/>
+        </w:numPr>
+      </w:pPr>
+      <w:r>
+        <w:t>Users can check pieces off a list of Lego pieces in a set</w:t>
       </w:r>
     </w:p>
     <w:p/>
@@ -1784,21 +1031,48 @@
         <w:t xml:space="preserve">Linking the </w:t>
       </w:r>
       <w:r>
-        <w:t>rebrickable</w:t>
-      </w:r>
-      <w:r>
-        <w:t xml:space="preserve"> to a mobile application and/or a website</w:t>
+        <w:t>R</w:t>
+      </w:r>
+      <w:r>
+        <w:t>ebrickable</w:t>
+      </w:r>
+      <w:r>
+        <w:t xml:space="preserve"> </w:t>
+      </w:r>
+      <w:r>
+        <w:t xml:space="preserve">API </w:t>
+      </w:r>
+      <w:r>
+        <w:fldChar w:fldCharType="begin"/>
+      </w:r>
+      <w:r>
+        <w:instrText xml:space="preserve"> REF _Ref88054215 \r \h </w:instrText>
+      </w:r>
+      <w:r>
+        <w:fldChar w:fldCharType="separate"/>
+      </w:r>
+      <w:r>
+        <w:t>[2]</w:t>
+      </w:r>
+      <w:r>
+        <w:fldChar w:fldCharType="end"/>
+      </w:r>
+      <w:r>
+        <w:t xml:space="preserve"> </w:t>
+      </w:r>
+      <w:r>
+        <w:t>to a mobile application and/or a website</w:t>
       </w:r>
     </w:p>
     <w:p>
       <w:pPr>
         <w:pStyle w:val="Heading2"/>
       </w:pPr>
-      <w:bookmarkStart w:id="1" w:name="_Toc88149073"/>
+      <w:bookmarkStart w:id="2" w:name="_Toc88311794"/>
       <w:r>
         <w:t>Survey of Literature/Information Sources</w:t>
       </w:r>
-      <w:bookmarkEnd w:id="1"/>
+      <w:bookmarkEnd w:id="2"/>
     </w:p>
     <w:p/>
     <w:p>
@@ -1967,19 +1241,13 @@
         <w:t xml:space="preserve"> </w:t>
       </w:r>
       <w:r>
-        <w:t>“set_num”, “name”, “year”, “theme_id”, “num_parts”</w:t>
-      </w:r>
-      <w:r>
-        <w:t xml:space="preserve"> and “set_img_url”</w:t>
+        <w:t>“set_num”, “name”, “year”, “theme_id”, “num_parts” and “set_img_url”</w:t>
       </w:r>
       <w:r>
         <w:t xml:space="preserve">, but to </w:t>
       </w:r>
       <w:r>
-        <w:t xml:space="preserve">retrieve </w:t>
-      </w:r>
-      <w:r>
-        <w:t>a JSON of all the</w:t>
+        <w:t>retrieve a JSON of all the</w:t>
       </w:r>
       <w:r>
         <w:t xml:space="preserve"> pieces in a Lego set </w:t>
@@ -2035,6 +1303,22 @@
         <w:t xml:space="preserve"> questionnaire</w:t>
       </w:r>
       <w:r>
+        <w:t xml:space="preserve"> (see</w:t>
+      </w:r>
+      <w:r>
+        <w:t xml:space="preserve"> </w:t>
+      </w:r>
+      <w:r>
+        <w:rPr>
+          <w:b/>
+          <w:bCs/>
+        </w:rPr>
+        <w:t>Appendix A</w:t>
+      </w:r>
+      <w:r>
+        <w:t>)</w:t>
+      </w:r>
+      <w:r>
         <w:t>.</w:t>
       </w:r>
       <w:r>
@@ -2055,16 +1339,29 @@
     </w:p>
     <w:p>
       <w:r>
+        <w:rPr>
+          <w:highlight w:val="yellow"/>
+        </w:rPr>
         <w:t xml:space="preserve">- appendix questionnaire and </w:t>
       </w:r>
       <w:r>
+        <w:rPr>
+          <w:highlight w:val="yellow"/>
+        </w:rPr>
         <w:t>results and findings</w:t>
       </w:r>
     </w:p>
     <w:p/>
     <w:p>
       <w:r>
-        <w:t xml:space="preserve">From my research I found that Lego </w:t>
+        <w:lastRenderedPageBreak/>
+        <w:t xml:space="preserve">From my </w:t>
+      </w:r>
+      <w:r>
+        <w:t>questionnaire results</w:t>
+      </w:r>
+      <w:r>
+        <w:t xml:space="preserve"> I found that Lego </w:t>
       </w:r>
       <w:r>
         <w:t>builders/enthusiasts/collectors</w:t>
@@ -2193,11 +1490,7 @@
         <w:t>the opposite where they increase the number they need but actually have all of them</w:t>
       </w:r>
       <w:r>
-        <w:t xml:space="preserve">. Users can’t filter pieces by colour or </w:t>
-      </w:r>
-      <w:r>
-        <w:lastRenderedPageBreak/>
-        <w:t>type making it difficult to find pieces, also when pieces are fully found they are not hidden from the list. Any pieces missing can easily show a list of possible locations to buy them. Most of these issues appear because the purpose of the tool is to buy pieces for a Lego set.</w:t>
+        <w:t>. Users can’t filter pieces by colour or type making it difficult to find pieces, also when pieces are fully found they are not hidden from the list. Any pieces missing can easily show a list of possible locations to buy them. Most of these issues appear because the purpose of the tool is to buy pieces for a Lego set.</w:t>
       </w:r>
     </w:p>
     <w:p/>
@@ -2320,40 +1613,31 @@
         <w:t xml:space="preserve">within a Lego set, </w:t>
       </w:r>
       <w:r>
-        <w:t>which is a vital part of the project, so I will use Rebrickable API for this.</w:t>
-      </w:r>
-      <w:r>
-        <w:fldChar w:fldCharType="begin"/>
-      </w:r>
-      <w:r>
-        <w:instrText xml:space="preserve"> REF _Ref87897761 \r \h </w:instrText>
-      </w:r>
-      <w:r>
-        <w:fldChar w:fldCharType="separate"/>
-      </w:r>
-      <w:r>
-        <w:fldChar w:fldCharType="end"/>
+        <w:t>which is a vital part of the project, so I will use Rebrickable API for this</w:t>
+      </w:r>
+      <w:r>
+        <w:t>.</w:t>
       </w:r>
     </w:p>
     <w:p>
       <w:pPr>
         <w:pStyle w:val="Heading2"/>
       </w:pPr>
-      <w:bookmarkStart w:id="2" w:name="_Toc88149074"/>
+      <w:bookmarkStart w:id="3" w:name="_Toc88311795"/>
       <w:r>
         <w:t>Requirements</w:t>
       </w:r>
-      <w:bookmarkEnd w:id="2"/>
+      <w:bookmarkEnd w:id="3"/>
     </w:p>
     <w:p>
       <w:pPr>
         <w:pStyle w:val="Heading3"/>
       </w:pPr>
-      <w:bookmarkStart w:id="3" w:name="_Toc88149075"/>
+      <w:bookmarkStart w:id="4" w:name="_Toc88311796"/>
       <w:r>
         <w:t>Key Features:</w:t>
       </w:r>
-      <w:bookmarkEnd w:id="3"/>
+      <w:bookmarkEnd w:id="4"/>
     </w:p>
     <w:p>
       <w:pPr>
@@ -2364,22 +1648,22 @@
         </w:numPr>
       </w:pPr>
       <w:r>
-        <w:t xml:space="preserve">Must display a list of all Lego sets stored in Rebrickable API </w:t>
-      </w:r>
-      <w:r>
-        <w:fldChar w:fldCharType="begin"/>
-      </w:r>
-      <w:r>
-        <w:instrText xml:space="preserve"> REF _Ref88054215 \r \h </w:instrText>
-      </w:r>
-      <w:r>
-        <w:fldChar w:fldCharType="separate"/>
-      </w:r>
-      <w:r>
-        <w:t>[2]</w:t>
-      </w:r>
-      <w:r>
-        <w:fldChar w:fldCharType="end"/>
+        <w:t xml:space="preserve">Must be usable as </w:t>
+      </w:r>
+      <w:r>
+        <w:t xml:space="preserve">a </w:t>
+      </w:r>
+      <w:r>
+        <w:t xml:space="preserve">website on </w:t>
+      </w:r>
+      <w:r>
+        <w:t xml:space="preserve">both </w:t>
+      </w:r>
+      <w:r>
+        <w:t xml:space="preserve">mobile and </w:t>
+      </w:r>
+      <w:r>
+        <w:t>PC/laptops</w:t>
       </w:r>
     </w:p>
     <w:p>
@@ -2391,100 +1675,22 @@
         </w:numPr>
       </w:pPr>
       <w:r>
-        <w:t>Must have a</w:t>
-      </w:r>
-      <w:r>
-        <w:t xml:space="preserve"> search feature </w:t>
-      </w:r>
-      <w:r>
-        <w:t xml:space="preserve">for </w:t>
-      </w:r>
-      <w:r>
-        <w:t>that allows users to search</w:t>
-      </w:r>
-      <w:r>
-        <w:t xml:space="preserve"> a</w:t>
-      </w:r>
-      <w:r>
-        <w:t xml:space="preserve"> list of</w:t>
-      </w:r>
-      <w:r>
-        <w:t xml:space="preserve"> Lego set</w:t>
-      </w:r>
-      <w:r>
-        <w:t>s</w:t>
-      </w:r>
-      <w:r>
-        <w:t>. Can search</w:t>
-      </w:r>
-      <w:r>
-        <w:t xml:space="preserve"> </w:t>
-      </w:r>
-      <w:r>
-        <w:t xml:space="preserve">by </w:t>
-      </w:r>
-      <w:r>
-        <w:t>set number and text search</w:t>
-      </w:r>
-      <w:r>
-        <w:t xml:space="preserve"> (e.g. set name)</w:t>
-      </w:r>
-      <w:r>
-        <w:t>,</w:t>
-      </w:r>
-      <w:r>
-        <w:t xml:space="preserve"> </w:t>
-      </w:r>
-      <w:r>
-        <w:t>filter by</w:t>
-      </w:r>
-      <w:r>
-        <w:t xml:space="preserve"> </w:t>
-      </w:r>
-      <w:r>
-        <w:t>year made</w:t>
-      </w:r>
-      <w:r>
-        <w:t xml:space="preserve">, </w:t>
-      </w:r>
-      <w:r>
-        <w:t>t</w:t>
-      </w:r>
-      <w:r>
-        <w:t xml:space="preserve">heme (e.g. </w:t>
-      </w:r>
-      <w:r>
-        <w:t>Star Wars</w:t>
-      </w:r>
-      <w:r>
-        <w:t>)</w:t>
-      </w:r>
-      <w:r>
-        <w:t xml:space="preserve">, </w:t>
-      </w:r>
-      <w:r>
-        <w:t>number</w:t>
-      </w:r>
-      <w:r>
-        <w:t xml:space="preserve"> </w:t>
-      </w:r>
-      <w:r>
-        <w:t>of p</w:t>
-      </w:r>
-      <w:r>
-        <w:t>ieces</w:t>
-      </w:r>
-      <w:r>
-        <w:t xml:space="preserve"> in set</w:t>
-      </w:r>
-      <w:r>
-        <w:t xml:space="preserve"> and sort by year made</w:t>
-      </w:r>
-      <w:r>
-        <w:t>, set pieces</w:t>
-      </w:r>
-      <w:r>
-        <w:t>, theme</w:t>
+        <w:t xml:space="preserve">Must display a list of all Lego sets stored in Rebrickable API </w:t>
+      </w:r>
+      <w:r>
+        <w:fldChar w:fldCharType="begin"/>
+      </w:r>
+      <w:r>
+        <w:instrText xml:space="preserve"> REF _Ref88054215 \r \h </w:instrText>
+      </w:r>
+      <w:r>
+        <w:fldChar w:fldCharType="separate"/>
+      </w:r>
+      <w:r>
+        <w:t>[2]</w:t>
+      </w:r>
+      <w:r>
+        <w:fldChar w:fldCharType="end"/>
       </w:r>
     </w:p>
     <w:p>
@@ -2496,46 +1702,100 @@
         </w:numPr>
       </w:pPr>
       <w:r>
-        <w:t>Must be able to ‘c</w:t>
-      </w:r>
-      <w:r>
-        <w:t>heck</w:t>
-      </w:r>
-      <w:r>
-        <w:t>’</w:t>
+        <w:t>Must have a</w:t>
+      </w:r>
+      <w:r>
+        <w:t xml:space="preserve"> search feature </w:t>
+      </w:r>
+      <w:r>
+        <w:t xml:space="preserve">for </w:t>
+      </w:r>
+      <w:r>
+        <w:t>that allows users to search</w:t>
+      </w:r>
+      <w:r>
+        <w:t xml:space="preserve"> a</w:t>
+      </w:r>
+      <w:r>
+        <w:t xml:space="preserve"> list of</w:t>
+      </w:r>
+      <w:r>
+        <w:t xml:space="preserve"> Lego set</w:t>
+      </w:r>
+      <w:r>
+        <w:t>s</w:t>
+      </w:r>
+      <w:r>
+        <w:t>. Can search</w:t>
       </w:r>
       <w:r>
         <w:t xml:space="preserve"> </w:t>
       </w:r>
       <w:r>
-        <w:t>piece</w:t>
-      </w:r>
-      <w:r>
-        <w:t xml:space="preserve"> off the checklist, showing how many more of that </w:t>
-      </w:r>
-      <w:r>
-        <w:t>piece</w:t>
-      </w:r>
-      <w:r>
-        <w:t xml:space="preserve"> are remaining (able to undo if wrong brick clicked)</w:t>
+        <w:t xml:space="preserve">by </w:t>
+      </w:r>
+      <w:r>
+        <w:t>set number and text search</w:t>
+      </w:r>
+      <w:r>
+        <w:t xml:space="preserve"> (e.g. set name)</w:t>
+      </w:r>
+      <w:r>
+        <w:t>,</w:t>
       </w:r>
       <w:r>
         <w:t xml:space="preserve"> </w:t>
       </w:r>
       <w:r>
-        <w:sym w:font="Wingdings" w:char="F0DF"/>
+        <w:t>filter by</w:t>
       </w:r>
       <w:r>
         <w:t xml:space="preserve"> </w:t>
       </w:r>
       <w:r>
-        <w:t>may ch</w:t>
-      </w:r>
-      <w:r>
-        <w:t>a</w:t>
-      </w:r>
-      <w:r>
-        <w:t>nge</w:t>
+        <w:t>year made</w:t>
+      </w:r>
+      <w:r>
+        <w:t xml:space="preserve">, </w:t>
+      </w:r>
+      <w:r>
+        <w:t>t</w:t>
+      </w:r>
+      <w:r>
+        <w:t xml:space="preserve">heme (e.g. </w:t>
+      </w:r>
+      <w:r>
+        <w:t>Star Wars</w:t>
+      </w:r>
+      <w:r>
+        <w:t>)</w:t>
+      </w:r>
+      <w:r>
+        <w:t xml:space="preserve">, </w:t>
+      </w:r>
+      <w:r>
+        <w:t>number</w:t>
+      </w:r>
+      <w:r>
+        <w:t xml:space="preserve"> </w:t>
+      </w:r>
+      <w:r>
+        <w:t>of p</w:t>
+      </w:r>
+      <w:r>
+        <w:t>ieces</w:t>
+      </w:r>
+      <w:r>
+        <w:t xml:space="preserve"> in set</w:t>
+      </w:r>
+      <w:r>
+        <w:t xml:space="preserve"> and sort by year made</w:t>
+      </w:r>
+      <w:r>
+        <w:t>, set pieces</w:t>
+      </w:r>
+      <w:r>
+        <w:t>, theme</w:t>
       </w:r>
     </w:p>
     <w:p>
@@ -2547,31 +1807,49 @@
         </w:numPr>
       </w:pPr>
       <w:r>
-        <w:t xml:space="preserve">The checklist </w:t>
-      </w:r>
-      <w:r>
-        <w:t xml:space="preserve">must </w:t>
-      </w:r>
-      <w:r>
-        <w:t>show a picture of the piece</w:t>
-      </w:r>
-      <w:r>
-        <w:t>,</w:t>
-      </w:r>
-      <w:r>
-        <w:t xml:space="preserve"> with correct colour</w:t>
-      </w:r>
-      <w:r>
-        <w:t>,</w:t>
-      </w:r>
-      <w:r>
-        <w:t xml:space="preserve"> as well as a</w:t>
-      </w:r>
-      <w:r>
-        <w:t>n alternative text</w:t>
-      </w:r>
-      <w:r>
-        <w:t xml:space="preserve"> description including piece name and colour</w:t>
+        <w:t>Must be able to ‘c</w:t>
+      </w:r>
+      <w:r>
+        <w:t>heck</w:t>
+      </w:r>
+      <w:r>
+        <w:t>’</w:t>
+      </w:r>
+      <w:r>
+        <w:t xml:space="preserve"> piece off the checklist, showing how many more of that piece are remaining (able to undo if wrong brick clicked)</w:t>
+      </w:r>
+      <w:r>
+        <w:t xml:space="preserve"> </w:t>
+      </w:r>
+      <w:r>
+        <w:rPr>
+          <w:highlight w:val="yellow"/>
+        </w:rPr>
+        <w:sym w:font="Wingdings" w:char="F0DF"/>
+      </w:r>
+      <w:r>
+        <w:rPr>
+          <w:highlight w:val="yellow"/>
+        </w:rPr>
+        <w:t xml:space="preserve"> </w:t>
+      </w:r>
+      <w:r>
+        <w:rPr>
+          <w:highlight w:val="yellow"/>
+        </w:rPr>
+        <w:t>may ch</w:t>
+      </w:r>
+      <w:r>
+        <w:rPr>
+          <w:highlight w:val="yellow"/>
+        </w:rPr>
+        <w:t>a</w:t>
+      </w:r>
+      <w:r>
+        <w:rPr>
+          <w:highlight w:val="yellow"/>
+        </w:rPr>
+        <w:t>nge</w:t>
       </w:r>
     </w:p>
     <w:p>
@@ -2583,10 +1861,13 @@
         </w:numPr>
       </w:pPr>
       <w:r>
-        <w:t xml:space="preserve">Must be able to sort a </w:t>
-      </w:r>
-      <w:r>
-        <w:t>checklist by colour of a piece</w:t>
+        <w:t>The checklist must show a picture of the piece, with correct colour, as well as a</w:t>
+      </w:r>
+      <w:r>
+        <w:t>n alternative text</w:t>
+      </w:r>
+      <w:r>
+        <w:t xml:space="preserve"> description including piece name and colour</w:t>
       </w:r>
     </w:p>
     <w:p>
@@ -2601,7 +1882,7 @@
         <w:t xml:space="preserve">Must be able to sort a </w:t>
       </w:r>
       <w:r>
-        <w:t>checklist by type of a piece</w:t>
+        <w:t>checklist by colour of a piece</w:t>
       </w:r>
     </w:p>
     <w:p>
@@ -2613,10 +1894,10 @@
         </w:numPr>
       </w:pPr>
       <w:r>
-        <w:t>Must be able to s</w:t>
-      </w:r>
-      <w:r>
-        <w:t>ave progress on a checklist</w:t>
+        <w:t xml:space="preserve">Must be able to sort a </w:t>
+      </w:r>
+      <w:r>
+        <w:t>checklist by type of a piece</w:t>
       </w:r>
     </w:p>
     <w:p>
@@ -2641,14 +1922,14 @@
       <w:pPr>
         <w:pStyle w:val="Heading3"/>
       </w:pPr>
-      <w:bookmarkStart w:id="4" w:name="_Toc88149076"/>
+      <w:bookmarkStart w:id="5" w:name="_Toc88311797"/>
       <w:r>
         <w:t>Nice to have</w:t>
       </w:r>
       <w:r>
         <w:t xml:space="preserve"> Features:</w:t>
       </w:r>
-      <w:bookmarkEnd w:id="4"/>
+      <w:bookmarkEnd w:id="5"/>
     </w:p>
     <w:p>
       <w:pPr>
@@ -2659,13 +1940,7 @@
         </w:numPr>
       </w:pPr>
       <w:r>
-        <w:t>View</w:t>
-      </w:r>
-      <w:r>
-        <w:t xml:space="preserve"> </w:t>
-      </w:r>
-      <w:r>
-        <w:t>instructions for a Lego set</w:t>
+        <w:t>Must be able to save progress on a checklist</w:t>
       </w:r>
     </w:p>
     <w:p>
@@ -2677,10 +1952,14 @@
         </w:numPr>
       </w:pPr>
       <w:r>
-        <w:t>D</w:t>
-      </w:r>
-      <w:r>
-        <w:t>ownload instructions for a Lego set</w:t>
+        <w:lastRenderedPageBreak/>
+        <w:t>View</w:t>
+      </w:r>
+      <w:r>
+        <w:t xml:space="preserve"> </w:t>
+      </w:r>
+      <w:r>
+        <w:t>instructions for a Lego set</w:t>
       </w:r>
     </w:p>
     <w:p>
@@ -2719,13 +1998,7 @@
         </w:numPr>
       </w:pPr>
       <w:r>
-        <w:t xml:space="preserve">Filter checklist by </w:t>
-      </w:r>
-      <w:r>
-        <w:t>type</w:t>
-      </w:r>
-      <w:r>
-        <w:t xml:space="preserve"> of a piece</w:t>
+        <w:t>Filter checklist by type of a piece</w:t>
       </w:r>
     </w:p>
     <w:p>
@@ -2758,13 +2031,7 @@
         <w:t xml:space="preserve">, </w:t>
       </w:r>
       <w:r>
-        <w:t xml:space="preserve">If Lego piece </w:t>
-      </w:r>
-      <w:r>
-        <w:t>scanned</w:t>
-      </w:r>
-      <w:r>
-        <w:t xml:space="preserve"> is in set, option to check pieces off the Digital Checklist</w:t>
+        <w:t>If Lego piece scanned is in set, option to check pieces off the Digital Checklist</w:t>
       </w:r>
     </w:p>
     <w:p>
@@ -2776,11 +2043,7 @@
         </w:numPr>
       </w:pPr>
       <w:r>
-        <w:lastRenderedPageBreak/>
-        <w:t xml:space="preserve">If in the set but already </w:t>
-      </w:r>
-      <w:r>
-        <w:t xml:space="preserve">have </w:t>
+        <w:t xml:space="preserve">If in the set but already have </w:t>
       </w:r>
       <w:r>
         <w:t>all</w:t>
@@ -2926,11 +2189,25 @@
     </w:p>
     <w:p>
       <w:pPr>
+        <w:pStyle w:val="ListParagraph"/>
+        <w:numPr>
+          <w:ilvl w:val="0"/>
+          <w:numId w:val="2"/>
+        </w:numPr>
+      </w:pPr>
+      <w:r>
+        <w:t>There is a mobile application</w:t>
+      </w:r>
+    </w:p>
+    <w:p>
+      <w:pPr>
         <w:pStyle w:val="Heading3"/>
       </w:pPr>
+      <w:bookmarkStart w:id="6" w:name="_Toc88311798"/>
       <w:r>
         <w:t>Optional Features</w:t>
       </w:r>
+      <w:bookmarkEnd w:id="6"/>
     </w:p>
     <w:p>
       <w:pPr>
@@ -2941,43 +2218,7 @@
         </w:numPr>
       </w:pPr>
       <w:r>
-        <w:t xml:space="preserve">Users with an account can </w:t>
-      </w:r>
-      <w:r>
-        <w:t>create a</w:t>
-      </w:r>
-      <w:r>
-        <w:t xml:space="preserve"> Lego set</w:t>
-      </w:r>
-      <w:r>
-        <w:t xml:space="preserve"> </w:t>
-      </w:r>
-      <w:r>
-        <w:t>list</w:t>
-      </w:r>
-      <w:r>
-        <w:t xml:space="preserve"> and save Lego sets to them</w:t>
-      </w:r>
-      <w:r>
-        <w:t xml:space="preserve">, so </w:t>
-      </w:r>
-      <w:r>
-        <w:t>they</w:t>
-      </w:r>
-      <w:r>
-        <w:t xml:space="preserve"> can easily find them later (</w:t>
-      </w:r>
-      <w:r>
-        <w:t>Sets can be in multiple</w:t>
-      </w:r>
-      <w:r>
-        <w:t xml:space="preserve"> </w:t>
-      </w:r>
-      <w:r>
-        <w:t>lists</w:t>
-      </w:r>
-      <w:r>
-        <w:t>)</w:t>
+        <w:t>Download instructions for a Lego set</w:t>
       </w:r>
     </w:p>
     <w:p>
@@ -2989,6 +2230,54 @@
         </w:numPr>
       </w:pPr>
       <w:r>
+        <w:t xml:space="preserve">Users with an account can </w:t>
+      </w:r>
+      <w:r>
+        <w:t>create a</w:t>
+      </w:r>
+      <w:r>
+        <w:t xml:space="preserve"> Lego set</w:t>
+      </w:r>
+      <w:r>
+        <w:t xml:space="preserve"> </w:t>
+      </w:r>
+      <w:r>
+        <w:t>list</w:t>
+      </w:r>
+      <w:r>
+        <w:t xml:space="preserve"> and save Lego sets to them</w:t>
+      </w:r>
+      <w:r>
+        <w:t xml:space="preserve">, so </w:t>
+      </w:r>
+      <w:r>
+        <w:t>they</w:t>
+      </w:r>
+      <w:r>
+        <w:t xml:space="preserve"> can easily find them later (</w:t>
+      </w:r>
+      <w:r>
+        <w:t>Sets can be in multiple</w:t>
+      </w:r>
+      <w:r>
+        <w:t xml:space="preserve"> </w:t>
+      </w:r>
+      <w:r>
+        <w:t>lists</w:t>
+      </w:r>
+      <w:r>
+        <w:t>)</w:t>
+      </w:r>
+    </w:p>
+    <w:p>
+      <w:pPr>
+        <w:pStyle w:val="ListParagraph"/>
+        <w:numPr>
+          <w:ilvl w:val="0"/>
+          <w:numId w:val="8"/>
+        </w:numPr>
+      </w:pPr>
+      <w:r>
         <w:t>Searchable s</w:t>
       </w:r>
       <w:r>
@@ -3009,11 +2298,11 @@
       <w:pPr>
         <w:pStyle w:val="Heading2"/>
       </w:pPr>
-      <w:bookmarkStart w:id="5" w:name="_Toc88149077"/>
+      <w:bookmarkStart w:id="7" w:name="_Toc88311799"/>
       <w:r>
         <w:t>Outline of Specification and Design</w:t>
       </w:r>
-      <w:bookmarkEnd w:id="5"/>
+      <w:bookmarkEnd w:id="7"/>
     </w:p>
     <w:p>
       <w:r>
@@ -3031,11 +2320,11 @@
       <w:pPr>
         <w:pStyle w:val="Heading2"/>
       </w:pPr>
-      <w:bookmarkStart w:id="6" w:name="_Toc88149078"/>
+      <w:bookmarkStart w:id="8" w:name="_Toc88311800"/>
       <w:r>
         <w:t>Planning and Timescales</w:t>
       </w:r>
-      <w:bookmarkEnd w:id="6"/>
+      <w:bookmarkEnd w:id="8"/>
     </w:p>
     <w:p>
       <w:r>
@@ -3047,11 +2336,11 @@
       <w:pPr>
         <w:pStyle w:val="Heading2"/>
       </w:pPr>
-      <w:bookmarkStart w:id="7" w:name="_Toc88149079"/>
+      <w:bookmarkStart w:id="9" w:name="_Toc88311801"/>
       <w:r>
         <w:t>References</w:t>
       </w:r>
-      <w:bookmarkEnd w:id="7"/>
+      <w:bookmarkEnd w:id="9"/>
     </w:p>
     <w:p>
       <w:pPr>
@@ -3073,9 +2362,9 @@
           <w:numId w:val="3"/>
         </w:numPr>
       </w:pPr>
-      <w:bookmarkStart w:id="8" w:name="_Ref88054215"/>
-      <w:bookmarkStart w:id="9" w:name="_Ref87897742"/>
-      <w:bookmarkStart w:id="10" w:name="_Ref87895785"/>
+      <w:bookmarkStart w:id="10" w:name="_Ref88054215"/>
+      <w:bookmarkStart w:id="11" w:name="_Ref87897742"/>
+      <w:bookmarkStart w:id="12" w:name="_Ref87895785"/>
       <w:r>
         <w:rPr>
           <w:rFonts w:ascii="Open Sans" w:hAnsi="Open Sans" w:cs="Open Sans"/>
@@ -3108,7 +2397,7 @@
         </w:rPr>
         <w:t>. [Online]. Available: https://rebrickable.com/api/. [Accessed: 17- Nov- 2021]</w:t>
       </w:r>
-      <w:bookmarkEnd w:id="8"/>
+      <w:bookmarkEnd w:id="10"/>
     </w:p>
     <w:p>
       <w:pPr>
@@ -3118,7 +2407,7 @@
           <w:numId w:val="3"/>
         </w:numPr>
       </w:pPr>
-      <w:bookmarkStart w:id="11" w:name="_Ref88054200"/>
+      <w:bookmarkStart w:id="13" w:name="_Ref88054200"/>
       <w:r>
         <w:rPr>
           <w:rFonts w:ascii="Open Sans" w:hAnsi="Open Sans" w:cs="Open Sans"/>
@@ -3151,8 +2440,8 @@
         </w:rPr>
         <w:t>, 2020. [Online]. Available: https://rebrickable.com/api/v3/docs/?key=15b84a4cfa3259beb72eb08e7ccf55df. [Accessed: 15- Nov- 2021]</w:t>
       </w:r>
-      <w:bookmarkEnd w:id="9"/>
       <w:bookmarkEnd w:id="11"/>
+      <w:bookmarkEnd w:id="13"/>
     </w:p>
     <w:p>
       <w:pPr>
@@ -3162,7 +2451,7 @@
           <w:numId w:val="3"/>
         </w:numPr>
       </w:pPr>
-      <w:bookmarkStart w:id="12" w:name="_Ref88056140"/>
+      <w:bookmarkStart w:id="14" w:name="_Ref88056140"/>
       <w:r>
         <w:rPr>
           <w:rFonts w:ascii="Open Sans" w:hAnsi="Open Sans" w:cs="Open Sans"/>
@@ -3217,7 +2506,7 @@
         </w:rPr>
         <w:t>.</w:t>
       </w:r>
-      <w:bookmarkEnd w:id="12"/>
+      <w:bookmarkEnd w:id="14"/>
       <w:r>
         <w:rPr>
           <w:rFonts w:ascii="Open Sans" w:hAnsi="Open Sans" w:cs="Open Sans"/>
@@ -3237,7 +2526,7 @@
           <w:numId w:val="3"/>
         </w:numPr>
       </w:pPr>
-      <w:bookmarkStart w:id="13" w:name="_Ref88126631"/>
+      <w:bookmarkStart w:id="15" w:name="_Ref88126631"/>
       <w:r>
         <w:rPr>
           <w:rFonts w:ascii="Open Sans" w:hAnsi="Open Sans" w:cs="Open Sans"/>
@@ -3270,7 +2559,7 @@
         </w:rPr>
         <w:t>. [Online]. Available: https://rebrickable.com/. [Accessed: 17- Nov- 2021]</w:t>
       </w:r>
-      <w:bookmarkEnd w:id="13"/>
+      <w:bookmarkEnd w:id="15"/>
     </w:p>
     <w:p>
       <w:pPr>
@@ -3280,7 +2569,7 @@
           <w:numId w:val="3"/>
         </w:numPr>
       </w:pPr>
-      <w:bookmarkStart w:id="14" w:name="_Ref88126615"/>
+      <w:bookmarkStart w:id="16" w:name="_Ref88126615"/>
       <w:r>
         <w:rPr>
           <w:rFonts w:ascii="Open Sans" w:hAnsi="Open Sans" w:cs="Open Sans"/>
@@ -3289,6 +2578,7 @@
           <w:szCs w:val="20"/>
           <w:shd w:val="clear" w:color="auto" w:fill="FFFFFF"/>
         </w:rPr>
+        <w:lastRenderedPageBreak/>
         <w:t>"LEGO Set 75280-1 501st Legion Clone Troopers (2020 Star Wars) | Rebrickable - Build with LEGO", </w:t>
       </w:r>
       <w:r>
@@ -3313,7 +2603,7 @@
         </w:rPr>
         <w:t>, 2021. [Online]. Available: https://rebrickable.com/sets/75280-1/501st-legion-clone-troopers. [Accessed: 17- Nov- 2021]</w:t>
       </w:r>
-      <w:bookmarkEnd w:id="14"/>
+      <w:bookmarkEnd w:id="16"/>
     </w:p>
     <w:p>
       <w:pPr>
@@ -3323,8 +2613,8 @@
           <w:numId w:val="3"/>
         </w:numPr>
       </w:pPr>
-      <w:bookmarkStart w:id="15" w:name="_Ref88126815"/>
-      <w:bookmarkEnd w:id="10"/>
+      <w:bookmarkStart w:id="17" w:name="_Ref88126815"/>
+      <w:bookmarkEnd w:id="12"/>
       <w:r>
         <w:rPr>
           <w:rFonts w:ascii="Open Sans" w:hAnsi="Open Sans" w:cs="Open Sans"/>
@@ -3357,7 +2647,7 @@
         </w:rPr>
         <w:t>, 2020. [Online]. Available: https://brickset.com/article/52664/api-version-3-documentation. [Accessed: 17- Nov- 2021]</w:t>
       </w:r>
-      <w:bookmarkEnd w:id="15"/>
+      <w:bookmarkEnd w:id="17"/>
     </w:p>
     <w:p>
       <w:pPr>
@@ -3373,7 +2663,6 @@
     </w:p>
     <w:p>
       <w:r>
-        <w:lastRenderedPageBreak/>
         <w:br w:type="page"/>
       </w:r>
     </w:p>
@@ -3381,15 +2670,15 @@
       <w:pPr>
         <w:pStyle w:val="Heading2"/>
       </w:pPr>
-      <w:bookmarkStart w:id="16" w:name="_Toc88149080"/>
+      <w:bookmarkStart w:id="18" w:name="_Toc88311802"/>
       <w:r>
         <w:lastRenderedPageBreak/>
         <w:t>Appendix</w:t>
       </w:r>
-      <w:bookmarkEnd w:id="16"/>
       <w:r>
         <w:t xml:space="preserve"> A</w:t>
       </w:r>
+      <w:bookmarkEnd w:id="18"/>
       <w:r>
         <w:t xml:space="preserve"> </w:t>
       </w:r>
@@ -3408,6 +2697,9 @@
         <w:t>.</w:t>
       </w:r>
       <w:r>
+        <w:rPr>
+          <w:noProof/>
+        </w:rPr>
         <w:drawing>
           <wp:inline distT="0" distB="0" distL="0" distR="0" wp14:anchorId="136A0C25" wp14:editId="557D4220">
             <wp:extent cx="5451895" cy="7734793"/>
@@ -3608,6 +2900,7 @@
         </w:drawing>
       </w:r>
     </w:p>
+    <w:p/>
     <w:sectPr>
       <w:footerReference w:type="default" r:id="rId17"/>
       <w:pgSz w:w="11906" w:h="16838"/>
@@ -4145,6 +3438,119 @@
     </w:lvl>
   </w:abstractNum>
   <w:abstractNum w:abstractNumId="4" w15:restartNumberingAfterBreak="0">
+    <w:nsid w:val="5128207A"/>
+    <w:multiLevelType w:val="hybridMultilevel"/>
+    <w:tmpl w:val="318406B6"/>
+    <w:lvl w:ilvl="0" w:tplc="08090001">
+      <w:start w:val="1"/>
+      <w:numFmt w:val="bullet"/>
+      <w:lvlText w:val=""/>
+      <w:lvlJc w:val="left"/>
+      <w:pPr>
+        <w:ind w:left="720" w:hanging="360"/>
+      </w:pPr>
+      <w:rPr>
+        <w:rFonts w:ascii="Symbol" w:hAnsi="Symbol" w:hint="default"/>
+      </w:rPr>
+    </w:lvl>
+    <w:lvl w:ilvl="1" w:tplc="08090003" w:tentative="1">
+      <w:start w:val="1"/>
+      <w:numFmt w:val="bullet"/>
+      <w:lvlText w:val="o"/>
+      <w:lvlJc w:val="left"/>
+      <w:pPr>
+        <w:ind w:left="1440" w:hanging="360"/>
+      </w:pPr>
+      <w:rPr>
+        <w:rFonts w:ascii="Courier New" w:hAnsi="Courier New" w:cs="Courier New" w:hint="default"/>
+      </w:rPr>
+    </w:lvl>
+    <w:lvl w:ilvl="2" w:tplc="08090005" w:tentative="1">
+      <w:start w:val="1"/>
+      <w:numFmt w:val="bullet"/>
+      <w:lvlText w:val=""/>
+      <w:lvlJc w:val="left"/>
+      <w:pPr>
+        <w:ind w:left="2160" w:hanging="360"/>
+      </w:pPr>
+      <w:rPr>
+        <w:rFonts w:ascii="Wingdings" w:hAnsi="Wingdings" w:hint="default"/>
+      </w:rPr>
+    </w:lvl>
+    <w:lvl w:ilvl="3" w:tplc="08090001" w:tentative="1">
+      <w:start w:val="1"/>
+      <w:numFmt w:val="bullet"/>
+      <w:lvlText w:val=""/>
+      <w:lvlJc w:val="left"/>
+      <w:pPr>
+        <w:ind w:left="2880" w:hanging="360"/>
+      </w:pPr>
+      <w:rPr>
+        <w:rFonts w:ascii="Symbol" w:hAnsi="Symbol" w:hint="default"/>
+      </w:rPr>
+    </w:lvl>
+    <w:lvl w:ilvl="4" w:tplc="08090003" w:tentative="1">
+      <w:start w:val="1"/>
+      <w:numFmt w:val="bullet"/>
+      <w:lvlText w:val="o"/>
+      <w:lvlJc w:val="left"/>
+      <w:pPr>
+        <w:ind w:left="3600" w:hanging="360"/>
+      </w:pPr>
+      <w:rPr>
+        <w:rFonts w:ascii="Courier New" w:hAnsi="Courier New" w:cs="Courier New" w:hint="default"/>
+      </w:rPr>
+    </w:lvl>
+    <w:lvl w:ilvl="5" w:tplc="08090005" w:tentative="1">
+      <w:start w:val="1"/>
+      <w:numFmt w:val="bullet"/>
+      <w:lvlText w:val=""/>
+      <w:lvlJc w:val="left"/>
+      <w:pPr>
+        <w:ind w:left="4320" w:hanging="360"/>
+      </w:pPr>
+      <w:rPr>
+        <w:rFonts w:ascii="Wingdings" w:hAnsi="Wingdings" w:hint="default"/>
+      </w:rPr>
+    </w:lvl>
+    <w:lvl w:ilvl="6" w:tplc="08090001" w:tentative="1">
+      <w:start w:val="1"/>
+      <w:numFmt w:val="bullet"/>
+      <w:lvlText w:val=""/>
+      <w:lvlJc w:val="left"/>
+      <w:pPr>
+        <w:ind w:left="5040" w:hanging="360"/>
+      </w:pPr>
+      <w:rPr>
+        <w:rFonts w:ascii="Symbol" w:hAnsi="Symbol" w:hint="default"/>
+      </w:rPr>
+    </w:lvl>
+    <w:lvl w:ilvl="7" w:tplc="08090003" w:tentative="1">
+      <w:start w:val="1"/>
+      <w:numFmt w:val="bullet"/>
+      <w:lvlText w:val="o"/>
+      <w:lvlJc w:val="left"/>
+      <w:pPr>
+        <w:ind w:left="5760" w:hanging="360"/>
+      </w:pPr>
+      <w:rPr>
+        <w:rFonts w:ascii="Courier New" w:hAnsi="Courier New" w:cs="Courier New" w:hint="default"/>
+      </w:rPr>
+    </w:lvl>
+    <w:lvl w:ilvl="8" w:tplc="08090005" w:tentative="1">
+      <w:start w:val="1"/>
+      <w:numFmt w:val="bullet"/>
+      <w:lvlText w:val=""/>
+      <w:lvlJc w:val="left"/>
+      <w:pPr>
+        <w:ind w:left="6480" w:hanging="360"/>
+      </w:pPr>
+      <w:rPr>
+        <w:rFonts w:ascii="Wingdings" w:hAnsi="Wingdings" w:hint="default"/>
+      </w:rPr>
+    </w:lvl>
+  </w:abstractNum>
+  <w:abstractNum w:abstractNumId="5" w15:restartNumberingAfterBreak="0">
     <w:nsid w:val="5C161322"/>
     <w:multiLevelType w:val="hybridMultilevel"/>
     <w:tmpl w:val="62B2BA28"/>
@@ -4230,7 +3636,7 @@
       </w:pPr>
     </w:lvl>
   </w:abstractNum>
-  <w:abstractNum w:abstractNumId="5" w15:restartNumberingAfterBreak="0">
+  <w:abstractNum w:abstractNumId="6" w15:restartNumberingAfterBreak="0">
     <w:nsid w:val="5D6237AC"/>
     <w:multiLevelType w:val="multilevel"/>
     <w:tmpl w:val="5D70E8C2"/>
@@ -4346,7 +3752,7 @@
       </w:rPr>
     </w:lvl>
   </w:abstractNum>
-  <w:abstractNum w:abstractNumId="6" w15:restartNumberingAfterBreak="0">
+  <w:abstractNum w:abstractNumId="7" w15:restartNumberingAfterBreak="0">
     <w:nsid w:val="71EA68E9"/>
     <w:multiLevelType w:val="hybridMultilevel"/>
     <w:tmpl w:val="E2DE163C"/>
@@ -4459,7 +3865,7 @@
       </w:rPr>
     </w:lvl>
   </w:abstractNum>
-  <w:abstractNum w:abstractNumId="7" w15:restartNumberingAfterBreak="0">
+  <w:abstractNum w:abstractNumId="8" w15:restartNumberingAfterBreak="0">
     <w:nsid w:val="77CE7E48"/>
     <w:multiLevelType w:val="hybridMultilevel"/>
     <w:tmpl w:val="DBA289C8"/>
@@ -4573,7 +3979,7 @@
     </w:lvl>
   </w:abstractNum>
   <w:num w:numId="1">
-    <w:abstractNumId w:val="7"/>
+    <w:abstractNumId w:val="8"/>
   </w:num>
   <w:num w:numId="2">
     <w:abstractNumId w:val="1"/>
@@ -4582,7 +3988,7 @@
     <w:abstractNumId w:val="0"/>
   </w:num>
   <w:num w:numId="4">
-    <w:abstractNumId w:val="4"/>
+    <w:abstractNumId w:val="5"/>
   </w:num>
   <w:num w:numId="5">
     <w:abstractNumId w:val="2"/>
@@ -4591,10 +3997,13 @@
     <w:abstractNumId w:val="3"/>
   </w:num>
   <w:num w:numId="7">
-    <w:abstractNumId w:val="5"/>
+    <w:abstractNumId w:val="6"/>
   </w:num>
   <w:num w:numId="8">
-    <w:abstractNumId w:val="6"/>
+    <w:abstractNumId w:val="7"/>
+  </w:num>
+  <w:num w:numId="9">
+    <w:abstractNumId w:val="4"/>
   </w:num>
 </w:numbering>
 </file>
@@ -5101,6 +4510,7 @@
   <w:style w:type="character" w:default="1" w:styleId="DefaultParagraphFont">
     <w:name w:val="Default Paragraph Font"/>
     <w:uiPriority w:val="1"/>
+    <w:semiHidden/>
     <w:unhideWhenUsed/>
   </w:style>
   <w:style w:type="table" w:default="1" w:styleId="TableNormal">
@@ -5665,25 +5075,6 @@
 </file>
 
 <file path=customXml/item2.xml><?xml version="1.0" encoding="utf-8"?>
-<b:Sources xmlns:b="http://schemas.openxmlformats.org/officeDocument/2006/bibliography" xmlns="http://schemas.openxmlformats.org/officeDocument/2006/bibliography" SelectedStyle="\IEEE2006OfficeOnline.xsl" StyleName="IEEE" Version="2006"/>
-</file>
-
-<file path=customXml/item3.xml><?xml version="1.0" encoding="utf-8"?>
-<?mso-contentType ?>
-<FormTemplates xmlns="http://schemas.microsoft.com/sharepoint/v3/contenttype/forms">
-  <Display>DocumentLibraryForm</Display>
-  <Edit>DocumentLibraryForm</Edit>
-  <New>DocumentLibraryForm</New>
-</FormTemplates>
-</file>
-
-<file path=customXml/item4.xml><?xml version="1.0" encoding="utf-8"?>
-<p:properties xmlns:p="http://schemas.microsoft.com/office/2006/metadata/properties" xmlns:xsi="http://www.w3.org/2001/XMLSchema-instance" xmlns:pc="http://schemas.microsoft.com/office/infopath/2007/PartnerControls">
-  <documentManagement/>
-</p:properties>
-</file>
-
-<file path=customXml/item5.xml><?xml version="1.0" encoding="utf-8"?>
 <ct:contentTypeSchema xmlns:ct="http://schemas.microsoft.com/office/2006/metadata/contentType" xmlns:ma="http://schemas.microsoft.com/office/2006/metadata/properties/metaAttributes" ct:_="" ma:_="" ma:contentTypeName="Document" ma:contentTypeID="0x010100105CB037EBBB3D4987916EA68DB964CC" ma:contentTypeVersion="4" ma:contentTypeDescription="Create a new document." ma:contentTypeScope="" ma:versionID="382b6d810c7366f2a84f2e9e07a3b132">
   <xsd:schema xmlns:xsd="http://www.w3.org/2001/XMLSchema" xmlns:xs="http://www.w3.org/2001/XMLSchema" xmlns:p="http://schemas.microsoft.com/office/2006/metadata/properties" xmlns:ns3="828efcc6-450b-46d0-8c78-63ea0dda7be0" targetNamespace="http://schemas.microsoft.com/office/2006/metadata/properties" ma:root="true" ma:fieldsID="6d1c1f511353343892467adc476e151b" ns3:_="">
     <xsd:import namespace="828efcc6-450b-46d0-8c78-63ea0dda7be0"/>
@@ -5829,6 +5220,25 @@
 </ct:contentTypeSchema>
 </file>
 
+<file path=customXml/item3.xml><?xml version="1.0" encoding="utf-8"?>
+<p:properties xmlns:p="http://schemas.microsoft.com/office/2006/metadata/properties" xmlns:xsi="http://www.w3.org/2001/XMLSchema-instance" xmlns:pc="http://schemas.microsoft.com/office/infopath/2007/PartnerControls">
+  <documentManagement/>
+</p:properties>
+</file>
+
+<file path=customXml/item4.xml><?xml version="1.0" encoding="utf-8"?>
+<?mso-contentType ?>
+<FormTemplates xmlns="http://schemas.microsoft.com/sharepoint/v3/contenttype/forms">
+  <Display>DocumentLibraryForm</Display>
+  <Edit>DocumentLibraryForm</Edit>
+  <New>DocumentLibraryForm</New>
+</FormTemplates>
+</file>
+
+<file path=customXml/item5.xml><?xml version="1.0" encoding="utf-8"?>
+<b:Sources xmlns:b="http://schemas.openxmlformats.org/officeDocument/2006/bibliography" xmlns="http://schemas.openxmlformats.org/officeDocument/2006/bibliography" SelectedStyle="\IEEE2006OfficeOnline.xsl" StyleName="IEEE" Version="2006"/>
+</file>
+
 <file path=customXml/itemProps1.xml><?xml version="1.0" encoding="utf-8"?>
 <ds:datastoreItem xmlns:ds="http://schemas.openxmlformats.org/officeDocument/2006/customXml" ds:itemID="{55AF091B-3C7A-41E3-B477-F2FDAA23CFDA}">
   <ds:schemaRefs>
@@ -5838,31 +5248,6 @@
 </file>
 
 <file path=customXml/itemProps2.xml><?xml version="1.0" encoding="utf-8"?>
-<ds:datastoreItem xmlns:ds="http://schemas.openxmlformats.org/officeDocument/2006/customXml" ds:itemID="{E2B45989-199D-47B9-8927-DD7C18691A1D}">
-  <ds:schemaRefs>
-    <ds:schemaRef ds:uri="http://schemas.openxmlformats.org/officeDocument/2006/bibliography"/>
-  </ds:schemaRefs>
-</ds:datastoreItem>
-</file>
-
-<file path=customXml/itemProps3.xml><?xml version="1.0" encoding="utf-8"?>
-<ds:datastoreItem xmlns:ds="http://schemas.openxmlformats.org/officeDocument/2006/customXml" ds:itemID="{E94BE343-E2AF-4D06-B5CE-5DC4889DF03E}">
-  <ds:schemaRefs>
-    <ds:schemaRef ds:uri="http://schemas.microsoft.com/sharepoint/v3/contenttype/forms"/>
-  </ds:schemaRefs>
-</ds:datastoreItem>
-</file>
-
-<file path=customXml/itemProps4.xml><?xml version="1.0" encoding="utf-8"?>
-<ds:datastoreItem xmlns:ds="http://schemas.openxmlformats.org/officeDocument/2006/customXml" ds:itemID="{D628647C-46FD-451A-BBBC-F9F241775472}">
-  <ds:schemaRefs>
-    <ds:schemaRef ds:uri="http://schemas.microsoft.com/office/2006/metadata/properties"/>
-    <ds:schemaRef ds:uri="http://schemas.microsoft.com/office/infopath/2007/PartnerControls"/>
-  </ds:schemaRefs>
-</ds:datastoreItem>
-</file>
-
-<file path=customXml/itemProps5.xml><?xml version="1.0" encoding="utf-8"?>
 <ds:datastoreItem xmlns:ds="http://schemas.openxmlformats.org/officeDocument/2006/customXml" ds:itemID="{714766DD-E033-4E67-A07D-0A0DEE0E9A87}">
   <ds:schemaRefs>
     <ds:schemaRef ds:uri="http://schemas.microsoft.com/office/2006/metadata/contentType"/>
@@ -5878,4 +5263,29 @@
     <ds:schemaRef ds:uri="http://schemas.microsoft.com/internal/obd"/>
   </ds:schemaRefs>
 </ds:datastoreItem>
+</file>
+
+<file path=customXml/itemProps3.xml><?xml version="1.0" encoding="utf-8"?>
+<ds:datastoreItem xmlns:ds="http://schemas.openxmlformats.org/officeDocument/2006/customXml" ds:itemID="{D628647C-46FD-451A-BBBC-F9F241775472}">
+  <ds:schemaRefs>
+    <ds:schemaRef ds:uri="http://schemas.microsoft.com/office/2006/metadata/properties"/>
+    <ds:schemaRef ds:uri="http://schemas.microsoft.com/office/infopath/2007/PartnerControls"/>
+  </ds:schemaRefs>
+</ds:datastoreItem>
+</file>
+
+<file path=customXml/itemProps4.xml><?xml version="1.0" encoding="utf-8"?>
+<ds:datastoreItem xmlns:ds="http://schemas.openxmlformats.org/officeDocument/2006/customXml" ds:itemID="{E94BE343-E2AF-4D06-B5CE-5DC4889DF03E}">
+  <ds:schemaRefs>
+    <ds:schemaRef ds:uri="http://schemas.microsoft.com/sharepoint/v3/contenttype/forms"/>
+  </ds:schemaRefs>
+</ds:datastoreItem>
+</file>
+
+<file path=customXml/itemProps5.xml><?xml version="1.0" encoding="utf-8"?>
+<ds:datastoreItem xmlns:ds="http://schemas.openxmlformats.org/officeDocument/2006/customXml" ds:itemID="{E2B45989-199D-47B9-8927-DD7C18691A1D}">
+  <ds:schemaRefs>
+    <ds:schemaRef ds:uri="http://schemas.openxmlformats.org/officeDocument/2006/bibliography"/>
+  </ds:schemaRefs>
+</ds:datastoreItem>
 </file>
</xml_diff>

<commit_message>
Added questionnnaire results to Appendix B
</commit_message>
<xml_diff>
--- a/Interim Report.docx
+++ b/Interim Report.docx
@@ -21,7 +21,7 @@
             <mc:AlternateContent>
               <mc:Choice Requires="wps">
                 <w:drawing>
-                  <wp:anchor distT="0" distB="0" distL="114300" distR="114300" simplePos="0" relativeHeight="251661312" behindDoc="0" locked="0" layoutInCell="1" allowOverlap="1" wp14:anchorId="30799D5E" wp14:editId="41663A9F">
+                  <wp:anchor distT="0" distB="0" distL="114300" distR="114300" simplePos="0" relativeHeight="251656192" behindDoc="0" locked="0" layoutInCell="1" allowOverlap="1" wp14:anchorId="30799D5E" wp14:editId="473C73B1">
                     <wp:simplePos x="0" y="0"/>
                     <wp:positionH relativeFrom="page">
                       <wp:posOffset>468544</wp:posOffset>
@@ -173,7 +173,7 @@
                     <v:stroke joinstyle="miter"/>
                     <v:path gradientshapeok="t" o:connecttype="rect"/>
                   </v:shapetype>
-                  <v:shape id="Text Box 129" o:spid="_x0000_s1026" type="#_x0000_t202" style="position:absolute;margin-left:36.9pt;margin-top:497.35pt;width:453pt;height:38.15pt;z-index:251661312;visibility:visible;mso-wrap-style:square;mso-width-percent:1154;mso-height-percent:0;mso-wrap-distance-left:9pt;mso-wrap-distance-top:0;mso-wrap-distance-right:9pt;mso-wrap-distance-bottom:0;mso-position-horizontal:absolute;mso-position-horizontal-relative:page;mso-position-vertical:absolute;mso-position-vertical-relative:page;mso-width-percent:1154;mso-height-percent:0;mso-width-relative:margin;mso-height-relative:margin;v-text-anchor:top" o:gfxdata="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" filled="f" stroked="f" strokeweight=".5pt">
+                  <v:shape id="Text Box 129" o:spid="_x0000_s1026" type="#_x0000_t202" style="position:absolute;margin-left:36.9pt;margin-top:497.35pt;width:453pt;height:38.15pt;z-index:251656192;visibility:visible;mso-wrap-style:square;mso-width-percent:1154;mso-height-percent:0;mso-wrap-distance-left:9pt;mso-wrap-distance-top:0;mso-wrap-distance-right:9pt;mso-wrap-distance-bottom:0;mso-position-horizontal:absolute;mso-position-horizontal-relative:page;mso-position-vertical:absolute;mso-position-vertical-relative:page;mso-width-percent:1154;mso-height-percent:0;mso-width-relative:margin;mso-height-relative:margin;v-text-anchor:top" o:gfxdata="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" filled="f" stroked="f" strokeweight=".5pt">
                     <v:textbox style="mso-fit-shape-to-text:t" inset="1in,0,86.4pt,0">
                       <w:txbxContent>
                         <w:sdt>
@@ -270,7 +270,7 @@
             <mc:AlternateContent>
               <mc:Choice Requires="wpg">
                 <w:drawing>
-                  <wp:anchor distT="0" distB="0" distL="114300" distR="114300" simplePos="0" relativeHeight="251659264" behindDoc="1" locked="0" layoutInCell="1" allowOverlap="1" wp14:anchorId="4A3AA8A6" wp14:editId="1879E4AB">
+                  <wp:anchor distT="0" distB="0" distL="114300" distR="114300" simplePos="0" relativeHeight="251654144" behindDoc="1" locked="0" layoutInCell="1" allowOverlap="1" wp14:anchorId="4A3AA8A6" wp14:editId="752F312D">
                     <wp:simplePos x="0" y="0"/>
                     <wp:positionH relativeFrom="margin">
                       <wp:align>center</wp:align>
@@ -581,7 +581,7 @@
               </mc:Choice>
               <mc:Fallback>
                 <w:pict>
-                  <v:group w14:anchorId="4A3AA8A6" id="Group 125" o:spid="_x0000_s1027" style="position:absolute;margin-left:0;margin-top:0;width:540pt;height:556.55pt;z-index:-251657216;mso-width-percent:1154;mso-height-percent:670;mso-top-percent:45;mso-position-horizontal:center;mso-position-horizontal-relative:margin;mso-position-vertical-relative:page;mso-width-percent:1154;mso-height-percent:670;mso-top-percent:45;mso-width-relative:margin" coordsize="55613,54044" o:gfxdata="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">
+                  <v:group w14:anchorId="4A3AA8A6" id="Group 125" o:spid="_x0000_s1027" style="position:absolute;margin-left:0;margin-top:0;width:540pt;height:556.55pt;z-index:-251662336;mso-width-percent:1154;mso-height-percent:670;mso-top-percent:45;mso-position-horizontal:center;mso-position-horizontal-relative:margin;mso-position-vertical-relative:page;mso-width-percent:1154;mso-height-percent:670;mso-top-percent:45;mso-width-relative:margin" coordsize="55613,54044" o:gfxdata="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">
                     <o:lock v:ext="edit" aspectratio="t"/>
                     <v:shape id="Freeform 10" o:spid="_x0000_s1028" style="position:absolute;width:55575;height:54044;visibility:visible;mso-wrap-style:square;v-text-anchor:bottom" coordsize="720,700" o:spt="100" o:gfxdata="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" adj="-11796480,,5400" path="m,c,644,,644,,644v23,6,62,14,113,21c250,685,476,700,720,644v,-27,,-27,,-27c720,,720,,720,,,,,,,e" fillcolor="#4d5f78 [2994]" stroked="f">
                       <v:fill color2="#2a3442 [2018]" rotate="t" colors="0 #5d6d85;.5 #485972;1 #334258" focus="100%" type="gradient">
@@ -650,7 +650,7 @@
             <mc:AlternateContent>
               <mc:Choice Requires="wps">
                 <w:drawing>
-                  <wp:anchor distT="0" distB="0" distL="114300" distR="114300" simplePos="0" relativeHeight="251660288" behindDoc="0" locked="0" layoutInCell="1" allowOverlap="1" wp14:anchorId="6E7BF7D9" wp14:editId="24E02E21">
+                  <wp:anchor distT="0" distB="0" distL="114300" distR="114300" simplePos="0" relativeHeight="251655168" behindDoc="0" locked="0" layoutInCell="1" allowOverlap="1" wp14:anchorId="6E7BF7D9" wp14:editId="2E7E906C">
                     <wp:simplePos x="0" y="0"/>
                     <wp:positionH relativeFrom="margin">
                       <wp:align>right</wp:align>
@@ -773,7 +773,7 @@
               </mc:Choice>
               <mc:Fallback>
                 <w:pict>
-                  <v:rect w14:anchorId="6E7BF7D9" id="Rectangle 130" o:spid="_x0000_s1030" style="position:absolute;margin-left:-4.4pt;margin-top:0;width:46.8pt;height:77.75pt;z-index:251660288;visibility:visible;mso-wrap-style:square;mso-width-percent:76;mso-height-percent:98;mso-top-percent:23;mso-wrap-distance-left:9pt;mso-wrap-distance-top:0;mso-wrap-distance-right:9pt;mso-wrap-distance-bottom:0;mso-position-horizontal:right;mso-position-horizontal-relative:margin;mso-position-vertical-relative:page;mso-width-percent:76;mso-height-percent:98;mso-top-percent:23;mso-width-relative:page;mso-height-relative:page;v-text-anchor:bottom" o:gfxdata="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" fillcolor="#4472c4 [3204]" stroked="f" strokeweight="1pt">
+                  <v:rect w14:anchorId="6E7BF7D9" id="Rectangle 130" o:spid="_x0000_s1030" style="position:absolute;margin-left:-4.4pt;margin-top:0;width:46.8pt;height:77.75pt;z-index:251655168;visibility:visible;mso-wrap-style:square;mso-width-percent:76;mso-height-percent:98;mso-top-percent:23;mso-wrap-distance-left:9pt;mso-wrap-distance-top:0;mso-wrap-distance-right:9pt;mso-wrap-distance-bottom:0;mso-position-horizontal:right;mso-position-horizontal-relative:margin;mso-position-vertical-relative:page;mso-width-percent:76;mso-height-percent:98;mso-top-percent:23;mso-width-relative:page;mso-height-relative:page;v-text-anchor:bottom" o:gfxdata="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" fillcolor="#4472c4 [3204]" stroked="f" strokeweight="1pt">
                     <o:lock v:ext="edit" aspectratio="t"/>
                     <v:textbox inset="3.6pt,,3.6pt">
                       <w:txbxContent>
@@ -867,8 +867,22 @@
       <w:bookmarkEnd w:id="0"/>
     </w:p>
     <w:p>
-      <w:r>
-        <w:t>The aim of this</w:t>
+      <w:pPr>
+        <w:pStyle w:val="Heading3"/>
+      </w:pPr>
+      <w:r>
+        <w:t>Aim</w:t>
+      </w:r>
+    </w:p>
+    <w:p>
+      <w:r>
+        <w:t>The</w:t>
+      </w:r>
+      <w:r>
+        <w:t xml:space="preserve"> key</w:t>
+      </w:r>
+      <w:r>
+        <w:t xml:space="preserve"> aim of this</w:t>
       </w:r>
       <w:r>
         <w:t xml:space="preserve"> project to create a digital </w:t>
@@ -877,66 +891,96 @@
         <w:t>c</w:t>
       </w:r>
       <w:r>
-        <w:t>hecklist for pieces in a Lego Set</w:t>
-      </w:r>
-      <w:r>
-        <w:t xml:space="preserve"> for 18+ </w:t>
+        <w:t xml:space="preserve">hecklist for pieces in a Lego Set. This will be where </w:t>
+      </w:r>
+      <w:r>
+        <w:t>users</w:t>
+      </w:r>
+      <w:r>
+        <w:t xml:space="preserve"> can search for a Lego Set and then click on the </w:t>
+      </w:r>
+      <w:r>
+        <w:t xml:space="preserve">Lego </w:t>
+      </w:r>
+      <w:proofErr w:type="gramStart"/>
+      <w:r>
+        <w:t>set</w:t>
+      </w:r>
+      <w:proofErr w:type="gramEnd"/>
+      <w:r>
+        <w:t xml:space="preserve"> </w:t>
+      </w:r>
+      <w:r>
+        <w:t xml:space="preserve">they would like </w:t>
+      </w:r>
+      <w:r>
+        <w:t xml:space="preserve">to see the </w:t>
+      </w:r>
+      <w:r>
+        <w:t>pieces for.</w:t>
+      </w:r>
+      <w:r>
+        <w:t xml:space="preserve"> User can then</w:t>
+      </w:r>
+      <w:r>
+        <w:t xml:space="preserve"> </w:t>
+      </w:r>
+      <w:r>
+        <w:t>view</w:t>
+      </w:r>
+      <w:r>
+        <w:t xml:space="preserve"> </w:t>
+      </w:r>
+      <w:r>
+        <w:t>a</w:t>
+      </w:r>
+      <w:r>
+        <w:t xml:space="preserve">ll the pieces </w:t>
+      </w:r>
+      <w:r>
+        <w:t xml:space="preserve">for </w:t>
+      </w:r>
+      <w:r>
+        <w:t xml:space="preserve">this Lego set (like in the back of the instruction book), and </w:t>
+      </w:r>
+      <w:r>
+        <w:t>they can check they have all th</w:t>
+      </w:r>
+      <w:r>
+        <w:t>e</w:t>
+      </w:r>
+      <w:r>
+        <w:t xml:space="preserve"> pieces</w:t>
+      </w:r>
+      <w:r>
+        <w:t xml:space="preserve"> when they are building the set again</w:t>
+      </w:r>
+      <w:r>
+        <w:t>.</w:t>
+      </w:r>
+    </w:p>
+    <w:p>
+      <w:r>
+        <w:t>For example, you have a Lego set that you have taken apart and put all the pieces in a box along with other Lego pieces, and you would like to rebuild the set, you could do this easily using a digital checklist.</w:t>
+      </w:r>
+    </w:p>
+    <w:p>
+      <w:r>
+        <w:t>The target users for my project will be 18+</w:t>
+      </w:r>
+      <w:r>
+        <w:t xml:space="preserve"> </w:t>
       </w:r>
       <w:r>
         <w:t>Lego builders/enthusiasts/collectors</w:t>
       </w:r>
       <w:r>
-        <w:t xml:space="preserve"> (my target users)</w:t>
-      </w:r>
-      <w:r>
-        <w:t xml:space="preserve">. This will be where </w:t>
-      </w:r>
-      <w:r>
-        <w:t>users</w:t>
-      </w:r>
-      <w:r>
-        <w:t xml:space="preserve"> can search for a Lego Set and then click on the Set they would like pieces for. They will then be </w:t>
-      </w:r>
-      <w:r>
-        <w:t>view</w:t>
-      </w:r>
-      <w:r>
         <w:t xml:space="preserve"> </w:t>
       </w:r>
       <w:r>
-        <w:t>a</w:t>
-      </w:r>
-      <w:r>
-        <w:t xml:space="preserve">ll the pieces </w:t>
-      </w:r>
-      <w:r>
-        <w:t xml:space="preserve">for </w:t>
-      </w:r>
-      <w:r>
-        <w:t xml:space="preserve">this Lego set (like in the back of the instruction book), and </w:t>
-      </w:r>
-      <w:r>
-        <w:t>they can check they have all th</w:t>
-      </w:r>
-      <w:r>
-        <w:t>e</w:t>
-      </w:r>
-      <w:r>
-        <w:t xml:space="preserve"> pieces</w:t>
-      </w:r>
-      <w:r>
-        <w:t xml:space="preserve"> when they are building the set again</w:t>
-      </w:r>
-      <w:r>
-        <w:t>.</w:t>
-      </w:r>
-    </w:p>
-    <w:p>
-      <w:r>
-        <w:t>For example, you have a Lego set that you have taken apart and put all the pieces in a box along with other Lego pieces, and you would like to rebuild the set, you could do this easily using a digital checklist.</w:t>
-      </w:r>
-    </w:p>
-    <w:p/>
+        <w:t>who are looking to build/rebuild a Lego set they own.</w:t>
+      </w:r>
+    </w:p>
     <w:p>
       <w:pPr>
         <w:pStyle w:val="Heading3"/>
@@ -955,14 +999,29 @@
         <w:pStyle w:val="ListParagraph"/>
         <w:numPr>
           <w:ilvl w:val="0"/>
-          <w:numId w:val="9"/>
+          <w:numId w:val="10"/>
         </w:numPr>
       </w:pPr>
       <w:r>
-        <w:t xml:space="preserve">I am going to produce a </w:t>
-      </w:r>
-      <w:r>
-        <w:t>digital Checklist for pieces in a Lego Set</w:t>
+        <w:t xml:space="preserve">Write a Java program to connect to the Rebrickable API </w:t>
+      </w:r>
+      <w:r>
+        <w:fldChar w:fldCharType="begin"/>
+      </w:r>
+      <w:r>
+        <w:instrText xml:space="preserve"> REF _Ref88054215 \r \h </w:instrText>
+      </w:r>
+      <w:r>
+        <w:fldChar w:fldCharType="separate"/>
+      </w:r>
+      <w:r>
+        <w:t>[2]</w:t>
+      </w:r>
+      <w:r>
+        <w:fldChar w:fldCharType="end"/>
+      </w:r>
+      <w:r>
+        <w:t xml:space="preserve"> and retrieve data</w:t>
       </w:r>
     </w:p>
     <w:p>
@@ -970,11 +1029,11 @@
         <w:pStyle w:val="ListParagraph"/>
         <w:numPr>
           <w:ilvl w:val="0"/>
-          <w:numId w:val="9"/>
+          <w:numId w:val="10"/>
         </w:numPr>
       </w:pPr>
       <w:r>
-        <w:t>Create usable software</w:t>
+        <w:t>Learn how to turn JSON files into a Java class</w:t>
       </w:r>
     </w:p>
     <w:p>
@@ -982,11 +1041,26 @@
         <w:pStyle w:val="ListParagraph"/>
         <w:numPr>
           <w:ilvl w:val="0"/>
-          <w:numId w:val="9"/>
+          <w:numId w:val="10"/>
         </w:numPr>
       </w:pPr>
       <w:r>
-        <w:t>Users can search for a Lego Set</w:t>
+        <w:t xml:space="preserve">Build </w:t>
+      </w:r>
+      <w:r>
+        <w:t>a</w:t>
+      </w:r>
+      <w:r>
+        <w:t>n</w:t>
+      </w:r>
+      <w:r>
+        <w:t xml:space="preserve"> </w:t>
+      </w:r>
+      <w:r>
+        <w:t xml:space="preserve">application </w:t>
+      </w:r>
+      <w:r>
+        <w:t>using the Model-View-Controller framework</w:t>
       </w:r>
     </w:p>
     <w:p>
@@ -994,11 +1068,29 @@
         <w:pStyle w:val="ListParagraph"/>
         <w:numPr>
           <w:ilvl w:val="0"/>
-          <w:numId w:val="9"/>
+          <w:numId w:val="10"/>
         </w:numPr>
       </w:pPr>
       <w:r>
-        <w:t>Users can view Lego pieces in a Lego set</w:t>
+        <w:t>Design and create</w:t>
+      </w:r>
+      <w:r>
+        <w:t xml:space="preserve"> a cross-platform</w:t>
+      </w:r>
+      <w:r>
+        <w:t xml:space="preserve"> </w:t>
+      </w:r>
+      <w:r>
+        <w:t>website (view) f</w:t>
+      </w:r>
+      <w:r>
+        <w:t xml:space="preserve">rom which </w:t>
+      </w:r>
+      <w:r>
+        <w:t xml:space="preserve">users </w:t>
+      </w:r>
+      <w:r>
+        <w:t>can use the system</w:t>
       </w:r>
     </w:p>
     <w:p>
@@ -1006,12 +1098,24 @@
         <w:pStyle w:val="ListParagraph"/>
         <w:numPr>
           <w:ilvl w:val="0"/>
-          <w:numId w:val="9"/>
+          <w:numId w:val="10"/>
         </w:numPr>
       </w:pPr>
       <w:r>
-        <w:t>Users can check pieces off a list of Lego pieces in a set</w:t>
-      </w:r>
+        <w:t>Design and i</w:t>
+      </w:r>
+      <w:r>
+        <w:t>mplement a way for users to save progress on a checklist</w:t>
+      </w:r>
+    </w:p>
+    <w:p>
+      <w:pPr>
+        <w:pStyle w:val="ListParagraph"/>
+        <w:numPr>
+          <w:ilvl w:val="0"/>
+          <w:numId w:val="10"/>
+        </w:numPr>
+      </w:pPr>
     </w:p>
     <w:p/>
     <w:p>
@@ -1061,7 +1165,37 @@
         <w:t xml:space="preserve"> </w:t>
       </w:r>
       <w:r>
-        <w:t>to a mobile application and/or a website</w:t>
+        <w:t xml:space="preserve">to a </w:t>
+      </w:r>
+      <w:r>
+        <w:t>Java program</w:t>
+      </w:r>
+    </w:p>
+    <w:p>
+      <w:pPr>
+        <w:pStyle w:val="ListParagraph"/>
+        <w:numPr>
+          <w:ilvl w:val="0"/>
+          <w:numId w:val="1"/>
+        </w:numPr>
+      </w:pPr>
+      <w:r>
+        <w:t>Transforming data from a JSON file to a Java class</w:t>
+      </w:r>
+    </w:p>
+    <w:p>
+      <w:pPr>
+        <w:pStyle w:val="ListParagraph"/>
+        <w:numPr>
+          <w:ilvl w:val="0"/>
+          <w:numId w:val="1"/>
+        </w:numPr>
+      </w:pPr>
+      <w:r>
+        <w:t xml:space="preserve">Developing a cross-platform </w:t>
+      </w:r>
+      <w:r>
+        <w:t>website</w:t>
       </w:r>
     </w:p>
     <w:p>
@@ -1232,11 +1366,16 @@
         <w:t>Data is returned from the API in the form of JSON files</w:t>
       </w:r>
       <w:r>
-        <w:t xml:space="preserve">, and a set </w:t>
+        <w:t xml:space="preserve">, and a </w:t>
+      </w:r>
+      <w:proofErr w:type="gramStart"/>
+      <w:r>
+        <w:t xml:space="preserve">set </w:t>
       </w:r>
       <w:r>
         <w:t>returns</w:t>
       </w:r>
+      <w:proofErr w:type="gramEnd"/>
       <w:r>
         <w:t xml:space="preserve"> </w:t>
       </w:r>
@@ -1342,6 +1481,7 @@
         <w:rPr>
           <w:highlight w:val="yellow"/>
         </w:rPr>
+        <w:lastRenderedPageBreak/>
         <w:t xml:space="preserve">- appendix questionnaire and </w:t>
       </w:r>
       <w:r>
@@ -1354,13 +1494,25 @@
     <w:p/>
     <w:p>
       <w:r>
-        <w:lastRenderedPageBreak/>
         <w:t xml:space="preserve">From my </w:t>
       </w:r>
       <w:r>
         <w:t>questionnaire results</w:t>
       </w:r>
       <w:r>
+        <w:t xml:space="preserve"> (see </w:t>
+      </w:r>
+      <w:r>
+        <w:rPr>
+          <w:b/>
+          <w:bCs/>
+        </w:rPr>
+        <w:t>Appendix B</w:t>
+      </w:r>
+      <w:r>
+        <w:t>)</w:t>
+      </w:r>
+      <w:r>
         <w:t xml:space="preserve"> I found that Lego </w:t>
       </w:r>
       <w:r>
@@ -1463,8 +1615,13 @@
         <w:t>believe they have all the pieces</w:t>
       </w:r>
       <w:r>
-        <w:t xml:space="preserve"> for a set</w:t>
-      </w:r>
+        <w:t xml:space="preserve"> for a </w:t>
+      </w:r>
+      <w:proofErr w:type="gramStart"/>
+      <w:r>
+        <w:t>set</w:t>
+      </w:r>
+      <w:proofErr w:type="gramEnd"/>
       <w:r>
         <w:t xml:space="preserve"> but they</w:t>
       </w:r>
@@ -1526,13 +1683,29 @@
         <w:t xml:space="preserve">, </w:t>
       </w:r>
       <w:r>
-        <w:t>which also provide the API I am going to use, users can find a Lego set by typing in the set number or searching by a text search (i.e. Set Name) and filter by a range of year released, range of the number of parts and also filter by themes.</w:t>
+        <w:t>which also provide the API I am going to use, users can find a Lego set by typing in the set number or searching by a text search (</w:t>
+      </w:r>
+      <w:proofErr w:type="gramStart"/>
+      <w:r>
+        <w:t>i.e.</w:t>
+      </w:r>
+      <w:proofErr w:type="gramEnd"/>
+      <w:r>
+        <w:t xml:space="preserve"> Set Name) and filter by a range of year released, range of the number of parts and also filter by themes.</w:t>
       </w:r>
       <w:r>
         <w:t xml:space="preserve"> </w:t>
       </w:r>
       <w:r>
-        <w:t xml:space="preserve">On the page of a set (e.g. this Lego Set </w:t>
+        <w:t>On the page of a set (</w:t>
+      </w:r>
+      <w:proofErr w:type="gramStart"/>
+      <w:r>
+        <w:t>e.g.</w:t>
+      </w:r>
+      <w:proofErr w:type="gramEnd"/>
+      <w:r>
+        <w:t xml:space="preserve"> this Lego Set </w:t>
       </w:r>
       <w:r>
         <w:fldChar w:fldCharType="begin"/>
@@ -1550,7 +1723,15 @@
         <w:fldChar w:fldCharType="end"/>
       </w:r>
       <w:r>
-        <w:t>) users can see a list of all parts, the instructions, pictures of the Lego set, year released, number of parts etc. Here if the user has an account they can add the set parts to a List.</w:t>
+        <w:t xml:space="preserve">) users can see a list of all parts, the instructions, pictures of the Lego set, year released, number of parts etc. Here if the user has an </w:t>
+      </w:r>
+      <w:proofErr w:type="gramStart"/>
+      <w:r>
+        <w:t>account</w:t>
+      </w:r>
+      <w:proofErr w:type="gramEnd"/>
+      <w:r>
+        <w:t xml:space="preserve"> they can add the set parts to a List.</w:t>
       </w:r>
       <w:r>
         <w:t xml:space="preserve"> </w:t>
@@ -1562,7 +1743,15 @@
         <w:t>list, the user</w:t>
       </w:r>
       <w:r>
-        <w:t xml:space="preserve"> has to delete it from the list meaning you can’t undo the change, also users can change the number of a certain pieces needed but not see original number (like BrickLink). This is primarily due to the fact the tool is meant to help users buy Lego pieces for a set, also the same as Bricklink, but can be used as a makeshift checklist.</w:t>
+        <w:t xml:space="preserve"> </w:t>
+      </w:r>
+      <w:proofErr w:type="gramStart"/>
+      <w:r>
+        <w:t>has to</w:t>
+      </w:r>
+      <w:proofErr w:type="gramEnd"/>
+      <w:r>
+        <w:t xml:space="preserve"> delete it from the list meaning you can’t undo the change, also users can change the number of a certain pieces needed but not see original number (like BrickLink). This is primarily due to the fact the tool is meant to help users buy Lego pieces for a set, also the same as Bricklink, but can be used as a makeshift checklist.</w:t>
       </w:r>
     </w:p>
     <w:p/>
@@ -1738,7 +1927,15 @@
         <w:t>set number and text search</w:t>
       </w:r>
       <w:r>
-        <w:t xml:space="preserve"> (e.g. set name)</w:t>
+        <w:t xml:space="preserve"> (</w:t>
+      </w:r>
+      <w:proofErr w:type="gramStart"/>
+      <w:r>
+        <w:t>e.g.</w:t>
+      </w:r>
+      <w:proofErr w:type="gramEnd"/>
+      <w:r>
+        <w:t xml:space="preserve"> set name)</w:t>
       </w:r>
       <w:r>
         <w:t>,</w:t>
@@ -1909,6 +2106,7 @@
         </w:numPr>
       </w:pPr>
       <w:r>
+        <w:lastRenderedPageBreak/>
         <w:t xml:space="preserve">Must be usable with and without a </w:t>
       </w:r>
       <w:r>
@@ -1952,7 +2150,6 @@
         </w:numPr>
       </w:pPr>
       <w:r>
-        <w:lastRenderedPageBreak/>
         <w:t>View</w:t>
       </w:r>
       <w:r>
@@ -2189,18 +2386,6 @@
     </w:p>
     <w:p>
       <w:pPr>
-        <w:pStyle w:val="ListParagraph"/>
-        <w:numPr>
-          <w:ilvl w:val="0"/>
-          <w:numId w:val="2"/>
-        </w:numPr>
-      </w:pPr>
-      <w:r>
-        <w:t>There is a mobile application</w:t>
-      </w:r>
-    </w:p>
-    <w:p>
-      <w:pPr>
         <w:pStyle w:val="Heading3"/>
       </w:pPr>
       <w:bookmarkStart w:id="6" w:name="_Toc88311798"/>
@@ -2291,6 +2476,24 @@
       </w:r>
       <w:r>
         <w:t xml:space="preserve"> list, like the main search feature</w:t>
+      </w:r>
+    </w:p>
+    <w:p>
+      <w:pPr>
+        <w:pStyle w:val="ListParagraph"/>
+        <w:numPr>
+          <w:ilvl w:val="0"/>
+          <w:numId w:val="8"/>
+        </w:numPr>
+      </w:pPr>
+      <w:r>
+        <w:t>There is a</w:t>
+      </w:r>
+      <w:r>
+        <w:t>lso a</w:t>
+      </w:r>
+      <w:r>
+        <w:t xml:space="preserve"> mobile application</w:t>
       </w:r>
     </w:p>
     <w:p/>
@@ -2460,6 +2663,7 @@
           <w:szCs w:val="20"/>
           <w:shd w:val="clear" w:color="auto" w:fill="FFFFFF"/>
         </w:rPr>
+        <w:lastRenderedPageBreak/>
         <w:t>"BrickLink - Buy and sell LEGO Parts, Sets and Minifigures", </w:t>
       </w:r>
       <w:r>
@@ -2578,7 +2782,6 @@
           <w:szCs w:val="20"/>
           <w:shd w:val="clear" w:color="auto" w:fill="FFFFFF"/>
         </w:rPr>
-        <w:lastRenderedPageBreak/>
         <w:t>"LEGO Set 75280-1 501st Legion Clone Troopers (2020 Star Wars) | Rebrickable - Build with LEGO", </w:t>
       </w:r>
       <w:r>
@@ -2701,7 +2904,7 @@
           <w:noProof/>
         </w:rPr>
         <w:drawing>
-          <wp:inline distT="0" distB="0" distL="0" distR="0" wp14:anchorId="136A0C25" wp14:editId="557D4220">
+          <wp:inline distT="0" distB="0" distL="0" distR="0" wp14:anchorId="136A0C25" wp14:editId="4877497D">
             <wp:extent cx="5451895" cy="7734793"/>
             <wp:effectExtent l="0" t="0" r="0" b="0"/>
             <wp:docPr id="3" name="Picture 3" descr="Text, letter&#10;&#10;Description automatically generated"/>
@@ -2757,7 +2960,7 @@
         </w:rPr>
         <w:lastRenderedPageBreak/>
         <w:drawing>
-          <wp:inline distT="0" distB="0" distL="0" distR="0" wp14:anchorId="1A7BC51E" wp14:editId="389C53E2">
+          <wp:inline distT="0" distB="0" distL="0" distR="0" wp14:anchorId="1A7BC51E" wp14:editId="234B1A7A">
             <wp:extent cx="5731510" cy="8110220"/>
             <wp:effectExtent l="0" t="0" r="2540" b="5080"/>
             <wp:docPr id="4" name="Picture 4" descr="Table&#10;&#10;Description automatically generated"/>
@@ -2804,7 +3007,7 @@
         </w:rPr>
         <w:lastRenderedPageBreak/>
         <w:drawing>
-          <wp:inline distT="0" distB="0" distL="0" distR="0" wp14:anchorId="707CA4A2" wp14:editId="6E160BCD">
+          <wp:inline distT="0" distB="0" distL="0" distR="0" wp14:anchorId="707CA4A2" wp14:editId="13437A89">
             <wp:extent cx="5731510" cy="8110220"/>
             <wp:effectExtent l="0" t="0" r="2540" b="5080"/>
             <wp:docPr id="5" name="Picture 5" descr="Table&#10;&#10;Description automatically generated"/>
@@ -2851,7 +3054,7 @@
         </w:rPr>
         <w:lastRenderedPageBreak/>
         <w:drawing>
-          <wp:inline distT="0" distB="0" distL="0" distR="0" wp14:anchorId="598582C2" wp14:editId="42455AB3">
+          <wp:inline distT="0" distB="0" distL="0" distR="0" wp14:anchorId="598582C2" wp14:editId="1EC0A6CC">
             <wp:extent cx="5731510" cy="8022566"/>
             <wp:effectExtent l="0" t="0" r="2540" b="0"/>
             <wp:docPr id="6" name="Picture 6" descr="Text&#10;&#10;Description automatically generated"/>
@@ -2900,14 +3103,1013 @@
         </w:drawing>
       </w:r>
     </w:p>
+    <w:p>
+      <w:r>
+        <w:br w:type="page"/>
+      </w:r>
+    </w:p>
+    <w:p>
+      <w:pPr>
+        <w:pStyle w:val="Heading2"/>
+      </w:pPr>
+      <w:r>
+        <w:lastRenderedPageBreak/>
+        <w:t>Appendix B</w:t>
+      </w:r>
+    </w:p>
+    <w:p>
+      <w:r>
+        <w:t xml:space="preserve">Results from my questionnaire (see </w:t>
+      </w:r>
+      <w:r>
+        <w:rPr>
+          <w:b/>
+          <w:bCs/>
+        </w:rPr>
+        <w:t>Appendix A</w:t>
+      </w:r>
+      <w:r>
+        <w:t>).</w:t>
+      </w:r>
+    </w:p>
+    <w:p>
+      <w:r>
+        <w:rPr>
+          <w:noProof/>
+        </w:rPr>
+        <mc:AlternateContent>
+          <mc:Choice Requires="wpg">
+            <w:drawing>
+              <wp:inline distT="0" distB="0" distL="0" distR="0" wp14:anchorId="2E1E4F61" wp14:editId="5D7D95D8">
+                <wp:extent cx="5731510" cy="3188790"/>
+                <wp:effectExtent l="0" t="0" r="2540" b="0"/>
+                <wp:docPr id="18" name="Group 18"/>
+                <wp:cNvGraphicFramePr/>
+                <a:graphic xmlns:a="http://schemas.openxmlformats.org/drawingml/2006/main">
+                  <a:graphicData uri="http://schemas.microsoft.com/office/word/2010/wordprocessingGroup">
+                    <wpg:wgp>
+                      <wpg:cNvGrpSpPr/>
+                      <wpg:grpSpPr>
+                        <a:xfrm>
+                          <a:off x="0" y="0"/>
+                          <a:ext cx="5731510" cy="3188790"/>
+                          <a:chOff x="0" y="0"/>
+                          <a:chExt cx="5731510" cy="3188790"/>
+                        </a:xfrm>
+                      </wpg:grpSpPr>
+                      <wps:wsp>
+                        <wps:cNvPr id="217" name="Text Box 2"/>
+                        <wps:cNvSpPr txBox="1">
+                          <a:spLocks noChangeArrowheads="1"/>
+                        </wps:cNvSpPr>
+                        <wps:spPr bwMode="auto">
+                          <a:xfrm>
+                            <a:off x="112143" y="0"/>
+                            <a:ext cx="2279650" cy="386080"/>
+                          </a:xfrm>
+                          <a:prstGeom prst="rect">
+                            <a:avLst/>
+                          </a:prstGeom>
+                          <a:solidFill>
+                            <a:srgbClr val="FFFFFF"/>
+                          </a:solidFill>
+                          <a:ln w="9525">
+                            <a:solidFill>
+                              <a:schemeClr val="bg1"/>
+                            </a:solidFill>
+                            <a:miter lim="800000"/>
+                            <a:headEnd/>
+                            <a:tailEnd/>
+                          </a:ln>
+                        </wps:spPr>
+                        <wps:txbx>
+                          <w:txbxContent>
+                            <w:p>
+                              <w:r>
+                                <w:t>Letter of Consent</w:t>
+                              </w:r>
+                              <w:r>
+                                <w:t xml:space="preserve"> Result</w:t>
+                              </w:r>
+                            </w:p>
+                          </w:txbxContent>
+                        </wps:txbx>
+                        <wps:bodyPr rot="0" vert="horz" wrap="square" lIns="91440" tIns="45720" rIns="91440" bIns="45720" anchor="t" anchorCtr="0">
+                          <a:spAutoFit/>
+                        </wps:bodyPr>
+                      </wps:wsp>
+                      <pic:pic xmlns:pic="http://schemas.openxmlformats.org/drawingml/2006/picture">
+                        <pic:nvPicPr>
+                          <pic:cNvPr id="17" name="Picture 17" descr="Chart, histogram&#10;&#10;Description automatically generated"/>
+                          <pic:cNvPicPr>
+                            <a:picLocks noChangeAspect="1"/>
+                          </pic:cNvPicPr>
+                        </pic:nvPicPr>
+                        <pic:blipFill>
+                          <a:blip r:embed="rId17" cstate="print">
+                            <a:extLst>
+                              <a:ext uri="{28A0092B-C50C-407E-A947-70E740481C1C}">
+                                <a14:useLocalDpi xmlns:a14="http://schemas.microsoft.com/office/drawing/2010/main" val="0"/>
+                              </a:ext>
+                            </a:extLst>
+                          </a:blip>
+                          <a:srcRect/>
+                          <a:stretch>
+                            <a:fillRect/>
+                          </a:stretch>
+                        </pic:blipFill>
+                        <pic:spPr bwMode="auto">
+                          <a:xfrm>
+                            <a:off x="0" y="276045"/>
+                            <a:ext cx="5731510" cy="2912745"/>
+                          </a:xfrm>
+                          <a:prstGeom prst="rect">
+                            <a:avLst/>
+                          </a:prstGeom>
+                          <a:noFill/>
+                          <a:ln>
+                            <a:noFill/>
+                          </a:ln>
+                        </pic:spPr>
+                      </pic:pic>
+                    </wpg:wgp>
+                  </a:graphicData>
+                </a:graphic>
+              </wp:inline>
+            </w:drawing>
+          </mc:Choice>
+          <mc:Fallback>
+            <w:pict>
+              <v:group w14:anchorId="2E1E4F61" id="Group 18" o:spid="_x0000_s1031" style="width:451.3pt;height:251.1pt;mso-position-horizontal-relative:char;mso-position-vertical-relative:line" coordsize="57315,31887" o:gfxdata="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">
+                <v:shape id="_x0000_s1032" type="#_x0000_t202" style="position:absolute;left:1121;width:22796;height:3860;visibility:visible;mso-wrap-style:square;v-text-anchor:top" o:gfxdata="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" strokecolor="white [3212]">
+                  <v:textbox style="mso-fit-shape-to-text:t">
+                    <w:txbxContent>
+                      <w:p>
+                        <w:r>
+                          <w:t>Letter of Consent</w:t>
+                        </w:r>
+                        <w:r>
+                          <w:t xml:space="preserve"> Result</w:t>
+                        </w:r>
+                      </w:p>
+                    </w:txbxContent>
+                  </v:textbox>
+                </v:shape>
+                <v:shapetype id="_x0000_t75" coordsize="21600,21600" o:spt="75" o:preferrelative="t" path="m@4@5l@4@11@9@11@9@5xe" filled="f" stroked="f">
+                  <v:stroke joinstyle="miter"/>
+                  <v:formulas>
+                    <v:f eqn="if lineDrawn pixelLineWidth 0"/>
+                    <v:f eqn="sum @0 1 0"/>
+                    <v:f eqn="sum 0 0 @1"/>
+                    <v:f eqn="prod @2 1 2"/>
+                    <v:f eqn="prod @3 21600 pixelWidth"/>
+                    <v:f eqn="prod @3 21600 pixelHeight"/>
+                    <v:f eqn="sum @0 0 1"/>
+                    <v:f eqn="prod @6 1 2"/>
+                    <v:f eqn="prod @7 21600 pixelWidth"/>
+                    <v:f eqn="sum @8 21600 0"/>
+                    <v:f eqn="prod @7 21600 pixelHeight"/>
+                    <v:f eqn="sum @10 21600 0"/>
+                  </v:formulas>
+                  <v:path o:extrusionok="f" gradientshapeok="t" o:connecttype="rect"/>
+                  <o:lock v:ext="edit" aspectratio="t"/>
+                </v:shapetype>
+                <v:shape id="Picture 17" o:spid="_x0000_s1033" type="#_x0000_t75" alt="Chart, histogram&#10;&#10;Description automatically generated" style="position:absolute;top:2760;width:57315;height:29127;visibility:visible;mso-wrap-style:square" o:gfxdata="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">
+                  <v:imagedata r:id="rId18" o:title="Chart, histogram&#10;&#10;Description automatically generated"/>
+                </v:shape>
+                <w10:anchorlock/>
+              </v:group>
+            </w:pict>
+          </mc:Fallback>
+        </mc:AlternateContent>
+      </w:r>
+    </w:p>
+    <w:p>
+      <w:r>
+        <w:rPr>
+          <w:noProof/>
+        </w:rPr>
+        <w:drawing>
+          <wp:inline distT="0" distB="0" distL="0" distR="0" wp14:anchorId="6EBDEB51" wp14:editId="2276B076">
+            <wp:extent cx="5731510" cy="2411730"/>
+            <wp:effectExtent l="0" t="0" r="2540" b="7620"/>
+            <wp:docPr id="1" name="Picture 1" descr="Chart, pie chart&#10;&#10;Description automatically generated"/>
+            <wp:cNvGraphicFramePr>
+              <a:graphicFrameLocks xmlns:a="http://schemas.openxmlformats.org/drawingml/2006/main" noChangeAspect="1"/>
+            </wp:cNvGraphicFramePr>
+            <a:graphic xmlns:a="http://schemas.openxmlformats.org/drawingml/2006/main">
+              <a:graphicData uri="http://schemas.openxmlformats.org/drawingml/2006/picture">
+                <pic:pic xmlns:pic="http://schemas.openxmlformats.org/drawingml/2006/picture">
+                  <pic:nvPicPr>
+                    <pic:cNvPr id="1" name="Picture 1" descr="Chart, pie chart&#10;&#10;Description automatically generated"/>
+                    <pic:cNvPicPr>
+                      <a:picLocks noChangeAspect="1" noChangeArrowheads="1"/>
+                    </pic:cNvPicPr>
+                  </pic:nvPicPr>
+                  <pic:blipFill>
+                    <a:blip r:embed="rId19" cstate="print">
+                      <a:extLst>
+                        <a:ext uri="{28A0092B-C50C-407E-A947-70E740481C1C}">
+                          <a14:useLocalDpi xmlns:a14="http://schemas.microsoft.com/office/drawing/2010/main" val="0"/>
+                        </a:ext>
+                      </a:extLst>
+                    </a:blip>
+                    <a:srcRect/>
+                    <a:stretch>
+                      <a:fillRect/>
+                    </a:stretch>
+                  </pic:blipFill>
+                  <pic:spPr bwMode="auto">
+                    <a:xfrm>
+                      <a:off x="0" y="0"/>
+                      <a:ext cx="5731510" cy="2411730"/>
+                    </a:xfrm>
+                    <a:prstGeom prst="rect">
+                      <a:avLst/>
+                    </a:prstGeom>
+                    <a:noFill/>
+                    <a:ln>
+                      <a:noFill/>
+                    </a:ln>
+                  </pic:spPr>
+                </pic:pic>
+              </a:graphicData>
+            </a:graphic>
+          </wp:inline>
+        </w:drawing>
+      </w:r>
+    </w:p>
+    <w:p>
+      <w:r>
+        <w:br w:type="page"/>
+      </w:r>
+    </w:p>
+    <w:p>
+      <w:r>
+        <w:rPr>
+          <w:noProof/>
+        </w:rPr>
+        <w:lastRenderedPageBreak/>
+        <w:drawing>
+          <wp:inline distT="0" distB="0" distL="0" distR="0" wp14:anchorId="3917524E" wp14:editId="48B954A3">
+            <wp:extent cx="5731510" cy="4714045"/>
+            <wp:effectExtent l="0" t="0" r="2540" b="0"/>
+            <wp:docPr id="16" name="Picture 16" descr="Chart, pie chart&#10;&#10;Description automatically generated"/>
+            <wp:cNvGraphicFramePr>
+              <a:graphicFrameLocks xmlns:a="http://schemas.openxmlformats.org/drawingml/2006/main" noChangeAspect="1"/>
+            </wp:cNvGraphicFramePr>
+            <a:graphic xmlns:a="http://schemas.openxmlformats.org/drawingml/2006/main">
+              <a:graphicData uri="http://schemas.openxmlformats.org/drawingml/2006/picture">
+                <pic:pic xmlns:pic="http://schemas.openxmlformats.org/drawingml/2006/picture">
+                  <pic:nvPicPr>
+                    <pic:cNvPr id="16" name="Picture 16" descr="Chart, pie chart&#10;&#10;Description automatically generated"/>
+                    <pic:cNvPicPr>
+                      <a:picLocks noChangeAspect="1" noChangeArrowheads="1"/>
+                    </pic:cNvPicPr>
+                  </pic:nvPicPr>
+                  <pic:blipFill rotWithShape="1">
+                    <a:blip r:embed="rId20" cstate="print">
+                      <a:extLst>
+                        <a:ext uri="{28A0092B-C50C-407E-A947-70E740481C1C}">
+                          <a14:useLocalDpi xmlns:a14="http://schemas.microsoft.com/office/drawing/2010/main" val="0"/>
+                        </a:ext>
+                      </a:extLst>
+                    </a:blip>
+                    <a:srcRect l="3763" r="3825" b="7154"/>
+                    <a:stretch/>
+                  </pic:blipFill>
+                  <pic:spPr bwMode="auto">
+                    <a:xfrm>
+                      <a:off x="0" y="0"/>
+                      <a:ext cx="5754563" cy="4733006"/>
+                    </a:xfrm>
+                    <a:prstGeom prst="rect">
+                      <a:avLst/>
+                    </a:prstGeom>
+                    <a:noFill/>
+                    <a:ln>
+                      <a:noFill/>
+                    </a:ln>
+                    <a:extLst>
+                      <a:ext uri="{53640926-AAD7-44D8-BBD7-CCE9431645EC}">
+                        <a14:shadowObscured xmlns:a14="http://schemas.microsoft.com/office/drawing/2010/main"/>
+                      </a:ext>
+                    </a:extLst>
+                  </pic:spPr>
+                </pic:pic>
+              </a:graphicData>
+            </a:graphic>
+          </wp:inline>
+        </w:drawing>
+      </w:r>
+    </w:p>
     <w:p/>
+    <w:p>
+      <w:r>
+        <w:drawing>
+          <wp:inline distT="0" distB="0" distL="0" distR="0" wp14:anchorId="09CAAA58" wp14:editId="49ABDE4E">
+            <wp:extent cx="5731510" cy="1764665"/>
+            <wp:effectExtent l="0" t="0" r="2540" b="6985"/>
+            <wp:docPr id="9" name="Picture 9"/>
+            <wp:cNvGraphicFramePr>
+              <a:graphicFrameLocks xmlns:a="http://schemas.openxmlformats.org/drawingml/2006/main" noChangeAspect="1"/>
+            </wp:cNvGraphicFramePr>
+            <a:graphic xmlns:a="http://schemas.openxmlformats.org/drawingml/2006/main">
+              <a:graphicData uri="http://schemas.openxmlformats.org/drawingml/2006/picture">
+                <pic:pic xmlns:pic="http://schemas.openxmlformats.org/drawingml/2006/picture">
+                  <pic:nvPicPr>
+                    <pic:cNvPr id="9" name="Picture 9"/>
+                    <pic:cNvPicPr/>
+                  </pic:nvPicPr>
+                  <pic:blipFill>
+                    <a:blip r:embed="rId21"/>
+                    <a:stretch>
+                      <a:fillRect/>
+                    </a:stretch>
+                  </pic:blipFill>
+                  <pic:spPr>
+                    <a:xfrm>
+                      <a:off x="0" y="0"/>
+                      <a:ext cx="5731510" cy="1764665"/>
+                    </a:xfrm>
+                    <a:prstGeom prst="rect">
+                      <a:avLst/>
+                    </a:prstGeom>
+                  </pic:spPr>
+                </pic:pic>
+              </a:graphicData>
+            </a:graphic>
+          </wp:inline>
+        </w:drawing>
+      </w:r>
+    </w:p>
+    <w:p>
+      <w:pPr>
+        <w:sectPr>
+          <w:footerReference w:type="default" r:id="rId22"/>
+          <w:pgSz w:w="11906" w:h="16838"/>
+          <w:pgMar w:top="1440" w:right="1440" w:bottom="1440" w:left="1440" w:header="708" w:footer="708" w:gutter="0"/>
+          <w:pgNumType w:start="0"/>
+          <w:cols w:space="708"/>
+          <w:titlePg/>
+          <w:docGrid w:linePitch="360"/>
+        </w:sectPr>
+      </w:pPr>
+    </w:p>
+    <w:p>
+      <w:r>
+        <w:rPr>
+          <w:noProof/>
+        </w:rPr>
+        <w:lastRenderedPageBreak/>
+        <w:drawing>
+          <wp:inline distT="0" distB="0" distL="0" distR="0" wp14:anchorId="0D0F15BF" wp14:editId="5608B5F2">
+            <wp:extent cx="6927011" cy="5697319"/>
+            <wp:effectExtent l="0" t="0" r="7620" b="0"/>
+            <wp:docPr id="23" name="Picture 23" descr="Chart, pie chart&#10;&#10;Description automatically generated"/>
+            <wp:cNvGraphicFramePr>
+              <a:graphicFrameLocks xmlns:a="http://schemas.openxmlformats.org/drawingml/2006/main" noChangeAspect="1"/>
+            </wp:cNvGraphicFramePr>
+            <a:graphic xmlns:a="http://schemas.openxmlformats.org/drawingml/2006/main">
+              <a:graphicData uri="http://schemas.openxmlformats.org/drawingml/2006/picture">
+                <pic:pic xmlns:pic="http://schemas.openxmlformats.org/drawingml/2006/picture">
+                  <pic:nvPicPr>
+                    <pic:cNvPr id="16" name="Picture 16" descr="Chart, pie chart&#10;&#10;Description automatically generated"/>
+                    <pic:cNvPicPr>
+                      <a:picLocks noChangeAspect="1" noChangeArrowheads="1"/>
+                    </pic:cNvPicPr>
+                  </pic:nvPicPr>
+                  <pic:blipFill rotWithShape="1">
+                    <a:blip r:embed="rId20" cstate="print">
+                      <a:extLst>
+                        <a:ext uri="{28A0092B-C50C-407E-A947-70E740481C1C}">
+                          <a14:useLocalDpi xmlns:a14="http://schemas.microsoft.com/office/drawing/2010/main" val="0"/>
+                        </a:ext>
+                      </a:extLst>
+                    </a:blip>
+                    <a:srcRect l="3763" r="3825" b="7154"/>
+                    <a:stretch/>
+                  </pic:blipFill>
+                  <pic:spPr bwMode="auto">
+                    <a:xfrm>
+                      <a:off x="0" y="0"/>
+                      <a:ext cx="6966849" cy="5730085"/>
+                    </a:xfrm>
+                    <a:prstGeom prst="rect">
+                      <a:avLst/>
+                    </a:prstGeom>
+                    <a:noFill/>
+                    <a:ln>
+                      <a:noFill/>
+                    </a:ln>
+                    <a:extLst>
+                      <a:ext uri="{53640926-AAD7-44D8-BBD7-CCE9431645EC}">
+                        <a14:shadowObscured xmlns:a14="http://schemas.microsoft.com/office/drawing/2010/main"/>
+                      </a:ext>
+                    </a:extLst>
+                  </pic:spPr>
+                </pic:pic>
+              </a:graphicData>
+            </a:graphic>
+          </wp:inline>
+        </w:drawing>
+      </w:r>
+      <w:r>
+        <w:lastRenderedPageBreak/>
+        <w:drawing>
+          <wp:inline distT="0" distB="0" distL="0" distR="0" wp14:anchorId="03DF0C18" wp14:editId="0F67ED55">
+            <wp:extent cx="6584232" cy="2027208"/>
+            <wp:effectExtent l="0" t="0" r="7620" b="0"/>
+            <wp:docPr id="24" name="Picture 24" descr="Graphical user interface, text, application&#10;&#10;Description automatically generated"/>
+            <wp:cNvGraphicFramePr>
+              <a:graphicFrameLocks xmlns:a="http://schemas.openxmlformats.org/drawingml/2006/main" noChangeAspect="1"/>
+            </wp:cNvGraphicFramePr>
+            <a:graphic xmlns:a="http://schemas.openxmlformats.org/drawingml/2006/main">
+              <a:graphicData uri="http://schemas.openxmlformats.org/drawingml/2006/picture">
+                <pic:pic xmlns:pic="http://schemas.openxmlformats.org/drawingml/2006/picture">
+                  <pic:nvPicPr>
+                    <pic:cNvPr id="24" name="Picture 24" descr="Graphical user interface, text, application&#10;&#10;Description automatically generated"/>
+                    <pic:cNvPicPr/>
+                  </pic:nvPicPr>
+                  <pic:blipFill>
+                    <a:blip r:embed="rId21"/>
+                    <a:stretch>
+                      <a:fillRect/>
+                    </a:stretch>
+                  </pic:blipFill>
+                  <pic:spPr>
+                    <a:xfrm>
+                      <a:off x="0" y="0"/>
+                      <a:ext cx="6608861" cy="2034791"/>
+                    </a:xfrm>
+                    <a:prstGeom prst="rect">
+                      <a:avLst/>
+                    </a:prstGeom>
+                  </pic:spPr>
+                </pic:pic>
+              </a:graphicData>
+            </a:graphic>
+          </wp:inline>
+        </w:drawing>
+      </w:r>
+      <w:r>
+        <w:rPr>
+          <w:noProof/>
+        </w:rPr>
+        <w:drawing>
+          <wp:inline distT="0" distB="0" distL="0" distR="0" wp14:anchorId="2D52B8DB" wp14:editId="6AEBE1F2">
+            <wp:extent cx="8160589" cy="3479055"/>
+            <wp:effectExtent l="0" t="0" r="0" b="7620"/>
+            <wp:docPr id="11" name="Picture 11" descr="Chart, bar chart&#10;&#10;Description automatically generated"/>
+            <wp:cNvGraphicFramePr>
+              <a:graphicFrameLocks xmlns:a="http://schemas.openxmlformats.org/drawingml/2006/main" noChangeAspect="1"/>
+            </wp:cNvGraphicFramePr>
+            <a:graphic xmlns:a="http://schemas.openxmlformats.org/drawingml/2006/main">
+              <a:graphicData uri="http://schemas.openxmlformats.org/drawingml/2006/picture">
+                <pic:pic xmlns:pic="http://schemas.openxmlformats.org/drawingml/2006/picture">
+                  <pic:nvPicPr>
+                    <pic:cNvPr id="11" name="Picture 11" descr="Chart, bar chart&#10;&#10;Description automatically generated"/>
+                    <pic:cNvPicPr>
+                      <a:picLocks noChangeAspect="1" noChangeArrowheads="1"/>
+                    </pic:cNvPicPr>
+                  </pic:nvPicPr>
+                  <pic:blipFill>
+                    <a:blip r:embed="rId23" cstate="print">
+                      <a:extLst>
+                        <a:ext uri="{28A0092B-C50C-407E-A947-70E740481C1C}">
+                          <a14:useLocalDpi xmlns:a14="http://schemas.microsoft.com/office/drawing/2010/main" val="0"/>
+                        </a:ext>
+                      </a:extLst>
+                    </a:blip>
+                    <a:srcRect/>
+                    <a:stretch>
+                      <a:fillRect/>
+                    </a:stretch>
+                  </pic:blipFill>
+                  <pic:spPr bwMode="auto">
+                    <a:xfrm>
+                      <a:off x="0" y="0"/>
+                      <a:ext cx="8182306" cy="3488313"/>
+                    </a:xfrm>
+                    <a:prstGeom prst="rect">
+                      <a:avLst/>
+                    </a:prstGeom>
+                    <a:noFill/>
+                    <a:ln>
+                      <a:noFill/>
+                    </a:ln>
+                  </pic:spPr>
+                </pic:pic>
+              </a:graphicData>
+            </a:graphic>
+          </wp:inline>
+        </w:drawing>
+      </w:r>
+    </w:p>
+    <w:p>
+      <w:r>
+        <w:rPr>
+          <w:noProof/>
+        </w:rPr>
+        <w:lastRenderedPageBreak/>
+        <w:drawing>
+          <wp:inline distT="0" distB="0" distL="0" distR="0" wp14:anchorId="7BCA3757" wp14:editId="67F92A9E">
+            <wp:extent cx="8816123" cy="2769079"/>
+            <wp:effectExtent l="0" t="0" r="4445" b="0"/>
+            <wp:docPr id="12" name="Picture 12" descr="Chart, bar chart&#10;&#10;Description automatically generated"/>
+            <wp:cNvGraphicFramePr>
+              <a:graphicFrameLocks xmlns:a="http://schemas.openxmlformats.org/drawingml/2006/main" noChangeAspect="1"/>
+            </wp:cNvGraphicFramePr>
+            <a:graphic xmlns:a="http://schemas.openxmlformats.org/drawingml/2006/main">
+              <a:graphicData uri="http://schemas.openxmlformats.org/drawingml/2006/picture">
+                <pic:pic xmlns:pic="http://schemas.openxmlformats.org/drawingml/2006/picture">
+                  <pic:nvPicPr>
+                    <pic:cNvPr id="12" name="Picture 12" descr="Chart, bar chart&#10;&#10;Description automatically generated"/>
+                    <pic:cNvPicPr>
+                      <a:picLocks noChangeAspect="1" noChangeArrowheads="1"/>
+                    </pic:cNvPicPr>
+                  </pic:nvPicPr>
+                  <pic:blipFill>
+                    <a:blip r:embed="rId24" cstate="print">
+                      <a:extLst>
+                        <a:ext uri="{28A0092B-C50C-407E-A947-70E740481C1C}">
+                          <a14:useLocalDpi xmlns:a14="http://schemas.microsoft.com/office/drawing/2010/main" val="0"/>
+                        </a:ext>
+                      </a:extLst>
+                    </a:blip>
+                    <a:srcRect/>
+                    <a:stretch>
+                      <a:fillRect/>
+                    </a:stretch>
+                  </pic:blipFill>
+                  <pic:spPr bwMode="auto">
+                    <a:xfrm>
+                      <a:off x="0" y="0"/>
+                      <a:ext cx="8874746" cy="2787492"/>
+                    </a:xfrm>
+                    <a:prstGeom prst="rect">
+                      <a:avLst/>
+                    </a:prstGeom>
+                    <a:noFill/>
+                    <a:ln>
+                      <a:noFill/>
+                    </a:ln>
+                  </pic:spPr>
+                </pic:pic>
+              </a:graphicData>
+            </a:graphic>
+          </wp:inline>
+        </w:drawing>
+      </w:r>
+    </w:p>
+    <w:p/>
+    <w:p>
+      <w:r>
+        <w:br w:type="page"/>
+      </w:r>
+    </w:p>
+    <w:p>
+      <w:pPr>
+        <w:sectPr>
+          <w:pgSz w:w="16838" w:h="11906" w:orient="landscape" w:code="9"/>
+          <w:pgMar w:top="1440" w:right="1440" w:bottom="1440" w:left="1440" w:header="709" w:footer="709" w:gutter="0"/>
+          <w:cols w:space="708"/>
+          <w:docGrid w:linePitch="360"/>
+        </w:sectPr>
+      </w:pPr>
+    </w:p>
+    <w:p>
+      <w:r>
+        <w:rPr>
+          <w:noProof/>
+        </w:rPr>
+        <w:lastRenderedPageBreak/>
+        <mc:AlternateContent>
+          <mc:Choice Requires="wps">
+            <w:drawing>
+              <wp:inline distT="0" distB="0" distL="0" distR="0" wp14:anchorId="7E7F95B9" wp14:editId="7764F3AF">
+                <wp:extent cx="5731510" cy="219931"/>
+                <wp:effectExtent l="0" t="0" r="21590" b="27940"/>
+                <wp:docPr id="19" name="Text Box 2"/>
+                <wp:cNvGraphicFramePr>
+                  <a:graphicFrameLocks xmlns:a="http://schemas.openxmlformats.org/drawingml/2006/main"/>
+                </wp:cNvGraphicFramePr>
+                <a:graphic xmlns:a="http://schemas.openxmlformats.org/drawingml/2006/main">
+                  <a:graphicData uri="http://schemas.microsoft.com/office/word/2010/wordprocessingShape">
+                    <wps:wsp>
+                      <wps:cNvSpPr txBox="1">
+                        <a:spLocks noChangeArrowheads="1"/>
+                      </wps:cNvSpPr>
+                      <wps:spPr bwMode="auto">
+                        <a:xfrm>
+                          <a:off x="0" y="0"/>
+                          <a:ext cx="5731510" cy="219931"/>
+                        </a:xfrm>
+                        <a:prstGeom prst="rect">
+                          <a:avLst/>
+                        </a:prstGeom>
+                        <a:solidFill>
+                          <a:srgbClr val="FFFFFF"/>
+                        </a:solidFill>
+                        <a:ln w="9525">
+                          <a:solidFill>
+                            <a:schemeClr val="bg1"/>
+                          </a:solidFill>
+                          <a:miter lim="800000"/>
+                          <a:headEnd/>
+                          <a:tailEnd/>
+                        </a:ln>
+                      </wps:spPr>
+                      <wps:txbx>
+                        <w:txbxContent>
+                          <w:p>
+                            <w:r>
+                              <w:rPr>
+                                <w:rFonts w:ascii="Roboto" w:hAnsi="Roboto"/>
+                                <w:color w:val="000000"/>
+                                <w:sz w:val="20"/>
+                                <w:szCs w:val="20"/>
+                                <w:shd w:val="clear" w:color="auto" w:fill="FFFFFF"/>
+                              </w:rPr>
+                              <w:t xml:space="preserve">6. How important would the following features be to you in a Digital Checklist for Pieces in a Lego </w:t>
+                            </w:r>
+                            <w:proofErr w:type="gramStart"/>
+                            <w:r>
+                              <w:rPr>
+                                <w:rFonts w:ascii="Roboto" w:hAnsi="Roboto"/>
+                                <w:color w:val="000000"/>
+                                <w:sz w:val="20"/>
+                                <w:szCs w:val="20"/>
+                                <w:shd w:val="clear" w:color="auto" w:fill="FFFFFF"/>
+                              </w:rPr>
+                              <w:t>Set ?</w:t>
+                            </w:r>
+                            <w:proofErr w:type="gramEnd"/>
+                          </w:p>
+                        </w:txbxContent>
+                      </wps:txbx>
+                      <wps:bodyPr rot="0" vert="horz" wrap="square" lIns="91440" tIns="45720" rIns="91440" bIns="45720" anchor="t" anchorCtr="0">
+                        <a:noAutofit/>
+                      </wps:bodyPr>
+                    </wps:wsp>
+                  </a:graphicData>
+                </a:graphic>
+              </wp:inline>
+            </w:drawing>
+          </mc:Choice>
+          <mc:Fallback>
+            <w:pict>
+              <v:shape w14:anchorId="7E7F95B9" id="Text Box 2" o:spid="_x0000_s1034" type="#_x0000_t202" style="width:451.3pt;height:17.3pt;visibility:visible;mso-wrap-style:square;mso-left-percent:-10001;mso-top-percent:-10001;mso-position-horizontal:absolute;mso-position-horizontal-relative:char;mso-position-vertical:absolute;mso-position-vertical-relative:line;mso-left-percent:-10001;mso-top-percent:-10001;v-text-anchor:top" o:gfxdata="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" strokecolor="white [3212]">
+                <v:textbox>
+                  <w:txbxContent>
+                    <w:p>
+                      <w:r>
+                        <w:rPr>
+                          <w:rFonts w:ascii="Roboto" w:hAnsi="Roboto"/>
+                          <w:color w:val="000000"/>
+                          <w:sz w:val="20"/>
+                          <w:szCs w:val="20"/>
+                          <w:shd w:val="clear" w:color="auto" w:fill="FFFFFF"/>
+                        </w:rPr>
+                        <w:t xml:space="preserve">6. How important would the following features be to you in a Digital Checklist for Pieces in a Lego </w:t>
+                      </w:r>
+                      <w:proofErr w:type="gramStart"/>
+                      <w:r>
+                        <w:rPr>
+                          <w:rFonts w:ascii="Roboto" w:hAnsi="Roboto"/>
+                          <w:color w:val="000000"/>
+                          <w:sz w:val="20"/>
+                          <w:szCs w:val="20"/>
+                          <w:shd w:val="clear" w:color="auto" w:fill="FFFFFF"/>
+                        </w:rPr>
+                        <w:t>Set ?</w:t>
+                      </w:r>
+                      <w:proofErr w:type="gramEnd"/>
+                    </w:p>
+                  </w:txbxContent>
+                </v:textbox>
+                <w10:anchorlock/>
+              </v:shape>
+            </w:pict>
+          </mc:Fallback>
+        </mc:AlternateContent>
+      </w:r>
+      <w:r>
+        <w:rPr>
+          <w:noProof/>
+        </w:rPr>
+        <w:drawing>
+          <wp:inline distT="0" distB="0" distL="0" distR="0" wp14:anchorId="421B0A7D" wp14:editId="7EBF0987">
+            <wp:extent cx="5731510" cy="3542665"/>
+            <wp:effectExtent l="0" t="0" r="2540" b="635"/>
+            <wp:docPr id="21" name="Picture 21"/>
+            <wp:cNvGraphicFramePr>
+              <a:graphicFrameLocks xmlns:a="http://schemas.openxmlformats.org/drawingml/2006/main" noChangeAspect="1"/>
+            </wp:cNvGraphicFramePr>
+            <a:graphic xmlns:a="http://schemas.openxmlformats.org/drawingml/2006/main">
+              <a:graphicData uri="http://schemas.openxmlformats.org/drawingml/2006/picture">
+                <pic:pic xmlns:pic="http://schemas.openxmlformats.org/drawingml/2006/picture">
+                  <pic:nvPicPr>
+                    <pic:cNvPr id="0" name="Picture 24"/>
+                    <pic:cNvPicPr>
+                      <a:picLocks noChangeAspect="1" noChangeArrowheads="1"/>
+                    </pic:cNvPicPr>
+                  </pic:nvPicPr>
+                  <pic:blipFill>
+                    <a:blip r:embed="rId25">
+                      <a:extLst>
+                        <a:ext uri="{28A0092B-C50C-407E-A947-70E740481C1C}">
+                          <a14:useLocalDpi xmlns:a14="http://schemas.microsoft.com/office/drawing/2010/main" val="0"/>
+                        </a:ext>
+                      </a:extLst>
+                    </a:blip>
+                    <a:srcRect/>
+                    <a:stretch>
+                      <a:fillRect/>
+                    </a:stretch>
+                  </pic:blipFill>
+                  <pic:spPr bwMode="auto">
+                    <a:xfrm>
+                      <a:off x="0" y="0"/>
+                      <a:ext cx="5731510" cy="3542665"/>
+                    </a:xfrm>
+                    <a:prstGeom prst="rect">
+                      <a:avLst/>
+                    </a:prstGeom>
+                    <a:noFill/>
+                    <a:ln>
+                      <a:noFill/>
+                    </a:ln>
+                  </pic:spPr>
+                </pic:pic>
+              </a:graphicData>
+            </a:graphic>
+          </wp:inline>
+        </w:drawing>
+      </w:r>
+    </w:p>
+    <w:p>
+      <w:r>
+        <w:rPr>
+          <w:noProof/>
+        </w:rPr>
+        <w:lastRenderedPageBreak/>
+        <w:drawing>
+          <wp:inline distT="0" distB="0" distL="0" distR="0" wp14:anchorId="3C4275CD" wp14:editId="4E73EA8F">
+            <wp:extent cx="5731510" cy="3542665"/>
+            <wp:effectExtent l="0" t="0" r="2540" b="635"/>
+            <wp:docPr id="25" name="Picture 25" descr="Chart, pie chart&#10;&#10;Description automatically generated"/>
+            <wp:cNvGraphicFramePr>
+              <a:graphicFrameLocks xmlns:a="http://schemas.openxmlformats.org/drawingml/2006/main" noChangeAspect="1"/>
+            </wp:cNvGraphicFramePr>
+            <a:graphic xmlns:a="http://schemas.openxmlformats.org/drawingml/2006/main">
+              <a:graphicData uri="http://schemas.openxmlformats.org/drawingml/2006/picture">
+                <pic:pic xmlns:pic="http://schemas.openxmlformats.org/drawingml/2006/picture">
+                  <pic:nvPicPr>
+                    <pic:cNvPr id="25" name="Picture 25" descr="Chart, pie chart&#10;&#10;Description automatically generated"/>
+                    <pic:cNvPicPr>
+                      <a:picLocks noChangeAspect="1" noChangeArrowheads="1"/>
+                    </pic:cNvPicPr>
+                  </pic:nvPicPr>
+                  <pic:blipFill>
+                    <a:blip r:embed="rId26">
+                      <a:extLst>
+                        <a:ext uri="{28A0092B-C50C-407E-A947-70E740481C1C}">
+                          <a14:useLocalDpi xmlns:a14="http://schemas.microsoft.com/office/drawing/2010/main" val="0"/>
+                        </a:ext>
+                      </a:extLst>
+                    </a:blip>
+                    <a:srcRect/>
+                    <a:stretch>
+                      <a:fillRect/>
+                    </a:stretch>
+                  </pic:blipFill>
+                  <pic:spPr bwMode="auto">
+                    <a:xfrm>
+                      <a:off x="0" y="0"/>
+                      <a:ext cx="5731510" cy="3542665"/>
+                    </a:xfrm>
+                    <a:prstGeom prst="rect">
+                      <a:avLst/>
+                    </a:prstGeom>
+                    <a:noFill/>
+                    <a:ln>
+                      <a:noFill/>
+                    </a:ln>
+                  </pic:spPr>
+                </pic:pic>
+              </a:graphicData>
+            </a:graphic>
+          </wp:inline>
+        </w:drawing>
+      </w:r>
+      <w:r>
+        <w:rPr>
+          <w:noProof/>
+        </w:rPr>
+        <w:drawing>
+          <wp:inline distT="0" distB="0" distL="0" distR="0" wp14:anchorId="7E9D302E" wp14:editId="45235BAD">
+            <wp:extent cx="5731510" cy="3542665"/>
+            <wp:effectExtent l="0" t="0" r="2540" b="635"/>
+            <wp:docPr id="26" name="Picture 26" descr="Chart, pie chart&#10;&#10;Description automatically generated"/>
+            <wp:cNvGraphicFramePr>
+              <a:graphicFrameLocks xmlns:a="http://schemas.openxmlformats.org/drawingml/2006/main" noChangeAspect="1"/>
+            </wp:cNvGraphicFramePr>
+            <a:graphic xmlns:a="http://schemas.openxmlformats.org/drawingml/2006/main">
+              <a:graphicData uri="http://schemas.openxmlformats.org/drawingml/2006/picture">
+                <pic:pic xmlns:pic="http://schemas.openxmlformats.org/drawingml/2006/picture">
+                  <pic:nvPicPr>
+                    <pic:cNvPr id="26" name="Picture 26" descr="Chart, pie chart&#10;&#10;Description automatically generated"/>
+                    <pic:cNvPicPr>
+                      <a:picLocks noChangeAspect="1" noChangeArrowheads="1"/>
+                    </pic:cNvPicPr>
+                  </pic:nvPicPr>
+                  <pic:blipFill>
+                    <a:blip r:embed="rId27">
+                      <a:extLst>
+                        <a:ext uri="{28A0092B-C50C-407E-A947-70E740481C1C}">
+                          <a14:useLocalDpi xmlns:a14="http://schemas.microsoft.com/office/drawing/2010/main" val="0"/>
+                        </a:ext>
+                      </a:extLst>
+                    </a:blip>
+                    <a:srcRect/>
+                    <a:stretch>
+                      <a:fillRect/>
+                    </a:stretch>
+                  </pic:blipFill>
+                  <pic:spPr bwMode="auto">
+                    <a:xfrm>
+                      <a:off x="0" y="0"/>
+                      <a:ext cx="5731510" cy="3542665"/>
+                    </a:xfrm>
+                    <a:prstGeom prst="rect">
+                      <a:avLst/>
+                    </a:prstGeom>
+                    <a:noFill/>
+                    <a:ln>
+                      <a:noFill/>
+                    </a:ln>
+                  </pic:spPr>
+                </pic:pic>
+              </a:graphicData>
+            </a:graphic>
+          </wp:inline>
+        </w:drawing>
+      </w:r>
+    </w:p>
+    <w:p>
+      <w:r>
+        <w:rPr>
+          <w:noProof/>
+        </w:rPr>
+        <w:lastRenderedPageBreak/>
+        <w:drawing>
+          <wp:inline distT="0" distB="0" distL="0" distR="0" wp14:anchorId="59B1118D" wp14:editId="6D985FE1">
+            <wp:extent cx="5731510" cy="3542665"/>
+            <wp:effectExtent l="0" t="0" r="2540" b="635"/>
+            <wp:docPr id="27" name="Picture 27" descr="Chart, pie chart&#10;&#10;Description automatically generated"/>
+            <wp:cNvGraphicFramePr>
+              <a:graphicFrameLocks xmlns:a="http://schemas.openxmlformats.org/drawingml/2006/main" noChangeAspect="1"/>
+            </wp:cNvGraphicFramePr>
+            <a:graphic xmlns:a="http://schemas.openxmlformats.org/drawingml/2006/main">
+              <a:graphicData uri="http://schemas.openxmlformats.org/drawingml/2006/picture">
+                <pic:pic xmlns:pic="http://schemas.openxmlformats.org/drawingml/2006/picture">
+                  <pic:nvPicPr>
+                    <pic:cNvPr id="27" name="Picture 27" descr="Chart, pie chart&#10;&#10;Description automatically generated"/>
+                    <pic:cNvPicPr>
+                      <a:picLocks noChangeAspect="1" noChangeArrowheads="1"/>
+                    </pic:cNvPicPr>
+                  </pic:nvPicPr>
+                  <pic:blipFill>
+                    <a:blip r:embed="rId28">
+                      <a:extLst>
+                        <a:ext uri="{28A0092B-C50C-407E-A947-70E740481C1C}">
+                          <a14:useLocalDpi xmlns:a14="http://schemas.microsoft.com/office/drawing/2010/main" val="0"/>
+                        </a:ext>
+                      </a:extLst>
+                    </a:blip>
+                    <a:srcRect/>
+                    <a:stretch>
+                      <a:fillRect/>
+                    </a:stretch>
+                  </pic:blipFill>
+                  <pic:spPr bwMode="auto">
+                    <a:xfrm>
+                      <a:off x="0" y="0"/>
+                      <a:ext cx="5731510" cy="3542665"/>
+                    </a:xfrm>
+                    <a:prstGeom prst="rect">
+                      <a:avLst/>
+                    </a:prstGeom>
+                    <a:noFill/>
+                    <a:ln>
+                      <a:noFill/>
+                    </a:ln>
+                  </pic:spPr>
+                </pic:pic>
+              </a:graphicData>
+            </a:graphic>
+          </wp:inline>
+        </w:drawing>
+      </w:r>
+      <w:r>
+        <w:rPr>
+          <w:noProof/>
+        </w:rPr>
+        <w:drawing>
+          <wp:inline distT="0" distB="0" distL="0" distR="0" wp14:anchorId="1996766C" wp14:editId="751F19AA">
+            <wp:extent cx="5731510" cy="3542665"/>
+            <wp:effectExtent l="0" t="0" r="2540" b="635"/>
+            <wp:docPr id="28" name="Picture 28" descr="Chart, pie chart&#10;&#10;Description automatically generated"/>
+            <wp:cNvGraphicFramePr>
+              <a:graphicFrameLocks xmlns:a="http://schemas.openxmlformats.org/drawingml/2006/main" noChangeAspect="1"/>
+            </wp:cNvGraphicFramePr>
+            <a:graphic xmlns:a="http://schemas.openxmlformats.org/drawingml/2006/main">
+              <a:graphicData uri="http://schemas.openxmlformats.org/drawingml/2006/picture">
+                <pic:pic xmlns:pic="http://schemas.openxmlformats.org/drawingml/2006/picture">
+                  <pic:nvPicPr>
+                    <pic:cNvPr id="28" name="Picture 28" descr="Chart, pie chart&#10;&#10;Description automatically generated"/>
+                    <pic:cNvPicPr>
+                      <a:picLocks noChangeAspect="1" noChangeArrowheads="1"/>
+                    </pic:cNvPicPr>
+                  </pic:nvPicPr>
+                  <pic:blipFill>
+                    <a:blip r:embed="rId29">
+                      <a:extLst>
+                        <a:ext uri="{28A0092B-C50C-407E-A947-70E740481C1C}">
+                          <a14:useLocalDpi xmlns:a14="http://schemas.microsoft.com/office/drawing/2010/main" val="0"/>
+                        </a:ext>
+                      </a:extLst>
+                    </a:blip>
+                    <a:srcRect/>
+                    <a:stretch>
+                      <a:fillRect/>
+                    </a:stretch>
+                  </pic:blipFill>
+                  <pic:spPr bwMode="auto">
+                    <a:xfrm>
+                      <a:off x="0" y="0"/>
+                      <a:ext cx="5731510" cy="3542665"/>
+                    </a:xfrm>
+                    <a:prstGeom prst="rect">
+                      <a:avLst/>
+                    </a:prstGeom>
+                    <a:noFill/>
+                    <a:ln>
+                      <a:noFill/>
+                    </a:ln>
+                  </pic:spPr>
+                </pic:pic>
+              </a:graphicData>
+            </a:graphic>
+          </wp:inline>
+        </w:drawing>
+      </w:r>
+    </w:p>
+    <w:p>
+      <w:r>
+        <w:lastRenderedPageBreak/>
+        <w:drawing>
+          <wp:inline distT="0" distB="0" distL="0" distR="0" wp14:anchorId="2718E2F5" wp14:editId="2E7ED30F">
+            <wp:extent cx="5731510" cy="2167255"/>
+            <wp:effectExtent l="0" t="0" r="2540" b="4445"/>
+            <wp:docPr id="13" name="Picture 13" descr="Graphical user interface, text, application, email&#10;&#10;Description automatically generated"/>
+            <wp:cNvGraphicFramePr>
+              <a:graphicFrameLocks xmlns:a="http://schemas.openxmlformats.org/drawingml/2006/main" noChangeAspect="1"/>
+            </wp:cNvGraphicFramePr>
+            <a:graphic xmlns:a="http://schemas.openxmlformats.org/drawingml/2006/main">
+              <a:graphicData uri="http://schemas.openxmlformats.org/drawingml/2006/picture">
+                <pic:pic xmlns:pic="http://schemas.openxmlformats.org/drawingml/2006/picture">
+                  <pic:nvPicPr>
+                    <pic:cNvPr id="13" name="Picture 13" descr="Graphical user interface, text, application, email&#10;&#10;Description automatically generated"/>
+                    <pic:cNvPicPr/>
+                  </pic:nvPicPr>
+                  <pic:blipFill>
+                    <a:blip r:embed="rId30"/>
+                    <a:stretch>
+                      <a:fillRect/>
+                    </a:stretch>
+                  </pic:blipFill>
+                  <pic:spPr>
+                    <a:xfrm>
+                      <a:off x="0" y="0"/>
+                      <a:ext cx="5731510" cy="2167255"/>
+                    </a:xfrm>
+                    <a:prstGeom prst="rect">
+                      <a:avLst/>
+                    </a:prstGeom>
+                  </pic:spPr>
+                </pic:pic>
+              </a:graphicData>
+            </a:graphic>
+          </wp:inline>
+        </w:drawing>
+      </w:r>
+    </w:p>
     <w:sectPr>
-      <w:footerReference w:type="default" r:id="rId17"/>
-      <w:pgSz w:w="11906" w:h="16838"/>
-      <w:pgMar w:top="1440" w:right="1440" w:bottom="1440" w:left="1440" w:header="708" w:footer="708" w:gutter="0"/>
-      <w:pgNumType w:start="0"/>
+      <w:pgSz w:w="11906" w:h="16838" w:code="9"/>
+      <w:pgMar w:top="1440" w:right="1440" w:bottom="1440" w:left="1440" w:header="709" w:footer="709" w:gutter="0"/>
       <w:cols w:space="708"/>
-      <w:titlePg/>
       <w:docGrid w:linePitch="360"/>
     </w:sectPr>
   </w:body>
@@ -3123,6 +4325,92 @@
     </w:lvl>
   </w:abstractNum>
   <w:abstractNum w:abstractNumId="1" w15:restartNumberingAfterBreak="0">
+    <w:nsid w:val="29CA769C"/>
+    <w:multiLevelType w:val="hybridMultilevel"/>
+    <w:tmpl w:val="19FC5344"/>
+    <w:lvl w:ilvl="0" w:tplc="08090011">
+      <w:start w:val="1"/>
+      <w:numFmt w:val="decimal"/>
+      <w:lvlText w:val="%1)"/>
+      <w:lvlJc w:val="left"/>
+      <w:pPr>
+        <w:ind w:left="360" w:hanging="360"/>
+      </w:pPr>
+    </w:lvl>
+    <w:lvl w:ilvl="1" w:tplc="08090019" w:tentative="1">
+      <w:start w:val="1"/>
+      <w:numFmt w:val="lowerLetter"/>
+      <w:lvlText w:val="%2."/>
+      <w:lvlJc w:val="left"/>
+      <w:pPr>
+        <w:ind w:left="1080" w:hanging="360"/>
+      </w:pPr>
+    </w:lvl>
+    <w:lvl w:ilvl="2" w:tplc="0809001B" w:tentative="1">
+      <w:start w:val="1"/>
+      <w:numFmt w:val="lowerRoman"/>
+      <w:lvlText w:val="%3."/>
+      <w:lvlJc w:val="right"/>
+      <w:pPr>
+        <w:ind w:left="1800" w:hanging="180"/>
+      </w:pPr>
+    </w:lvl>
+    <w:lvl w:ilvl="3" w:tplc="0809000F" w:tentative="1">
+      <w:start w:val="1"/>
+      <w:numFmt w:val="decimal"/>
+      <w:lvlText w:val="%4."/>
+      <w:lvlJc w:val="left"/>
+      <w:pPr>
+        <w:ind w:left="2520" w:hanging="360"/>
+      </w:pPr>
+    </w:lvl>
+    <w:lvl w:ilvl="4" w:tplc="08090019" w:tentative="1">
+      <w:start w:val="1"/>
+      <w:numFmt w:val="lowerLetter"/>
+      <w:lvlText w:val="%5."/>
+      <w:lvlJc w:val="left"/>
+      <w:pPr>
+        <w:ind w:left="3240" w:hanging="360"/>
+      </w:pPr>
+    </w:lvl>
+    <w:lvl w:ilvl="5" w:tplc="0809001B" w:tentative="1">
+      <w:start w:val="1"/>
+      <w:numFmt w:val="lowerRoman"/>
+      <w:lvlText w:val="%6."/>
+      <w:lvlJc w:val="right"/>
+      <w:pPr>
+        <w:ind w:left="3960" w:hanging="180"/>
+      </w:pPr>
+    </w:lvl>
+    <w:lvl w:ilvl="6" w:tplc="0809000F" w:tentative="1">
+      <w:start w:val="1"/>
+      <w:numFmt w:val="decimal"/>
+      <w:lvlText w:val="%7."/>
+      <w:lvlJc w:val="left"/>
+      <w:pPr>
+        <w:ind w:left="4680" w:hanging="360"/>
+      </w:pPr>
+    </w:lvl>
+    <w:lvl w:ilvl="7" w:tplc="08090019" w:tentative="1">
+      <w:start w:val="1"/>
+      <w:numFmt w:val="lowerLetter"/>
+      <w:lvlText w:val="%8."/>
+      <w:lvlJc w:val="left"/>
+      <w:pPr>
+        <w:ind w:left="5400" w:hanging="360"/>
+      </w:pPr>
+    </w:lvl>
+    <w:lvl w:ilvl="8" w:tplc="0809001B" w:tentative="1">
+      <w:start w:val="1"/>
+      <w:numFmt w:val="lowerRoman"/>
+      <w:lvlText w:val="%9."/>
+      <w:lvlJc w:val="right"/>
+      <w:pPr>
+        <w:ind w:left="6120" w:hanging="180"/>
+      </w:pPr>
+    </w:lvl>
+  </w:abstractNum>
+  <w:abstractNum w:abstractNumId="2" w15:restartNumberingAfterBreak="0">
     <w:nsid w:val="35E83E88"/>
     <w:multiLevelType w:val="hybridMultilevel"/>
     <w:tmpl w:val="F1AACB4E"/>
@@ -3235,7 +4523,7 @@
       </w:rPr>
     </w:lvl>
   </w:abstractNum>
-  <w:abstractNum w:abstractNumId="2" w15:restartNumberingAfterBreak="0">
+  <w:abstractNum w:abstractNumId="3" w15:restartNumberingAfterBreak="0">
     <w:nsid w:val="3BB54301"/>
     <w:multiLevelType w:val="hybridMultilevel"/>
     <w:tmpl w:val="6D2A6626"/>
@@ -3324,7 +4612,7 @@
       </w:pPr>
     </w:lvl>
   </w:abstractNum>
-  <w:abstractNum w:abstractNumId="3" w15:restartNumberingAfterBreak="0">
+  <w:abstractNum w:abstractNumId="4" w15:restartNumberingAfterBreak="0">
     <w:nsid w:val="403D28F7"/>
     <w:multiLevelType w:val="multilevel"/>
     <w:tmpl w:val="AF000098"/>
@@ -3437,7 +4725,7 @@
       </w:rPr>
     </w:lvl>
   </w:abstractNum>
-  <w:abstractNum w:abstractNumId="4" w15:restartNumberingAfterBreak="0">
+  <w:abstractNum w:abstractNumId="5" w15:restartNumberingAfterBreak="0">
     <w:nsid w:val="5128207A"/>
     <w:multiLevelType w:val="hybridMultilevel"/>
     <w:tmpl w:val="318406B6"/>
@@ -3550,7 +4838,7 @@
       </w:rPr>
     </w:lvl>
   </w:abstractNum>
-  <w:abstractNum w:abstractNumId="5" w15:restartNumberingAfterBreak="0">
+  <w:abstractNum w:abstractNumId="6" w15:restartNumberingAfterBreak="0">
     <w:nsid w:val="5C161322"/>
     <w:multiLevelType w:val="hybridMultilevel"/>
     <w:tmpl w:val="62B2BA28"/>
@@ -3636,7 +4924,7 @@
       </w:pPr>
     </w:lvl>
   </w:abstractNum>
-  <w:abstractNum w:abstractNumId="6" w15:restartNumberingAfterBreak="0">
+  <w:abstractNum w:abstractNumId="7" w15:restartNumberingAfterBreak="0">
     <w:nsid w:val="5D6237AC"/>
     <w:multiLevelType w:val="multilevel"/>
     <w:tmpl w:val="5D70E8C2"/>
@@ -3752,7 +5040,7 @@
       </w:rPr>
     </w:lvl>
   </w:abstractNum>
-  <w:abstractNum w:abstractNumId="7" w15:restartNumberingAfterBreak="0">
+  <w:abstractNum w:abstractNumId="8" w15:restartNumberingAfterBreak="0">
     <w:nsid w:val="71EA68E9"/>
     <w:multiLevelType w:val="hybridMultilevel"/>
     <w:tmpl w:val="E2DE163C"/>
@@ -3865,7 +5153,7 @@
       </w:rPr>
     </w:lvl>
   </w:abstractNum>
-  <w:abstractNum w:abstractNumId="8" w15:restartNumberingAfterBreak="0">
+  <w:abstractNum w:abstractNumId="9" w15:restartNumberingAfterBreak="0">
     <w:nsid w:val="77CE7E48"/>
     <w:multiLevelType w:val="hybridMultilevel"/>
     <w:tmpl w:val="DBA289C8"/>
@@ -3979,31 +5267,34 @@
     </w:lvl>
   </w:abstractNum>
   <w:num w:numId="1">
-    <w:abstractNumId w:val="8"/>
+    <w:abstractNumId w:val="9"/>
   </w:num>
   <w:num w:numId="2">
-    <w:abstractNumId w:val="1"/>
+    <w:abstractNumId w:val="2"/>
   </w:num>
   <w:num w:numId="3">
     <w:abstractNumId w:val="0"/>
   </w:num>
   <w:num w:numId="4">
+    <w:abstractNumId w:val="6"/>
+  </w:num>
+  <w:num w:numId="5">
+    <w:abstractNumId w:val="3"/>
+  </w:num>
+  <w:num w:numId="6">
+    <w:abstractNumId w:val="4"/>
+  </w:num>
+  <w:num w:numId="7">
+    <w:abstractNumId w:val="7"/>
+  </w:num>
+  <w:num w:numId="8">
+    <w:abstractNumId w:val="8"/>
+  </w:num>
+  <w:num w:numId="9">
     <w:abstractNumId w:val="5"/>
   </w:num>
-  <w:num w:numId="5">
-    <w:abstractNumId w:val="2"/>
-  </w:num>
-  <w:num w:numId="6">
-    <w:abstractNumId w:val="3"/>
-  </w:num>
-  <w:num w:numId="7">
-    <w:abstractNumId w:val="6"/>
-  </w:num>
-  <w:num w:numId="8">
-    <w:abstractNumId w:val="7"/>
-  </w:num>
-  <w:num w:numId="9">
-    <w:abstractNumId w:val="4"/>
+  <w:num w:numId="10">
+    <w:abstractNumId w:val="1"/>
   </w:num>
 </w:numbering>
 </file>
@@ -4462,7 +5753,7 @@
     <w:uiPriority w:val="9"/>
     <w:unhideWhenUsed/>
     <w:qFormat/>
-    <w:rsid w:val="00C77081"/>
+    <w:rsid w:val="00156592"/>
     <w:pPr>
       <w:keepNext/>
       <w:keepLines/>
@@ -4471,6 +5762,7 @@
         <w:numId w:val="7"/>
       </w:numPr>
       <w:spacing w:before="40" w:after="0"/>
+      <w:ind w:left="1080"/>
       <w:outlineLvl w:val="2"/>
     </w:pPr>
     <w:rPr>
@@ -4597,7 +5889,7 @@
     <w:basedOn w:val="DefaultParagraphFont"/>
     <w:link w:val="Heading3"/>
     <w:uiPriority w:val="9"/>
-    <w:rsid w:val="00C77081"/>
+    <w:rsid w:val="00156592"/>
     <w:rPr>
       <w:rFonts w:asciiTheme="majorHAnsi" w:eastAsiaTheme="majorEastAsia" w:hAnsiTheme="majorHAnsi" w:cstheme="majorBidi"/>
       <w:color w:val="1F3763" w:themeColor="accent1" w:themeShade="7F"/>
@@ -5075,6 +6367,25 @@
 </file>
 
 <file path=customXml/item2.xml><?xml version="1.0" encoding="utf-8"?>
+<b:Sources xmlns:b="http://schemas.openxmlformats.org/officeDocument/2006/bibliography" xmlns="http://schemas.openxmlformats.org/officeDocument/2006/bibliography" SelectedStyle="\IEEE2006OfficeOnline.xsl" StyleName="IEEE" Version="2006"/>
+</file>
+
+<file path=customXml/item3.xml><?xml version="1.0" encoding="utf-8"?>
+<?mso-contentType ?>
+<FormTemplates xmlns="http://schemas.microsoft.com/sharepoint/v3/contenttype/forms">
+  <Display>DocumentLibraryForm</Display>
+  <Edit>DocumentLibraryForm</Edit>
+  <New>DocumentLibraryForm</New>
+</FormTemplates>
+</file>
+
+<file path=customXml/item4.xml><?xml version="1.0" encoding="utf-8"?>
+<p:properties xmlns:p="http://schemas.microsoft.com/office/2006/metadata/properties" xmlns:xsi="http://www.w3.org/2001/XMLSchema-instance" xmlns:pc="http://schemas.microsoft.com/office/infopath/2007/PartnerControls">
+  <documentManagement/>
+</p:properties>
+</file>
+
+<file path=customXml/item5.xml><?xml version="1.0" encoding="utf-8"?>
 <ct:contentTypeSchema xmlns:ct="http://schemas.microsoft.com/office/2006/metadata/contentType" xmlns:ma="http://schemas.microsoft.com/office/2006/metadata/properties/metaAttributes" ct:_="" ma:_="" ma:contentTypeName="Document" ma:contentTypeID="0x010100105CB037EBBB3D4987916EA68DB964CC" ma:contentTypeVersion="4" ma:contentTypeDescription="Create a new document." ma:contentTypeScope="" ma:versionID="382b6d810c7366f2a84f2e9e07a3b132">
   <xsd:schema xmlns:xsd="http://www.w3.org/2001/XMLSchema" xmlns:xs="http://www.w3.org/2001/XMLSchema" xmlns:p="http://schemas.microsoft.com/office/2006/metadata/properties" xmlns:ns3="828efcc6-450b-46d0-8c78-63ea0dda7be0" targetNamespace="http://schemas.microsoft.com/office/2006/metadata/properties" ma:root="true" ma:fieldsID="6d1c1f511353343892467adc476e151b" ns3:_="">
     <xsd:import namespace="828efcc6-450b-46d0-8c78-63ea0dda7be0"/>
@@ -5220,25 +6531,6 @@
 </ct:contentTypeSchema>
 </file>
 
-<file path=customXml/item3.xml><?xml version="1.0" encoding="utf-8"?>
-<p:properties xmlns:p="http://schemas.microsoft.com/office/2006/metadata/properties" xmlns:xsi="http://www.w3.org/2001/XMLSchema-instance" xmlns:pc="http://schemas.microsoft.com/office/infopath/2007/PartnerControls">
-  <documentManagement/>
-</p:properties>
-</file>
-
-<file path=customXml/item4.xml><?xml version="1.0" encoding="utf-8"?>
-<?mso-contentType ?>
-<FormTemplates xmlns="http://schemas.microsoft.com/sharepoint/v3/contenttype/forms">
-  <Display>DocumentLibraryForm</Display>
-  <Edit>DocumentLibraryForm</Edit>
-  <New>DocumentLibraryForm</New>
-</FormTemplates>
-</file>
-
-<file path=customXml/item5.xml><?xml version="1.0" encoding="utf-8"?>
-<b:Sources xmlns:b="http://schemas.openxmlformats.org/officeDocument/2006/bibliography" xmlns="http://schemas.openxmlformats.org/officeDocument/2006/bibliography" SelectedStyle="\IEEE2006OfficeOnline.xsl" StyleName="IEEE" Version="2006"/>
-</file>
-
 <file path=customXml/itemProps1.xml><?xml version="1.0" encoding="utf-8"?>
 <ds:datastoreItem xmlns:ds="http://schemas.openxmlformats.org/officeDocument/2006/customXml" ds:itemID="{55AF091B-3C7A-41E3-B477-F2FDAA23CFDA}">
   <ds:schemaRefs>
@@ -5248,6 +6540,31 @@
 </file>
 
 <file path=customXml/itemProps2.xml><?xml version="1.0" encoding="utf-8"?>
+<ds:datastoreItem xmlns:ds="http://schemas.openxmlformats.org/officeDocument/2006/customXml" ds:itemID="{E2B45989-199D-47B9-8927-DD7C18691A1D}">
+  <ds:schemaRefs>
+    <ds:schemaRef ds:uri="http://schemas.openxmlformats.org/officeDocument/2006/bibliography"/>
+  </ds:schemaRefs>
+</ds:datastoreItem>
+</file>
+
+<file path=customXml/itemProps3.xml><?xml version="1.0" encoding="utf-8"?>
+<ds:datastoreItem xmlns:ds="http://schemas.openxmlformats.org/officeDocument/2006/customXml" ds:itemID="{E94BE343-E2AF-4D06-B5CE-5DC4889DF03E}">
+  <ds:schemaRefs>
+    <ds:schemaRef ds:uri="http://schemas.microsoft.com/sharepoint/v3/contenttype/forms"/>
+  </ds:schemaRefs>
+</ds:datastoreItem>
+</file>
+
+<file path=customXml/itemProps4.xml><?xml version="1.0" encoding="utf-8"?>
+<ds:datastoreItem xmlns:ds="http://schemas.openxmlformats.org/officeDocument/2006/customXml" ds:itemID="{D628647C-46FD-451A-BBBC-F9F241775472}">
+  <ds:schemaRefs>
+    <ds:schemaRef ds:uri="http://schemas.microsoft.com/office/2006/metadata/properties"/>
+    <ds:schemaRef ds:uri="http://schemas.microsoft.com/office/infopath/2007/PartnerControls"/>
+  </ds:schemaRefs>
+</ds:datastoreItem>
+</file>
+
+<file path=customXml/itemProps5.xml><?xml version="1.0" encoding="utf-8"?>
 <ds:datastoreItem xmlns:ds="http://schemas.openxmlformats.org/officeDocument/2006/customXml" ds:itemID="{714766DD-E033-4E67-A07D-0A0DEE0E9A87}">
   <ds:schemaRefs>
     <ds:schemaRef ds:uri="http://schemas.microsoft.com/office/2006/metadata/contentType"/>
@@ -5263,29 +6580,4 @@
     <ds:schemaRef ds:uri="http://schemas.microsoft.com/internal/obd"/>
   </ds:schemaRefs>
 </ds:datastoreItem>
-</file>
-
-<file path=customXml/itemProps3.xml><?xml version="1.0" encoding="utf-8"?>
-<ds:datastoreItem xmlns:ds="http://schemas.openxmlformats.org/officeDocument/2006/customXml" ds:itemID="{D628647C-46FD-451A-BBBC-F9F241775472}">
-  <ds:schemaRefs>
-    <ds:schemaRef ds:uri="http://schemas.microsoft.com/office/2006/metadata/properties"/>
-    <ds:schemaRef ds:uri="http://schemas.microsoft.com/office/infopath/2007/PartnerControls"/>
-  </ds:schemaRefs>
-</ds:datastoreItem>
-</file>
-
-<file path=customXml/itemProps4.xml><?xml version="1.0" encoding="utf-8"?>
-<ds:datastoreItem xmlns:ds="http://schemas.openxmlformats.org/officeDocument/2006/customXml" ds:itemID="{E94BE343-E2AF-4D06-B5CE-5DC4889DF03E}">
-  <ds:schemaRefs>
-    <ds:schemaRef ds:uri="http://schemas.microsoft.com/sharepoint/v3/contenttype/forms"/>
-  </ds:schemaRefs>
-</ds:datastoreItem>
-</file>
-
-<file path=customXml/itemProps5.xml><?xml version="1.0" encoding="utf-8"?>
-<ds:datastoreItem xmlns:ds="http://schemas.openxmlformats.org/officeDocument/2006/customXml" ds:itemID="{E2B45989-199D-47B9-8927-DD7C18691A1D}">
-  <ds:schemaRefs>
-    <ds:schemaRef ds:uri="http://schemas.openxmlformats.org/officeDocument/2006/bibliography"/>
-  </ds:schemaRefs>
-</ds:datastoreItem>
 </file>
</xml_diff>

<commit_message>
Fixed duplicate results charts in appendix B
</commit_message>
<xml_diff>
--- a/Interim Report.docx
+++ b/Interim Report.docx
@@ -902,11 +902,9 @@
       <w:r>
         <w:t xml:space="preserve">Lego </w:t>
       </w:r>
-      <w:proofErr w:type="gramStart"/>
       <w:r>
         <w:t>set</w:t>
       </w:r>
-      <w:proofErr w:type="gramEnd"/>
       <w:r>
         <w:t xml:space="preserve"> </w:t>
       </w:r>
@@ -966,10 +964,7 @@
     </w:p>
     <w:p>
       <w:r>
-        <w:t>The target users for my project will be 18+</w:t>
-      </w:r>
-      <w:r>
-        <w:t xml:space="preserve"> </w:t>
+        <w:t xml:space="preserve">The target users for my project will be 18+ </w:t>
       </w:r>
       <w:r>
         <w:t>Lego builders/enthusiasts/collectors</w:t>
@@ -1312,8 +1307,13 @@
         <w:t>,</w:t>
       </w:r>
       <w:r>
-        <w:t xml:space="preserve"> filter using “theme_id</w:t>
-      </w:r>
+        <w:t xml:space="preserve"> filter using “</w:t>
+      </w:r>
+      <w:proofErr w:type="spellStart"/>
+      <w:r>
+        <w:t>theme_id</w:t>
+      </w:r>
+      <w:proofErr w:type="spellEnd"/>
       <w:r>
         <w:t xml:space="preserve"> (a number associated to a Lego theme e.g. Star Wars</w:t>
       </w:r>
@@ -1324,7 +1324,39 @@
         <w:t xml:space="preserve"> that can be retrieved also using API)</w:t>
       </w:r>
       <w:r>
-        <w:t>, min_year, max_year, min_parts, max_parts”</w:t>
+        <w:t xml:space="preserve">, </w:t>
+      </w:r>
+      <w:proofErr w:type="spellStart"/>
+      <w:r>
+        <w:t>min_year</w:t>
+      </w:r>
+      <w:proofErr w:type="spellEnd"/>
+      <w:r>
+        <w:t xml:space="preserve">, </w:t>
+      </w:r>
+      <w:proofErr w:type="spellStart"/>
+      <w:r>
+        <w:t>max_year</w:t>
+      </w:r>
+      <w:proofErr w:type="spellEnd"/>
+      <w:r>
+        <w:t xml:space="preserve">, </w:t>
+      </w:r>
+      <w:proofErr w:type="spellStart"/>
+      <w:r>
+        <w:t>min_parts</w:t>
+      </w:r>
+      <w:proofErr w:type="spellEnd"/>
+      <w:r>
+        <w:t xml:space="preserve">, </w:t>
+      </w:r>
+      <w:proofErr w:type="spellStart"/>
+      <w:r>
+        <w:t>max_parts</w:t>
+      </w:r>
+      <w:proofErr w:type="spellEnd"/>
+      <w:r>
+        <w:t>”</w:t>
       </w:r>
       <w:r>
         <w:t xml:space="preserve"> and order by a </w:t>
@@ -1336,7 +1368,15 @@
         <w:t>(</w:t>
       </w:r>
       <w:r>
-        <w:t>“set_num”,</w:t>
+        <w:t>“</w:t>
+      </w:r>
+      <w:proofErr w:type="spellStart"/>
+      <w:r>
+        <w:t>set_num</w:t>
+      </w:r>
+      <w:proofErr w:type="spellEnd"/>
+      <w:r>
+        <w:t>”,</w:t>
       </w:r>
       <w:r>
         <w:t xml:space="preserve"> “</w:t>
@@ -1345,13 +1385,26 @@
         <w:t>name”</w:t>
       </w:r>
       <w:r>
-        <w:t>, “year”, “theme_id</w:t>
-      </w:r>
+        <w:t>, “year”, “</w:t>
+      </w:r>
+      <w:proofErr w:type="spellStart"/>
+      <w:r>
+        <w:t>theme_id</w:t>
+      </w:r>
+      <w:proofErr w:type="spellEnd"/>
       <w:r>
         <w:t>”</w:t>
       </w:r>
       <w:r>
-        <w:t>, “num_parts”</w:t>
+        <w:t>, “</w:t>
+      </w:r>
+      <w:proofErr w:type="spellStart"/>
+      <w:r>
+        <w:t>num_parts</w:t>
+      </w:r>
+      <w:proofErr w:type="spellEnd"/>
+      <w:r>
+        <w:t>”</w:t>
       </w:r>
       <w:r>
         <w:t>)</w:t>
@@ -1366,21 +1419,48 @@
         <w:t>Data is returned from the API in the form of JSON files</w:t>
       </w:r>
       <w:r>
-        <w:t xml:space="preserve">, and a </w:t>
-      </w:r>
-      <w:proofErr w:type="gramStart"/>
-      <w:r>
-        <w:t xml:space="preserve">set </w:t>
+        <w:t xml:space="preserve">, and a set </w:t>
       </w:r>
       <w:r>
         <w:t>returns</w:t>
       </w:r>
-      <w:proofErr w:type="gramEnd"/>
       <w:r>
         <w:t xml:space="preserve"> </w:t>
       </w:r>
       <w:r>
-        <w:t>“set_num”, “name”, “year”, “theme_id”, “num_parts” and “set_img_url”</w:t>
+        <w:t>“</w:t>
+      </w:r>
+      <w:proofErr w:type="spellStart"/>
+      <w:r>
+        <w:t>set_num</w:t>
+      </w:r>
+      <w:proofErr w:type="spellEnd"/>
+      <w:r>
+        <w:t>”, “name”, “year”, “</w:t>
+      </w:r>
+      <w:proofErr w:type="spellStart"/>
+      <w:r>
+        <w:t>theme_id</w:t>
+      </w:r>
+      <w:proofErr w:type="spellEnd"/>
+      <w:r>
+        <w:t>”, “</w:t>
+      </w:r>
+      <w:proofErr w:type="spellStart"/>
+      <w:r>
+        <w:t>num_parts</w:t>
+      </w:r>
+      <w:proofErr w:type="spellEnd"/>
+      <w:r>
+        <w:t>” and “</w:t>
+      </w:r>
+      <w:proofErr w:type="spellStart"/>
+      <w:r>
+        <w:t>set_img_url</w:t>
+      </w:r>
+      <w:proofErr w:type="spellEnd"/>
+      <w:r>
+        <w:t>”</w:t>
       </w:r>
       <w:r>
         <w:t xml:space="preserve">, but to </w:t>
@@ -1615,13 +1695,8 @@
         <w:t>believe they have all the pieces</w:t>
       </w:r>
       <w:r>
-        <w:t xml:space="preserve"> for a </w:t>
-      </w:r>
-      <w:proofErr w:type="gramStart"/>
-      <w:r>
-        <w:t>set</w:t>
-      </w:r>
-      <w:proofErr w:type="gramEnd"/>
+        <w:t xml:space="preserve"> for a set</w:t>
+      </w:r>
       <w:r>
         <w:t xml:space="preserve"> but they</w:t>
       </w:r>
@@ -1683,29 +1758,13 @@
         <w:t xml:space="preserve">, </w:t>
       </w:r>
       <w:r>
-        <w:t>which also provide the API I am going to use, users can find a Lego set by typing in the set number or searching by a text search (</w:t>
-      </w:r>
-      <w:proofErr w:type="gramStart"/>
-      <w:r>
-        <w:t>i.e.</w:t>
-      </w:r>
-      <w:proofErr w:type="gramEnd"/>
-      <w:r>
-        <w:t xml:space="preserve"> Set Name) and filter by a range of year released, range of the number of parts and also filter by themes.</w:t>
+        <w:t>which also provide the API I am going to use, users can find a Lego set by typing in the set number or searching by a text search (i.e. Set Name) and filter by a range of year released, range of the number of parts and also filter by themes.</w:t>
       </w:r>
       <w:r>
         <w:t xml:space="preserve"> </w:t>
       </w:r>
       <w:r>
-        <w:t>On the page of a set (</w:t>
-      </w:r>
-      <w:proofErr w:type="gramStart"/>
-      <w:r>
-        <w:t>e.g.</w:t>
-      </w:r>
-      <w:proofErr w:type="gramEnd"/>
-      <w:r>
-        <w:t xml:space="preserve"> this Lego Set </w:t>
+        <w:t xml:space="preserve">On the page of a set (e.g. this Lego Set </w:t>
       </w:r>
       <w:r>
         <w:fldChar w:fldCharType="begin"/>
@@ -1723,15 +1782,7 @@
         <w:fldChar w:fldCharType="end"/>
       </w:r>
       <w:r>
-        <w:t xml:space="preserve">) users can see a list of all parts, the instructions, pictures of the Lego set, year released, number of parts etc. Here if the user has an </w:t>
-      </w:r>
-      <w:proofErr w:type="gramStart"/>
-      <w:r>
-        <w:t>account</w:t>
-      </w:r>
-      <w:proofErr w:type="gramEnd"/>
-      <w:r>
-        <w:t xml:space="preserve"> they can add the set parts to a List.</w:t>
+        <w:t>) users can see a list of all parts, the instructions, pictures of the Lego set, year released, number of parts etc. Here if the user has an account they can add the set parts to a List.</w:t>
       </w:r>
       <w:r>
         <w:t xml:space="preserve"> </w:t>
@@ -1743,15 +1794,7 @@
         <w:t>list, the user</w:t>
       </w:r>
       <w:r>
-        <w:t xml:space="preserve"> </w:t>
-      </w:r>
-      <w:proofErr w:type="gramStart"/>
-      <w:r>
-        <w:t>has to</w:t>
-      </w:r>
-      <w:proofErr w:type="gramEnd"/>
-      <w:r>
-        <w:t xml:space="preserve"> delete it from the list meaning you can’t undo the change, also users can change the number of a certain pieces needed but not see original number (like BrickLink). This is primarily due to the fact the tool is meant to help users buy Lego pieces for a set, also the same as Bricklink, but can be used as a makeshift checklist.</w:t>
+        <w:t xml:space="preserve"> has to delete it from the list meaning you can’t undo the change, also users can change the number of a certain pieces needed but not see original number (like BrickLink). This is primarily due to the fact the tool is meant to help users buy Lego pieces for a set, also the same as Bricklink, but can be used as a makeshift checklist.</w:t>
       </w:r>
     </w:p>
     <w:p/>
@@ -1927,15 +1970,7 @@
         <w:t>set number and text search</w:t>
       </w:r>
       <w:r>
-        <w:t xml:space="preserve"> (</w:t>
-      </w:r>
-      <w:proofErr w:type="gramStart"/>
-      <w:r>
-        <w:t>e.g.</w:t>
-      </w:r>
-      <w:proofErr w:type="gramEnd"/>
-      <w:r>
-        <w:t xml:space="preserve"> set name)</w:t>
+        <w:t xml:space="preserve"> (e.g. set name)</w:t>
       </w:r>
       <w:r>
         <w:t>,</w:t>
@@ -2487,13 +2522,7 @@
         </w:numPr>
       </w:pPr>
       <w:r>
-        <w:t>There is a</w:t>
-      </w:r>
-      <w:r>
-        <w:t>lso a</w:t>
-      </w:r>
-      <w:r>
-        <w:t xml:space="preserve"> mobile application</w:t>
+        <w:t>There is also a mobile application</w:t>
       </w:r>
     </w:p>
     <w:p/>
@@ -2508,14 +2537,18 @@
       <w:bookmarkEnd w:id="7"/>
     </w:p>
     <w:p>
+      <w:proofErr w:type="spellStart"/>
       <w:r>
         <w:t>mvc</w:t>
       </w:r>
-    </w:p>
-    <w:p>
+      <w:proofErr w:type="spellEnd"/>
+    </w:p>
+    <w:p>
+      <w:proofErr w:type="spellStart"/>
       <w:r>
         <w:t>Sql</w:t>
       </w:r>
+      <w:proofErr w:type="spellEnd"/>
     </w:p>
     <w:p/>
     <w:p/>
@@ -3345,108 +3378,9 @@
       </w:r>
     </w:p>
     <w:p>
-      <w:r>
-        <w:rPr>
-          <w:noProof/>
-        </w:rPr>
-        <w:lastRenderedPageBreak/>
-        <w:drawing>
-          <wp:inline distT="0" distB="0" distL="0" distR="0" wp14:anchorId="3917524E" wp14:editId="48B954A3">
-            <wp:extent cx="5731510" cy="4714045"/>
-            <wp:effectExtent l="0" t="0" r="2540" b="0"/>
-            <wp:docPr id="16" name="Picture 16" descr="Chart, pie chart&#10;&#10;Description automatically generated"/>
-            <wp:cNvGraphicFramePr>
-              <a:graphicFrameLocks xmlns:a="http://schemas.openxmlformats.org/drawingml/2006/main" noChangeAspect="1"/>
-            </wp:cNvGraphicFramePr>
-            <a:graphic xmlns:a="http://schemas.openxmlformats.org/drawingml/2006/main">
-              <a:graphicData uri="http://schemas.openxmlformats.org/drawingml/2006/picture">
-                <pic:pic xmlns:pic="http://schemas.openxmlformats.org/drawingml/2006/picture">
-                  <pic:nvPicPr>
-                    <pic:cNvPr id="16" name="Picture 16" descr="Chart, pie chart&#10;&#10;Description automatically generated"/>
-                    <pic:cNvPicPr>
-                      <a:picLocks noChangeAspect="1" noChangeArrowheads="1"/>
-                    </pic:cNvPicPr>
-                  </pic:nvPicPr>
-                  <pic:blipFill rotWithShape="1">
-                    <a:blip r:embed="rId20" cstate="print">
-                      <a:extLst>
-                        <a:ext uri="{28A0092B-C50C-407E-A947-70E740481C1C}">
-                          <a14:useLocalDpi xmlns:a14="http://schemas.microsoft.com/office/drawing/2010/main" val="0"/>
-                        </a:ext>
-                      </a:extLst>
-                    </a:blip>
-                    <a:srcRect l="3763" r="3825" b="7154"/>
-                    <a:stretch/>
-                  </pic:blipFill>
-                  <pic:spPr bwMode="auto">
-                    <a:xfrm>
-                      <a:off x="0" y="0"/>
-                      <a:ext cx="5754563" cy="4733006"/>
-                    </a:xfrm>
-                    <a:prstGeom prst="rect">
-                      <a:avLst/>
-                    </a:prstGeom>
-                    <a:noFill/>
-                    <a:ln>
-                      <a:noFill/>
-                    </a:ln>
-                    <a:extLst>
-                      <a:ext uri="{53640926-AAD7-44D8-BBD7-CCE9431645EC}">
-                        <a14:shadowObscured xmlns:a14="http://schemas.microsoft.com/office/drawing/2010/main"/>
-                      </a:ext>
-                    </a:extLst>
-                  </pic:spPr>
-                </pic:pic>
-              </a:graphicData>
-            </a:graphic>
-          </wp:inline>
-        </w:drawing>
-      </w:r>
-    </w:p>
-    <w:p/>
-    <w:p>
-      <w:r>
-        <w:drawing>
-          <wp:inline distT="0" distB="0" distL="0" distR="0" wp14:anchorId="09CAAA58" wp14:editId="49ABDE4E">
-            <wp:extent cx="5731510" cy="1764665"/>
-            <wp:effectExtent l="0" t="0" r="2540" b="6985"/>
-            <wp:docPr id="9" name="Picture 9"/>
-            <wp:cNvGraphicFramePr>
-              <a:graphicFrameLocks xmlns:a="http://schemas.openxmlformats.org/drawingml/2006/main" noChangeAspect="1"/>
-            </wp:cNvGraphicFramePr>
-            <a:graphic xmlns:a="http://schemas.openxmlformats.org/drawingml/2006/main">
-              <a:graphicData uri="http://schemas.openxmlformats.org/drawingml/2006/picture">
-                <pic:pic xmlns:pic="http://schemas.openxmlformats.org/drawingml/2006/picture">
-                  <pic:nvPicPr>
-                    <pic:cNvPr id="9" name="Picture 9"/>
-                    <pic:cNvPicPr/>
-                  </pic:nvPicPr>
-                  <pic:blipFill>
-                    <a:blip r:embed="rId21"/>
-                    <a:stretch>
-                      <a:fillRect/>
-                    </a:stretch>
-                  </pic:blipFill>
-                  <pic:spPr>
-                    <a:xfrm>
-                      <a:off x="0" y="0"/>
-                      <a:ext cx="5731510" cy="1764665"/>
-                    </a:xfrm>
-                    <a:prstGeom prst="rect">
-                      <a:avLst/>
-                    </a:prstGeom>
-                  </pic:spPr>
-                </pic:pic>
-              </a:graphicData>
-            </a:graphic>
-          </wp:inline>
-        </w:drawing>
-      </w:r>
-    </w:p>
-    <w:p>
       <w:pPr>
         <w:sectPr>
-          <w:footerReference w:type="default" r:id="rId22"/>
+          <w:footerReference w:type="default" r:id="rId20"/>
           <w:pgSz w:w="11906" w:h="16838"/>
           <w:pgMar w:top="1440" w:right="1440" w:bottom="1440" w:left="1440" w:header="708" w:footer="708" w:gutter="0"/>
           <w:pgNumType w:start="0"/>
@@ -3480,7 +3414,7 @@
                     </pic:cNvPicPr>
                   </pic:nvPicPr>
                   <pic:blipFill rotWithShape="1">
-                    <a:blip r:embed="rId20" cstate="print">
+                    <a:blip r:embed="rId21" cstate="print">
                       <a:extLst>
                         <a:ext uri="{28A0092B-C50C-407E-A947-70E740481C1C}">
                           <a14:useLocalDpi xmlns:a14="http://schemas.microsoft.com/office/drawing/2010/main" val="0"/>
@@ -3515,6 +3449,9 @@
         </w:drawing>
       </w:r>
       <w:r>
+        <w:rPr>
+          <w:noProof/>
+        </w:rPr>
         <w:lastRenderedPageBreak/>
         <w:drawing>
           <wp:inline distT="0" distB="0" distL="0" distR="0" wp14:anchorId="03DF0C18" wp14:editId="0F67ED55">
@@ -3532,7 +3469,7 @@
                     <pic:cNvPicPr/>
                   </pic:nvPicPr>
                   <pic:blipFill>
-                    <a:blip r:embed="rId21"/>
+                    <a:blip r:embed="rId22"/>
                     <a:stretch>
                       <a:fillRect/>
                     </a:stretch>
@@ -3731,20 +3668,8 @@
                                 <w:szCs w:val="20"/>
                                 <w:shd w:val="clear" w:color="auto" w:fill="FFFFFF"/>
                               </w:rPr>
-                              <w:t xml:space="preserve">6. How important would the following features be to you in a Digital Checklist for Pieces in a Lego </w:t>
+                              <w:t>6. How important would the following features be to you in a Digital Checklist for Pieces in a Lego Set ?</w:t>
                             </w:r>
-                            <w:proofErr w:type="gramStart"/>
-                            <w:r>
-                              <w:rPr>
-                                <w:rFonts w:ascii="Roboto" w:hAnsi="Roboto"/>
-                                <w:color w:val="000000"/>
-                                <w:sz w:val="20"/>
-                                <w:szCs w:val="20"/>
-                                <w:shd w:val="clear" w:color="auto" w:fill="FFFFFF"/>
-                              </w:rPr>
-                              <w:t>Set ?</w:t>
-                            </w:r>
-                            <w:proofErr w:type="gramEnd"/>
                           </w:p>
                         </w:txbxContent>
                       </wps:txbx>
@@ -3799,9 +3724,9 @@
           <w:noProof/>
         </w:rPr>
         <w:drawing>
-          <wp:inline distT="0" distB="0" distL="0" distR="0" wp14:anchorId="421B0A7D" wp14:editId="7EBF0987">
+          <wp:inline distT="0" distB="0" distL="0" distR="0" wp14:anchorId="421B0A7D" wp14:editId="6BA138C1">
             <wp:extent cx="5731510" cy="3542665"/>
-            <wp:effectExtent l="0" t="0" r="2540" b="635"/>
+            <wp:effectExtent l="0" t="0" r="0" b="2540"/>
             <wp:docPr id="21" name="Picture 21"/>
             <wp:cNvGraphicFramePr>
               <a:graphicFrameLocks xmlns:a="http://schemas.openxmlformats.org/drawingml/2006/main" noChangeAspect="1"/>
@@ -3853,9 +3778,8 @@
         <w:rPr>
           <w:noProof/>
         </w:rPr>
-        <w:lastRenderedPageBreak/>
         <w:drawing>
-          <wp:inline distT="0" distB="0" distL="0" distR="0" wp14:anchorId="3C4275CD" wp14:editId="4E73EA8F">
+          <wp:inline distT="0" distB="0" distL="0" distR="0" wp14:anchorId="3C4275CD" wp14:editId="058C1F81">
             <wp:extent cx="5731510" cy="3542665"/>
             <wp:effectExtent l="0" t="0" r="2540" b="635"/>
             <wp:docPr id="25" name="Picture 25" descr="Chart, pie chart&#10;&#10;Description automatically generated"/>
@@ -3903,10 +3827,13 @@
           </wp:inline>
         </w:drawing>
       </w:r>
+    </w:p>
+    <w:p>
       <w:r>
         <w:rPr>
           <w:noProof/>
         </w:rPr>
+        <w:lastRenderedPageBreak/>
         <w:drawing>
           <wp:inline distT="0" distB="0" distL="0" distR="0" wp14:anchorId="7E9D302E" wp14:editId="45235BAD">
             <wp:extent cx="5731510" cy="3542665"/>
@@ -3962,7 +3889,6 @@
         <w:rPr>
           <w:noProof/>
         </w:rPr>
-        <w:lastRenderedPageBreak/>
         <w:drawing>
           <wp:inline distT="0" distB="0" distL="0" distR="0" wp14:anchorId="59B1118D" wp14:editId="6D985FE1">
             <wp:extent cx="5731510" cy="3542665"/>
@@ -4012,10 +3938,13 @@
           </wp:inline>
         </w:drawing>
       </w:r>
+    </w:p>
+    <w:p>
       <w:r>
         <w:rPr>
           <w:noProof/>
         </w:rPr>
+        <w:lastRenderedPageBreak/>
         <w:drawing>
           <wp:inline distT="0" distB="0" distL="0" distR="0" wp14:anchorId="1996766C" wp14:editId="751F19AA">
             <wp:extent cx="5731510" cy="3542665"/>
@@ -4068,7 +3997,9 @@
     </w:p>
     <w:p>
       <w:r>
-        <w:lastRenderedPageBreak/>
+        <w:rPr>
+          <w:noProof/>
+        </w:rPr>
         <w:drawing>
           <wp:inline distT="0" distB="0" distL="0" distR="0" wp14:anchorId="2718E2F5" wp14:editId="2E7ED30F">
             <wp:extent cx="5731510" cy="2167255"/>
@@ -6367,25 +6298,6 @@
 </file>
 
 <file path=customXml/item2.xml><?xml version="1.0" encoding="utf-8"?>
-<b:Sources xmlns:b="http://schemas.openxmlformats.org/officeDocument/2006/bibliography" xmlns="http://schemas.openxmlformats.org/officeDocument/2006/bibliography" SelectedStyle="\IEEE2006OfficeOnline.xsl" StyleName="IEEE" Version="2006"/>
-</file>
-
-<file path=customXml/item3.xml><?xml version="1.0" encoding="utf-8"?>
-<?mso-contentType ?>
-<FormTemplates xmlns="http://schemas.microsoft.com/sharepoint/v3/contenttype/forms">
-  <Display>DocumentLibraryForm</Display>
-  <Edit>DocumentLibraryForm</Edit>
-  <New>DocumentLibraryForm</New>
-</FormTemplates>
-</file>
-
-<file path=customXml/item4.xml><?xml version="1.0" encoding="utf-8"?>
-<p:properties xmlns:p="http://schemas.microsoft.com/office/2006/metadata/properties" xmlns:xsi="http://www.w3.org/2001/XMLSchema-instance" xmlns:pc="http://schemas.microsoft.com/office/infopath/2007/PartnerControls">
-  <documentManagement/>
-</p:properties>
-</file>
-
-<file path=customXml/item5.xml><?xml version="1.0" encoding="utf-8"?>
 <ct:contentTypeSchema xmlns:ct="http://schemas.microsoft.com/office/2006/metadata/contentType" xmlns:ma="http://schemas.microsoft.com/office/2006/metadata/properties/metaAttributes" ct:_="" ma:_="" ma:contentTypeName="Document" ma:contentTypeID="0x010100105CB037EBBB3D4987916EA68DB964CC" ma:contentTypeVersion="4" ma:contentTypeDescription="Create a new document." ma:contentTypeScope="" ma:versionID="382b6d810c7366f2a84f2e9e07a3b132">
   <xsd:schema xmlns:xsd="http://www.w3.org/2001/XMLSchema" xmlns:xs="http://www.w3.org/2001/XMLSchema" xmlns:p="http://schemas.microsoft.com/office/2006/metadata/properties" xmlns:ns3="828efcc6-450b-46d0-8c78-63ea0dda7be0" targetNamespace="http://schemas.microsoft.com/office/2006/metadata/properties" ma:root="true" ma:fieldsID="6d1c1f511353343892467adc476e151b" ns3:_="">
     <xsd:import namespace="828efcc6-450b-46d0-8c78-63ea0dda7be0"/>
@@ -6531,6 +6443,25 @@
 </ct:contentTypeSchema>
 </file>
 
+<file path=customXml/item3.xml><?xml version="1.0" encoding="utf-8"?>
+<p:properties xmlns:p="http://schemas.microsoft.com/office/2006/metadata/properties" xmlns:xsi="http://www.w3.org/2001/XMLSchema-instance" xmlns:pc="http://schemas.microsoft.com/office/infopath/2007/PartnerControls">
+  <documentManagement/>
+</p:properties>
+</file>
+
+<file path=customXml/item4.xml><?xml version="1.0" encoding="utf-8"?>
+<?mso-contentType ?>
+<FormTemplates xmlns="http://schemas.microsoft.com/sharepoint/v3/contenttype/forms">
+  <Display>DocumentLibraryForm</Display>
+  <Edit>DocumentLibraryForm</Edit>
+  <New>DocumentLibraryForm</New>
+</FormTemplates>
+</file>
+
+<file path=customXml/item5.xml><?xml version="1.0" encoding="utf-8"?>
+<b:Sources xmlns:b="http://schemas.openxmlformats.org/officeDocument/2006/bibliography" xmlns="http://schemas.openxmlformats.org/officeDocument/2006/bibliography" SelectedStyle="\IEEE2006OfficeOnline.xsl" StyleName="IEEE" Version="2006"/>
+</file>
+
 <file path=customXml/itemProps1.xml><?xml version="1.0" encoding="utf-8"?>
 <ds:datastoreItem xmlns:ds="http://schemas.openxmlformats.org/officeDocument/2006/customXml" ds:itemID="{55AF091B-3C7A-41E3-B477-F2FDAA23CFDA}">
   <ds:schemaRefs>
@@ -6540,31 +6471,6 @@
 </file>
 
 <file path=customXml/itemProps2.xml><?xml version="1.0" encoding="utf-8"?>
-<ds:datastoreItem xmlns:ds="http://schemas.openxmlformats.org/officeDocument/2006/customXml" ds:itemID="{E2B45989-199D-47B9-8927-DD7C18691A1D}">
-  <ds:schemaRefs>
-    <ds:schemaRef ds:uri="http://schemas.openxmlformats.org/officeDocument/2006/bibliography"/>
-  </ds:schemaRefs>
-</ds:datastoreItem>
-</file>
-
-<file path=customXml/itemProps3.xml><?xml version="1.0" encoding="utf-8"?>
-<ds:datastoreItem xmlns:ds="http://schemas.openxmlformats.org/officeDocument/2006/customXml" ds:itemID="{E94BE343-E2AF-4D06-B5CE-5DC4889DF03E}">
-  <ds:schemaRefs>
-    <ds:schemaRef ds:uri="http://schemas.microsoft.com/sharepoint/v3/contenttype/forms"/>
-  </ds:schemaRefs>
-</ds:datastoreItem>
-</file>
-
-<file path=customXml/itemProps4.xml><?xml version="1.0" encoding="utf-8"?>
-<ds:datastoreItem xmlns:ds="http://schemas.openxmlformats.org/officeDocument/2006/customXml" ds:itemID="{D628647C-46FD-451A-BBBC-F9F241775472}">
-  <ds:schemaRefs>
-    <ds:schemaRef ds:uri="http://schemas.microsoft.com/office/2006/metadata/properties"/>
-    <ds:schemaRef ds:uri="http://schemas.microsoft.com/office/infopath/2007/PartnerControls"/>
-  </ds:schemaRefs>
-</ds:datastoreItem>
-</file>
-
-<file path=customXml/itemProps5.xml><?xml version="1.0" encoding="utf-8"?>
 <ds:datastoreItem xmlns:ds="http://schemas.openxmlformats.org/officeDocument/2006/customXml" ds:itemID="{714766DD-E033-4E67-A07D-0A0DEE0E9A87}">
   <ds:schemaRefs>
     <ds:schemaRef ds:uri="http://schemas.microsoft.com/office/2006/metadata/contentType"/>
@@ -6580,4 +6486,29 @@
     <ds:schemaRef ds:uri="http://schemas.microsoft.com/internal/obd"/>
   </ds:schemaRefs>
 </ds:datastoreItem>
+</file>
+
+<file path=customXml/itemProps3.xml><?xml version="1.0" encoding="utf-8"?>
+<ds:datastoreItem xmlns:ds="http://schemas.openxmlformats.org/officeDocument/2006/customXml" ds:itemID="{D628647C-46FD-451A-BBBC-F9F241775472}">
+  <ds:schemaRefs>
+    <ds:schemaRef ds:uri="http://schemas.microsoft.com/office/2006/metadata/properties"/>
+    <ds:schemaRef ds:uri="http://schemas.microsoft.com/office/infopath/2007/PartnerControls"/>
+  </ds:schemaRefs>
+</ds:datastoreItem>
+</file>
+
+<file path=customXml/itemProps4.xml><?xml version="1.0" encoding="utf-8"?>
+<ds:datastoreItem xmlns:ds="http://schemas.openxmlformats.org/officeDocument/2006/customXml" ds:itemID="{E94BE343-E2AF-4D06-B5CE-5DC4889DF03E}">
+  <ds:schemaRefs>
+    <ds:schemaRef ds:uri="http://schemas.microsoft.com/sharepoint/v3/contenttype/forms"/>
+  </ds:schemaRefs>
+</ds:datastoreItem>
+</file>
+
+<file path=customXml/itemProps5.xml><?xml version="1.0" encoding="utf-8"?>
+<ds:datastoreItem xmlns:ds="http://schemas.openxmlformats.org/officeDocument/2006/customXml" ds:itemID="{E2B45989-199D-47B9-8927-DD7C18691A1D}">
+  <ds:schemaRefs>
+    <ds:schemaRef ds:uri="http://schemas.openxmlformats.org/officeDocument/2006/bibliography"/>
+  </ds:schemaRefs>
+</ds:datastoreItem>
 </file>
</xml_diff>

<commit_message>
Made change to aims and objectives
</commit_message>
<xml_diff>
--- a/Interim Report.docx
+++ b/Interim Report.docx
@@ -1055,7 +1055,13 @@
         <w:t xml:space="preserve">application </w:t>
       </w:r>
       <w:r>
-        <w:t>using the Model-View-Controller framework</w:t>
+        <w:t>using the</w:t>
+      </w:r>
+      <w:r>
+        <w:t xml:space="preserve"> Spring</w:t>
+      </w:r>
+      <w:r>
+        <w:t xml:space="preserve"> Model-View-Controller framework</w:t>
       </w:r>
     </w:p>
     <w:p>
@@ -1915,10 +1921,7 @@
     </w:p>
     <w:p>
       <w:r>
-        <w:t xml:space="preserve">The answers to the ‘Set Pieces’ section of question 4 </w:t>
-      </w:r>
-      <w:r>
-        <w:t xml:space="preserve">(see </w:t>
+        <w:t xml:space="preserve">The answers to the ‘Set Pieces’ section of question 4 (see </w:t>
       </w:r>
       <w:r>
         <w:rPr>
@@ -2027,10 +2030,7 @@
         <w:t xml:space="preserve">that </w:t>
       </w:r>
       <w:r>
-        <w:t>I can draw</w:t>
-      </w:r>
-      <w:r>
-        <w:t xml:space="preserve"> from question 4 </w:t>
+        <w:t xml:space="preserve">I can draw from question 4 </w:t>
       </w:r>
       <w:r>
         <w:t xml:space="preserve">is that </w:t>
@@ -2125,10 +2125,7 @@
         <w:t xml:space="preserve">The results of Question </w:t>
       </w:r>
       <w:r>
-        <w:t xml:space="preserve">5 </w:t>
-      </w:r>
-      <w:r>
-        <w:t xml:space="preserve">(see </w:t>
+        <w:t xml:space="preserve">5 (see </w:t>
       </w:r>
       <w:r>
         <w:rPr>
@@ -2201,21 +2198,18 @@
         <w:t>Finally,</w:t>
       </w:r>
       <w:r>
+        <w:t xml:space="preserve"> having a link to buy a missing Lego pieces and</w:t>
+      </w:r>
+      <w:r>
+        <w:t xml:space="preserve"> b</w:t>
+      </w:r>
+      <w:r>
+        <w:t>eing able to scan</w:t>
+      </w:r>
+      <w:r>
         <w:t xml:space="preserve"> </w:t>
       </w:r>
       <w:r>
-        <w:t>having a link to buy a missing Lego pieces and</w:t>
-      </w:r>
-      <w:r>
-        <w:t xml:space="preserve"> b</w:t>
-      </w:r>
-      <w:r>
-        <w:t>eing able to scan</w:t>
-      </w:r>
-      <w:r>
-        <w:t xml:space="preserve"> </w:t>
-      </w:r>
-      <w:r>
         <w:t xml:space="preserve">Lego pieces in a set to see if they are there and then check them off, have very mixed </w:t>
       </w:r>
       <w:r>
@@ -2227,10 +2221,7 @@
     </w:p>
     <w:p>
       <w:r>
-        <w:t xml:space="preserve">Question 6 results </w:t>
-      </w:r>
-      <w:r>
-        <w:t xml:space="preserve">(see </w:t>
+        <w:t xml:space="preserve">Question 6 results (see </w:t>
       </w:r>
       <w:r>
         <w:rPr>
@@ -2240,10 +2231,7 @@
         <w:t>Appendix B</w:t>
       </w:r>
       <w:r>
-        <w:t>)</w:t>
-      </w:r>
-      <w:r>
-        <w:t xml:space="preserve"> </w:t>
+        <w:t xml:space="preserve">) </w:t>
       </w:r>
       <w:r>
         <w:t>show</w:t>
@@ -2809,10 +2797,7 @@
         </w:numPr>
       </w:pPr>
       <w:r>
-        <w:t>Additional search parameter</w:t>
-      </w:r>
-      <w:r>
-        <w:t xml:space="preserve"> </w:t>
+        <w:t xml:space="preserve">Additional search parameter </w:t>
       </w:r>
       <w:r>
         <w:t>to sort alphabetically by Set Name</w:t>
@@ -6431,6 +6416,7 @@
   <w:style w:type="character" w:default="1" w:styleId="DefaultParagraphFont">
     <w:name w:val="Default Paragraph Font"/>
     <w:uiPriority w:val="1"/>
+    <w:semiHidden/>
     <w:unhideWhenUsed/>
   </w:style>
   <w:style w:type="table" w:default="1" w:styleId="TableNormal">
@@ -6995,6 +6981,25 @@
 </file>
 
 <file path=customXml/item2.xml><?xml version="1.0" encoding="utf-8"?>
+<p:properties xmlns:p="http://schemas.microsoft.com/office/2006/metadata/properties" xmlns:xsi="http://www.w3.org/2001/XMLSchema-instance" xmlns:pc="http://schemas.microsoft.com/office/infopath/2007/PartnerControls">
+  <documentManagement/>
+</p:properties>
+</file>
+
+<file path=customXml/item3.xml><?xml version="1.0" encoding="utf-8"?>
+<?mso-contentType ?>
+<FormTemplates xmlns="http://schemas.microsoft.com/sharepoint/v3/contenttype/forms">
+  <Display>DocumentLibraryForm</Display>
+  <Edit>DocumentLibraryForm</Edit>
+  <New>DocumentLibraryForm</New>
+</FormTemplates>
+</file>
+
+<file path=customXml/item4.xml><?xml version="1.0" encoding="utf-8"?>
+<b:Sources xmlns:b="http://schemas.openxmlformats.org/officeDocument/2006/bibliography" xmlns="http://schemas.openxmlformats.org/officeDocument/2006/bibliography" SelectedStyle="\IEEE2006OfficeOnline.xsl" StyleName="IEEE" Version="2006"/>
+</file>
+
+<file path=customXml/item5.xml><?xml version="1.0" encoding="utf-8"?>
 <ct:contentTypeSchema xmlns:ct="http://schemas.microsoft.com/office/2006/metadata/contentType" xmlns:ma="http://schemas.microsoft.com/office/2006/metadata/properties/metaAttributes" ct:_="" ma:_="" ma:contentTypeName="Document" ma:contentTypeID="0x010100105CB037EBBB3D4987916EA68DB964CC" ma:contentTypeVersion="4" ma:contentTypeDescription="Create a new document." ma:contentTypeScope="" ma:versionID="382b6d810c7366f2a84f2e9e07a3b132">
   <xsd:schema xmlns:xsd="http://www.w3.org/2001/XMLSchema" xmlns:xs="http://www.w3.org/2001/XMLSchema" xmlns:p="http://schemas.microsoft.com/office/2006/metadata/properties" xmlns:ns3="828efcc6-450b-46d0-8c78-63ea0dda7be0" targetNamespace="http://schemas.microsoft.com/office/2006/metadata/properties" ma:root="true" ma:fieldsID="6d1c1f511353343892467adc476e151b" ns3:_="">
     <xsd:import namespace="828efcc6-450b-46d0-8c78-63ea0dda7be0"/>
@@ -7140,25 +7145,6 @@
 </ct:contentTypeSchema>
 </file>
 
-<file path=customXml/item3.xml><?xml version="1.0" encoding="utf-8"?>
-<b:Sources xmlns:b="http://schemas.openxmlformats.org/officeDocument/2006/bibliography" xmlns="http://schemas.openxmlformats.org/officeDocument/2006/bibliography" SelectedStyle="\IEEE2006OfficeOnline.xsl" StyleName="IEEE" Version="2006"/>
-</file>
-
-<file path=customXml/item4.xml><?xml version="1.0" encoding="utf-8"?>
-<?mso-contentType ?>
-<FormTemplates xmlns="http://schemas.microsoft.com/sharepoint/v3/contenttype/forms">
-  <Display>DocumentLibraryForm</Display>
-  <Edit>DocumentLibraryForm</Edit>
-  <New>DocumentLibraryForm</New>
-</FormTemplates>
-</file>
-
-<file path=customXml/item5.xml><?xml version="1.0" encoding="utf-8"?>
-<p:properties xmlns:p="http://schemas.microsoft.com/office/2006/metadata/properties" xmlns:xsi="http://www.w3.org/2001/XMLSchema-instance" xmlns:pc="http://schemas.microsoft.com/office/infopath/2007/PartnerControls">
-  <documentManagement/>
-</p:properties>
-</file>
-
 <file path=customXml/itemProps1.xml><?xml version="1.0" encoding="utf-8"?>
 <ds:datastoreItem xmlns:ds="http://schemas.openxmlformats.org/officeDocument/2006/customXml" ds:itemID="{55AF091B-3C7A-41E3-B477-F2FDAA23CFDA}">
   <ds:schemaRefs>
@@ -7168,6 +7154,31 @@
 </file>
 
 <file path=customXml/itemProps2.xml><?xml version="1.0" encoding="utf-8"?>
+<ds:datastoreItem xmlns:ds="http://schemas.openxmlformats.org/officeDocument/2006/customXml" ds:itemID="{D628647C-46FD-451A-BBBC-F9F241775472}">
+  <ds:schemaRefs>
+    <ds:schemaRef ds:uri="http://schemas.microsoft.com/office/2006/metadata/properties"/>
+    <ds:schemaRef ds:uri="http://schemas.microsoft.com/office/infopath/2007/PartnerControls"/>
+  </ds:schemaRefs>
+</ds:datastoreItem>
+</file>
+
+<file path=customXml/itemProps3.xml><?xml version="1.0" encoding="utf-8"?>
+<ds:datastoreItem xmlns:ds="http://schemas.openxmlformats.org/officeDocument/2006/customXml" ds:itemID="{E94BE343-E2AF-4D06-B5CE-5DC4889DF03E}">
+  <ds:schemaRefs>
+    <ds:schemaRef ds:uri="http://schemas.microsoft.com/sharepoint/v3/contenttype/forms"/>
+  </ds:schemaRefs>
+</ds:datastoreItem>
+</file>
+
+<file path=customXml/itemProps4.xml><?xml version="1.0" encoding="utf-8"?>
+<ds:datastoreItem xmlns:ds="http://schemas.openxmlformats.org/officeDocument/2006/customXml" ds:itemID="{E2B45989-199D-47B9-8927-DD7C18691A1D}">
+  <ds:schemaRefs>
+    <ds:schemaRef ds:uri="http://schemas.openxmlformats.org/officeDocument/2006/bibliography"/>
+  </ds:schemaRefs>
+</ds:datastoreItem>
+</file>
+
+<file path=customXml/itemProps5.xml><?xml version="1.0" encoding="utf-8"?>
 <ds:datastoreItem xmlns:ds="http://schemas.openxmlformats.org/officeDocument/2006/customXml" ds:itemID="{714766DD-E033-4E67-A07D-0A0DEE0E9A87}">
   <ds:schemaRefs>
     <ds:schemaRef ds:uri="http://schemas.microsoft.com/office/2006/metadata/contentType"/>
@@ -7183,29 +7194,4 @@
     <ds:schemaRef ds:uri="http://schemas.microsoft.com/internal/obd"/>
   </ds:schemaRefs>
 </ds:datastoreItem>
-</file>
-
-<file path=customXml/itemProps3.xml><?xml version="1.0" encoding="utf-8"?>
-<ds:datastoreItem xmlns:ds="http://schemas.openxmlformats.org/officeDocument/2006/customXml" ds:itemID="{E2B45989-199D-47B9-8927-DD7C18691A1D}">
-  <ds:schemaRefs>
-    <ds:schemaRef ds:uri="http://schemas.openxmlformats.org/officeDocument/2006/bibliography"/>
-  </ds:schemaRefs>
-</ds:datastoreItem>
-</file>
-
-<file path=customXml/itemProps4.xml><?xml version="1.0" encoding="utf-8"?>
-<ds:datastoreItem xmlns:ds="http://schemas.openxmlformats.org/officeDocument/2006/customXml" ds:itemID="{E94BE343-E2AF-4D06-B5CE-5DC4889DF03E}">
-  <ds:schemaRefs>
-    <ds:schemaRef ds:uri="http://schemas.microsoft.com/sharepoint/v3/contenttype/forms"/>
-  </ds:schemaRefs>
-</ds:datastoreItem>
-</file>
-
-<file path=customXml/itemProps5.xml><?xml version="1.0" encoding="utf-8"?>
-<ds:datastoreItem xmlns:ds="http://schemas.openxmlformats.org/officeDocument/2006/customXml" ds:itemID="{D628647C-46FD-451A-BBBC-F9F241775472}">
-  <ds:schemaRefs>
-    <ds:schemaRef ds:uri="http://schemas.microsoft.com/office/2006/metadata/properties"/>
-    <ds:schemaRef ds:uri="http://schemas.microsoft.com/office/infopath/2007/PartnerControls"/>
-  </ds:schemaRefs>
-</ds:datastoreItem>
 </file>
</xml_diff>

<commit_message>
Added High Level Architecture Diagram
</commit_message>
<xml_diff>
--- a/Interim Report.docx
+++ b/Interim Report.docx
@@ -902,9 +902,11 @@
       <w:r>
         <w:t xml:space="preserve">Lego </w:t>
       </w:r>
+      <w:proofErr w:type="gramStart"/>
       <w:r>
         <w:t>set</w:t>
       </w:r>
+      <w:proofErr w:type="gramEnd"/>
       <w:r>
         <w:t xml:space="preserve"> </w:t>
       </w:r>
@@ -1340,8 +1342,13 @@
         <w:t>,</w:t>
       </w:r>
       <w:r>
-        <w:t xml:space="preserve"> filter using “theme_id</w:t>
-      </w:r>
+        <w:t xml:space="preserve"> filter using “</w:t>
+      </w:r>
+      <w:proofErr w:type="spellStart"/>
+      <w:r>
+        <w:t>theme_id</w:t>
+      </w:r>
+      <w:proofErr w:type="spellEnd"/>
       <w:r>
         <w:t xml:space="preserve"> (a number associated to a Lego theme e.g. Star Wars</w:t>
       </w:r>
@@ -1352,7 +1359,39 @@
         <w:t xml:space="preserve"> that can be retrieved also using API)</w:t>
       </w:r>
       <w:r>
-        <w:t>, min_year, max_year, min_parts, max_parts”</w:t>
+        <w:t xml:space="preserve">, </w:t>
+      </w:r>
+      <w:proofErr w:type="spellStart"/>
+      <w:r>
+        <w:t>min_year</w:t>
+      </w:r>
+      <w:proofErr w:type="spellEnd"/>
+      <w:r>
+        <w:t xml:space="preserve">, </w:t>
+      </w:r>
+      <w:proofErr w:type="spellStart"/>
+      <w:r>
+        <w:t>max_year</w:t>
+      </w:r>
+      <w:proofErr w:type="spellEnd"/>
+      <w:r>
+        <w:t xml:space="preserve">, </w:t>
+      </w:r>
+      <w:proofErr w:type="spellStart"/>
+      <w:r>
+        <w:t>min_parts</w:t>
+      </w:r>
+      <w:proofErr w:type="spellEnd"/>
+      <w:r>
+        <w:t xml:space="preserve">, </w:t>
+      </w:r>
+      <w:proofErr w:type="spellStart"/>
+      <w:r>
+        <w:t>max_parts</w:t>
+      </w:r>
+      <w:proofErr w:type="spellEnd"/>
+      <w:r>
+        <w:t>”</w:t>
       </w:r>
       <w:r>
         <w:t xml:space="preserve"> and order by a </w:t>
@@ -1364,7 +1403,15 @@
         <w:t>(</w:t>
       </w:r>
       <w:r>
-        <w:t>“set_num”,</w:t>
+        <w:t>“</w:t>
+      </w:r>
+      <w:proofErr w:type="spellStart"/>
+      <w:r>
+        <w:t>set_num</w:t>
+      </w:r>
+      <w:proofErr w:type="spellEnd"/>
+      <w:r>
+        <w:t>”,</w:t>
       </w:r>
       <w:r>
         <w:t xml:space="preserve"> “</w:t>
@@ -1373,13 +1420,26 @@
         <w:t>name”</w:t>
       </w:r>
       <w:r>
-        <w:t>, “year”, “theme_id</w:t>
-      </w:r>
+        <w:t>, “year”, “</w:t>
+      </w:r>
+      <w:proofErr w:type="spellStart"/>
+      <w:r>
+        <w:t>theme_id</w:t>
+      </w:r>
+      <w:proofErr w:type="spellEnd"/>
       <w:r>
         <w:t>”</w:t>
       </w:r>
       <w:r>
-        <w:t>, “num_parts”</w:t>
+        <w:t>, “</w:t>
+      </w:r>
+      <w:proofErr w:type="spellStart"/>
+      <w:r>
+        <w:t>num_parts</w:t>
+      </w:r>
+      <w:proofErr w:type="spellEnd"/>
+      <w:r>
+        <w:t>”</w:t>
       </w:r>
       <w:r>
         <w:t>)</w:t>
@@ -1394,16 +1454,53 @@
         <w:t>Data is returned from the API in the form of JSON files</w:t>
       </w:r>
       <w:r>
-        <w:t xml:space="preserve">, and a set </w:t>
+        <w:t xml:space="preserve">, and a </w:t>
+      </w:r>
+      <w:proofErr w:type="gramStart"/>
+      <w:r>
+        <w:t xml:space="preserve">set </w:t>
       </w:r>
       <w:r>
         <w:t>returns</w:t>
       </w:r>
+      <w:proofErr w:type="gramEnd"/>
       <w:r>
         <w:t xml:space="preserve"> </w:t>
       </w:r>
       <w:r>
-        <w:t>“set_num”, “name”, “year”, “theme_id”, “num_parts” and “set_img_url”</w:t>
+        <w:t>“</w:t>
+      </w:r>
+      <w:proofErr w:type="spellStart"/>
+      <w:r>
+        <w:t>set_num</w:t>
+      </w:r>
+      <w:proofErr w:type="spellEnd"/>
+      <w:r>
+        <w:t>”, “name”, “year”, “</w:t>
+      </w:r>
+      <w:proofErr w:type="spellStart"/>
+      <w:r>
+        <w:t>theme_id</w:t>
+      </w:r>
+      <w:proofErr w:type="spellEnd"/>
+      <w:r>
+        <w:t>”, “</w:t>
+      </w:r>
+      <w:proofErr w:type="spellStart"/>
+      <w:r>
+        <w:t>num_parts</w:t>
+      </w:r>
+      <w:proofErr w:type="spellEnd"/>
+      <w:r>
+        <w:t>” and “</w:t>
+      </w:r>
+      <w:proofErr w:type="spellStart"/>
+      <w:r>
+        <w:t>set_img_url</w:t>
+      </w:r>
+      <w:proofErr w:type="spellEnd"/>
+      <w:r>
+        <w:t>”</w:t>
       </w:r>
       <w:r>
         <w:t xml:space="preserve">, but to </w:t>
@@ -1538,7 +1635,15 @@
     </w:p>
     <w:p>
       <w:r>
-        <w:t xml:space="preserve">Question 1 showed me that the majority of users (75% see </w:t>
+        <w:t xml:space="preserve">Question 1 showed me that </w:t>
+      </w:r>
+      <w:proofErr w:type="gramStart"/>
+      <w:r>
+        <w:t>the majority of</w:t>
+      </w:r>
+      <w:proofErr w:type="gramEnd"/>
+      <w:r>
+        <w:t xml:space="preserve"> users (75% see </w:t>
       </w:r>
       <w:r>
         <w:rPr>
@@ -1696,8 +1801,13 @@
         <w:t>believe they have all the pieces</w:t>
       </w:r>
       <w:r>
-        <w:t xml:space="preserve"> for a set</w:t>
-      </w:r>
+        <w:t xml:space="preserve"> for a </w:t>
+      </w:r>
+      <w:proofErr w:type="gramStart"/>
+      <w:r>
+        <w:t>set</w:t>
+      </w:r>
+      <w:proofErr w:type="gramEnd"/>
       <w:r>
         <w:t xml:space="preserve"> but they</w:t>
       </w:r>
@@ -1775,13 +1885,29 @@
         <w:t xml:space="preserve">, </w:t>
       </w:r>
       <w:r>
-        <w:t>which also provide the API I am going to use, users can find a Lego set by typing in the set number or searching by a text search (i.e. Set Name) and filter by a range of year released, range of the number of parts and also filter by themes.</w:t>
+        <w:t>which also provide the API I am going to use, users can find a Lego set by typing in the set number or searching by a text search (</w:t>
+      </w:r>
+      <w:proofErr w:type="gramStart"/>
+      <w:r>
+        <w:t>i.e.</w:t>
+      </w:r>
+      <w:proofErr w:type="gramEnd"/>
+      <w:r>
+        <w:t xml:space="preserve"> Set Name) and filter by a range of year released, range of the number of parts and also filter by themes.</w:t>
       </w:r>
       <w:r>
         <w:t xml:space="preserve"> </w:t>
       </w:r>
       <w:r>
-        <w:t xml:space="preserve">On the page of a set (e.g. this Lego Set </w:t>
+        <w:t>On the page of a set (</w:t>
+      </w:r>
+      <w:proofErr w:type="gramStart"/>
+      <w:r>
+        <w:t>e.g.</w:t>
+      </w:r>
+      <w:proofErr w:type="gramEnd"/>
+      <w:r>
+        <w:t xml:space="preserve"> this Lego Set </w:t>
       </w:r>
       <w:r>
         <w:fldChar w:fldCharType="begin"/>
@@ -1799,7 +1925,15 @@
         <w:fldChar w:fldCharType="end"/>
       </w:r>
       <w:r>
-        <w:t>) users can see a list of all parts, the instructions, pictures of the Lego set, year released, number of parts etc. Here if the user has an account they can add the set parts to a List.</w:t>
+        <w:t xml:space="preserve">) users can see a list of all parts, the instructions, pictures of the Lego set, year released, number of parts etc. Here if the user has an </w:t>
+      </w:r>
+      <w:proofErr w:type="gramStart"/>
+      <w:r>
+        <w:t>account</w:t>
+      </w:r>
+      <w:proofErr w:type="gramEnd"/>
+      <w:r>
+        <w:t xml:space="preserve"> they can add the set parts to a List.</w:t>
       </w:r>
       <w:r>
         <w:t xml:space="preserve"> </w:t>
@@ -1811,7 +1945,15 @@
         <w:t>list, the user</w:t>
       </w:r>
       <w:r>
-        <w:t xml:space="preserve"> has to delete it from the list meaning you can’t undo the change, also users can change the number of a certain pieces needed but not see original number (like BrickLink). This is primarily due to the fact the tool is meant to help users buy Lego pieces for a set, also the same as Bricklink, but can be used as a makeshift checklist.</w:t>
+        <w:t xml:space="preserve"> </w:t>
+      </w:r>
+      <w:proofErr w:type="gramStart"/>
+      <w:r>
+        <w:t>has to</w:t>
+      </w:r>
+      <w:proofErr w:type="gramEnd"/>
+      <w:r>
+        <w:t xml:space="preserve"> delete it from the list meaning you can’t undo the change, also users can change the number of a certain pieces needed but not see original number (like BrickLink). This is primarily due to the fact the tool is meant to help users buy Lego pieces for a set, also the same as Bricklink, but can be used as a makeshift checklist.</w:t>
       </w:r>
     </w:p>
     <w:p>
@@ -1985,11 +2127,19 @@
         <w:t xml:space="preserve"> </w:t>
       </w:r>
       <w:r>
-        <w:t xml:space="preserve">only just make up the majority </w:t>
+        <w:t xml:space="preserve">only just make up </w:t>
+      </w:r>
+      <w:proofErr w:type="gramStart"/>
+      <w:r>
+        <w:t xml:space="preserve">the majority </w:t>
       </w:r>
       <w:r>
         <w:lastRenderedPageBreak/>
-        <w:t>of response</w:t>
+        <w:t>of</w:t>
+      </w:r>
+      <w:proofErr w:type="gramEnd"/>
+      <w:r>
+        <w:t xml:space="preserve"> response</w:t>
       </w:r>
       <w:r>
         <w:t>s</w:t>
@@ -2173,8 +2323,13 @@
       <w:r>
         <w:t xml:space="preserve"> </w:t>
       </w:r>
-      <w:r>
-        <w:t>However b</w:t>
+      <w:proofErr w:type="gramStart"/>
+      <w:r>
+        <w:t>However</w:t>
+      </w:r>
+      <w:proofErr w:type="gramEnd"/>
+      <w:r>
+        <w:t xml:space="preserve"> b</w:t>
       </w:r>
       <w:r>
         <w:t>eing able to</w:t>
@@ -2198,7 +2353,15 @@
         <w:t>Finally,</w:t>
       </w:r>
       <w:r>
-        <w:t xml:space="preserve"> having a link to buy a missing Lego pieces and</w:t>
+        <w:t xml:space="preserve"> having a link to buy a </w:t>
+      </w:r>
+      <w:proofErr w:type="gramStart"/>
+      <w:r>
+        <w:t>missing Lego pieces</w:t>
+      </w:r>
+      <w:proofErr w:type="gramEnd"/>
+      <w:r>
+        <w:t xml:space="preserve"> and</w:t>
       </w:r>
       <w:r>
         <w:t xml:space="preserve"> b</w:t>
@@ -2592,7 +2755,15 @@
         <w:t>set number and text search</w:t>
       </w:r>
       <w:r>
-        <w:t xml:space="preserve"> (e.g. set name)</w:t>
+        <w:t xml:space="preserve"> (</w:t>
+      </w:r>
+      <w:proofErr w:type="gramStart"/>
+      <w:r>
+        <w:t>e.g.</w:t>
+      </w:r>
+      <w:proofErr w:type="gramEnd"/>
+      <w:r>
+        <w:t xml:space="preserve"> set name)</w:t>
       </w:r>
       <w:r>
         <w:t>,</w:t>
@@ -3174,17 +3345,90 @@
       <w:bookmarkEnd w:id="7"/>
     </w:p>
     <w:p>
-      <w:r>
-        <w:t>mvc</w:t>
-      </w:r>
-    </w:p>
-    <w:p>
-      <w:r>
-        <w:t>Sql</w:t>
+      <w:pPr>
+        <w:keepNext/>
+      </w:pPr>
+    </w:p>
+    <w:p>
+      <w:pPr>
+        <w:keepNext/>
+      </w:pPr>
+      <w:r>
+        <w:rPr>
+          <w:noProof/>
+        </w:rPr>
+        <w:drawing>
+          <wp:inline distT="0" distB="0" distL="0" distR="0" wp14:anchorId="04D3976F" wp14:editId="365E11D9">
+            <wp:extent cx="5788415" cy="2114550"/>
+            <wp:effectExtent l="0" t="0" r="3175" b="0"/>
+            <wp:docPr id="9" name="Picture 9" descr="Chart&#10;&#10;Description automatically generated with low confidence"/>
+            <wp:cNvGraphicFramePr>
+              <a:graphicFrameLocks xmlns:a="http://schemas.openxmlformats.org/drawingml/2006/main" noChangeAspect="1"/>
+            </wp:cNvGraphicFramePr>
+            <a:graphic xmlns:a="http://schemas.openxmlformats.org/drawingml/2006/main">
+              <a:graphicData uri="http://schemas.openxmlformats.org/drawingml/2006/picture">
+                <pic:pic xmlns:pic="http://schemas.openxmlformats.org/drawingml/2006/picture">
+                  <pic:nvPicPr>
+                    <pic:cNvPr id="9" name="Picture 9" descr="Chart&#10;&#10;Description automatically generated with low confidence"/>
+                    <pic:cNvPicPr/>
+                  </pic:nvPicPr>
+                  <pic:blipFill rotWithShape="1">
+                    <a:blip r:embed="rId12" cstate="print">
+                      <a:extLst>
+                        <a:ext uri="{28A0092B-C50C-407E-A947-70E740481C1C}">
+                          <a14:useLocalDpi xmlns:a14="http://schemas.microsoft.com/office/drawing/2010/main" val="0"/>
+                        </a:ext>
+                      </a:extLst>
+                    </a:blip>
+                    <a:srcRect l="3406" t="14814" r="33359" b="52500"/>
+                    <a:stretch/>
+                  </pic:blipFill>
+                  <pic:spPr bwMode="auto">
+                    <a:xfrm>
+                      <a:off x="0" y="0"/>
+                      <a:ext cx="5812294" cy="2123273"/>
+                    </a:xfrm>
+                    <a:prstGeom prst="rect">
+                      <a:avLst/>
+                    </a:prstGeom>
+                    <a:ln>
+                      <a:noFill/>
+                    </a:ln>
+                    <a:extLst>
+                      <a:ext uri="{53640926-AAD7-44D8-BBD7-CCE9431645EC}">
+                        <a14:shadowObscured xmlns:a14="http://schemas.microsoft.com/office/drawing/2010/main"/>
+                      </a:ext>
+                    </a:extLst>
+                  </pic:spPr>
+                </pic:pic>
+              </a:graphicData>
+            </a:graphic>
+          </wp:inline>
+        </w:drawing>
+      </w:r>
+    </w:p>
+    <w:p>
+      <w:pPr>
+        <w:pStyle w:val="Caption"/>
+      </w:pPr>
+      <w:r>
+        <w:t xml:space="preserve">Figure </w:t>
+      </w:r>
+      <w:fldSimple w:instr=" SEQ Figure \* ARABIC ">
+        <w:r>
+          <w:rPr>
+            <w:noProof/>
+          </w:rPr>
+          <w:t>1</w:t>
+        </w:r>
+      </w:fldSimple>
+      <w:r>
+        <w:t xml:space="preserve"> - High Level Architecture</w:t>
       </w:r>
     </w:p>
     <w:p/>
     <w:p/>
+    <w:p/>
     <w:p>
       <w:pPr>
         <w:pStyle w:val="Heading2"/>
@@ -3202,6 +3446,7 @@
     </w:p>
     <w:p>
       <w:r>
+        <w:lastRenderedPageBreak/>
         <w:t>Gantt charts</w:t>
       </w:r>
     </w:p>
@@ -3358,7 +3603,7 @@
         </w:rPr>
         <w:t xml:space="preserve">. [Online]. Available: </w:t>
       </w:r>
-      <w:hyperlink r:id="rId12" w:history="1">
+      <w:hyperlink r:id="rId13" w:history="1">
         <w:r>
           <w:rPr>
             <w:rStyle w:val="Hyperlink"/>
@@ -3453,7 +3698,6 @@
           <w:szCs w:val="20"/>
           <w:shd w:val="clear" w:color="auto" w:fill="FFFFFF"/>
         </w:rPr>
-        <w:lastRenderedPageBreak/>
         <w:t>"LEGO Set 75280-1 501st Legion Clone Troopers (2020 Star Wars) | Rebrickable - Build with LEGO", </w:t>
       </w:r>
       <w:r>
@@ -3591,7 +3835,7 @@
                     <pic:cNvPicPr/>
                   </pic:nvPicPr>
                   <pic:blipFill rotWithShape="1">
-                    <a:blip r:embed="rId13" cstate="print">
+                    <a:blip r:embed="rId14" cstate="print">
                       <a:extLst>
                         <a:ext uri="{28A0092B-C50C-407E-A947-70E740481C1C}">
                           <a14:useLocalDpi xmlns:a14="http://schemas.microsoft.com/office/drawing/2010/main" val="0"/>
@@ -3647,53 +3891,6 @@
                     <pic:cNvPicPr/>
                   </pic:nvPicPr>
                   <pic:blipFill>
-                    <a:blip r:embed="rId14" cstate="print">
-                      <a:extLst>
-                        <a:ext uri="{28A0092B-C50C-407E-A947-70E740481C1C}">
-                          <a14:useLocalDpi xmlns:a14="http://schemas.microsoft.com/office/drawing/2010/main" val="0"/>
-                        </a:ext>
-                      </a:extLst>
-                    </a:blip>
-                    <a:stretch>
-                      <a:fillRect/>
-                    </a:stretch>
-                  </pic:blipFill>
-                  <pic:spPr>
-                    <a:xfrm>
-                      <a:off x="0" y="0"/>
-                      <a:ext cx="5731510" cy="8110220"/>
-                    </a:xfrm>
-                    <a:prstGeom prst="rect">
-                      <a:avLst/>
-                    </a:prstGeom>
-                  </pic:spPr>
-                </pic:pic>
-              </a:graphicData>
-            </a:graphic>
-          </wp:inline>
-        </w:drawing>
-      </w:r>
-      <w:r>
-        <w:rPr>
-          <w:noProof/>
-        </w:rPr>
-        <w:lastRenderedPageBreak/>
-        <w:drawing>
-          <wp:inline distT="0" distB="0" distL="0" distR="0" wp14:anchorId="707CA4A2" wp14:editId="13437A89">
-            <wp:extent cx="5731510" cy="8110220"/>
-            <wp:effectExtent l="0" t="0" r="2540" b="5080"/>
-            <wp:docPr id="5" name="Picture 5" descr="Table&#10;&#10;Description automatically generated"/>
-            <wp:cNvGraphicFramePr>
-              <a:graphicFrameLocks xmlns:a="http://schemas.openxmlformats.org/drawingml/2006/main" noChangeAspect="1"/>
-            </wp:cNvGraphicFramePr>
-            <a:graphic xmlns:a="http://schemas.openxmlformats.org/drawingml/2006/main">
-              <a:graphicData uri="http://schemas.openxmlformats.org/drawingml/2006/picture">
-                <pic:pic xmlns:pic="http://schemas.openxmlformats.org/drawingml/2006/picture">
-                  <pic:nvPicPr>
-                    <pic:cNvPr id="5" name="Picture 5" descr="Table&#10;&#10;Description automatically generated"/>
-                    <pic:cNvPicPr/>
-                  </pic:nvPicPr>
-                  <pic:blipFill>
                     <a:blip r:embed="rId15" cstate="print">
                       <a:extLst>
                         <a:ext uri="{28A0092B-C50C-407E-A947-70E740481C1C}">
@@ -3726,6 +3923,53 @@
         </w:rPr>
         <w:lastRenderedPageBreak/>
         <w:drawing>
+          <wp:inline distT="0" distB="0" distL="0" distR="0" wp14:anchorId="707CA4A2" wp14:editId="13437A89">
+            <wp:extent cx="5731510" cy="8110220"/>
+            <wp:effectExtent l="0" t="0" r="2540" b="5080"/>
+            <wp:docPr id="5" name="Picture 5" descr="Table&#10;&#10;Description automatically generated"/>
+            <wp:cNvGraphicFramePr>
+              <a:graphicFrameLocks xmlns:a="http://schemas.openxmlformats.org/drawingml/2006/main" noChangeAspect="1"/>
+            </wp:cNvGraphicFramePr>
+            <a:graphic xmlns:a="http://schemas.openxmlformats.org/drawingml/2006/main">
+              <a:graphicData uri="http://schemas.openxmlformats.org/drawingml/2006/picture">
+                <pic:pic xmlns:pic="http://schemas.openxmlformats.org/drawingml/2006/picture">
+                  <pic:nvPicPr>
+                    <pic:cNvPr id="5" name="Picture 5" descr="Table&#10;&#10;Description automatically generated"/>
+                    <pic:cNvPicPr/>
+                  </pic:nvPicPr>
+                  <pic:blipFill>
+                    <a:blip r:embed="rId16" cstate="print">
+                      <a:extLst>
+                        <a:ext uri="{28A0092B-C50C-407E-A947-70E740481C1C}">
+                          <a14:useLocalDpi xmlns:a14="http://schemas.microsoft.com/office/drawing/2010/main" val="0"/>
+                        </a:ext>
+                      </a:extLst>
+                    </a:blip>
+                    <a:stretch>
+                      <a:fillRect/>
+                    </a:stretch>
+                  </pic:blipFill>
+                  <pic:spPr>
+                    <a:xfrm>
+                      <a:off x="0" y="0"/>
+                      <a:ext cx="5731510" cy="8110220"/>
+                    </a:xfrm>
+                    <a:prstGeom prst="rect">
+                      <a:avLst/>
+                    </a:prstGeom>
+                  </pic:spPr>
+                </pic:pic>
+              </a:graphicData>
+            </a:graphic>
+          </wp:inline>
+        </w:drawing>
+      </w:r>
+      <w:r>
+        <w:rPr>
+          <w:noProof/>
+        </w:rPr>
+        <w:lastRenderedPageBreak/>
+        <w:drawing>
           <wp:inline distT="0" distB="0" distL="0" distR="0" wp14:anchorId="598582C2" wp14:editId="1EC0A6CC">
             <wp:extent cx="5731510" cy="8022566"/>
             <wp:effectExtent l="0" t="0" r="2540" b="0"/>
@@ -3741,7 +3985,7 @@
                     <pic:cNvPicPr/>
                   </pic:nvPicPr>
                   <pic:blipFill rotWithShape="1">
-                    <a:blip r:embed="rId16" cstate="print">
+                    <a:blip r:embed="rId17" cstate="print">
                       <a:extLst>
                         <a:ext uri="{28A0092B-C50C-407E-A947-70E740481C1C}">
                           <a14:useLocalDpi xmlns:a14="http://schemas.microsoft.com/office/drawing/2010/main" val="0"/>
@@ -3878,7 +4122,7 @@
                           </pic:cNvPicPr>
                         </pic:nvPicPr>
                         <pic:blipFill>
-                          <a:blip r:embed="rId17" cstate="print">
+                          <a:blip r:embed="rId18" cstate="print">
                             <a:extLst>
                               <a:ext uri="{28A0092B-C50C-407E-A947-70E740481C1C}">
                                 <a14:useLocalDpi xmlns:a14="http://schemas.microsoft.com/office/drawing/2010/main" val="0"/>
@@ -3947,7 +4191,7 @@
                   <o:lock v:ext="edit" aspectratio="t"/>
                 </v:shapetype>
                 <v:shape id="Picture 17" o:spid="_x0000_s1033" type="#_x0000_t75" alt="Chart, histogram&#10;&#10;Description automatically generated" style="position:absolute;top:2760;width:57315;height:29127;visibility:visible;mso-wrap-style:square" o:gfxdata="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">
-                  <v:imagedata r:id="rId18" o:title="Chart, histogram&#10;&#10;Description automatically generated"/>
+                  <v:imagedata r:id="rId19" o:title="Chart, histogram&#10;&#10;Description automatically generated"/>
                 </v:shape>
                 <w10:anchorlock/>
               </v:group>
@@ -3979,7 +4223,7 @@
                     </pic:cNvPicPr>
                   </pic:nvPicPr>
                   <pic:blipFill>
-                    <a:blip r:embed="rId19" cstate="print">
+                    <a:blip r:embed="rId20" cstate="print">
                       <a:extLst>
                         <a:ext uri="{28A0092B-C50C-407E-A947-70E740481C1C}">
                           <a14:useLocalDpi xmlns:a14="http://schemas.microsoft.com/office/drawing/2010/main" val="0"/>
@@ -4019,7 +4263,7 @@
     <w:p>
       <w:pPr>
         <w:sectPr>
-          <w:footerReference w:type="default" r:id="rId20"/>
+          <w:footerReference w:type="default" r:id="rId21"/>
           <w:pgSz w:w="11906" w:h="16838"/>
           <w:pgMar w:top="1440" w:right="1440" w:bottom="1440" w:left="1440" w:header="708" w:footer="708" w:gutter="0"/>
           <w:pgNumType w:start="0"/>
@@ -4053,7 +4297,7 @@
                     </pic:cNvPicPr>
                   </pic:nvPicPr>
                   <pic:blipFill rotWithShape="1">
-                    <a:blip r:embed="rId21" cstate="print">
+                    <a:blip r:embed="rId22" cstate="print">
                       <a:extLst>
                         <a:ext uri="{28A0092B-C50C-407E-A947-70E740481C1C}">
                           <a14:useLocalDpi xmlns:a14="http://schemas.microsoft.com/office/drawing/2010/main" val="0"/>
@@ -4108,7 +4352,7 @@
                     <pic:cNvPicPr/>
                   </pic:nvPicPr>
                   <pic:blipFill>
-                    <a:blip r:embed="rId22"/>
+                    <a:blip r:embed="rId23"/>
                     <a:stretch>
                       <a:fillRect/>
                     </a:stretch>
@@ -4150,7 +4394,7 @@
                     </pic:cNvPicPr>
                   </pic:nvPicPr>
                   <pic:blipFill>
-                    <a:blip r:embed="rId23" cstate="print">
+                    <a:blip r:embed="rId24" cstate="print">
                       <a:extLst>
                         <a:ext uri="{28A0092B-C50C-407E-A947-70E740481C1C}">
                           <a14:useLocalDpi xmlns:a14="http://schemas.microsoft.com/office/drawing/2010/main" val="0"/>
@@ -4206,7 +4450,7 @@
                     </pic:cNvPicPr>
                   </pic:nvPicPr>
                   <pic:blipFill>
-                    <a:blip r:embed="rId24" cstate="print">
+                    <a:blip r:embed="rId25" cstate="print">
                       <a:extLst>
                         <a:ext uri="{28A0092B-C50C-407E-A947-70E740481C1C}">
                           <a14:useLocalDpi xmlns:a14="http://schemas.microsoft.com/office/drawing/2010/main" val="0"/>
@@ -4306,8 +4550,20 @@
                                 <w:szCs w:val="20"/>
                                 <w:shd w:val="clear" w:color="auto" w:fill="FFFFFF"/>
                               </w:rPr>
-                              <w:t>6. How important would the following features be to you in a Digital Checklist for Pieces in a Lego Set ?</w:t>
+                              <w:t xml:space="preserve">6. How important would the following features be to you in a Digital Checklist for Pieces in a Lego </w:t>
                             </w:r>
+                            <w:proofErr w:type="gramStart"/>
+                            <w:r>
+                              <w:rPr>
+                                <w:rFonts w:ascii="Roboto" w:hAnsi="Roboto"/>
+                                <w:color w:val="000000"/>
+                                <w:sz w:val="20"/>
+                                <w:szCs w:val="20"/>
+                                <w:shd w:val="clear" w:color="auto" w:fill="FFFFFF"/>
+                              </w:rPr>
+                              <w:t>Set ?</w:t>
+                            </w:r>
+                            <w:proofErr w:type="gramEnd"/>
                           </w:p>
                         </w:txbxContent>
                       </wps:txbx>
@@ -4369,59 +4625,6 @@
                     </pic:cNvPicPr>
                   </pic:nvPicPr>
                   <pic:blipFill>
-                    <a:blip r:embed="rId25">
-                      <a:extLst>
-                        <a:ext uri="{28A0092B-C50C-407E-A947-70E740481C1C}">
-                          <a14:useLocalDpi xmlns:a14="http://schemas.microsoft.com/office/drawing/2010/main" val="0"/>
-                        </a:ext>
-                      </a:extLst>
-                    </a:blip>
-                    <a:srcRect/>
-                    <a:stretch>
-                      <a:fillRect/>
-                    </a:stretch>
-                  </pic:blipFill>
-                  <pic:spPr bwMode="auto">
-                    <a:xfrm>
-                      <a:off x="0" y="0"/>
-                      <a:ext cx="5731510" cy="3543935"/>
-                    </a:xfrm>
-                    <a:prstGeom prst="rect">
-                      <a:avLst/>
-                    </a:prstGeom>
-                    <a:noFill/>
-                    <a:ln>
-                      <a:noFill/>
-                    </a:ln>
-                  </pic:spPr>
-                </pic:pic>
-              </a:graphicData>
-            </a:graphic>
-          </wp:inline>
-        </w:drawing>
-      </w:r>
-      <w:r>
-        <w:rPr>
-          <w:noProof/>
-        </w:rPr>
-        <w:drawing>
-          <wp:inline distT="0" distB="0" distL="0" distR="0" wp14:anchorId="5F352836" wp14:editId="61E6308B">
-            <wp:extent cx="5731510" cy="3543935"/>
-            <wp:effectExtent l="0" t="0" r="2540" b="0"/>
-            <wp:docPr id="10" name="Picture 10"/>
-            <wp:cNvGraphicFramePr>
-              <a:graphicFrameLocks xmlns:a="http://schemas.openxmlformats.org/drawingml/2006/main" noChangeAspect="1"/>
-            </wp:cNvGraphicFramePr>
-            <a:graphic xmlns:a="http://schemas.openxmlformats.org/drawingml/2006/main">
-              <a:graphicData uri="http://schemas.openxmlformats.org/drawingml/2006/picture">
-                <pic:pic xmlns:pic="http://schemas.openxmlformats.org/drawingml/2006/picture">
-                  <pic:nvPicPr>
-                    <pic:cNvPr id="0" name="Picture 12"/>
-                    <pic:cNvPicPr>
-                      <a:picLocks noChangeAspect="1" noChangeArrowheads="1"/>
-                    </pic:cNvPicPr>
-                  </pic:nvPicPr>
-                  <pic:blipFill>
                     <a:blip r:embed="rId26">
                       <a:extLst>
                         <a:ext uri="{28A0092B-C50C-407E-A947-70E740481C1C}">
@@ -4453,18 +4656,15 @@
           </wp:inline>
         </w:drawing>
       </w:r>
-    </w:p>
-    <w:p>
       <w:r>
         <w:rPr>
           <w:noProof/>
         </w:rPr>
-        <w:lastRenderedPageBreak/>
         <w:drawing>
-          <wp:inline distT="0" distB="0" distL="0" distR="0" wp14:anchorId="5BB13387" wp14:editId="79042E91">
+          <wp:inline distT="0" distB="0" distL="0" distR="0" wp14:anchorId="5F352836" wp14:editId="61E6308B">
             <wp:extent cx="5731510" cy="3543935"/>
             <wp:effectExtent l="0" t="0" r="2540" b="0"/>
-            <wp:docPr id="14" name="Picture 14" descr="Chart, pie chart&#10;&#10;Description automatically generated"/>
+            <wp:docPr id="10" name="Picture 10"/>
             <wp:cNvGraphicFramePr>
               <a:graphicFrameLocks xmlns:a="http://schemas.openxmlformats.org/drawingml/2006/main" noChangeAspect="1"/>
             </wp:cNvGraphicFramePr>
@@ -4472,7 +4672,7 @@
               <a:graphicData uri="http://schemas.openxmlformats.org/drawingml/2006/picture">
                 <pic:pic xmlns:pic="http://schemas.openxmlformats.org/drawingml/2006/picture">
                   <pic:nvPicPr>
-                    <pic:cNvPr id="14" name="Picture 14" descr="Chart, pie chart&#10;&#10;Description automatically generated"/>
+                    <pic:cNvPr id="0" name="Picture 12"/>
                     <pic:cNvPicPr>
                       <a:picLocks noChangeAspect="1" noChangeArrowheads="1"/>
                     </pic:cNvPicPr>
@@ -4515,11 +4715,12 @@
         <w:rPr>
           <w:noProof/>
         </w:rPr>
+        <w:lastRenderedPageBreak/>
         <w:drawing>
-          <wp:inline distT="0" distB="0" distL="0" distR="0" wp14:anchorId="55EE46F0" wp14:editId="4694EEA7">
+          <wp:inline distT="0" distB="0" distL="0" distR="0" wp14:anchorId="5BB13387" wp14:editId="79042E91">
             <wp:extent cx="5731510" cy="3543935"/>
             <wp:effectExtent l="0" t="0" r="2540" b="0"/>
-            <wp:docPr id="15" name="Picture 15" descr="Chart, pie chart&#10;&#10;Description automatically generated"/>
+            <wp:docPr id="14" name="Picture 14" descr="Chart, pie chart&#10;&#10;Description automatically generated"/>
             <wp:cNvGraphicFramePr>
               <a:graphicFrameLocks xmlns:a="http://schemas.openxmlformats.org/drawingml/2006/main" noChangeAspect="1"/>
             </wp:cNvGraphicFramePr>
@@ -4527,7 +4728,7 @@
               <a:graphicData uri="http://schemas.openxmlformats.org/drawingml/2006/picture">
                 <pic:pic xmlns:pic="http://schemas.openxmlformats.org/drawingml/2006/picture">
                   <pic:nvPicPr>
-                    <pic:cNvPr id="15" name="Picture 15" descr="Chart, pie chart&#10;&#10;Description automatically generated"/>
+                    <pic:cNvPr id="14" name="Picture 14" descr="Chart, pie chart&#10;&#10;Description automatically generated"/>
                     <pic:cNvPicPr>
                       <a:picLocks noChangeAspect="1" noChangeArrowheads="1"/>
                     </pic:cNvPicPr>
@@ -4570,12 +4771,11 @@
         <w:rPr>
           <w:noProof/>
         </w:rPr>
-        <w:lastRenderedPageBreak/>
         <w:drawing>
-          <wp:inline distT="0" distB="0" distL="0" distR="0" wp14:anchorId="0A0962CE" wp14:editId="6F8881FA">
+          <wp:inline distT="0" distB="0" distL="0" distR="0" wp14:anchorId="55EE46F0" wp14:editId="4694EEA7">
             <wp:extent cx="5731510" cy="3543935"/>
             <wp:effectExtent l="0" t="0" r="2540" b="0"/>
-            <wp:docPr id="16" name="Picture 16" descr="Chart, pie chart&#10;&#10;Description automatically generated"/>
+            <wp:docPr id="15" name="Picture 15" descr="Chart, pie chart&#10;&#10;Description automatically generated"/>
             <wp:cNvGraphicFramePr>
               <a:graphicFrameLocks xmlns:a="http://schemas.openxmlformats.org/drawingml/2006/main" noChangeAspect="1"/>
             </wp:cNvGraphicFramePr>
@@ -4583,7 +4783,7 @@
               <a:graphicData uri="http://schemas.openxmlformats.org/drawingml/2006/picture">
                 <pic:pic xmlns:pic="http://schemas.openxmlformats.org/drawingml/2006/picture">
                   <pic:nvPicPr>
-                    <pic:cNvPr id="16" name="Picture 16" descr="Chart, pie chart&#10;&#10;Description automatically generated"/>
+                    <pic:cNvPr id="15" name="Picture 15" descr="Chart, pie chart&#10;&#10;Description automatically generated"/>
                     <pic:cNvPicPr>
                       <a:picLocks noChangeAspect="1" noChangeArrowheads="1"/>
                     </pic:cNvPicPr>
@@ -4621,17 +4821,17 @@
         </w:drawing>
       </w:r>
     </w:p>
-    <w:p/>
     <w:p>
       <w:r>
         <w:rPr>
           <w:noProof/>
         </w:rPr>
+        <w:lastRenderedPageBreak/>
         <w:drawing>
-          <wp:inline distT="0" distB="0" distL="0" distR="0" wp14:anchorId="07E6AAA8" wp14:editId="0DE45F08">
+          <wp:inline distT="0" distB="0" distL="0" distR="0" wp14:anchorId="0A0962CE" wp14:editId="6F8881FA">
             <wp:extent cx="5731510" cy="3543935"/>
             <wp:effectExtent l="0" t="0" r="2540" b="0"/>
-            <wp:docPr id="7" name="Picture 7" descr="Chart, pie chart&#10;&#10;Description automatically generated"/>
+            <wp:docPr id="16" name="Picture 16" descr="Chart, pie chart&#10;&#10;Description automatically generated"/>
             <wp:cNvGraphicFramePr>
               <a:graphicFrameLocks xmlns:a="http://schemas.openxmlformats.org/drawingml/2006/main" noChangeAspect="1"/>
             </wp:cNvGraphicFramePr>
@@ -4639,7 +4839,7 @@
               <a:graphicData uri="http://schemas.openxmlformats.org/drawingml/2006/picture">
                 <pic:pic xmlns:pic="http://schemas.openxmlformats.org/drawingml/2006/picture">
                   <pic:nvPicPr>
-                    <pic:cNvPr id="7" name="Picture 7" descr="Chart, pie chart&#10;&#10;Description automatically generated"/>
+                    <pic:cNvPr id="16" name="Picture 16" descr="Chart, pie chart&#10;&#10;Description automatically generated"/>
                     <pic:cNvPicPr>
                       <a:picLocks noChangeAspect="1" noChangeArrowheads="1"/>
                     </pic:cNvPicPr>
@@ -4677,6 +4877,62 @@
         </w:drawing>
       </w:r>
     </w:p>
+    <w:p/>
+    <w:p>
+      <w:r>
+        <w:rPr>
+          <w:noProof/>
+        </w:rPr>
+        <w:drawing>
+          <wp:inline distT="0" distB="0" distL="0" distR="0" wp14:anchorId="07E6AAA8" wp14:editId="0DE45F08">
+            <wp:extent cx="5731510" cy="3543935"/>
+            <wp:effectExtent l="0" t="0" r="2540" b="0"/>
+            <wp:docPr id="7" name="Picture 7" descr="Chart, pie chart&#10;&#10;Description automatically generated"/>
+            <wp:cNvGraphicFramePr>
+              <a:graphicFrameLocks xmlns:a="http://schemas.openxmlformats.org/drawingml/2006/main" noChangeAspect="1"/>
+            </wp:cNvGraphicFramePr>
+            <a:graphic xmlns:a="http://schemas.openxmlformats.org/drawingml/2006/main">
+              <a:graphicData uri="http://schemas.openxmlformats.org/drawingml/2006/picture">
+                <pic:pic xmlns:pic="http://schemas.openxmlformats.org/drawingml/2006/picture">
+                  <pic:nvPicPr>
+                    <pic:cNvPr id="7" name="Picture 7" descr="Chart, pie chart&#10;&#10;Description automatically generated"/>
+                    <pic:cNvPicPr>
+                      <a:picLocks noChangeAspect="1" noChangeArrowheads="1"/>
+                    </pic:cNvPicPr>
+                  </pic:nvPicPr>
+                  <pic:blipFill>
+                    <a:blip r:embed="rId31">
+                      <a:extLst>
+                        <a:ext uri="{28A0092B-C50C-407E-A947-70E740481C1C}">
+                          <a14:useLocalDpi xmlns:a14="http://schemas.microsoft.com/office/drawing/2010/main" val="0"/>
+                        </a:ext>
+                      </a:extLst>
+                    </a:blip>
+                    <a:srcRect/>
+                    <a:stretch>
+                      <a:fillRect/>
+                    </a:stretch>
+                  </pic:blipFill>
+                  <pic:spPr bwMode="auto">
+                    <a:xfrm>
+                      <a:off x="0" y="0"/>
+                      <a:ext cx="5731510" cy="3543935"/>
+                    </a:xfrm>
+                    <a:prstGeom prst="rect">
+                      <a:avLst/>
+                    </a:prstGeom>
+                    <a:noFill/>
+                    <a:ln>
+                      <a:noFill/>
+                    </a:ln>
+                  </pic:spPr>
+                </pic:pic>
+              </a:graphicData>
+            </a:graphic>
+          </wp:inline>
+        </w:drawing>
+      </w:r>
+    </w:p>
     <w:p>
       <w:r>
         <w:rPr>
@@ -4699,7 +4955,7 @@
                     <pic:cNvPicPr/>
                   </pic:nvPicPr>
                   <pic:blipFill>
-                    <a:blip r:embed="rId31"/>
+                    <a:blip r:embed="rId32"/>
                     <a:stretch>
                       <a:fillRect/>
                     </a:stretch>
@@ -6671,6 +6927,25 @@
       <w:ind w:left="440"/>
     </w:pPr>
   </w:style>
+  <w:style w:type="paragraph" w:styleId="Caption">
+    <w:name w:val="caption"/>
+    <w:basedOn w:val="Normal"/>
+    <w:next w:val="Normal"/>
+    <w:uiPriority w:val="35"/>
+    <w:unhideWhenUsed/>
+    <w:qFormat/>
+    <w:rsid w:val="00A1579C"/>
+    <w:pPr>
+      <w:spacing w:after="200" w:line="240" w:lineRule="auto"/>
+    </w:pPr>
+    <w:rPr>
+      <w:i/>
+      <w:iCs/>
+      <w:color w:val="44546A" w:themeColor="text2"/>
+      <w:sz w:val="18"/>
+      <w:szCs w:val="18"/>
+    </w:rPr>
+  </w:style>
 </w:styles>
 </file>
 
@@ -6981,25 +7256,6 @@
 </file>
 
 <file path=customXml/item2.xml><?xml version="1.0" encoding="utf-8"?>
-<p:properties xmlns:p="http://schemas.microsoft.com/office/2006/metadata/properties" xmlns:xsi="http://www.w3.org/2001/XMLSchema-instance" xmlns:pc="http://schemas.microsoft.com/office/infopath/2007/PartnerControls">
-  <documentManagement/>
-</p:properties>
-</file>
-
-<file path=customXml/item3.xml><?xml version="1.0" encoding="utf-8"?>
-<?mso-contentType ?>
-<FormTemplates xmlns="http://schemas.microsoft.com/sharepoint/v3/contenttype/forms">
-  <Display>DocumentLibraryForm</Display>
-  <Edit>DocumentLibraryForm</Edit>
-  <New>DocumentLibraryForm</New>
-</FormTemplates>
-</file>
-
-<file path=customXml/item4.xml><?xml version="1.0" encoding="utf-8"?>
-<b:Sources xmlns:b="http://schemas.openxmlformats.org/officeDocument/2006/bibliography" xmlns="http://schemas.openxmlformats.org/officeDocument/2006/bibliography" SelectedStyle="\IEEE2006OfficeOnline.xsl" StyleName="IEEE" Version="2006"/>
-</file>
-
-<file path=customXml/item5.xml><?xml version="1.0" encoding="utf-8"?>
 <ct:contentTypeSchema xmlns:ct="http://schemas.microsoft.com/office/2006/metadata/contentType" xmlns:ma="http://schemas.microsoft.com/office/2006/metadata/properties/metaAttributes" ct:_="" ma:_="" ma:contentTypeName="Document" ma:contentTypeID="0x010100105CB037EBBB3D4987916EA68DB964CC" ma:contentTypeVersion="4" ma:contentTypeDescription="Create a new document." ma:contentTypeScope="" ma:versionID="382b6d810c7366f2a84f2e9e07a3b132">
   <xsd:schema xmlns:xsd="http://www.w3.org/2001/XMLSchema" xmlns:xs="http://www.w3.org/2001/XMLSchema" xmlns:p="http://schemas.microsoft.com/office/2006/metadata/properties" xmlns:ns3="828efcc6-450b-46d0-8c78-63ea0dda7be0" targetNamespace="http://schemas.microsoft.com/office/2006/metadata/properties" ma:root="true" ma:fieldsID="6d1c1f511353343892467adc476e151b" ns3:_="">
     <xsd:import namespace="828efcc6-450b-46d0-8c78-63ea0dda7be0"/>
@@ -7145,6 +7401,25 @@
 </ct:contentTypeSchema>
 </file>
 
+<file path=customXml/item3.xml><?xml version="1.0" encoding="utf-8"?>
+<b:Sources xmlns:b="http://schemas.openxmlformats.org/officeDocument/2006/bibliography" xmlns="http://schemas.openxmlformats.org/officeDocument/2006/bibliography" SelectedStyle="\IEEE2006OfficeOnline.xsl" StyleName="IEEE" Version="2006"/>
+</file>
+
+<file path=customXml/item4.xml><?xml version="1.0" encoding="utf-8"?>
+<?mso-contentType ?>
+<FormTemplates xmlns="http://schemas.microsoft.com/sharepoint/v3/contenttype/forms">
+  <Display>DocumentLibraryForm</Display>
+  <Edit>DocumentLibraryForm</Edit>
+  <New>DocumentLibraryForm</New>
+</FormTemplates>
+</file>
+
+<file path=customXml/item5.xml><?xml version="1.0" encoding="utf-8"?>
+<p:properties xmlns:p="http://schemas.microsoft.com/office/2006/metadata/properties" xmlns:xsi="http://www.w3.org/2001/XMLSchema-instance" xmlns:pc="http://schemas.microsoft.com/office/infopath/2007/PartnerControls">
+  <documentManagement/>
+</p:properties>
+</file>
+
 <file path=customXml/itemProps1.xml><?xml version="1.0" encoding="utf-8"?>
 <ds:datastoreItem xmlns:ds="http://schemas.openxmlformats.org/officeDocument/2006/customXml" ds:itemID="{55AF091B-3C7A-41E3-B477-F2FDAA23CFDA}">
   <ds:schemaRefs>
@@ -7154,31 +7429,6 @@
 </file>
 
 <file path=customXml/itemProps2.xml><?xml version="1.0" encoding="utf-8"?>
-<ds:datastoreItem xmlns:ds="http://schemas.openxmlformats.org/officeDocument/2006/customXml" ds:itemID="{D628647C-46FD-451A-BBBC-F9F241775472}">
-  <ds:schemaRefs>
-    <ds:schemaRef ds:uri="http://schemas.microsoft.com/office/2006/metadata/properties"/>
-    <ds:schemaRef ds:uri="http://schemas.microsoft.com/office/infopath/2007/PartnerControls"/>
-  </ds:schemaRefs>
-</ds:datastoreItem>
-</file>
-
-<file path=customXml/itemProps3.xml><?xml version="1.0" encoding="utf-8"?>
-<ds:datastoreItem xmlns:ds="http://schemas.openxmlformats.org/officeDocument/2006/customXml" ds:itemID="{E94BE343-E2AF-4D06-B5CE-5DC4889DF03E}">
-  <ds:schemaRefs>
-    <ds:schemaRef ds:uri="http://schemas.microsoft.com/sharepoint/v3/contenttype/forms"/>
-  </ds:schemaRefs>
-</ds:datastoreItem>
-</file>
-
-<file path=customXml/itemProps4.xml><?xml version="1.0" encoding="utf-8"?>
-<ds:datastoreItem xmlns:ds="http://schemas.openxmlformats.org/officeDocument/2006/customXml" ds:itemID="{E2B45989-199D-47B9-8927-DD7C18691A1D}">
-  <ds:schemaRefs>
-    <ds:schemaRef ds:uri="http://schemas.openxmlformats.org/officeDocument/2006/bibliography"/>
-  </ds:schemaRefs>
-</ds:datastoreItem>
-</file>
-
-<file path=customXml/itemProps5.xml><?xml version="1.0" encoding="utf-8"?>
 <ds:datastoreItem xmlns:ds="http://schemas.openxmlformats.org/officeDocument/2006/customXml" ds:itemID="{714766DD-E033-4E67-A07D-0A0DEE0E9A87}">
   <ds:schemaRefs>
     <ds:schemaRef ds:uri="http://schemas.microsoft.com/office/2006/metadata/contentType"/>
@@ -7194,4 +7444,29 @@
     <ds:schemaRef ds:uri="http://schemas.microsoft.com/internal/obd"/>
   </ds:schemaRefs>
 </ds:datastoreItem>
+</file>
+
+<file path=customXml/itemProps3.xml><?xml version="1.0" encoding="utf-8"?>
+<ds:datastoreItem xmlns:ds="http://schemas.openxmlformats.org/officeDocument/2006/customXml" ds:itemID="{E2B45989-199D-47B9-8927-DD7C18691A1D}">
+  <ds:schemaRefs>
+    <ds:schemaRef ds:uri="http://schemas.openxmlformats.org/officeDocument/2006/bibliography"/>
+  </ds:schemaRefs>
+</ds:datastoreItem>
+</file>
+
+<file path=customXml/itemProps4.xml><?xml version="1.0" encoding="utf-8"?>
+<ds:datastoreItem xmlns:ds="http://schemas.openxmlformats.org/officeDocument/2006/customXml" ds:itemID="{E94BE343-E2AF-4D06-B5CE-5DC4889DF03E}">
+  <ds:schemaRefs>
+    <ds:schemaRef ds:uri="http://schemas.microsoft.com/sharepoint/v3/contenttype/forms"/>
+  </ds:schemaRefs>
+</ds:datastoreItem>
+</file>
+
+<file path=customXml/itemProps5.xml><?xml version="1.0" encoding="utf-8"?>
+<ds:datastoreItem xmlns:ds="http://schemas.openxmlformats.org/officeDocument/2006/customXml" ds:itemID="{D628647C-46FD-451A-BBBC-F9F241775472}">
+  <ds:schemaRefs>
+    <ds:schemaRef ds:uri="http://schemas.microsoft.com/office/2006/metadata/properties"/>
+    <ds:schemaRef ds:uri="http://schemas.microsoft.com/office/infopath/2007/PartnerControls"/>
+  </ds:schemaRefs>
+</ds:datastoreItem>
 </file>
</xml_diff>

<commit_message>
Mixed some grammatical errors in the document
</commit_message>
<xml_diff>
--- a/Interim Report.docx
+++ b/Interim Report.docx
@@ -885,7 +885,13 @@
         <w:t xml:space="preserve"> aim of this</w:t>
       </w:r>
       <w:r>
-        <w:t xml:space="preserve"> project to create a digital </w:t>
+        <w:t xml:space="preserve"> project </w:t>
+      </w:r>
+      <w:r>
+        <w:t xml:space="preserve">is </w:t>
+      </w:r>
+      <w:r>
+        <w:t xml:space="preserve">to create a digital </w:t>
       </w:r>
       <w:r>
         <w:t>c</w:t>
@@ -920,7 +926,13 @@
         <w:t>pieces for.</w:t>
       </w:r>
       <w:r>
-        <w:t xml:space="preserve"> User can then</w:t>
+        <w:t xml:space="preserve"> </w:t>
+      </w:r>
+      <w:r>
+        <w:t>They</w:t>
+      </w:r>
+      <w:r>
+        <w:t xml:space="preserve"> can then</w:t>
       </w:r>
       <w:r>
         <w:t xml:space="preserve"> </w:t>
@@ -1219,7 +1231,13 @@
         </w:rPr>
       </w:pPr>
       <w:r>
-        <w:t xml:space="preserve">To begin with </w:t>
+        <w:t>To begin with</w:t>
+      </w:r>
+      <w:r>
+        <w:t>,</w:t>
+      </w:r>
+      <w:r>
+        <w:t xml:space="preserve"> </w:t>
       </w:r>
       <w:r>
         <w:t>I looked up the Rebrickable API</w:t>
@@ -1350,7 +1368,13 @@
       </w:r>
       <w:proofErr w:type="spellEnd"/>
       <w:r>
-        <w:t xml:space="preserve"> (a number associated to a Lego theme e.g. Star Wars</w:t>
+        <w:t xml:space="preserve"> (a number associated </w:t>
+      </w:r>
+      <w:r>
+        <w:t>with</w:t>
+      </w:r>
+      <w:r>
+        <w:t xml:space="preserve"> a Lego theme e.g. Star Wars</w:t>
       </w:r>
       <w:r>
         <w:t>,</w:t>
@@ -1509,16 +1533,19 @@
         <w:t>retrieve a JSON of all the</w:t>
       </w:r>
       <w:r>
-        <w:t xml:space="preserve"> pieces in a Lego set </w:t>
-      </w:r>
-      <w:r>
-        <w:t>users</w:t>
-      </w:r>
-      <w:r>
-        <w:t xml:space="preserve"> have perform another call to the </w:t>
+        <w:t xml:space="preserve"> pieces in a Lego set another call to the </w:t>
       </w:r>
       <w:r>
         <w:t>API</w:t>
+      </w:r>
+      <w:r>
+        <w:t xml:space="preserve"> needs to be perf</w:t>
+      </w:r>
+      <w:r>
+        <w:t>or</w:t>
+      </w:r>
+      <w:r>
+        <w:t>med</w:t>
       </w:r>
       <w:r>
         <w:t>. This returns a list containing each part however this cannot be ordered using the API.</w:t>
@@ -1812,7 +1839,13 @@
         <w:t xml:space="preserve"> but they</w:t>
       </w:r>
       <w:r>
-        <w:t xml:space="preserve"> accidently </w:t>
+        <w:t xml:space="preserve"> accident</w:t>
+      </w:r>
+      <w:r>
+        <w:t>al</w:t>
+      </w:r>
+      <w:r>
+        <w:t xml:space="preserve">ly </w:t>
       </w:r>
       <w:r>
         <w:t>decreased</w:t>
@@ -1821,7 +1854,7 @@
         <w:t xml:space="preserve"> how many </w:t>
       </w:r>
       <w:r>
-        <w:t>of a pieces they needed</w:t>
+        <w:t>pieces they needed</w:t>
       </w:r>
       <w:r>
         <w:t xml:space="preserve"> so</w:t>
@@ -1830,7 +1863,7 @@
         <w:t xml:space="preserve"> are missing one, or </w:t>
       </w:r>
       <w:r>
-        <w:t>the opposite where they increase the number they need but actually have all of them</w:t>
+        <w:t>the opposite where they increase the number they need but have all of them</w:t>
       </w:r>
       <w:r>
         <w:t>. Users can’t filter pieces by colour or type making it difficult to find pieces, also when pieces are fully found they are not hidden from the list. Any pieces missing can easily show a list of possible locations to buy them. Most of these issues appear because the purpose of the tool is to buy pieces for a Lego set.</w:t>
@@ -1855,7 +1888,13 @@
         <w:t xml:space="preserve">) </w:t>
       </w:r>
       <w:r>
-        <w:t xml:space="preserve">also show some people currently use Rebrickable website </w:t>
+        <w:t xml:space="preserve">also show some people currently use </w:t>
+      </w:r>
+      <w:r>
+        <w:t xml:space="preserve">the </w:t>
+      </w:r>
+      <w:r>
+        <w:t xml:space="preserve">Rebrickable website </w:t>
       </w:r>
       <w:r>
         <w:fldChar w:fldCharType="begin"/>
@@ -1939,7 +1978,7 @@
         <w:t xml:space="preserve"> </w:t>
       </w:r>
       <w:r>
-        <w:t xml:space="preserve">On the list, the user added parts too, users can filter by piece colour, type (Category) and sort by colour, Hue, part, type (category) and price to buy the Lego piece. Users can see how many each piece is required as well as the colour and price to buy it, but to check a piece off the </w:t>
+        <w:t xml:space="preserve">On the list, the user added parts too, users can filter by piece colour, type (Category) and sort by colour, Hue, part, type (category) and price to buy the Lego piece. Users can see how many each piece is required as well as the colour and price to buy it but to check a piece off the </w:t>
       </w:r>
       <w:r>
         <w:t>list, the user</w:t>
@@ -1953,7 +1992,19 @@
       </w:r>
       <w:proofErr w:type="gramEnd"/>
       <w:r>
-        <w:t xml:space="preserve"> delete it from the list meaning you can’t undo the change, also users can change the number of a certain pieces needed but not see original number (like BrickLink). This is primarily due to the fact the tool is meant to help users buy Lego pieces for a set, also the same as Bricklink, but can be used as a makeshift checklist.</w:t>
+        <w:t xml:space="preserve"> delete it from the list meaning you can’t undo the change, also users can change the number of certain pieces needed but not see </w:t>
+      </w:r>
+      <w:r>
+        <w:t xml:space="preserve">the </w:t>
+      </w:r>
+      <w:r>
+        <w:t>original number (like BrickLink</w:t>
+      </w:r>
+      <w:r>
+        <w:t xml:space="preserve"> see above</w:t>
+      </w:r>
+      <w:r>
+        <w:t>). This is primarily due to the fact the tool is meant to help users buy Lego pieces for a set, also the same as Bricklink, but can be used as a makeshift checklist.</w:t>
       </w:r>
     </w:p>
     <w:p>
@@ -1971,7 +2022,19 @@
         <w:t>Appendix B</w:t>
       </w:r>
       <w:r>
-        <w:t xml:space="preserve">) have helped me find and research similar software and help give me ideas </w:t>
+        <w:t>) ha</w:t>
+      </w:r>
+      <w:r>
+        <w:t>s</w:t>
+      </w:r>
+      <w:r>
+        <w:t xml:space="preserve"> helped me find and research similar software and help</w:t>
+      </w:r>
+      <w:r>
+        <w:t>ed</w:t>
+      </w:r>
+      <w:r>
+        <w:t xml:space="preserve"> give me ideas </w:t>
       </w:r>
       <w:r>
         <w:t>on what would be useful to use from them.</w:t>
@@ -1992,7 +2055,7 @@
         <w:t>Appendix B</w:t>
       </w:r>
       <w:r>
-        <w:t xml:space="preserve">) provided with lots of useful </w:t>
+        <w:t xml:space="preserve">) provided lots of useful </w:t>
       </w:r>
       <w:r>
         <w:t>information</w:t>
@@ -2004,7 +2067,7 @@
         <w:t xml:space="preserve"> </w:t>
       </w:r>
       <w:r>
-        <w:t xml:space="preserve">Some of the answers where </w:t>
+        <w:t xml:space="preserve">Some of the answers were </w:t>
       </w:r>
       <w:r>
         <w:t xml:space="preserve">very conclusion for example 19 </w:t>
@@ -2306,7 +2369,10 @@
         <w:t xml:space="preserve">find it important/very important that </w:t>
       </w:r>
       <w:r>
-        <w:t xml:space="preserve">on </w:t>
+        <w:t>a</w:t>
+      </w:r>
+      <w:r>
+        <w:t xml:space="preserve"> </w:t>
       </w:r>
       <w:r>
         <w:t xml:space="preserve">digital checklist </w:t>
@@ -2323,11 +2389,12 @@
       <w:r>
         <w:t xml:space="preserve"> </w:t>
       </w:r>
-      <w:proofErr w:type="gramStart"/>
       <w:r>
         <w:t>However</w:t>
       </w:r>
-      <w:proofErr w:type="gramEnd"/>
+      <w:r>
+        <w:t>,</w:t>
+      </w:r>
       <w:r>
         <w:t xml:space="preserve"> b</w:t>
       </w:r>
@@ -2344,7 +2411,7 @@
         <w:t xml:space="preserve"> important</w:t>
       </w:r>
       <w:r>
-        <w:t xml:space="preserve"> and therefore are not key as key to people.</w:t>
+        <w:t xml:space="preserve"> and therefore are not as key to people.</w:t>
       </w:r>
       <w:r>
         <w:t xml:space="preserve"> </w:t>
@@ -2353,15 +2420,7 @@
         <w:t>Finally,</w:t>
       </w:r>
       <w:r>
-        <w:t xml:space="preserve"> having a link to buy a </w:t>
-      </w:r>
-      <w:proofErr w:type="gramStart"/>
-      <w:r>
-        <w:t>missing Lego pieces</w:t>
-      </w:r>
-      <w:proofErr w:type="gramEnd"/>
-      <w:r>
-        <w:t xml:space="preserve"> and</w:t>
+        <w:t xml:space="preserve"> having a link to buy a missing Lego piece and</w:t>
       </w:r>
       <w:r>
         <w:t xml:space="preserve"> b</w:t>
@@ -2454,71 +2513,80 @@
         <w:t xml:space="preserve"> </w:t>
       </w:r>
       <w:r>
-        <w:t>as is a</w:t>
+        <w:t xml:space="preserve">as is </w:t>
+      </w:r>
+      <w:r>
+        <w:t xml:space="preserve">being able to save Lego </w:t>
+      </w:r>
+      <w:r>
+        <w:t>sets,</w:t>
+      </w:r>
+      <w:r>
+        <w:t xml:space="preserve"> they own</w:t>
+      </w:r>
+      <w:r>
+        <w:t xml:space="preserve"> to a list</w:t>
+      </w:r>
+      <w:r>
+        <w:t xml:space="preserve"> meaning this </w:t>
+      </w:r>
+      <w:r>
+        <w:t>is</w:t>
+      </w:r>
+      <w:r>
+        <w:t xml:space="preserve"> also key</w:t>
+      </w:r>
+      <w:r>
+        <w:t>.</w:t>
       </w:r>
       <w:r>
         <w:t xml:space="preserve"> </w:t>
       </w:r>
       <w:r>
-        <w:t xml:space="preserve">being able to save Lego </w:t>
-      </w:r>
-      <w:r>
-        <w:t>sets,</w:t>
-      </w:r>
-      <w:r>
-        <w:t xml:space="preserve"> they own</w:t>
-      </w:r>
-      <w:r>
-        <w:t xml:space="preserve"> to a list</w:t>
-      </w:r>
-      <w:r>
-        <w:t xml:space="preserve"> meaning this are also key</w:t>
+        <w:t xml:space="preserve">The </w:t>
+      </w:r>
+      <w:r>
+        <w:t>response</w:t>
+      </w:r>
+      <w:r>
+        <w:t>s to having a favourites list for Lego sets</w:t>
+      </w:r>
+      <w:r>
+        <w:t xml:space="preserve"> </w:t>
+      </w:r>
+      <w:r>
+        <w:t>are</w:t>
+      </w:r>
+      <w:r>
+        <w:t xml:space="preserve"> very mixed but mostly positive showing that it </w:t>
+      </w:r>
+      <w:r>
+        <w:t>would be nice to have but not key</w:t>
       </w:r>
       <w:r>
         <w:t>.</w:t>
       </w:r>
+    </w:p>
+    <w:p>
+      <w:r>
+        <w:t xml:space="preserve">From the responses to question 6 </w:t>
+      </w:r>
+      <w:r>
+        <w:t>I</w:t>
+      </w:r>
       <w:r>
         <w:t xml:space="preserve"> </w:t>
       </w:r>
       <w:r>
-        <w:t xml:space="preserve">The </w:t>
-      </w:r>
-      <w:r>
-        <w:t>response</w:t>
-      </w:r>
-      <w:r>
-        <w:t>s to having a favourites list for Lego sets</w:t>
-      </w:r>
-      <w:r>
-        <w:t xml:space="preserve"> is very mixed but mostly positive showing that it </w:t>
-      </w:r>
-      <w:r>
-        <w:t>would be nice to have but not key</w:t>
-      </w:r>
-      <w:r>
-        <w:t>.</w:t>
-      </w:r>
-    </w:p>
-    <w:p>
-      <w:r>
-        <w:t xml:space="preserve">From the responses to question 6 </w:t>
-      </w:r>
-      <w:r>
-        <w:t>I</w:t>
+        <w:t xml:space="preserve">went and </w:t>
+      </w:r>
+      <w:r>
+        <w:t>found an API (Brickset API</w:t>
       </w:r>
       <w:r>
         <w:t xml:space="preserve"> </w:t>
       </w:r>
       <w:r>
-        <w:t xml:space="preserve">went and </w:t>
-      </w:r>
-      <w:r>
-        <w:t>found an API (Brickset API</w:t>
-      </w:r>
-      <w:r>
-        <w:t xml:space="preserve"> </w:t>
-      </w:r>
-      <w:r>
         <w:fldChar w:fldCharType="begin"/>
       </w:r>
       <w:r>
@@ -2534,7 +2602,13 @@
         <w:fldChar w:fldCharType="end"/>
       </w:r>
       <w:r>
-        <w:t xml:space="preserve">) that I can use retrieve Lego set instructions (as the current Rebrickable API cannot do this), but will only use </w:t>
+        <w:t xml:space="preserve">) that I can use </w:t>
+      </w:r>
+      <w:r>
+        <w:t xml:space="preserve">to </w:t>
+      </w:r>
+      <w:r>
+        <w:t xml:space="preserve">retrieve Lego set instructions (as the current Rebrickable API cannot do this), but will only use </w:t>
       </w:r>
       <w:r>
         <w:t>this API</w:t>
@@ -2612,7 +2686,13 @@
         <w:t xml:space="preserve"> another feature suggested </w:t>
       </w:r>
       <w:r>
-        <w:t xml:space="preserve">was to import and export xml files like a Bricklink </w:t>
+        <w:t xml:space="preserve">was to import and export </w:t>
+      </w:r>
+      <w:r>
+        <w:t>XML</w:t>
+      </w:r>
+      <w:r>
+        <w:t xml:space="preserve"> files like a Bricklink </w:t>
       </w:r>
       <w:r>
         <w:fldChar w:fldCharType="begin"/>
@@ -2722,13 +2802,7 @@
         <w:t>Must have a</w:t>
       </w:r>
       <w:r>
-        <w:t xml:space="preserve"> search feature </w:t>
-      </w:r>
-      <w:r>
-        <w:t xml:space="preserve">for </w:t>
-      </w:r>
-      <w:r>
-        <w:t>that allows users to search</w:t>
+        <w:t xml:space="preserve"> search feature that allows users to search</w:t>
       </w:r>
       <w:r>
         <w:t xml:space="preserve"> a</w:t>
@@ -3032,6 +3106,9 @@
         <w:t xml:space="preserve">by </w:t>
       </w:r>
       <w:r>
+        <w:t xml:space="preserve">the </w:t>
+      </w:r>
+      <w:r>
         <w:t>colour</w:t>
       </w:r>
       <w:r>
@@ -3165,19 +3242,16 @@
         <w:t xml:space="preserve">Users with an account can </w:t>
       </w:r>
       <w:r>
-        <w:t>create a</w:t>
-      </w:r>
-      <w:r>
-        <w:t xml:space="preserve"> Lego set</w:t>
-      </w:r>
-      <w:r>
-        <w:t xml:space="preserve"> </w:t>
+        <w:t xml:space="preserve">create </w:t>
       </w:r>
       <w:r>
         <w:t>list</w:t>
       </w:r>
       <w:r>
-        <w:t xml:space="preserve"> and save Lego sets to them</w:t>
+        <w:t>s for Lego sets</w:t>
+      </w:r>
+      <w:r>
+        <w:t xml:space="preserve"> and save sets to them</w:t>
       </w:r>
       <w:r>
         <w:t xml:space="preserve">, so </w:t>
@@ -3252,7 +3326,19 @@
         <w:t>/webcam</w:t>
       </w:r>
       <w:r>
-        <w:t xml:space="preserve"> to check if brick is in list</w:t>
+        <w:t xml:space="preserve"> to check if </w:t>
+      </w:r>
+      <w:r>
+        <w:t>a piece</w:t>
+      </w:r>
+      <w:r>
+        <w:t xml:space="preserve"> is in </w:t>
+      </w:r>
+      <w:r>
+        <w:t xml:space="preserve">the </w:t>
+      </w:r>
+      <w:r>
+        <w:t>list</w:t>
       </w:r>
     </w:p>
     <w:p>
@@ -3267,7 +3353,10 @@
         <w:t xml:space="preserve">If it is in the set (and not already enough of them), </w:t>
       </w:r>
       <w:r>
-        <w:t>If Lego piece scanned is in set, option to check pieces off the Digital Checklist</w:t>
+        <w:t>there is an</w:t>
+      </w:r>
+      <w:r>
+        <w:t xml:space="preserve"> option to check pieces off the Digital Checklist</w:t>
       </w:r>
     </w:p>
     <w:p>
@@ -3298,24 +3387,18 @@
       <w:pPr>
         <w:pStyle w:val="ListParagraph"/>
         <w:numPr>
-          <w:ilvl w:val="1"/>
-          <w:numId w:val="8"/>
-        </w:numPr>
-      </w:pPr>
-      <w:r>
-        <w:t>If in the set but already enough it will inform the user</w:t>
-      </w:r>
-    </w:p>
-    <w:p>
-      <w:pPr>
-        <w:pStyle w:val="ListParagraph"/>
-        <w:numPr>
           <w:ilvl w:val="0"/>
           <w:numId w:val="8"/>
         </w:numPr>
       </w:pPr>
       <w:r>
-        <w:t xml:space="preserve">Import and export a checklist as xml in the format of a Bricklink wanted list </w:t>
+        <w:t xml:space="preserve">Import and export a checklist as </w:t>
+      </w:r>
+      <w:r>
+        <w:t>XML</w:t>
+      </w:r>
+      <w:r>
+        <w:t xml:space="preserve"> in the format of a Bricklink wanted list </w:t>
       </w:r>
       <w:r>
         <w:fldChar w:fldCharType="begin"/>
@@ -3423,7 +3506,13 @@
         </w:r>
       </w:fldSimple>
       <w:r>
-        <w:t xml:space="preserve"> - High Level Architecture</w:t>
+        <w:t xml:space="preserve"> - High</w:t>
+      </w:r>
+      <w:r>
+        <w:t>-</w:t>
+      </w:r>
+      <w:r>
+        <w:t>Level Architecture</w:t>
       </w:r>
     </w:p>
     <w:p/>
@@ -3446,16 +3535,16 @@
     </w:p>
     <w:p>
       <w:r>
+        <w:t>Gantt charts</w:t>
+      </w:r>
+    </w:p>
+    <w:p>
+      <w:pPr>
+        <w:pStyle w:val="Heading2"/>
+      </w:pPr>
+      <w:bookmarkStart w:id="9" w:name="_Toc88311801"/>
+      <w:r>
         <w:lastRenderedPageBreak/>
-        <w:t>Gantt charts</w:t>
-      </w:r>
-    </w:p>
-    <w:p>
-      <w:pPr>
-        <w:pStyle w:val="Heading2"/>
-      </w:pPr>
-      <w:bookmarkStart w:id="9" w:name="_Toc88311801"/>
-      <w:r>
         <w:t>References</w:t>
       </w:r>
       <w:bookmarkEnd w:id="9"/>

</xml_diff>

<commit_message>
Added ERD, text description for high-level architecture and made other small alterations
</commit_message>
<xml_diff>
--- a/Interim Report.docx
+++ b/Interim Report.docx
@@ -4,162 +4,128 @@
   <w:body>
     <w:sdt>
       <w:sdtPr>
-        <w:id w:val="-2082212078"/>
+        <w:id w:val="646095059"/>
         <w:docPartObj>
           <w:docPartGallery w:val="Cover Pages"/>
           <w:docPartUnique/>
         </w:docPartObj>
       </w:sdtPr>
-      <w:sdtEndPr/>
+      <w:sdtEndPr>
+        <w:rPr>
+          <w:color w:val="FFFFFF" w:themeColor="background1"/>
+          <w:sz w:val="72"/>
+          <w:szCs w:val="72"/>
+        </w:rPr>
+      </w:sdtEndPr>
       <w:sdtContent>
         <w:p/>
         <w:p>
+          <w:pPr>
+            <w:rPr>
+              <w:color w:val="FFFFFF" w:themeColor="background1"/>
+              <w:sz w:val="52"/>
+              <w:szCs w:val="52"/>
+            </w:rPr>
+          </w:pPr>
           <w:r>
             <w:rPr>
               <w:noProof/>
+              <w:color w:val="FFFFFF" w:themeColor="background1"/>
+              <w:sz w:val="72"/>
+              <w:szCs w:val="72"/>
             </w:rPr>
             <mc:AlternateContent>
               <mc:Choice Requires="wps">
                 <w:drawing>
-                  <wp:anchor distT="0" distB="0" distL="114300" distR="114300" simplePos="0" relativeHeight="251656192" behindDoc="0" locked="0" layoutInCell="1" allowOverlap="1" wp14:anchorId="30799D5E" wp14:editId="473C73B1">
+                  <wp:anchor distT="45720" distB="45720" distL="114300" distR="114300" simplePos="0" relativeHeight="251663360" behindDoc="0" locked="0" layoutInCell="1" allowOverlap="1" wp14:anchorId="1F5A7B1B" wp14:editId="76DBC63C">
                     <wp:simplePos x="0" y="0"/>
-                    <wp:positionH relativeFrom="page">
-                      <wp:posOffset>468544</wp:posOffset>
+                    <wp:positionH relativeFrom="column">
+                      <wp:posOffset>361950</wp:posOffset>
                     </wp:positionH>
-                    <wp:positionV relativeFrom="page">
-                      <wp:posOffset>6316137</wp:posOffset>
+                    <wp:positionV relativeFrom="paragraph">
+                      <wp:posOffset>8229600</wp:posOffset>
                     </wp:positionV>
-                    <wp:extent cx="5753100" cy="484632"/>
-                    <wp:effectExtent l="0" t="0" r="0" b="7620"/>
+                    <wp:extent cx="5553075" cy="276225"/>
+                    <wp:effectExtent l="0" t="0" r="28575" b="28575"/>
                     <wp:wrapSquare wrapText="bothSides"/>
-                    <wp:docPr id="129" name="Text Box 129"/>
-                    <wp:cNvGraphicFramePr/>
+                    <wp:docPr id="22" name="Text Box 2"/>
+                    <wp:cNvGraphicFramePr>
+                      <a:graphicFrameLocks xmlns:a="http://schemas.openxmlformats.org/drawingml/2006/main"/>
+                    </wp:cNvGraphicFramePr>
                     <a:graphic xmlns:a="http://schemas.openxmlformats.org/drawingml/2006/main">
                       <a:graphicData uri="http://schemas.microsoft.com/office/word/2010/wordprocessingShape">
                         <wps:wsp>
-                          <wps:cNvSpPr txBox="1"/>
-                          <wps:spPr>
+                          <wps:cNvSpPr txBox="1">
+                            <a:spLocks noChangeArrowheads="1"/>
+                          </wps:cNvSpPr>
+                          <wps:spPr bwMode="auto">
                             <a:xfrm>
                               <a:off x="0" y="0"/>
-                              <a:ext cx="5753100" cy="484632"/>
+                              <a:ext cx="5553075" cy="276225"/>
                             </a:xfrm>
                             <a:prstGeom prst="rect">
                               <a:avLst/>
                             </a:prstGeom>
-                            <a:noFill/>
-                            <a:ln w="6350">
-                              <a:noFill/>
+                            <a:solidFill>
+                              <a:srgbClr val="FFFFFF"/>
+                            </a:solidFill>
+                            <a:ln w="9525">
+                              <a:solidFill>
+                                <a:schemeClr val="bg1"/>
+                              </a:solidFill>
+                              <a:miter lim="800000"/>
+                              <a:headEnd/>
+                              <a:tailEnd/>
                             </a:ln>
-                            <a:effectLst/>
                           </wps:spPr>
-                          <wps:style>
-                            <a:lnRef idx="0">
-                              <a:schemeClr val="accent1"/>
-                            </a:lnRef>
-                            <a:fillRef idx="0">
-                              <a:schemeClr val="accent1"/>
-                            </a:fillRef>
-                            <a:effectRef idx="0">
-                              <a:schemeClr val="accent1"/>
-                            </a:effectRef>
-                            <a:fontRef idx="minor">
-                              <a:schemeClr val="dk1"/>
-                            </a:fontRef>
-                          </wps:style>
                           <wps:txbx>
                             <w:txbxContent>
-                              <w:sdt>
-                                <w:sdtPr>
+                              <w:p>
+                                <w:pPr>
+                                  <w:pStyle w:val="NoSpacing"/>
                                   <w:rPr>
-                                    <w:caps/>
-                                    <w:color w:val="FFFFFF" w:themeColor="background1"/>
-                                    <w:sz w:val="28"/>
-                                    <w:szCs w:val="28"/>
+                                    <w:color w:val="7F7F7F" w:themeColor="text1" w:themeTint="80"/>
+                                    <w:sz w:val="24"/>
+                                    <w:szCs w:val="24"/>
                                   </w:rPr>
-                                  <w:alias w:val="Subtitle"/>
-                                  <w:tag w:val=""/>
-                                  <w:id w:val="-1452929454"/>
-                                  <w:showingPlcHdr/>
-                                  <w:dataBinding w:prefixMappings="xmlns:ns0='http://purl.org/dc/elements/1.1/' xmlns:ns1='http://schemas.openxmlformats.org/package/2006/metadata/core-properties' " w:xpath="/ns1:coreProperties[1]/ns0:subject[1]" w:storeItemID="{6C3C8BC8-F283-45AE-878A-BAB7291924A1}"/>
-                                  <w:text/>
-                                </w:sdtPr>
-                                <w:sdtEndPr/>
-                                <w:sdtContent>
-                                  <w:p>
-                                    <w:pPr>
-                                      <w:pStyle w:val="NoSpacing"/>
-                                      <w:spacing w:before="40" w:after="40"/>
-                                      <w:rPr>
-                                        <w:caps/>
-                                        <w:color w:val="FFFFFF" w:themeColor="background1"/>
-                                        <w:sz w:val="28"/>
-                                        <w:szCs w:val="28"/>
-                                      </w:rPr>
-                                    </w:pPr>
+                                </w:pPr>
+                                <w:sdt>
+                                  <w:sdtPr>
+                                    <w:rPr>
+                                      <w:caps/>
+                                      <w:color w:val="7F7F7F" w:themeColor="text1" w:themeTint="80"/>
+                                      <w:sz w:val="24"/>
+                                      <w:szCs w:val="24"/>
+                                    </w:rPr>
+                                    <w:alias w:val="Company"/>
+                                    <w:id w:val="-1880927279"/>
+                                    <w:dataBinding w:prefixMappings="xmlns:ns0='http://schemas.openxmlformats.org/officeDocument/2006/extended-properties' " w:xpath="/ns0:Properties[1]/ns0:Company[1]" w:storeItemID="{6668398D-A668-4E3E-A5EB-62B293D839F1}"/>
+                                    <w:text/>
+                                  </w:sdtPr>
+                                  <w:sdtContent>
                                     <w:r>
                                       <w:rPr>
                                         <w:caps/>
-                                        <w:color w:val="FFFFFF" w:themeColor="background1"/>
-                                        <w:sz w:val="28"/>
-                                        <w:szCs w:val="28"/>
-                                      </w:rPr>
-                                      <w:t xml:space="preserve">     </w:t>
-                                    </w:r>
-                                  </w:p>
-                                </w:sdtContent>
-                              </w:sdt>
-                              <w:sdt>
-                                <w:sdtPr>
-                                  <w:rPr>
-                                    <w:caps/>
-                                    <w:color w:val="5B9BD5" w:themeColor="accent5"/>
-                                    <w:sz w:val="24"/>
-                                    <w:szCs w:val="24"/>
-                                  </w:rPr>
-                                  <w:alias w:val="Author"/>
-                                  <w:tag w:val=""/>
-                                  <w:id w:val="-954487662"/>
-                                  <w:dataBinding w:prefixMappings="xmlns:ns0='http://purl.org/dc/elements/1.1/' xmlns:ns1='http://schemas.openxmlformats.org/package/2006/metadata/core-properties' " w:xpath="/ns1:coreProperties[1]/ns0:creator[1]" w:storeItemID="{6C3C8BC8-F283-45AE-878A-BAB7291924A1}"/>
-                                  <w:text/>
-                                </w:sdtPr>
-                                <w:sdtEndPr/>
-                                <w:sdtContent>
-                                  <w:p>
-                                    <w:pPr>
-                                      <w:pStyle w:val="NoSpacing"/>
-                                      <w:spacing w:before="40" w:after="40"/>
-                                      <w:rPr>
-                                        <w:caps/>
-                                        <w:color w:val="5B9BD5" w:themeColor="accent5"/>
+                                        <w:color w:val="7F7F7F" w:themeColor="text1" w:themeTint="80"/>
                                         <w:sz w:val="24"/>
                                         <w:szCs w:val="24"/>
                                       </w:rPr>
-                                    </w:pPr>
-                                    <w:r>
-                                      <w:rPr>
-                                        <w:caps/>
-                                        <w:color w:val="5B9BD5" w:themeColor="accent5"/>
-                                        <w:sz w:val="24"/>
-                                        <w:szCs w:val="24"/>
-                                      </w:rPr>
-                                      <w:t>DAN Booth</w:t>
+                                      <w:t>School of Computing and Mathematical Sciences, University of Leicester</w:t>
                                     </w:r>
-                                  </w:p>
-                                </w:sdtContent>
-                              </w:sdt>
+                                  </w:sdtContent>
+                                </w:sdt>
+                              </w:p>
+                              <w:p/>
                             </w:txbxContent>
                           </wps:txbx>
-                          <wps:bodyPr rot="0" spcFirstLastPara="0" vertOverflow="overflow" horzOverflow="overflow" vert="horz" wrap="square" lIns="914400" tIns="0" rIns="1097280" bIns="0" numCol="1" spcCol="0" rtlCol="0" fromWordArt="0" anchor="t" anchorCtr="0" forceAA="0" compatLnSpc="1">
-                            <a:prstTxWarp prst="textNoShape">
-                              <a:avLst/>
-                            </a:prstTxWarp>
-                            <a:spAutoFit/>
+                          <wps:bodyPr rot="0" vert="horz" wrap="square" lIns="91440" tIns="45720" rIns="91440" bIns="45720" anchor="t" anchorCtr="0">
+                            <a:noAutofit/>
                           </wps:bodyPr>
                         </wps:wsp>
                       </a:graphicData>
                     </a:graphic>
                     <wp14:sizeRelH relativeFrom="margin">
-                      <wp14:pctWidth>115400</wp14:pctWidth>
+                      <wp14:pctWidth>0</wp14:pctWidth>
                     </wp14:sizeRelH>
                     <wp14:sizeRelV relativeFrom="margin">
                       <wp14:pctHeight>0</wp14:pctHeight>
@@ -169,95 +135,52 @@
               </mc:Choice>
               <mc:Fallback>
                 <w:pict>
-                  <v:shapetype w14:anchorId="30799D5E" id="_x0000_t202" coordsize="21600,21600" o:spt="202" path="m,l,21600r21600,l21600,xe">
+                  <v:shapetype w14:anchorId="1F5A7B1B" id="_x0000_t202" coordsize="21600,21600" o:spt="202" path="m,l,21600r21600,l21600,xe">
                     <v:stroke joinstyle="miter"/>
                     <v:path gradientshapeok="t" o:connecttype="rect"/>
                   </v:shapetype>
-                  <v:shape id="Text Box 129" o:spid="_x0000_s1026" type="#_x0000_t202" style="position:absolute;margin-left:36.9pt;margin-top:497.35pt;width:453pt;height:38.15pt;z-index:251656192;visibility:visible;mso-wrap-style:square;mso-width-percent:1154;mso-height-percent:0;mso-wrap-distance-left:9pt;mso-wrap-distance-top:0;mso-wrap-distance-right:9pt;mso-wrap-distance-bottom:0;mso-position-horizontal:absolute;mso-position-horizontal-relative:page;mso-position-vertical:absolute;mso-position-vertical-relative:page;mso-width-percent:1154;mso-height-percent:0;mso-width-relative:margin;mso-height-relative:margin;v-text-anchor:top" o:gfxdata="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" filled="f" stroked="f" strokeweight=".5pt">
-                    <v:textbox style="mso-fit-shape-to-text:t" inset="1in,0,86.4pt,0">
+                  <v:shape id="_x0000_s1026" type="#_x0000_t202" style="position:absolute;margin-left:28.5pt;margin-top:9in;width:437.25pt;height:21.75pt;z-index:251663360;visibility:visible;mso-wrap-style:square;mso-width-percent:0;mso-height-percent:0;mso-wrap-distance-left:9pt;mso-wrap-distance-top:3.6pt;mso-wrap-distance-right:9pt;mso-wrap-distance-bottom:3.6pt;mso-position-horizontal:absolute;mso-position-horizontal-relative:text;mso-position-vertical:absolute;mso-position-vertical-relative:text;mso-width-percent:0;mso-height-percent:0;mso-width-relative:margin;mso-height-relative:margin;v-text-anchor:top" o:gfxdata="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" strokecolor="white [3212]">
+                    <v:textbox>
                       <w:txbxContent>
-                        <w:sdt>
-                          <w:sdtPr>
+                        <w:p>
+                          <w:pPr>
+                            <w:pStyle w:val="NoSpacing"/>
                             <w:rPr>
-                              <w:caps/>
-                              <w:color w:val="FFFFFF" w:themeColor="background1"/>
-                              <w:sz w:val="28"/>
-                              <w:szCs w:val="28"/>
+                              <w:color w:val="7F7F7F" w:themeColor="text1" w:themeTint="80"/>
+                              <w:sz w:val="24"/>
+                              <w:szCs w:val="24"/>
                             </w:rPr>
-                            <w:alias w:val="Subtitle"/>
-                            <w:tag w:val=""/>
-                            <w:id w:val="-1452929454"/>
-                            <w:showingPlcHdr/>
-                            <w:dataBinding w:prefixMappings="xmlns:ns0='http://purl.org/dc/elements/1.1/' xmlns:ns1='http://schemas.openxmlformats.org/package/2006/metadata/core-properties' " w:xpath="/ns1:coreProperties[1]/ns0:subject[1]" w:storeItemID="{6C3C8BC8-F283-45AE-878A-BAB7291924A1}"/>
-                            <w:text/>
-                          </w:sdtPr>
-                          <w:sdtEndPr/>
-                          <w:sdtContent>
-                            <w:p>
-                              <w:pPr>
-                                <w:pStyle w:val="NoSpacing"/>
-                                <w:spacing w:before="40" w:after="40"/>
-                                <w:rPr>
-                                  <w:caps/>
-                                  <w:color w:val="FFFFFF" w:themeColor="background1"/>
-                                  <w:sz w:val="28"/>
-                                  <w:szCs w:val="28"/>
-                                </w:rPr>
-                              </w:pPr>
+                          </w:pPr>
+                          <w:sdt>
+                            <w:sdtPr>
+                              <w:rPr>
+                                <w:caps/>
+                                <w:color w:val="7F7F7F" w:themeColor="text1" w:themeTint="80"/>
+                                <w:sz w:val="24"/>
+                                <w:szCs w:val="24"/>
+                              </w:rPr>
+                              <w:alias w:val="Company"/>
+                              <w:id w:val="-1880927279"/>
+                              <w:dataBinding w:prefixMappings="xmlns:ns0='http://schemas.openxmlformats.org/officeDocument/2006/extended-properties' " w:xpath="/ns0:Properties[1]/ns0:Company[1]" w:storeItemID="{6668398D-A668-4E3E-A5EB-62B293D839F1}"/>
+                              <w:text/>
+                            </w:sdtPr>
+                            <w:sdtContent>
                               <w:r>
                                 <w:rPr>
                                   <w:caps/>
-                                  <w:color w:val="FFFFFF" w:themeColor="background1"/>
-                                  <w:sz w:val="28"/>
-                                  <w:szCs w:val="28"/>
-                                </w:rPr>
-                                <w:t xml:space="preserve">     </w:t>
-                              </w:r>
-                            </w:p>
-                          </w:sdtContent>
-                        </w:sdt>
-                        <w:sdt>
-                          <w:sdtPr>
-                            <w:rPr>
-                              <w:caps/>
-                              <w:color w:val="5B9BD5" w:themeColor="accent5"/>
-                              <w:sz w:val="24"/>
-                              <w:szCs w:val="24"/>
-                            </w:rPr>
-                            <w:alias w:val="Author"/>
-                            <w:tag w:val=""/>
-                            <w:id w:val="-954487662"/>
-                            <w:dataBinding w:prefixMappings="xmlns:ns0='http://purl.org/dc/elements/1.1/' xmlns:ns1='http://schemas.openxmlformats.org/package/2006/metadata/core-properties' " w:xpath="/ns1:coreProperties[1]/ns0:creator[1]" w:storeItemID="{6C3C8BC8-F283-45AE-878A-BAB7291924A1}"/>
-                            <w:text/>
-                          </w:sdtPr>
-                          <w:sdtEndPr/>
-                          <w:sdtContent>
-                            <w:p>
-                              <w:pPr>
-                                <w:pStyle w:val="NoSpacing"/>
-                                <w:spacing w:before="40" w:after="40"/>
-                                <w:rPr>
-                                  <w:caps/>
-                                  <w:color w:val="5B9BD5" w:themeColor="accent5"/>
+                                  <w:color w:val="7F7F7F" w:themeColor="text1" w:themeTint="80"/>
                                   <w:sz w:val="24"/>
                                   <w:szCs w:val="24"/>
                                 </w:rPr>
-                              </w:pPr>
-                              <w:r>
-                                <w:rPr>
-                                  <w:caps/>
-                                  <w:color w:val="5B9BD5" w:themeColor="accent5"/>
-                                  <w:sz w:val="24"/>
-                                  <w:szCs w:val="24"/>
-                                </w:rPr>
-                                <w:t>DAN Booth</w:t>
+                                <w:t>School of Computing and Mathematical Sciences, University of Leicester</w:t>
                               </w:r>
-                            </w:p>
-                          </w:sdtContent>
-                        </w:sdt>
+                            </w:sdtContent>
+                          </w:sdt>
+                        </w:p>
+                        <w:p/>
                       </w:txbxContent>
                     </v:textbox>
-                    <w10:wrap type="square" anchorx="page" anchory="page"/>
+                    <w10:wrap type="square"/>
                   </v:shape>
                 </w:pict>
               </mc:Fallback>
@@ -270,7 +193,7 @@
             <mc:AlternateContent>
               <mc:Choice Requires="wpg">
                 <w:drawing>
-                  <wp:anchor distT="0" distB="0" distL="114300" distR="114300" simplePos="0" relativeHeight="251654144" behindDoc="1" locked="0" layoutInCell="1" allowOverlap="1" wp14:anchorId="4A3AA8A6" wp14:editId="752F312D">
+                  <wp:anchor distT="0" distB="0" distL="114300" distR="114300" simplePos="0" relativeHeight="251659264" behindDoc="1" locked="0" layoutInCell="1" allowOverlap="1" wp14:anchorId="130F347A" wp14:editId="2D868C9B">
                     <wp:simplePos x="0" y="0"/>
                     <wp:positionH relativeFrom="margin">
                       <wp:align>center</wp:align>
@@ -419,7 +342,11 @@
                               <w:txbxContent>
                                 <w:p>
                                   <w:pPr>
-                                    <w:jc w:val="center"/>
+                                    <w:rPr>
+                                      <w:color w:val="FFFFFF" w:themeColor="background1"/>
+                                      <w:sz w:val="72"/>
+                                      <w:szCs w:val="72"/>
+                                    </w:rPr>
                                   </w:pPr>
                                   <w:sdt>
                                     <w:sdtPr>
@@ -434,8 +361,31 @@
                                       <w:dataBinding w:prefixMappings="xmlns:ns0='http://purl.org/dc/elements/1.1/' xmlns:ns1='http://schemas.openxmlformats.org/package/2006/metadata/core-properties' " w:xpath="/ns1:coreProperties[1]/ns0:title[1]" w:storeItemID="{6C3C8BC8-F283-45AE-878A-BAB7291924A1}"/>
                                       <w:text/>
                                     </w:sdtPr>
-                                    <w:sdtEndPr/>
                                     <w:sdtContent>
+                                      <w:r>
+                                        <w:rPr>
+                                          <w:color w:val="FFFFFF" w:themeColor="background1"/>
+                                          <w:sz w:val="72"/>
+                                          <w:szCs w:val="72"/>
+                                        </w:rPr>
+                                        <w:t>CO3201 Computer Science Project</w:t>
+                                      </w:r>
+                                      <w:r>
+                                        <w:rPr>
+                                          <w:color w:val="FFFFFF" w:themeColor="background1"/>
+                                          <w:sz w:val="72"/>
+                                          <w:szCs w:val="72"/>
+                                        </w:rPr>
+                                        <w:t>:</w:t>
+                                      </w:r>
+                                      <w:r>
+                                        <w:rPr>
+                                          <w:color w:val="FFFFFF" w:themeColor="background1"/>
+                                          <w:sz w:val="72"/>
+                                          <w:szCs w:val="72"/>
+                                        </w:rPr>
+                                        <w:t xml:space="preserve"> </w:t>
+                                      </w:r>
                                       <w:r>
                                         <w:rPr>
                                           <w:color w:val="FFFFFF" w:themeColor="background1"/>
@@ -446,14 +396,6 @@
                                       </w:r>
                                     </w:sdtContent>
                                   </w:sdt>
-                                  <w:r>
-                                    <w:t xml:space="preserve"> </w:t>
-                                  </w:r>
-                                </w:p>
-                                <w:p>
-                                  <w:pPr>
-                                    <w:jc w:val="center"/>
-                                  </w:pPr>
                                 </w:p>
                               </w:txbxContent>
                             </wps:txbx>
@@ -581,7 +523,7 @@
               </mc:Choice>
               <mc:Fallback>
                 <w:pict>
-                  <v:group w14:anchorId="4A3AA8A6" id="Group 125" o:spid="_x0000_s1027" style="position:absolute;margin-left:0;margin-top:0;width:540pt;height:556.55pt;z-index:-251662336;mso-width-percent:1154;mso-height-percent:670;mso-top-percent:45;mso-position-horizontal:center;mso-position-horizontal-relative:margin;mso-position-vertical-relative:page;mso-width-percent:1154;mso-height-percent:670;mso-top-percent:45;mso-width-relative:margin" coordsize="55613,54044" o:gfxdata="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">
+                  <v:group w14:anchorId="130F347A" id="Group 125" o:spid="_x0000_s1027" style="position:absolute;margin-left:0;margin-top:0;width:540pt;height:556.55pt;z-index:-251657216;mso-width-percent:1154;mso-height-percent:670;mso-top-percent:45;mso-position-horizontal:center;mso-position-horizontal-relative:margin;mso-position-vertical-relative:page;mso-width-percent:1154;mso-height-percent:670;mso-top-percent:45;mso-width-relative:margin" coordsize="55613,54044" o:gfxdata="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">
                     <o:lock v:ext="edit" aspectratio="t"/>
                     <v:shape id="Freeform 10" o:spid="_x0000_s1028" style="position:absolute;width:55575;height:54044;visibility:visible;mso-wrap-style:square;v-text-anchor:bottom" coordsize="720,700" o:spt="100" o:gfxdata="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" adj="-11796480,,5400" path="m,c,644,,644,,644v23,6,62,14,113,21c250,685,476,700,720,644v,-27,,-27,,-27c720,,720,,720,,,,,,,e" fillcolor="#4d5f78 [2994]" stroked="f">
                       <v:fill color2="#2a3442 [2018]" rotate="t" colors="0 #5d6d85;.5 #485972;1 #334258" focus="100%" type="gradient">
@@ -594,7 +536,11 @@
                         <w:txbxContent>
                           <w:p>
                             <w:pPr>
-                              <w:jc w:val="center"/>
+                              <w:rPr>
+                                <w:color w:val="FFFFFF" w:themeColor="background1"/>
+                                <w:sz w:val="72"/>
+                                <w:szCs w:val="72"/>
+                              </w:rPr>
                             </w:pPr>
                             <w:sdt>
                               <w:sdtPr>
@@ -609,8 +555,31 @@
                                 <w:dataBinding w:prefixMappings="xmlns:ns0='http://purl.org/dc/elements/1.1/' xmlns:ns1='http://schemas.openxmlformats.org/package/2006/metadata/core-properties' " w:xpath="/ns1:coreProperties[1]/ns0:title[1]" w:storeItemID="{6C3C8BC8-F283-45AE-878A-BAB7291924A1}"/>
                                 <w:text/>
                               </w:sdtPr>
-                              <w:sdtEndPr/>
                               <w:sdtContent>
+                                <w:r>
+                                  <w:rPr>
+                                    <w:color w:val="FFFFFF" w:themeColor="background1"/>
+                                    <w:sz w:val="72"/>
+                                    <w:szCs w:val="72"/>
+                                  </w:rPr>
+                                  <w:t>CO3201 Computer Science Project</w:t>
+                                </w:r>
+                                <w:r>
+                                  <w:rPr>
+                                    <w:color w:val="FFFFFF" w:themeColor="background1"/>
+                                    <w:sz w:val="72"/>
+                                    <w:szCs w:val="72"/>
+                                  </w:rPr>
+                                  <w:t>:</w:t>
+                                </w:r>
+                                <w:r>
+                                  <w:rPr>
+                                    <w:color w:val="FFFFFF" w:themeColor="background1"/>
+                                    <w:sz w:val="72"/>
+                                    <w:szCs w:val="72"/>
+                                  </w:rPr>
+                                  <w:t xml:space="preserve"> </w:t>
+                                </w:r>
                                 <w:r>
                                   <w:rPr>
                                     <w:color w:val="FFFFFF" w:themeColor="background1"/>
@@ -621,14 +590,6 @@
                                 </w:r>
                               </w:sdtContent>
                             </w:sdt>
-                            <w:r>
-                              <w:t xml:space="preserve"> </w:t>
-                            </w:r>
-                          </w:p>
-                          <w:p>
-                            <w:pPr>
-                              <w:jc w:val="center"/>
-                            </w:pPr>
                           </w:p>
                         </w:txbxContent>
                       </v:textbox>
@@ -650,7 +611,255 @@
             <mc:AlternateContent>
               <mc:Choice Requires="wps">
                 <w:drawing>
-                  <wp:anchor distT="0" distB="0" distL="114300" distR="114300" simplePos="0" relativeHeight="251655168" behindDoc="0" locked="0" layoutInCell="1" allowOverlap="1" wp14:anchorId="6E7BF7D9" wp14:editId="2E7E906C">
+                  <wp:anchor distT="0" distB="0" distL="114300" distR="114300" simplePos="0" relativeHeight="251661312" behindDoc="0" locked="0" layoutInCell="1" allowOverlap="1" wp14:anchorId="6A8BC2C0" wp14:editId="1AE09D9A">
+                    <wp:simplePos x="0" y="0"/>
+                    <wp:positionH relativeFrom="page">
+                      <wp:align>center</wp:align>
+                    </wp:positionH>
+                    <mc:AlternateContent>
+                      <mc:Choice Requires="wp14">
+                        <wp:positionV relativeFrom="page">
+                          <wp14:pctPosVOffset>79000</wp14:pctPosVOffset>
+                        </wp:positionV>
+                      </mc:Choice>
+                      <mc:Fallback>
+                        <wp:positionV relativeFrom="page">
+                          <wp:posOffset>8446770</wp:posOffset>
+                        </wp:positionV>
+                      </mc:Fallback>
+                    </mc:AlternateContent>
+                    <wp:extent cx="5753100" cy="484632"/>
+                    <wp:effectExtent l="0" t="0" r="0" b="7620"/>
+                    <wp:wrapSquare wrapText="bothSides"/>
+                    <wp:docPr id="129" name="Text Box 129"/>
+                    <wp:cNvGraphicFramePr/>
+                    <a:graphic xmlns:a="http://schemas.openxmlformats.org/drawingml/2006/main">
+                      <a:graphicData uri="http://schemas.microsoft.com/office/word/2010/wordprocessingShape">
+                        <wps:wsp>
+                          <wps:cNvSpPr txBox="1"/>
+                          <wps:spPr>
+                            <a:xfrm>
+                              <a:off x="0" y="0"/>
+                              <a:ext cx="5753100" cy="484632"/>
+                            </a:xfrm>
+                            <a:prstGeom prst="rect">
+                              <a:avLst/>
+                            </a:prstGeom>
+                            <a:noFill/>
+                            <a:ln w="6350">
+                              <a:noFill/>
+                            </a:ln>
+                            <a:effectLst/>
+                          </wps:spPr>
+                          <wps:style>
+                            <a:lnRef idx="0">
+                              <a:schemeClr val="accent1"/>
+                            </a:lnRef>
+                            <a:fillRef idx="0">
+                              <a:schemeClr val="accent1"/>
+                            </a:fillRef>
+                            <a:effectRef idx="0">
+                              <a:schemeClr val="accent1"/>
+                            </a:effectRef>
+                            <a:fontRef idx="minor">
+                              <a:schemeClr val="dk1"/>
+                            </a:fontRef>
+                          </wps:style>
+                          <wps:txbx>
+                            <w:txbxContent>
+                              <w:sdt>
+                                <w:sdtPr>
+                                  <w:rPr>
+                                    <w:caps/>
+                                    <w:color w:val="4472C4" w:themeColor="accent1"/>
+                                    <w:sz w:val="36"/>
+                                    <w:szCs w:val="36"/>
+                                  </w:rPr>
+                                  <w:alias w:val="Subtitle"/>
+                                  <w:tag w:val=""/>
+                                  <w:id w:val="-1452929454"/>
+                                  <w:dataBinding w:prefixMappings="xmlns:ns0='http://purl.org/dc/elements/1.1/' xmlns:ns1='http://schemas.openxmlformats.org/package/2006/metadata/core-properties' " w:xpath="/ns1:coreProperties[1]/ns0:subject[1]" w:storeItemID="{6C3C8BC8-F283-45AE-878A-BAB7291924A1}"/>
+                                  <w:text/>
+                                </w:sdtPr>
+                                <w:sdtContent>
+                                  <w:p>
+                                    <w:pPr>
+                                      <w:pStyle w:val="NoSpacing"/>
+                                      <w:spacing w:before="40" w:after="40"/>
+                                      <w:rPr>
+                                        <w:caps/>
+                                        <w:color w:val="4472C4" w:themeColor="accent1"/>
+                                        <w:sz w:val="36"/>
+                                        <w:szCs w:val="36"/>
+                                      </w:rPr>
+                                    </w:pPr>
+                                    <w:r>
+                                      <w:rPr>
+                                        <w:caps/>
+                                        <w:color w:val="4472C4" w:themeColor="accent1"/>
+                                        <w:sz w:val="36"/>
+                                        <w:szCs w:val="36"/>
+                                      </w:rPr>
+                                      <w:t>Lego: Set Checklist Creator</w:t>
+                                    </w:r>
+                                  </w:p>
+                                </w:sdtContent>
+                              </w:sdt>
+                              <w:sdt>
+                                <w:sdtPr>
+                                  <w:rPr>
+                                    <w:caps/>
+                                    <w:color w:val="5B9BD5" w:themeColor="accent5"/>
+                                    <w:sz w:val="28"/>
+                                    <w:szCs w:val="28"/>
+                                  </w:rPr>
+                                  <w:alias w:val="Author"/>
+                                  <w:tag w:val=""/>
+                                  <w:id w:val="-954487662"/>
+                                  <w:dataBinding w:prefixMappings="xmlns:ns0='http://purl.org/dc/elements/1.1/' xmlns:ns1='http://schemas.openxmlformats.org/package/2006/metadata/core-properties' " w:xpath="/ns1:coreProperties[1]/ns0:creator[1]" w:storeItemID="{6C3C8BC8-F283-45AE-878A-BAB7291924A1}"/>
+                                  <w:text/>
+                                </w:sdtPr>
+                                <w:sdtContent>
+                                  <w:p>
+                                    <w:pPr>
+                                      <w:pStyle w:val="NoSpacing"/>
+                                      <w:spacing w:before="40" w:after="40"/>
+                                      <w:rPr>
+                                        <w:caps/>
+                                        <w:color w:val="5B9BD5" w:themeColor="accent5"/>
+                                        <w:sz w:val="28"/>
+                                        <w:szCs w:val="28"/>
+                                      </w:rPr>
+                                    </w:pPr>
+                                    <w:r>
+                                      <w:rPr>
+                                        <w:caps/>
+                                        <w:color w:val="5B9BD5" w:themeColor="accent5"/>
+                                        <w:sz w:val="28"/>
+                                        <w:szCs w:val="28"/>
+                                      </w:rPr>
+                                      <w:t>DANiel Booth</w:t>
+                                    </w:r>
+                                  </w:p>
+                                </w:sdtContent>
+                              </w:sdt>
+                            </w:txbxContent>
+                          </wps:txbx>
+                          <wps:bodyPr rot="0" spcFirstLastPara="0" vertOverflow="overflow" horzOverflow="overflow" vert="horz" wrap="square" lIns="914400" tIns="0" rIns="1097280" bIns="0" numCol="1" spcCol="0" rtlCol="0" fromWordArt="0" anchor="t" anchorCtr="0" forceAA="0" compatLnSpc="1">
+                            <a:prstTxWarp prst="textNoShape">
+                              <a:avLst/>
+                            </a:prstTxWarp>
+                            <a:spAutoFit/>
+                          </wps:bodyPr>
+                        </wps:wsp>
+                      </a:graphicData>
+                    </a:graphic>
+                    <wp14:sizeRelH relativeFrom="margin">
+                      <wp14:pctWidth>115400</wp14:pctWidth>
+                    </wp14:sizeRelH>
+                    <wp14:sizeRelV relativeFrom="margin">
+                      <wp14:pctHeight>0</wp14:pctHeight>
+                    </wp14:sizeRelV>
+                  </wp:anchor>
+                </w:drawing>
+              </mc:Choice>
+              <mc:Fallback>
+                <w:pict>
+                  <v:shape w14:anchorId="6A8BC2C0" id="Text Box 129" o:spid="_x0000_s1030" type="#_x0000_t202" style="position:absolute;margin-left:0;margin-top:0;width:453pt;height:38.15pt;z-index:251661312;visibility:visible;mso-wrap-style:square;mso-width-percent:1154;mso-height-percent:0;mso-top-percent:790;mso-wrap-distance-left:9pt;mso-wrap-distance-top:0;mso-wrap-distance-right:9pt;mso-wrap-distance-bottom:0;mso-position-horizontal:center;mso-position-horizontal-relative:page;mso-position-vertical-relative:page;mso-width-percent:1154;mso-height-percent:0;mso-top-percent:790;mso-width-relative:margin;mso-height-relative:margin;v-text-anchor:top" o:gfxdata="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" filled="f" stroked="f" strokeweight=".5pt">
+                    <v:textbox style="mso-fit-shape-to-text:t" inset="1in,0,86.4pt,0">
+                      <w:txbxContent>
+                        <w:sdt>
+                          <w:sdtPr>
+                            <w:rPr>
+                              <w:caps/>
+                              <w:color w:val="4472C4" w:themeColor="accent1"/>
+                              <w:sz w:val="36"/>
+                              <w:szCs w:val="36"/>
+                            </w:rPr>
+                            <w:alias w:val="Subtitle"/>
+                            <w:tag w:val=""/>
+                            <w:id w:val="-1452929454"/>
+                            <w:dataBinding w:prefixMappings="xmlns:ns0='http://purl.org/dc/elements/1.1/' xmlns:ns1='http://schemas.openxmlformats.org/package/2006/metadata/core-properties' " w:xpath="/ns1:coreProperties[1]/ns0:subject[1]" w:storeItemID="{6C3C8BC8-F283-45AE-878A-BAB7291924A1}"/>
+                            <w:text/>
+                          </w:sdtPr>
+                          <w:sdtContent>
+                            <w:p>
+                              <w:pPr>
+                                <w:pStyle w:val="NoSpacing"/>
+                                <w:spacing w:before="40" w:after="40"/>
+                                <w:rPr>
+                                  <w:caps/>
+                                  <w:color w:val="4472C4" w:themeColor="accent1"/>
+                                  <w:sz w:val="36"/>
+                                  <w:szCs w:val="36"/>
+                                </w:rPr>
+                              </w:pPr>
+                              <w:r>
+                                <w:rPr>
+                                  <w:caps/>
+                                  <w:color w:val="4472C4" w:themeColor="accent1"/>
+                                  <w:sz w:val="36"/>
+                                  <w:szCs w:val="36"/>
+                                </w:rPr>
+                                <w:t>Lego: Set Checklist Creator</w:t>
+                              </w:r>
+                            </w:p>
+                          </w:sdtContent>
+                        </w:sdt>
+                        <w:sdt>
+                          <w:sdtPr>
+                            <w:rPr>
+                              <w:caps/>
+                              <w:color w:val="5B9BD5" w:themeColor="accent5"/>
+                              <w:sz w:val="28"/>
+                              <w:szCs w:val="28"/>
+                            </w:rPr>
+                            <w:alias w:val="Author"/>
+                            <w:tag w:val=""/>
+                            <w:id w:val="-954487662"/>
+                            <w:dataBinding w:prefixMappings="xmlns:ns0='http://purl.org/dc/elements/1.1/' xmlns:ns1='http://schemas.openxmlformats.org/package/2006/metadata/core-properties' " w:xpath="/ns1:coreProperties[1]/ns0:creator[1]" w:storeItemID="{6C3C8BC8-F283-45AE-878A-BAB7291924A1}"/>
+                            <w:text/>
+                          </w:sdtPr>
+                          <w:sdtContent>
+                            <w:p>
+                              <w:pPr>
+                                <w:pStyle w:val="NoSpacing"/>
+                                <w:spacing w:before="40" w:after="40"/>
+                                <w:rPr>
+                                  <w:caps/>
+                                  <w:color w:val="5B9BD5" w:themeColor="accent5"/>
+                                  <w:sz w:val="28"/>
+                                  <w:szCs w:val="28"/>
+                                </w:rPr>
+                              </w:pPr>
+                              <w:r>
+                                <w:rPr>
+                                  <w:caps/>
+                                  <w:color w:val="5B9BD5" w:themeColor="accent5"/>
+                                  <w:sz w:val="28"/>
+                                  <w:szCs w:val="28"/>
+                                </w:rPr>
+                                <w:t>DANiel Booth</w:t>
+                              </w:r>
+                            </w:p>
+                          </w:sdtContent>
+                        </w:sdt>
+                      </w:txbxContent>
+                    </v:textbox>
+                    <w10:wrap type="square" anchorx="page" anchory="page"/>
+                  </v:shape>
+                </w:pict>
+              </mc:Fallback>
+            </mc:AlternateContent>
+          </w:r>
+          <w:r>
+            <w:rPr>
+              <w:noProof/>
+            </w:rPr>
+            <mc:AlternateContent>
+              <mc:Choice Requires="wps">
+                <w:drawing>
+                  <wp:anchor distT="0" distB="0" distL="114300" distR="114300" simplePos="0" relativeHeight="251660288" behindDoc="0" locked="0" layoutInCell="1" allowOverlap="1" wp14:anchorId="3BFF59F3" wp14:editId="4E2A8DF4">
                     <wp:simplePos x="0" y="0"/>
                     <wp:positionH relativeFrom="margin">
                       <wp:align>right</wp:align>
@@ -721,14 +930,13 @@
                                   <w:tag w:val=""/>
                                   <w:id w:val="1595126926"/>
                                   <w:dataBinding w:prefixMappings="xmlns:ns0='http://schemas.microsoft.com/office/2006/coverPageProps' " w:xpath="/ns0:CoverPageProperties[1]/ns0:PublishDate[1]" w:storeItemID="{55AF091B-3C7A-41E3-B477-F2FDAA23CFDA}"/>
-                                  <w:date w:fullDate="2021-01-01T00:00:00Z">
+                                  <w:date w:fullDate="2021-11-01T00:00:00Z">
                                     <w:dateFormat w:val="yyyy"/>
                                     <w:lid w:val="en-US"/>
                                     <w:storeMappedDataAs w:val="dateTime"/>
                                     <w:calendar w:val="gregorian"/>
                                   </w:date>
                                 </w:sdtPr>
-                                <w:sdtEndPr/>
                                 <w:sdtContent>
                                   <w:p>
                                     <w:pPr>
@@ -773,7 +981,7 @@
               </mc:Choice>
               <mc:Fallback>
                 <w:pict>
-                  <v:rect w14:anchorId="6E7BF7D9" id="Rectangle 130" o:spid="_x0000_s1030" style="position:absolute;margin-left:-4.4pt;margin-top:0;width:46.8pt;height:77.75pt;z-index:251655168;visibility:visible;mso-wrap-style:square;mso-width-percent:76;mso-height-percent:98;mso-top-percent:23;mso-wrap-distance-left:9pt;mso-wrap-distance-top:0;mso-wrap-distance-right:9pt;mso-wrap-distance-bottom:0;mso-position-horizontal:right;mso-position-horizontal-relative:margin;mso-position-vertical-relative:page;mso-width-percent:76;mso-height-percent:98;mso-top-percent:23;mso-width-relative:page;mso-height-relative:page;v-text-anchor:bottom" o:gfxdata="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" fillcolor="#4472c4 [3204]" stroked="f" strokeweight="1pt">
+                  <v:rect w14:anchorId="3BFF59F3" id="Rectangle 130" o:spid="_x0000_s1031" style="position:absolute;margin-left:-4.4pt;margin-top:0;width:46.8pt;height:77.75pt;z-index:251660288;visibility:visible;mso-wrap-style:square;mso-width-percent:76;mso-height-percent:98;mso-top-percent:23;mso-wrap-distance-left:9pt;mso-wrap-distance-top:0;mso-wrap-distance-right:9pt;mso-wrap-distance-bottom:0;mso-position-horizontal:right;mso-position-horizontal-relative:margin;mso-position-vertical-relative:page;mso-width-percent:76;mso-height-percent:98;mso-top-percent:23;mso-width-relative:page;mso-height-relative:page;v-text-anchor:bottom" o:gfxdata="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" fillcolor="#4472c4 [3204]" stroked="f" strokeweight="1pt">
                     <o:lock v:ext="edit" aspectratio="t"/>
                     <v:textbox inset="3.6pt,,3.6pt">
                       <w:txbxContent>
@@ -788,14 +996,13 @@
                             <w:tag w:val=""/>
                             <w:id w:val="1595126926"/>
                             <w:dataBinding w:prefixMappings="xmlns:ns0='http://schemas.microsoft.com/office/2006/coverPageProps' " w:xpath="/ns0:CoverPageProperties[1]/ns0:PublishDate[1]" w:storeItemID="{55AF091B-3C7A-41E3-B477-F2FDAA23CFDA}"/>
-                            <w:date w:fullDate="2021-01-01T00:00:00Z">
+                            <w:date w:fullDate="2021-11-01T00:00:00Z">
                               <w:dateFormat w:val="yyyy"/>
                               <w:lid w:val="en-US"/>
                               <w:storeMappedDataAs w:val="dateTime"/>
                               <w:calendar w:val="gregorian"/>
                             </w:date>
                           </w:sdtPr>
-                          <w:sdtEndPr/>
                           <w:sdtContent>
                             <w:p>
                               <w:pPr>
@@ -827,31 +1034,34 @@
             </mc:AlternateContent>
           </w:r>
           <w:r>
+            <w:rPr>
+              <w:color w:val="FFFFFF" w:themeColor="background1"/>
+              <w:sz w:val="72"/>
+              <w:szCs w:val="72"/>
+            </w:rPr>
             <w:br w:type="page"/>
           </w:r>
         </w:p>
       </w:sdtContent>
     </w:sdt>
     <w:p>
+      <w:pPr>
+        <w:sectPr>
+          <w:footerReference w:type="default" r:id="rId12"/>
+          <w:footerReference w:type="first" r:id="rId13"/>
+          <w:pgSz w:w="11906" w:h="16838"/>
+          <w:pgMar w:top="1440" w:right="1440" w:bottom="1440" w:left="1440" w:header="708" w:footer="708" w:gutter="0"/>
+          <w:pgNumType w:fmt="lowerRoman" w:start="0"/>
+          <w:cols w:space="708"/>
+          <w:titlePg/>
+          <w:docGrid w:linePitch="360"/>
+        </w:sectPr>
+      </w:pPr>
       <w:r>
         <w:lastRenderedPageBreak/>
         <w:t>contents</w:t>
       </w:r>
     </w:p>
-    <w:p/>
-    <w:p>
-      <w:pPr>
-        <w:rPr>
-          <w:rFonts w:asciiTheme="majorHAnsi" w:eastAsiaTheme="majorEastAsia" w:hAnsiTheme="majorHAnsi" w:cstheme="majorBidi"/>
-          <w:color w:val="2F5496" w:themeColor="accent1" w:themeShade="BF"/>
-          <w:sz w:val="26"/>
-          <w:szCs w:val="26"/>
-        </w:rPr>
-      </w:pPr>
-      <w:r>
-        <w:br w:type="page"/>
-      </w:r>
-    </w:p>
     <w:p>
       <w:pPr>
         <w:pStyle w:val="Heading2"/>
@@ -871,6 +1081,203 @@
         <w:pStyle w:val="Heading3"/>
       </w:pPr>
       <w:r>
+        <w:t>Introduction</w:t>
+      </w:r>
+    </w:p>
+    <w:p>
+      <w:r>
+        <w:t>E</w:t>
+      </w:r>
+      <w:r>
+        <w:t xml:space="preserve">ver since I was </w:t>
+      </w:r>
+      <w:r>
+        <w:t>young,</w:t>
+      </w:r>
+      <w:r>
+        <w:t xml:space="preserve"> I have always loved building and playing with Lego, getting Lego sets regularly for Christmas and birthdays</w:t>
+      </w:r>
+      <w:r>
+        <w:t xml:space="preserve">. </w:t>
+      </w:r>
+      <w:r>
+        <w:t xml:space="preserve">Over time as I got more Lego </w:t>
+      </w:r>
+      <w:r>
+        <w:t>sets,</w:t>
+      </w:r>
+      <w:r>
+        <w:t xml:space="preserve"> I had to take some older sets apart to make room for newer ones. </w:t>
+      </w:r>
+      <w:r>
+        <w:t>The Lego pieces from these sets would be stored in separate contain</w:t>
+      </w:r>
+      <w:r>
+        <w:t xml:space="preserve">ers so that if I wanted to rebuild a </w:t>
+      </w:r>
+      <w:r>
+        <w:t>set,</w:t>
+      </w:r>
+      <w:r>
+        <w:t xml:space="preserve"> I could </w:t>
+      </w:r>
+      <w:r>
+        <w:t>simply</w:t>
+      </w:r>
+      <w:r>
+        <w:t xml:space="preserve"> get that certain container.</w:t>
+      </w:r>
+      <w:r>
+        <w:t xml:space="preserve"> However,</w:t>
+      </w:r>
+      <w:r>
+        <w:t xml:space="preserve"> over time </w:t>
+      </w:r>
+      <w:r>
+        <w:t xml:space="preserve">as I got more Lego sets </w:t>
+      </w:r>
+      <w:r>
+        <w:t xml:space="preserve">these pieces became muddled so that </w:t>
+      </w:r>
+      <w:r>
+        <w:t xml:space="preserve">it was no longer as simple as picking </w:t>
+      </w:r>
+      <w:r>
+        <w:t xml:space="preserve">a </w:t>
+      </w:r>
+      <w:r>
+        <w:t>container.</w:t>
+      </w:r>
+      <w:r>
+        <w:t xml:space="preserve"> </w:t>
+      </w:r>
+      <w:r>
+        <w:t xml:space="preserve">This can be done using the list of </w:t>
+      </w:r>
+      <w:r>
+        <w:t>pieces</w:t>
+      </w:r>
+      <w:r>
+        <w:t xml:space="preserve"> in the back of the Lego set’s instruction booklet</w:t>
+      </w:r>
+      <w:r>
+        <w:t xml:space="preserve"> and as I find the pieces tick them off </w:t>
+      </w:r>
+      <w:r>
+        <w:t>this page</w:t>
+      </w:r>
+      <w:r>
+        <w:t>.</w:t>
+      </w:r>
+      <w:r>
+        <w:t xml:space="preserve"> </w:t>
+      </w:r>
+      <w:r>
+        <w:t>T</w:t>
+      </w:r>
+      <w:r>
+        <w:t>his can work when rebuilding the set for the first few times</w:t>
+      </w:r>
+      <w:r>
+        <w:t xml:space="preserve"> but after a while</w:t>
+      </w:r>
+      <w:r>
+        <w:t>,</w:t>
+      </w:r>
+      <w:r>
+        <w:t xml:space="preserve"> it can become very difficult because there are ticks all over the page.</w:t>
+      </w:r>
+      <w:r>
+        <w:t xml:space="preserve"> Therefore,</w:t>
+      </w:r>
+      <w:r>
+        <w:t xml:space="preserve"> having</w:t>
+      </w:r>
+      <w:r>
+        <w:t xml:space="preserve"> </w:t>
+      </w:r>
+      <w:r>
+        <w:t>a digital checklist for pieces in a Lego Set</w:t>
+      </w:r>
+      <w:r>
+        <w:t xml:space="preserve"> would help fix this issue as once you have built the set, the next time you go to rebuild it the checklist will be </w:t>
+      </w:r>
+      <w:r>
+        <w:t>blank,</w:t>
+      </w:r>
+      <w:r>
+        <w:t xml:space="preserve"> and you can start all over again</w:t>
+      </w:r>
+      <w:r>
+        <w:t>.</w:t>
+      </w:r>
+    </w:p>
+    <w:p>
+      <w:r>
+        <w:t>For example, you have a Lego set that you have taken apart and put all the pieces in a box along with other Lego pieces, and you would like to rebuild the set, you could do this easily using a digital checklist.</w:t>
+      </w:r>
+    </w:p>
+    <w:p>
+      <w:r>
+        <w:t xml:space="preserve">The target users for my project will be 18+ </w:t>
+      </w:r>
+      <w:r>
+        <w:t>Lego builders</w:t>
+      </w:r>
+      <w:r>
+        <w:t xml:space="preserve">, </w:t>
+      </w:r>
+      <w:r>
+        <w:t>enthusiasts,</w:t>
+      </w:r>
+      <w:r>
+        <w:t xml:space="preserve"> and </w:t>
+      </w:r>
+      <w:r>
+        <w:t>collectors</w:t>
+      </w:r>
+      <w:r>
+        <w:t xml:space="preserve"> (</w:t>
+      </w:r>
+      <w:r>
+        <w:t xml:space="preserve">referred to as ‘Lego </w:t>
+      </w:r>
+      <w:r>
+        <w:t>enthusiasts</w:t>
+      </w:r>
+      <w:r>
+        <w:t>’</w:t>
+      </w:r>
+      <w:r>
+        <w:t xml:space="preserve"> </w:t>
+      </w:r>
+      <w:r>
+        <w:t>from now on</w:t>
+      </w:r>
+      <w:r>
+        <w:t xml:space="preserve"> for </w:t>
+      </w:r>
+      <w:r>
+        <w:t>briefness</w:t>
+      </w:r>
+      <w:r>
+        <w:t>)</w:t>
+      </w:r>
+      <w:r>
+        <w:t xml:space="preserve"> who are looking to build</w:t>
+      </w:r>
+      <w:r>
+        <w:t xml:space="preserve"> or </w:t>
+      </w:r>
+      <w:r>
+        <w:t>rebuild a Lego set they own.</w:t>
+      </w:r>
+    </w:p>
+    <w:p>
+      <w:pPr>
+        <w:pStyle w:val="Heading3"/>
+      </w:pPr>
+      <w:r>
         <w:t>Aim</w:t>
       </w:r>
     </w:p>
@@ -897,26 +1304,36 @@
         <w:t>c</w:t>
       </w:r>
       <w:r>
-        <w:t xml:space="preserve">hecklist for pieces in a Lego Set. This will be where </w:t>
-      </w:r>
-      <w:r>
-        <w:t>users</w:t>
-      </w:r>
-      <w:r>
-        <w:t xml:space="preserve"> can search for a Lego Set and then click on the </w:t>
-      </w:r>
-      <w:r>
-        <w:t xml:space="preserve">Lego </w:t>
-      </w:r>
-      <w:proofErr w:type="gramStart"/>
-      <w:r>
-        <w:t>set</w:t>
-      </w:r>
-      <w:proofErr w:type="gramEnd"/>
+        <w:t xml:space="preserve">hecklist for pieces in a Lego Set. </w:t>
+      </w:r>
+      <w:r>
+        <w:t xml:space="preserve">Users </w:t>
+      </w:r>
+      <w:r>
+        <w:t xml:space="preserve">can </w:t>
+      </w:r>
+      <w:r>
+        <w:t>find</w:t>
+      </w:r>
+      <w:r>
+        <w:t xml:space="preserve"> and then </w:t>
+      </w:r>
+      <w:r>
+        <w:t>select</w:t>
+      </w:r>
       <w:r>
         <w:t xml:space="preserve"> </w:t>
       </w:r>
       <w:r>
+        <w:t>a</w:t>
+      </w:r>
+      <w:r>
+        <w:t xml:space="preserve"> </w:t>
+      </w:r>
+      <w:r>
+        <w:t xml:space="preserve">Lego Set </w:t>
+      </w:r>
+      <w:r>
         <w:t xml:space="preserve">they would like </w:t>
       </w:r>
       <w:r>
@@ -944,13 +1361,16 @@
         <w:t xml:space="preserve"> </w:t>
       </w:r>
       <w:r>
-        <w:t>a</w:t>
-      </w:r>
-      <w:r>
-        <w:t xml:space="preserve">ll the pieces </w:t>
-      </w:r>
-      <w:r>
-        <w:t xml:space="preserve">for </w:t>
+        <w:t>all</w:t>
+      </w:r>
+      <w:r>
+        <w:t xml:space="preserve"> the pieces </w:t>
+      </w:r>
+      <w:r>
+        <w:t>in</w:t>
+      </w:r>
+      <w:r>
+        <w:t xml:space="preserve"> </w:t>
       </w:r>
       <w:r>
         <w:t xml:space="preserve">this Lego set (like in the back of the instruction book), and </w:t>
@@ -969,25 +1389,6 @@
       </w:r>
       <w:r>
         <w:t>.</w:t>
-      </w:r>
-    </w:p>
-    <w:p>
-      <w:r>
-        <w:t>For example, you have a Lego set that you have taken apart and put all the pieces in a box along with other Lego pieces, and you would like to rebuild the set, you could do this easily using a digital checklist.</w:t>
-      </w:r>
-    </w:p>
-    <w:p>
-      <w:r>
-        <w:t xml:space="preserve">The target users for my project will be 18+ </w:t>
-      </w:r>
-      <w:r>
-        <w:t>Lego builders/enthusiasts/collectors</w:t>
-      </w:r>
-      <w:r>
-        <w:t xml:space="preserve"> </w:t>
-      </w:r>
-      <w:r>
-        <w:t>who are looking to build/rebuild a Lego set they own.</w:t>
       </w:r>
     </w:p>
     <w:p>
@@ -1012,22 +1413,16 @@
         </w:numPr>
       </w:pPr>
       <w:r>
-        <w:t xml:space="preserve">Write a Java program to connect to the Rebrickable API </w:t>
-      </w:r>
-      <w:r>
-        <w:fldChar w:fldCharType="begin"/>
-      </w:r>
-      <w:r>
-        <w:instrText xml:space="preserve"> REF _Ref88054215 \r \h </w:instrText>
-      </w:r>
-      <w:r>
-        <w:fldChar w:fldCharType="separate"/>
-      </w:r>
-      <w:r>
-        <w:t>[2]</w:t>
-      </w:r>
-      <w:r>
-        <w:fldChar w:fldCharType="end"/>
+        <w:t xml:space="preserve">Write a program to connect to </w:t>
+      </w:r>
+      <w:r>
+        <w:t>a</w:t>
+      </w:r>
+      <w:r>
+        <w:t xml:space="preserve"> Lego Set </w:t>
+      </w:r>
+      <w:r>
+        <w:t>API</w:t>
       </w:r>
       <w:r>
         <w:t xml:space="preserve"> and retrieve data</w:t>
@@ -1042,7 +1437,7 @@
         </w:numPr>
       </w:pPr>
       <w:r>
-        <w:t>Learn how to turn JSON files into a Java class</w:t>
+        <w:t>Learn how to turn JSON files into a class</w:t>
       </w:r>
     </w:p>
     <w:p>
@@ -1075,7 +1470,21 @@
         <w:t xml:space="preserve"> Spring</w:t>
       </w:r>
       <w:r>
-        <w:t xml:space="preserve"> Model-View-Controller framework</w:t>
+        <w:t xml:space="preserve"> Model-View-</w:t>
+      </w:r>
+      <w:proofErr w:type="gramStart"/>
+      <w:r>
+        <w:t>Controller</w:t>
+      </w:r>
+      <w:r>
+        <w:t>(</w:t>
+      </w:r>
+      <w:proofErr w:type="gramEnd"/>
+      <w:r>
+        <w:t>MVC)</w:t>
+      </w:r>
+      <w:r>
+        <w:t xml:space="preserve"> framework</w:t>
       </w:r>
     </w:p>
     <w:p>
@@ -1087,10 +1496,10 @@
         </w:numPr>
       </w:pPr>
       <w:r>
-        <w:t>Design and create</w:t>
-      </w:r>
-      <w:r>
-        <w:t xml:space="preserve"> a cross-platform</w:t>
+        <w:t xml:space="preserve">Design </w:t>
+      </w:r>
+      <w:r>
+        <w:t>a cross-platform</w:t>
       </w:r>
       <w:r>
         <w:t xml:space="preserve"> </w:t>
@@ -1117,10 +1526,13 @@
         </w:numPr>
       </w:pPr>
       <w:r>
-        <w:t>Design and i</w:t>
-      </w:r>
-      <w:r>
-        <w:t>mplement a way for users to save progress on a checklist</w:t>
+        <w:t xml:space="preserve">Implement </w:t>
+      </w:r>
+      <w:r>
+        <w:t xml:space="preserve">a </w:t>
+      </w:r>
+      <w:r>
+        <w:t>cross-platform website (view) from which users can use the system</w:t>
       </w:r>
     </w:p>
     <w:p>
@@ -1131,6 +1543,36 @@
           <w:numId w:val="10"/>
         </w:numPr>
       </w:pPr>
+      <w:r>
+        <w:t xml:space="preserve">Design </w:t>
+      </w:r>
+      <w:r>
+        <w:t>a way for users to save progress on a checklist</w:t>
+      </w:r>
+    </w:p>
+    <w:p>
+      <w:pPr>
+        <w:pStyle w:val="ListParagraph"/>
+        <w:numPr>
+          <w:ilvl w:val="0"/>
+          <w:numId w:val="10"/>
+        </w:numPr>
+      </w:pPr>
+      <w:r>
+        <w:t>I</w:t>
+      </w:r>
+      <w:r>
+        <w:t>mplement a way for users to save progress on a checklist</w:t>
+      </w:r>
+    </w:p>
+    <w:p>
+      <w:pPr>
+        <w:pStyle w:val="ListParagraph"/>
+        <w:numPr>
+          <w:ilvl w:val="0"/>
+          <w:numId w:val="10"/>
+        </w:numPr>
+      </w:pPr>
     </w:p>
     <w:p/>
     <w:p>
@@ -1147,43 +1589,25 @@
         </w:numPr>
       </w:pPr>
       <w:r>
-        <w:t xml:space="preserve">Linking the </w:t>
-      </w:r>
-      <w:r>
-        <w:t>R</w:t>
-      </w:r>
-      <w:r>
-        <w:t>ebrickable</w:t>
+        <w:t xml:space="preserve">Linking </w:t>
+      </w:r>
+      <w:r>
+        <w:t>a</w:t>
+      </w:r>
+      <w:r>
+        <w:t xml:space="preserve"> Lego Set</w:t>
+      </w:r>
+      <w:r>
+        <w:t xml:space="preserve"> API</w:t>
       </w:r>
       <w:r>
         <w:t xml:space="preserve"> </w:t>
       </w:r>
       <w:r>
-        <w:t xml:space="preserve">API </w:t>
-      </w:r>
-      <w:r>
-        <w:fldChar w:fldCharType="begin"/>
-      </w:r>
-      <w:r>
-        <w:instrText xml:space="preserve"> REF _Ref88054215 \r \h </w:instrText>
-      </w:r>
-      <w:r>
-        <w:fldChar w:fldCharType="separate"/>
-      </w:r>
-      <w:r>
-        <w:t>[2]</w:t>
-      </w:r>
-      <w:r>
-        <w:fldChar w:fldCharType="end"/>
-      </w:r>
-      <w:r>
-        <w:t xml:space="preserve"> </w:t>
-      </w:r>
-      <w:r>
         <w:t xml:space="preserve">to a </w:t>
       </w:r>
       <w:r>
-        <w:t>Java program</w:t>
+        <w:t>program</w:t>
       </w:r>
     </w:p>
     <w:p>
@@ -1195,7 +1619,13 @@
         </w:numPr>
       </w:pPr>
       <w:r>
-        <w:t>Transforming data from a JSON file to a Java class</w:t>
+        <w:t xml:space="preserve">Transforming data from a JSON file </w:t>
+      </w:r>
+      <w:r>
+        <w:t>in</w:t>
+      </w:r>
+      <w:r>
+        <w:t>to a class</w:t>
       </w:r>
     </w:p>
     <w:p>
@@ -1213,6 +1643,7 @@
         <w:t>website</w:t>
       </w:r>
     </w:p>
+    <w:p/>
     <w:p>
       <w:pPr>
         <w:pStyle w:val="Heading2"/>
@@ -1231,6 +1662,7 @@
         </w:rPr>
       </w:pPr>
       <w:r>
+        <w:lastRenderedPageBreak/>
         <w:t>To begin with</w:t>
       </w:r>
       <w:r>
@@ -1634,7 +2066,6 @@
     </w:p>
     <w:p>
       <w:r>
-        <w:lastRenderedPageBreak/>
         <w:t>My questionnaire received a reasonable number of responses (20 responses) and f</w:t>
       </w:r>
       <w:r>
@@ -1726,13 +2157,19 @@
         <w:t>)</w:t>
       </w:r>
       <w:r>
-        <w:t xml:space="preserve"> that Lego </w:t>
-      </w:r>
-      <w:r>
-        <w:t>builders/enthusiasts/collectors</w:t>
-      </w:r>
-      <w:r>
-        <w:t xml:space="preserve"> who use a digital tool use the website </w:t>
+        <w:t xml:space="preserve"> that </w:t>
+      </w:r>
+      <w:r>
+        <w:t xml:space="preserve">Lego </w:t>
+      </w:r>
+      <w:r>
+        <w:t>enthusiasts</w:t>
+      </w:r>
+      <w:r>
+        <w:t xml:space="preserve"> </w:t>
+      </w:r>
+      <w:r>
+        <w:t xml:space="preserve">who use a digital tool use the website </w:t>
       </w:r>
       <w:r>
         <w:t xml:space="preserve">Bricklink </w:t>
@@ -1992,7 +2429,11 @@
       </w:r>
       <w:proofErr w:type="gramEnd"/>
       <w:r>
-        <w:t xml:space="preserve"> delete it from the list meaning you can’t undo the change, also users can change the number of certain pieces needed but not see </w:t>
+        <w:t xml:space="preserve"> delete it from the list meaning you can’t undo the change, also users can change the number of certain pieces </w:t>
+      </w:r>
+      <w:r>
+        <w:lastRenderedPageBreak/>
+        <w:t xml:space="preserve">needed but not see </w:t>
       </w:r>
       <w:r>
         <w:t xml:space="preserve">the </w:t>
@@ -2194,11 +2635,7 @@
       </w:r>
       <w:proofErr w:type="gramStart"/>
       <w:r>
-        <w:t xml:space="preserve">the majority </w:t>
-      </w:r>
-      <w:r>
-        <w:lastRenderedPageBreak/>
-        <w:t>of</w:t>
+        <w:t>the majority of</w:t>
       </w:r>
       <w:proofErr w:type="gramEnd"/>
       <w:r>
@@ -2366,7 +2803,13 @@
         <w:t xml:space="preserve"> </w:t>
       </w:r>
       <w:r>
-        <w:t xml:space="preserve">find it important/very important that </w:t>
+        <w:t>find it important</w:t>
+      </w:r>
+      <w:r>
+        <w:t xml:space="preserve"> or </w:t>
+      </w:r>
+      <w:r>
+        <w:t xml:space="preserve">very important that </w:t>
       </w:r>
       <w:r>
         <w:t>a</w:t>
@@ -2722,6 +3165,7 @@
       </w:pPr>
       <w:bookmarkStart w:id="3" w:name="_Toc88311795"/>
       <w:r>
+        <w:lastRenderedPageBreak/>
         <w:t>Requirements</w:t>
       </w:r>
       <w:bookmarkEnd w:id="3"/>
@@ -2745,7 +3189,10 @@
         </w:numPr>
       </w:pPr>
       <w:r>
-        <w:t xml:space="preserve">Must be usable as </w:t>
+        <w:t>The system m</w:t>
+      </w:r>
+      <w:r>
+        <w:t xml:space="preserve">ust be usable as </w:t>
       </w:r>
       <w:r>
         <w:t xml:space="preserve">a </w:t>
@@ -2772,7 +3219,10 @@
         </w:numPr>
       </w:pPr>
       <w:r>
-        <w:t xml:space="preserve">Must display a list of all Lego sets stored in Rebrickable API </w:t>
+        <w:t>The system m</w:t>
+      </w:r>
+      <w:r>
+        <w:t xml:space="preserve">ust display a list of all Lego sets stored in Rebrickable API </w:t>
       </w:r>
       <w:r>
         <w:fldChar w:fldCharType="begin"/>
@@ -2799,7 +3249,10 @@
         </w:numPr>
       </w:pPr>
       <w:r>
-        <w:t>Must have a</w:t>
+        <w:t xml:space="preserve">The system must </w:t>
+      </w:r>
+      <w:r>
+        <w:t>have a</w:t>
       </w:r>
       <w:r>
         <w:t xml:space="preserve"> search feature that allows users to search</w:t>
@@ -2888,7 +3341,13 @@
         </w:numPr>
       </w:pPr>
       <w:r>
-        <w:t>Must be able to ‘c</w:t>
+        <w:t>Users</w:t>
+      </w:r>
+      <w:r>
+        <w:t xml:space="preserve"> must</w:t>
+      </w:r>
+      <w:r>
+        <w:t xml:space="preserve"> be able to ‘c</w:t>
       </w:r>
       <w:r>
         <w:t>heck</w:t>
@@ -2909,10 +3368,10 @@
         </w:numPr>
       </w:pPr>
       <w:r>
-        <w:t>Must</w:t>
-      </w:r>
-      <w:r>
-        <w:t xml:space="preserve"> show </w:t>
+        <w:t xml:space="preserve">The system must </w:t>
+      </w:r>
+      <w:r>
+        <w:t xml:space="preserve">show </w:t>
       </w:r>
       <w:r>
         <w:t xml:space="preserve">on the </w:t>
@@ -2948,7 +3407,13 @@
         </w:numPr>
       </w:pPr>
       <w:r>
-        <w:t xml:space="preserve">Must be able to sort a </w:t>
+        <w:t>Users</w:t>
+      </w:r>
+      <w:r>
+        <w:t xml:space="preserve"> must</w:t>
+      </w:r>
+      <w:r>
+        <w:t xml:space="preserve"> be able to sort a </w:t>
       </w:r>
       <w:r>
         <w:t xml:space="preserve">checklist by colour </w:t>
@@ -2975,7 +3440,10 @@
         </w:numPr>
       </w:pPr>
       <w:r>
-        <w:t xml:space="preserve">Must be usable with and without a </w:t>
+        <w:t xml:space="preserve">The system must </w:t>
+      </w:r>
+      <w:r>
+        <w:t xml:space="preserve">be usable with and without a </w:t>
       </w:r>
       <w:r>
         <w:t>u</w:t>
@@ -2993,7 +3461,19 @@
         </w:numPr>
       </w:pPr>
       <w:r>
-        <w:t>Must be able to save progress on a checklist</w:t>
+        <w:t>U</w:t>
+      </w:r>
+      <w:r>
+        <w:t>ser</w:t>
+      </w:r>
+      <w:r>
+        <w:t>s</w:t>
+      </w:r>
+      <w:r>
+        <w:t xml:space="preserve"> must</w:t>
+      </w:r>
+      <w:r>
+        <w:t xml:space="preserve"> be able to save progress on a checklist</w:t>
       </w:r>
     </w:p>
     <w:p>
@@ -3018,7 +3498,19 @@
         </w:numPr>
       </w:pPr>
       <w:r>
-        <w:t xml:space="preserve">Additional </w:t>
+        <w:t xml:space="preserve">The system </w:t>
+      </w:r>
+      <w:r>
+        <w:t>may have an</w:t>
+      </w:r>
+      <w:r>
+        <w:t xml:space="preserve"> </w:t>
+      </w:r>
+      <w:r>
+        <w:t>a</w:t>
+      </w:r>
+      <w:r>
+        <w:t xml:space="preserve">dditional </w:t>
       </w:r>
       <w:r>
         <w:t xml:space="preserve">search parameter to sort and filter by </w:t>
@@ -3042,7 +3534,10 @@
         </w:numPr>
       </w:pPr>
       <w:r>
-        <w:t xml:space="preserve">Additional search parameter </w:t>
+        <w:t xml:space="preserve">The system may have an additional </w:t>
+      </w:r>
+      <w:r>
+        <w:t xml:space="preserve">search parameter </w:t>
       </w:r>
       <w:r>
         <w:t>to sort alphabetically by Set Name</w:t>
@@ -3057,8 +3552,16 @@
         </w:numPr>
       </w:pPr>
       <w:r>
-        <w:lastRenderedPageBreak/>
-        <w:t>View</w:t>
+        <w:t>Users</w:t>
+      </w:r>
+      <w:r>
+        <w:t xml:space="preserve"> </w:t>
+      </w:r>
+      <w:r>
+        <w:t>may be able to v</w:t>
+      </w:r>
+      <w:r>
+        <w:t>iew</w:t>
       </w:r>
       <w:r>
         <w:t xml:space="preserve"> </w:t>
@@ -3076,7 +3579,16 @@
         </w:numPr>
       </w:pPr>
       <w:r>
-        <w:t>Download</w:t>
+        <w:t>Users</w:t>
+      </w:r>
+      <w:r>
+        <w:t xml:space="preserve"> may be able to </w:t>
+      </w:r>
+      <w:r>
+        <w:t>d</w:t>
+      </w:r>
+      <w:r>
+        <w:t>ownload</w:t>
       </w:r>
       <w:r>
         <w:t xml:space="preserve"> </w:t>
@@ -3094,7 +3606,22 @@
         </w:numPr>
       </w:pPr>
       <w:r>
-        <w:t xml:space="preserve">Filter </w:t>
+        <w:t>Users</w:t>
+      </w:r>
+      <w:r>
+        <w:t xml:space="preserve"> may be able to </w:t>
+      </w:r>
+      <w:r>
+        <w:t>f</w:t>
+      </w:r>
+      <w:r>
+        <w:t>ilter</w:t>
+      </w:r>
+      <w:r>
+        <w:t xml:space="preserve"> a</w:t>
+      </w:r>
+      <w:r>
+        <w:t xml:space="preserve"> </w:t>
       </w:r>
       <w:r>
         <w:t>checklist</w:t>
@@ -3124,7 +3651,22 @@
         </w:numPr>
       </w:pPr>
       <w:r>
-        <w:t>Filter checklist by type of a piece</w:t>
+        <w:t>Users</w:t>
+      </w:r>
+      <w:r>
+        <w:t xml:space="preserve"> may be able to </w:t>
+      </w:r>
+      <w:r>
+        <w:t>f</w:t>
+      </w:r>
+      <w:r>
+        <w:t xml:space="preserve">ilter </w:t>
+      </w:r>
+      <w:r>
+        <w:t xml:space="preserve">a </w:t>
+      </w:r>
+      <w:r>
+        <w:t>checklist by type of a piece</w:t>
       </w:r>
     </w:p>
     <w:p>
@@ -3136,7 +3678,13 @@
         </w:numPr>
       </w:pPr>
       <w:r>
-        <w:t>Link to buy a missing piece from a Lego Set</w:t>
+        <w:t xml:space="preserve">The system may have </w:t>
+      </w:r>
+      <w:r>
+        <w:t>a l</w:t>
+      </w:r>
+      <w:r>
+        <w:t>ink to buy a missing piece from a Lego Set</w:t>
       </w:r>
     </w:p>
     <w:p>
@@ -3148,7 +3696,13 @@
         </w:numPr>
       </w:pPr>
       <w:r>
-        <w:t>Users can create an account</w:t>
+        <w:t xml:space="preserve">Users </w:t>
+      </w:r>
+      <w:r>
+        <w:t>may be able to</w:t>
+      </w:r>
+      <w:r>
+        <w:t xml:space="preserve"> create an account</w:t>
       </w:r>
     </w:p>
     <w:p>
@@ -3166,7 +3720,13 @@
         <w:t xml:space="preserve"> with an account</w:t>
       </w:r>
       <w:r>
-        <w:t xml:space="preserve"> can s</w:t>
+        <w:t xml:space="preserve"> </w:t>
+      </w:r>
+      <w:r>
+        <w:t xml:space="preserve">may be able to </w:t>
+      </w:r>
+      <w:r>
+        <w:t>s</w:t>
       </w:r>
       <w:r>
         <w:t xml:space="preserve">ave sets </w:t>
@@ -3239,7 +3799,13 @@
         </w:numPr>
       </w:pPr>
       <w:r>
-        <w:t xml:space="preserve">Users with an account can </w:t>
+        <w:t xml:space="preserve">Users with an account </w:t>
+      </w:r>
+      <w:r>
+        <w:t>could</w:t>
+      </w:r>
+      <w:r>
+        <w:t xml:space="preserve"> </w:t>
       </w:r>
       <w:r>
         <w:t xml:space="preserve">create </w:t>
@@ -3284,19 +3850,49 @@
         </w:numPr>
       </w:pPr>
       <w:r>
-        <w:t>Searchable s</w:t>
-      </w:r>
-      <w:r>
-        <w:t>et</w:t>
-      </w:r>
-      <w:r>
-        <w:t xml:space="preserve">s owned List and </w:t>
-      </w:r>
-      <w:r>
-        <w:t>favourites</w:t>
-      </w:r>
-      <w:r>
-        <w:t xml:space="preserve"> list, like the main search feature</w:t>
+        <w:t>Users could s</w:t>
+      </w:r>
+      <w:r>
+        <w:t>earch</w:t>
+      </w:r>
+      <w:r>
+        <w:t xml:space="preserve"> their</w:t>
+      </w:r>
+      <w:r>
+        <w:t xml:space="preserve"> </w:t>
+      </w:r>
+      <w:r>
+        <w:t>‘Sets Owned</w:t>
+      </w:r>
+      <w:r>
+        <w:t xml:space="preserve"> </w:t>
+      </w:r>
+      <w:r>
+        <w:t>L</w:t>
+      </w:r>
+      <w:r>
+        <w:t>ist</w:t>
+      </w:r>
+      <w:r>
+        <w:t>’</w:t>
+      </w:r>
+      <w:r>
+        <w:t xml:space="preserve"> and </w:t>
+      </w:r>
+      <w:r>
+        <w:t>other</w:t>
+      </w:r>
+      <w:r>
+        <w:t xml:space="preserve"> </w:t>
+      </w:r>
+      <w:r>
+        <w:t>list</w:t>
+      </w:r>
+      <w:r>
+        <w:t>s for Lego sets</w:t>
+      </w:r>
+      <w:r>
+        <w:t>, like the main search feature</w:t>
       </w:r>
     </w:p>
     <w:p>
@@ -3308,7 +3904,10 @@
         </w:numPr>
       </w:pPr>
       <w:r>
-        <w:t>There is also a mobile application</w:t>
+        <w:t>The system could also be</w:t>
+      </w:r>
+      <w:r>
+        <w:t xml:space="preserve"> a mobile application</w:t>
       </w:r>
     </w:p>
     <w:p>
@@ -3320,22 +3919,46 @@
         </w:numPr>
       </w:pPr>
       <w:r>
-        <w:t>Scan Lego pieces with phone camera</w:t>
-      </w:r>
-      <w:r>
-        <w:t>/webcam</w:t>
+        <w:t xml:space="preserve">Users </w:t>
+      </w:r>
+      <w:r>
+        <w:t>could</w:t>
+      </w:r>
+      <w:r>
+        <w:t xml:space="preserve"> s</w:t>
+      </w:r>
+      <w:r>
+        <w:t xml:space="preserve">can Lego pieces with </w:t>
+      </w:r>
+      <w:r>
+        <w:t xml:space="preserve">a </w:t>
+      </w:r>
+      <w:r>
+        <w:t>phone camera</w:t>
+      </w:r>
+      <w:r>
+        <w:t xml:space="preserve"> or </w:t>
+      </w:r>
+      <w:r>
+        <w:t>webcam</w:t>
       </w:r>
       <w:r>
         <w:t xml:space="preserve"> to check if </w:t>
       </w:r>
       <w:r>
-        <w:t>a piece</w:t>
+        <w:t>the</w:t>
+      </w:r>
+      <w:r>
+        <w:t xml:space="preserve"> piece</w:t>
       </w:r>
       <w:r>
         <w:t xml:space="preserve"> is in </w:t>
       </w:r>
       <w:r>
-        <w:t xml:space="preserve">the </w:t>
+        <w:t>a Lego</w:t>
+      </w:r>
+      <w:r>
+        <w:t xml:space="preserve"> </w:t>
       </w:r>
       <w:r>
         <w:t>list</w:t>
@@ -3392,29 +4015,20 @@
         </w:numPr>
       </w:pPr>
       <w:r>
-        <w:t xml:space="preserve">Import and export a checklist as </w:t>
+        <w:t xml:space="preserve">Users </w:t>
+      </w:r>
+      <w:r>
+        <w:t>could</w:t>
+      </w:r>
+      <w:r>
+        <w:t xml:space="preserve"> i</w:t>
+      </w:r>
+      <w:r>
+        <w:t xml:space="preserve">mport and export a checklist as </w:t>
       </w:r>
       <w:r>
         <w:t>XML</w:t>
       </w:r>
-      <w:r>
-        <w:t xml:space="preserve"> in the format of a Bricklink wanted list </w:t>
-      </w:r>
-      <w:r>
-        <w:fldChar w:fldCharType="begin"/>
-      </w:r>
-      <w:r>
-        <w:instrText xml:space="preserve"> REF _Ref88490730 \r \h </w:instrText>
-      </w:r>
-      <w:r>
-        <w:fldChar w:fldCharType="separate"/>
-      </w:r>
-      <w:r>
-        <w:t>[4]</w:t>
-      </w:r>
-      <w:r>
-        <w:fldChar w:fldCharType="end"/>
-      </w:r>
     </w:p>
     <w:p/>
     <w:p>
@@ -3423,14 +4037,10 @@
       </w:pPr>
       <w:bookmarkStart w:id="7" w:name="_Toc88311799"/>
       <w:r>
+        <w:lastRenderedPageBreak/>
         <w:t>Outline of Specification and Design</w:t>
       </w:r>
       <w:bookmarkEnd w:id="7"/>
-    </w:p>
-    <w:p>
-      <w:pPr>
-        <w:keepNext/>
-      </w:pPr>
     </w:p>
     <w:p>
       <w:pPr>
@@ -3441,10 +4051,10 @@
           <w:noProof/>
         </w:rPr>
         <w:drawing>
-          <wp:inline distT="0" distB="0" distL="0" distR="0" wp14:anchorId="04D3976F" wp14:editId="365E11D9">
-            <wp:extent cx="5788415" cy="2114550"/>
-            <wp:effectExtent l="0" t="0" r="3175" b="0"/>
-            <wp:docPr id="9" name="Picture 9" descr="Chart&#10;&#10;Description automatically generated with low confidence"/>
+          <wp:inline distT="0" distB="0" distL="0" distR="0" wp14:anchorId="04D3976F" wp14:editId="3E57AA45">
+            <wp:extent cx="5736566" cy="2134220"/>
+            <wp:effectExtent l="0" t="0" r="0" b="0"/>
+            <wp:docPr id="9" name="Picture 9"/>
             <wp:cNvGraphicFramePr>
               <a:graphicFrameLocks xmlns:a="http://schemas.openxmlformats.org/drawingml/2006/main" noChangeAspect="1"/>
             </wp:cNvGraphicFramePr>
@@ -3452,24 +4062,24 @@
               <a:graphicData uri="http://schemas.openxmlformats.org/drawingml/2006/picture">
                 <pic:pic xmlns:pic="http://schemas.openxmlformats.org/drawingml/2006/picture">
                   <pic:nvPicPr>
-                    <pic:cNvPr id="9" name="Picture 9" descr="Chart&#10;&#10;Description automatically generated with low confidence"/>
+                    <pic:cNvPr id="9" name="Picture 9"/>
                     <pic:cNvPicPr/>
                   </pic:nvPicPr>
                   <pic:blipFill rotWithShape="1">
-                    <a:blip r:embed="rId12" cstate="print">
+                    <a:blip r:embed="rId14">
                       <a:extLst>
                         <a:ext uri="{28A0092B-C50C-407E-A947-70E740481C1C}">
                           <a14:useLocalDpi xmlns:a14="http://schemas.microsoft.com/office/drawing/2010/main" val="0"/>
                         </a:ext>
                       </a:extLst>
                     </a:blip>
-                    <a:srcRect l="3406" t="14814" r="33359" b="52500"/>
+                    <a:srcRect l="3919" t="15089" r="34832" b="52670"/>
                     <a:stretch/>
                   </pic:blipFill>
                   <pic:spPr bwMode="auto">
                     <a:xfrm>
                       <a:off x="0" y="0"/>
-                      <a:ext cx="5812294" cy="2123273"/>
+                      <a:ext cx="5776802" cy="2149189"/>
                     </a:xfrm>
                     <a:prstGeom prst="rect">
                       <a:avLst/>
@@ -3497,16 +4107,32 @@
       <w:r>
         <w:t xml:space="preserve">Figure </w:t>
       </w:r>
-      <w:fldSimple w:instr=" SEQ Figure \* ARABIC ">
-        <w:r>
-          <w:rPr>
-            <w:noProof/>
-          </w:rPr>
-          <w:t>1</w:t>
-        </w:r>
-      </w:fldSimple>
-      <w:r>
-        <w:t xml:space="preserve"> - High</w:t>
+      <w:r>
+        <w:fldChar w:fldCharType="begin"/>
+      </w:r>
+      <w:r>
+        <w:instrText xml:space="preserve"> SEQ Figure \* ARABIC </w:instrText>
+      </w:r>
+      <w:r>
+        <w:fldChar w:fldCharType="separate"/>
+      </w:r>
+      <w:r>
+        <w:rPr>
+          <w:noProof/>
+        </w:rPr>
+        <w:t>1</w:t>
+      </w:r>
+      <w:r>
+        <w:fldChar w:fldCharType="end"/>
+      </w:r>
+      <w:r>
+        <w:t xml:space="preserve"> </w:t>
+      </w:r>
+      <w:r>
+        <w:t>–</w:t>
+      </w:r>
+      <w:r>
+        <w:t xml:space="preserve"> High</w:t>
       </w:r>
       <w:r>
         <w:t>-</w:t>
@@ -3515,9 +4141,234 @@
         <w:t>Level Architecture</w:t>
       </w:r>
     </w:p>
+    <w:p>
+      <w:r>
+        <w:t>Figure 1 above shows</w:t>
+      </w:r>
+      <w:r>
+        <w:t xml:space="preserve"> a high-level view of the</w:t>
+      </w:r>
+      <w:r>
+        <w:t xml:space="preserve"> Spring</w:t>
+      </w:r>
+      <w:r>
+        <w:t xml:space="preserve"> </w:t>
+      </w:r>
+      <w:r>
+        <w:t>MVC</w:t>
+      </w:r>
+      <w:r>
+        <w:t xml:space="preserve"> architecture that my website will use. </w:t>
+      </w:r>
+      <w:r>
+        <w:t>Where the view will be the JSP that is displayed to the users on the HTTP client (their web browser)</w:t>
+      </w:r>
+      <w:r>
+        <w:t xml:space="preserve">. When the user interacts with the </w:t>
+      </w:r>
+      <w:r>
+        <w:t>V</w:t>
+      </w:r>
+      <w:r>
+        <w:t>iew</w:t>
+      </w:r>
+      <w:r>
+        <w:t>,</w:t>
+      </w:r>
+      <w:r>
+        <w:t xml:space="preserve"> via the web browser,</w:t>
+      </w:r>
+      <w:r>
+        <w:t xml:space="preserve"> a </w:t>
+      </w:r>
+      <w:r>
+        <w:t xml:space="preserve">request is sent to the </w:t>
+      </w:r>
+      <w:r>
+        <w:t>Dispatcher Servlet</w:t>
+      </w:r>
+      <w:r>
+        <w:t xml:space="preserve">. Here the </w:t>
+      </w:r>
+      <w:r>
+        <w:t xml:space="preserve">Dispatcher </w:t>
+      </w:r>
+      <w:r>
+        <w:t>S</w:t>
+      </w:r>
+      <w:r>
+        <w:t>ervlet</w:t>
+      </w:r>
+      <w:r>
+        <w:t xml:space="preserve"> will use the Handler Mapping to match the request URL to the correct Cont</w:t>
+      </w:r>
+      <w:r>
+        <w:t>r</w:t>
+      </w:r>
+      <w:r>
+        <w:t>oller.</w:t>
+      </w:r>
+      <w:r>
+        <w:t xml:space="preserve"> </w:t>
+      </w:r>
+      <w:r>
+        <w:t xml:space="preserve">The controller </w:t>
+      </w:r>
+      <w:r>
+        <w:t xml:space="preserve">will then call </w:t>
+      </w:r>
+      <w:r>
+        <w:t>APIs</w:t>
+      </w:r>
+      <w:r>
+        <w:t xml:space="preserve"> </w:t>
+      </w:r>
+      <w:r>
+        <w:t>or interact with the SQL database</w:t>
+      </w:r>
+      <w:r>
+        <w:t xml:space="preserve"> as </w:t>
+      </w:r>
+      <w:r>
+        <w:t>collect and edit information as needed</w:t>
+      </w:r>
+      <w:r>
+        <w:t xml:space="preserve">, </w:t>
+      </w:r>
+      <w:r>
+        <w:t>it will then update attributes in</w:t>
+      </w:r>
+      <w:r>
+        <w:t xml:space="preserve"> Model</w:t>
+      </w:r>
+      <w:r>
+        <w:t>, before returning the name of the next View to the View Resolver</w:t>
+      </w:r>
+      <w:r>
+        <w:t xml:space="preserve">. </w:t>
+      </w:r>
+      <w:r>
+        <w:t xml:space="preserve">View Resolver, which </w:t>
+      </w:r>
+      <w:r>
+        <w:t xml:space="preserve">locates the </w:t>
+      </w:r>
+      <w:r>
+        <w:t xml:space="preserve">correct </w:t>
+      </w:r>
+      <w:r>
+        <w:t xml:space="preserve">View </w:t>
+      </w:r>
+      <w:r>
+        <w:t>add adds</w:t>
+      </w:r>
+      <w:r>
+        <w:t xml:space="preserve"> in the</w:t>
+      </w:r>
+      <w:r>
+        <w:t xml:space="preserve"> Model attributes</w:t>
+      </w:r>
+      <w:r>
+        <w:t xml:space="preserve">. This View </w:t>
+      </w:r>
+      <w:r>
+        <w:t>is then sent back to the HTTP client as a response.</w:t>
+      </w:r>
+    </w:p>
+    <w:p>
+      <w:pPr>
+        <w:keepNext/>
+      </w:pPr>
+      <w:r>
+        <w:rPr>
+          <w:noProof/>
+        </w:rPr>
+        <w:drawing>
+          <wp:inline distT="0" distB="0" distL="0" distR="0" wp14:anchorId="69BB7CE1" wp14:editId="6E5BFC34">
+            <wp:extent cx="5535744" cy="3364302"/>
+            <wp:effectExtent l="0" t="0" r="8255" b="7620"/>
+            <wp:docPr id="25" name="Picture 25" descr="Diagram&#10;&#10;Description automatically generated"/>
+            <wp:cNvGraphicFramePr>
+              <a:graphicFrameLocks xmlns:a="http://schemas.openxmlformats.org/drawingml/2006/main" noChangeAspect="1"/>
+            </wp:cNvGraphicFramePr>
+            <a:graphic xmlns:a="http://schemas.openxmlformats.org/drawingml/2006/main">
+              <a:graphicData uri="http://schemas.openxmlformats.org/drawingml/2006/picture">
+                <pic:pic xmlns:pic="http://schemas.openxmlformats.org/drawingml/2006/picture">
+                  <pic:nvPicPr>
+                    <pic:cNvPr id="25" name="Picture 25" descr="Diagram&#10;&#10;Description automatically generated"/>
+                    <pic:cNvPicPr/>
+                  </pic:nvPicPr>
+                  <pic:blipFill rotWithShape="1">
+                    <a:blip r:embed="rId15">
+                      <a:extLst>
+                        <a:ext uri="{28A0092B-C50C-407E-A947-70E740481C1C}">
+                          <a14:useLocalDpi xmlns:a14="http://schemas.microsoft.com/office/drawing/2010/main" val="0"/>
+                        </a:ext>
+                      </a:extLst>
+                    </a:blip>
+                    <a:srcRect l="8430" t="13493" r="14060" b="50108"/>
+                    <a:stretch/>
+                  </pic:blipFill>
+                  <pic:spPr bwMode="auto">
+                    <a:xfrm>
+                      <a:off x="0" y="0"/>
+                      <a:ext cx="5558849" cy="3378344"/>
+                    </a:xfrm>
+                    <a:prstGeom prst="rect">
+                      <a:avLst/>
+                    </a:prstGeom>
+                    <a:ln>
+                      <a:noFill/>
+                    </a:ln>
+                    <a:extLst>
+                      <a:ext uri="{53640926-AAD7-44D8-BBD7-CCE9431645EC}">
+                        <a14:shadowObscured xmlns:a14="http://schemas.microsoft.com/office/drawing/2010/main"/>
+                      </a:ext>
+                    </a:extLst>
+                  </pic:spPr>
+                </pic:pic>
+              </a:graphicData>
+            </a:graphic>
+          </wp:inline>
+        </w:drawing>
+      </w:r>
+    </w:p>
+    <w:p>
+      <w:pPr>
+        <w:pStyle w:val="Caption"/>
+      </w:pPr>
+      <w:r>
+        <w:t xml:space="preserve">Figure </w:t>
+      </w:r>
+      <w:r>
+        <w:fldChar w:fldCharType="begin"/>
+      </w:r>
+      <w:r>
+        <w:instrText xml:space="preserve"> SEQ Figure \* ARABIC </w:instrText>
+      </w:r>
+      <w:r>
+        <w:fldChar w:fldCharType="separate"/>
+      </w:r>
+      <w:r>
+        <w:rPr>
+          <w:noProof/>
+        </w:rPr>
+        <w:t>2</w:t>
+      </w:r>
+      <w:r>
+        <w:fldChar w:fldCharType="end"/>
+      </w:r>
+      <w:r>
+        <w:t xml:space="preserve"> </w:t>
+      </w:r>
+      <w:r>
+        <w:t>–</w:t>
+      </w:r>
+      <w:r>
+        <w:t xml:space="preserve"> ER Class Diagram</w:t>
+      </w:r>
+    </w:p>
     <w:p/>
-    <w:p/>
-    <w:p/>
     <w:p>
       <w:pPr>
         <w:pStyle w:val="Heading2"/>
@@ -3535,6 +4386,7 @@
     </w:p>
     <w:p>
       <w:r>
+        <w:lastRenderedPageBreak/>
         <w:t>Gantt charts</w:t>
       </w:r>
     </w:p>
@@ -3544,7 +4396,6 @@
       </w:pPr>
       <w:bookmarkStart w:id="9" w:name="_Toc88311801"/>
       <w:r>
-        <w:lastRenderedPageBreak/>
         <w:t>References</w:t>
       </w:r>
       <w:bookmarkEnd w:id="9"/>
@@ -3692,7 +4543,7 @@
         </w:rPr>
         <w:t xml:space="preserve">. [Online]. Available: </w:t>
       </w:r>
-      <w:hyperlink r:id="rId13" w:history="1">
+      <w:hyperlink r:id="rId16" w:history="1">
         <w:r>
           <w:rPr>
             <w:rStyle w:val="Hyperlink"/>
@@ -3924,7 +4775,7 @@
                     <pic:cNvPicPr/>
                   </pic:nvPicPr>
                   <pic:blipFill rotWithShape="1">
-                    <a:blip r:embed="rId14" cstate="print">
+                    <a:blip r:embed="rId17" cstate="print">
                       <a:extLst>
                         <a:ext uri="{28A0092B-C50C-407E-A947-70E740481C1C}">
                           <a14:useLocalDpi xmlns:a14="http://schemas.microsoft.com/office/drawing/2010/main" val="0"/>
@@ -3980,7 +4831,7 @@
                     <pic:cNvPicPr/>
                   </pic:nvPicPr>
                   <pic:blipFill>
-                    <a:blip r:embed="rId15" cstate="print">
+                    <a:blip r:embed="rId18" cstate="print">
                       <a:extLst>
                         <a:ext uri="{28A0092B-C50C-407E-A947-70E740481C1C}">
                           <a14:useLocalDpi xmlns:a14="http://schemas.microsoft.com/office/drawing/2010/main" val="0"/>
@@ -4027,7 +4878,7 @@
                     <pic:cNvPicPr/>
                   </pic:nvPicPr>
                   <pic:blipFill>
-                    <a:blip r:embed="rId16" cstate="print">
+                    <a:blip r:embed="rId19" cstate="print">
                       <a:extLst>
                         <a:ext uri="{28A0092B-C50C-407E-A947-70E740481C1C}">
                           <a14:useLocalDpi xmlns:a14="http://schemas.microsoft.com/office/drawing/2010/main" val="0"/>
@@ -4074,7 +4925,7 @@
                     <pic:cNvPicPr/>
                   </pic:nvPicPr>
                   <pic:blipFill rotWithShape="1">
-                    <a:blip r:embed="rId17" cstate="print">
+                    <a:blip r:embed="rId20" cstate="print">
                       <a:extLst>
                         <a:ext uri="{28A0092B-C50C-407E-A947-70E740481C1C}">
                           <a14:useLocalDpi xmlns:a14="http://schemas.microsoft.com/office/drawing/2010/main" val="0"/>
@@ -4211,7 +5062,7 @@
                           </pic:cNvPicPr>
                         </pic:nvPicPr>
                         <pic:blipFill>
-                          <a:blip r:embed="rId18" cstate="print">
+                          <a:blip r:embed="rId21" cstate="print">
                             <a:extLst>
                               <a:ext uri="{28A0092B-C50C-407E-A947-70E740481C1C}">
                                 <a14:useLocalDpi xmlns:a14="http://schemas.microsoft.com/office/drawing/2010/main" val="0"/>
@@ -4245,8 +5096,8 @@
           </mc:Choice>
           <mc:Fallback>
             <w:pict>
-              <v:group w14:anchorId="2E1E4F61" id="Group 18" o:spid="_x0000_s1031" style="width:451.3pt;height:251.1pt;mso-position-horizontal-relative:char;mso-position-vertical-relative:line" coordsize="57315,31887" o:gfxdata="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">
-                <v:shape id="_x0000_s1032" type="#_x0000_t202" style="position:absolute;left:1121;width:22796;height:3860;visibility:visible;mso-wrap-style:square;v-text-anchor:top" o:gfxdata="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" strokecolor="white [3212]">
+              <v:group w14:anchorId="2E1E4F61" id="Group 18" o:spid="_x0000_s1032" style="width:451.3pt;height:251.1pt;mso-position-horizontal-relative:char;mso-position-vertical-relative:line" coordsize="57315,31887" o:gfxdata="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">
+                <v:shape id="_x0000_s1033" type="#_x0000_t202" style="position:absolute;left:1121;width:22796;height:3860;visibility:visible;mso-wrap-style:square;v-text-anchor:top" o:gfxdata="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" strokecolor="white [3212]">
                   <v:textbox style="mso-fit-shape-to-text:t">
                     <w:txbxContent>
                       <w:p>
@@ -4279,8 +5130,8 @@
                   <v:path o:extrusionok="f" gradientshapeok="t" o:connecttype="rect"/>
                   <o:lock v:ext="edit" aspectratio="t"/>
                 </v:shapetype>
-                <v:shape id="Picture 17" o:spid="_x0000_s1033" type="#_x0000_t75" alt="Chart, histogram&#10;&#10;Description automatically generated" style="position:absolute;top:2760;width:57315;height:29127;visibility:visible;mso-wrap-style:square" o:gfxdata="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">
-                  <v:imagedata r:id="rId19" o:title="Chart, histogram&#10;&#10;Description automatically generated"/>
+                <v:shape id="Picture 17" o:spid="_x0000_s1034" type="#_x0000_t75" alt="Chart, histogram&#10;&#10;Description automatically generated" style="position:absolute;top:2760;width:57315;height:29127;visibility:visible;mso-wrap-style:square" o:gfxdata="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">
+                  <v:imagedata r:id="rId22" o:title="Chart, histogram&#10;&#10;Description automatically generated"/>
                 </v:shape>
                 <w10:anchorlock/>
               </v:group>
@@ -4312,7 +5163,7 @@
                     </pic:cNvPicPr>
                   </pic:nvPicPr>
                   <pic:blipFill>
-                    <a:blip r:embed="rId20" cstate="print">
+                    <a:blip r:embed="rId23" cstate="print">
                       <a:extLst>
                         <a:ext uri="{28A0092B-C50C-407E-A947-70E740481C1C}">
                           <a14:useLocalDpi xmlns:a14="http://schemas.microsoft.com/office/drawing/2010/main" val="0"/>
@@ -4352,10 +5203,9 @@
     <w:p>
       <w:pPr>
         <w:sectPr>
-          <w:footerReference w:type="default" r:id="rId21"/>
           <w:pgSz w:w="11906" w:h="16838"/>
           <w:pgMar w:top="1440" w:right="1440" w:bottom="1440" w:left="1440" w:header="708" w:footer="708" w:gutter="0"/>
-          <w:pgNumType w:start="0"/>
+          <w:pgNumType w:start="1"/>
           <w:cols w:space="708"/>
           <w:titlePg/>
           <w:docGrid w:linePitch="360"/>
@@ -4386,7 +5236,7 @@
                     </pic:cNvPicPr>
                   </pic:nvPicPr>
                   <pic:blipFill rotWithShape="1">
-                    <a:blip r:embed="rId22" cstate="print">
+                    <a:blip r:embed="rId24" cstate="print">
                       <a:extLst>
                         <a:ext uri="{28A0092B-C50C-407E-A947-70E740481C1C}">
                           <a14:useLocalDpi xmlns:a14="http://schemas.microsoft.com/office/drawing/2010/main" val="0"/>
@@ -4441,7 +5291,7 @@
                     <pic:cNvPicPr/>
                   </pic:nvPicPr>
                   <pic:blipFill>
-                    <a:blip r:embed="rId23"/>
+                    <a:blip r:embed="rId25"/>
                     <a:stretch>
                       <a:fillRect/>
                     </a:stretch>
@@ -4483,7 +5333,7 @@
                     </pic:cNvPicPr>
                   </pic:nvPicPr>
                   <pic:blipFill>
-                    <a:blip r:embed="rId24" cstate="print">
+                    <a:blip r:embed="rId26" cstate="print">
                       <a:extLst>
                         <a:ext uri="{28A0092B-C50C-407E-A947-70E740481C1C}">
                           <a14:useLocalDpi xmlns:a14="http://schemas.microsoft.com/office/drawing/2010/main" val="0"/>
@@ -4539,7 +5389,7 @@
                     </pic:cNvPicPr>
                   </pic:nvPicPr>
                   <pic:blipFill>
-                    <a:blip r:embed="rId25" cstate="print">
+                    <a:blip r:embed="rId27" cstate="print">
                       <a:extLst>
                         <a:ext uri="{28A0092B-C50C-407E-A947-70E740481C1C}">
                           <a14:useLocalDpi xmlns:a14="http://schemas.microsoft.com/office/drawing/2010/main" val="0"/>
@@ -4667,7 +5517,7 @@
           </mc:Choice>
           <mc:Fallback>
             <w:pict>
-              <v:shape w14:anchorId="7E7F95B9" id="Text Box 2" o:spid="_x0000_s1034" type="#_x0000_t202" style="width:451.3pt;height:20.25pt;visibility:visible;mso-wrap-style:square;mso-left-percent:-10001;mso-top-percent:-10001;mso-position-horizontal:absolute;mso-position-horizontal-relative:char;mso-position-vertical:absolute;mso-position-vertical-relative:line;mso-left-percent:-10001;mso-top-percent:-10001;v-text-anchor:top" o:gfxdata="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" strokecolor="white [3212]">
+              <v:shape w14:anchorId="7E7F95B9" id="Text Box 2" o:spid="_x0000_s1035" type="#_x0000_t202" style="width:451.3pt;height:20.25pt;visibility:visible;mso-wrap-style:square;mso-left-percent:-10001;mso-top-percent:-10001;mso-position-horizontal:absolute;mso-position-horizontal-relative:char;mso-position-vertical:absolute;mso-position-vertical-relative:line;mso-left-percent:-10001;mso-top-percent:-10001;v-text-anchor:top" o:gfxdata="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" strokecolor="white [3212]">
                 <v:textbox>
                   <w:txbxContent>
                     <w:p>
@@ -4679,8 +5529,20 @@
                           <w:szCs w:val="20"/>
                           <w:shd w:val="clear" w:color="auto" w:fill="FFFFFF"/>
                         </w:rPr>
-                        <w:t>6. How important would the following features be to you in a Digital Checklist for Pieces in a Lego Set ?</w:t>
+                        <w:t xml:space="preserve">6. How important would the following features be to you in a Digital Checklist for Pieces in a Lego </w:t>
                       </w:r>
+                      <w:proofErr w:type="gramStart"/>
+                      <w:r>
+                        <w:rPr>
+                          <w:rFonts w:ascii="Roboto" w:hAnsi="Roboto"/>
+                          <w:color w:val="000000"/>
+                          <w:sz w:val="20"/>
+                          <w:szCs w:val="20"/>
+                          <w:shd w:val="clear" w:color="auto" w:fill="FFFFFF"/>
+                        </w:rPr>
+                        <w:t>Set ?</w:t>
+                      </w:r>
+                      <w:proofErr w:type="gramEnd"/>
                     </w:p>
                   </w:txbxContent>
                 </v:textbox>
@@ -4709,115 +5571,6 @@
                 <pic:pic xmlns:pic="http://schemas.openxmlformats.org/drawingml/2006/picture">
                   <pic:nvPicPr>
                     <pic:cNvPr id="8" name="Picture 8" descr="Chart, pie chart&#10;&#10;Description automatically generated"/>
-                    <pic:cNvPicPr>
-                      <a:picLocks noChangeAspect="1" noChangeArrowheads="1"/>
-                    </pic:cNvPicPr>
-                  </pic:nvPicPr>
-                  <pic:blipFill>
-                    <a:blip r:embed="rId26">
-                      <a:extLst>
-                        <a:ext uri="{28A0092B-C50C-407E-A947-70E740481C1C}">
-                          <a14:useLocalDpi xmlns:a14="http://schemas.microsoft.com/office/drawing/2010/main" val="0"/>
-                        </a:ext>
-                      </a:extLst>
-                    </a:blip>
-                    <a:srcRect/>
-                    <a:stretch>
-                      <a:fillRect/>
-                    </a:stretch>
-                  </pic:blipFill>
-                  <pic:spPr bwMode="auto">
-                    <a:xfrm>
-                      <a:off x="0" y="0"/>
-                      <a:ext cx="5731510" cy="3543935"/>
-                    </a:xfrm>
-                    <a:prstGeom prst="rect">
-                      <a:avLst/>
-                    </a:prstGeom>
-                    <a:noFill/>
-                    <a:ln>
-                      <a:noFill/>
-                    </a:ln>
-                  </pic:spPr>
-                </pic:pic>
-              </a:graphicData>
-            </a:graphic>
-          </wp:inline>
-        </w:drawing>
-      </w:r>
-      <w:r>
-        <w:rPr>
-          <w:noProof/>
-        </w:rPr>
-        <w:drawing>
-          <wp:inline distT="0" distB="0" distL="0" distR="0" wp14:anchorId="5F352836" wp14:editId="61E6308B">
-            <wp:extent cx="5731510" cy="3543935"/>
-            <wp:effectExtent l="0" t="0" r="2540" b="0"/>
-            <wp:docPr id="10" name="Picture 10"/>
-            <wp:cNvGraphicFramePr>
-              <a:graphicFrameLocks xmlns:a="http://schemas.openxmlformats.org/drawingml/2006/main" noChangeAspect="1"/>
-            </wp:cNvGraphicFramePr>
-            <a:graphic xmlns:a="http://schemas.openxmlformats.org/drawingml/2006/main">
-              <a:graphicData uri="http://schemas.openxmlformats.org/drawingml/2006/picture">
-                <pic:pic xmlns:pic="http://schemas.openxmlformats.org/drawingml/2006/picture">
-                  <pic:nvPicPr>
-                    <pic:cNvPr id="0" name="Picture 12"/>
-                    <pic:cNvPicPr>
-                      <a:picLocks noChangeAspect="1" noChangeArrowheads="1"/>
-                    </pic:cNvPicPr>
-                  </pic:nvPicPr>
-                  <pic:blipFill>
-                    <a:blip r:embed="rId27">
-                      <a:extLst>
-                        <a:ext uri="{28A0092B-C50C-407E-A947-70E740481C1C}">
-                          <a14:useLocalDpi xmlns:a14="http://schemas.microsoft.com/office/drawing/2010/main" val="0"/>
-                        </a:ext>
-                      </a:extLst>
-                    </a:blip>
-                    <a:srcRect/>
-                    <a:stretch>
-                      <a:fillRect/>
-                    </a:stretch>
-                  </pic:blipFill>
-                  <pic:spPr bwMode="auto">
-                    <a:xfrm>
-                      <a:off x="0" y="0"/>
-                      <a:ext cx="5731510" cy="3543935"/>
-                    </a:xfrm>
-                    <a:prstGeom prst="rect">
-                      <a:avLst/>
-                    </a:prstGeom>
-                    <a:noFill/>
-                    <a:ln>
-                      <a:noFill/>
-                    </a:ln>
-                  </pic:spPr>
-                </pic:pic>
-              </a:graphicData>
-            </a:graphic>
-          </wp:inline>
-        </w:drawing>
-      </w:r>
-    </w:p>
-    <w:p>
-      <w:r>
-        <w:rPr>
-          <w:noProof/>
-        </w:rPr>
-        <w:lastRenderedPageBreak/>
-        <w:drawing>
-          <wp:inline distT="0" distB="0" distL="0" distR="0" wp14:anchorId="5BB13387" wp14:editId="79042E91">
-            <wp:extent cx="5731510" cy="3543935"/>
-            <wp:effectExtent l="0" t="0" r="2540" b="0"/>
-            <wp:docPr id="14" name="Picture 14" descr="Chart, pie chart&#10;&#10;Description automatically generated"/>
-            <wp:cNvGraphicFramePr>
-              <a:graphicFrameLocks xmlns:a="http://schemas.openxmlformats.org/drawingml/2006/main" noChangeAspect="1"/>
-            </wp:cNvGraphicFramePr>
-            <a:graphic xmlns:a="http://schemas.openxmlformats.org/drawingml/2006/main">
-              <a:graphicData uri="http://schemas.openxmlformats.org/drawingml/2006/picture">
-                <pic:pic xmlns:pic="http://schemas.openxmlformats.org/drawingml/2006/picture">
-                  <pic:nvPicPr>
-                    <pic:cNvPr id="14" name="Picture 14" descr="Chart, pie chart&#10;&#10;Description automatically generated"/>
                     <pic:cNvPicPr>
                       <a:picLocks noChangeAspect="1" noChangeArrowheads="1"/>
                     </pic:cNvPicPr>
@@ -4854,17 +5607,15 @@
           </wp:inline>
         </w:drawing>
       </w:r>
-    </w:p>
-    <w:p>
       <w:r>
         <w:rPr>
           <w:noProof/>
         </w:rPr>
         <w:drawing>
-          <wp:inline distT="0" distB="0" distL="0" distR="0" wp14:anchorId="55EE46F0" wp14:editId="4694EEA7">
+          <wp:inline distT="0" distB="0" distL="0" distR="0" wp14:anchorId="5F352836" wp14:editId="61E6308B">
             <wp:extent cx="5731510" cy="3543935"/>
             <wp:effectExtent l="0" t="0" r="2540" b="0"/>
-            <wp:docPr id="15" name="Picture 15" descr="Chart, pie chart&#10;&#10;Description automatically generated"/>
+            <wp:docPr id="10" name="Picture 10"/>
             <wp:cNvGraphicFramePr>
               <a:graphicFrameLocks xmlns:a="http://schemas.openxmlformats.org/drawingml/2006/main" noChangeAspect="1"/>
             </wp:cNvGraphicFramePr>
@@ -4872,7 +5623,7 @@
               <a:graphicData uri="http://schemas.openxmlformats.org/drawingml/2006/picture">
                 <pic:pic xmlns:pic="http://schemas.openxmlformats.org/drawingml/2006/picture">
                   <pic:nvPicPr>
-                    <pic:cNvPr id="15" name="Picture 15" descr="Chart, pie chart&#10;&#10;Description automatically generated"/>
+                    <pic:cNvPr id="0" name="Picture 12"/>
                     <pic:cNvPicPr>
                       <a:picLocks noChangeAspect="1" noChangeArrowheads="1"/>
                     </pic:cNvPicPr>
@@ -4917,10 +5668,10 @@
         </w:rPr>
         <w:lastRenderedPageBreak/>
         <w:drawing>
-          <wp:inline distT="0" distB="0" distL="0" distR="0" wp14:anchorId="0A0962CE" wp14:editId="6F8881FA">
+          <wp:inline distT="0" distB="0" distL="0" distR="0" wp14:anchorId="5BB13387" wp14:editId="79042E91">
             <wp:extent cx="5731510" cy="3543935"/>
             <wp:effectExtent l="0" t="0" r="2540" b="0"/>
-            <wp:docPr id="16" name="Picture 16" descr="Chart, pie chart&#10;&#10;Description automatically generated"/>
+            <wp:docPr id="14" name="Picture 14" descr="Chart, pie chart&#10;&#10;Description automatically generated"/>
             <wp:cNvGraphicFramePr>
               <a:graphicFrameLocks xmlns:a="http://schemas.openxmlformats.org/drawingml/2006/main" noChangeAspect="1"/>
             </wp:cNvGraphicFramePr>
@@ -4928,7 +5679,7 @@
               <a:graphicData uri="http://schemas.openxmlformats.org/drawingml/2006/picture">
                 <pic:pic xmlns:pic="http://schemas.openxmlformats.org/drawingml/2006/picture">
                   <pic:nvPicPr>
-                    <pic:cNvPr id="16" name="Picture 16" descr="Chart, pie chart&#10;&#10;Description automatically generated"/>
+                    <pic:cNvPr id="14" name="Picture 14" descr="Chart, pie chart&#10;&#10;Description automatically generated"/>
                     <pic:cNvPicPr>
                       <a:picLocks noChangeAspect="1" noChangeArrowheads="1"/>
                     </pic:cNvPicPr>
@@ -4966,17 +5717,16 @@
         </w:drawing>
       </w:r>
     </w:p>
-    <w:p/>
     <w:p>
       <w:r>
         <w:rPr>
           <w:noProof/>
         </w:rPr>
         <w:drawing>
-          <wp:inline distT="0" distB="0" distL="0" distR="0" wp14:anchorId="07E6AAA8" wp14:editId="0DE45F08">
+          <wp:inline distT="0" distB="0" distL="0" distR="0" wp14:anchorId="55EE46F0" wp14:editId="4694EEA7">
             <wp:extent cx="5731510" cy="3543935"/>
             <wp:effectExtent l="0" t="0" r="2540" b="0"/>
-            <wp:docPr id="7" name="Picture 7" descr="Chart, pie chart&#10;&#10;Description automatically generated"/>
+            <wp:docPr id="15" name="Picture 15" descr="Chart, pie chart&#10;&#10;Description automatically generated"/>
             <wp:cNvGraphicFramePr>
               <a:graphicFrameLocks xmlns:a="http://schemas.openxmlformats.org/drawingml/2006/main" noChangeAspect="1"/>
             </wp:cNvGraphicFramePr>
@@ -4984,7 +5734,7 @@
               <a:graphicData uri="http://schemas.openxmlformats.org/drawingml/2006/picture">
                 <pic:pic xmlns:pic="http://schemas.openxmlformats.org/drawingml/2006/picture">
                   <pic:nvPicPr>
-                    <pic:cNvPr id="7" name="Picture 7" descr="Chart, pie chart&#10;&#10;Description automatically generated"/>
+                    <pic:cNvPr id="15" name="Picture 15" descr="Chart, pie chart&#10;&#10;Description automatically generated"/>
                     <pic:cNvPicPr>
                       <a:picLocks noChangeAspect="1" noChangeArrowheads="1"/>
                     </pic:cNvPicPr>
@@ -5029,6 +5779,118 @@
         </w:rPr>
         <w:lastRenderedPageBreak/>
         <w:drawing>
+          <wp:inline distT="0" distB="0" distL="0" distR="0" wp14:anchorId="0A0962CE" wp14:editId="6F8881FA">
+            <wp:extent cx="5731510" cy="3543935"/>
+            <wp:effectExtent l="0" t="0" r="2540" b="0"/>
+            <wp:docPr id="16" name="Picture 16" descr="Chart, pie chart&#10;&#10;Description automatically generated"/>
+            <wp:cNvGraphicFramePr>
+              <a:graphicFrameLocks xmlns:a="http://schemas.openxmlformats.org/drawingml/2006/main" noChangeAspect="1"/>
+            </wp:cNvGraphicFramePr>
+            <a:graphic xmlns:a="http://schemas.openxmlformats.org/drawingml/2006/main">
+              <a:graphicData uri="http://schemas.openxmlformats.org/drawingml/2006/picture">
+                <pic:pic xmlns:pic="http://schemas.openxmlformats.org/drawingml/2006/picture">
+                  <pic:nvPicPr>
+                    <pic:cNvPr id="16" name="Picture 16" descr="Chart, pie chart&#10;&#10;Description automatically generated"/>
+                    <pic:cNvPicPr>
+                      <a:picLocks noChangeAspect="1" noChangeArrowheads="1"/>
+                    </pic:cNvPicPr>
+                  </pic:nvPicPr>
+                  <pic:blipFill>
+                    <a:blip r:embed="rId32">
+                      <a:extLst>
+                        <a:ext uri="{28A0092B-C50C-407E-A947-70E740481C1C}">
+                          <a14:useLocalDpi xmlns:a14="http://schemas.microsoft.com/office/drawing/2010/main" val="0"/>
+                        </a:ext>
+                      </a:extLst>
+                    </a:blip>
+                    <a:srcRect/>
+                    <a:stretch>
+                      <a:fillRect/>
+                    </a:stretch>
+                  </pic:blipFill>
+                  <pic:spPr bwMode="auto">
+                    <a:xfrm>
+                      <a:off x="0" y="0"/>
+                      <a:ext cx="5731510" cy="3543935"/>
+                    </a:xfrm>
+                    <a:prstGeom prst="rect">
+                      <a:avLst/>
+                    </a:prstGeom>
+                    <a:noFill/>
+                    <a:ln>
+                      <a:noFill/>
+                    </a:ln>
+                  </pic:spPr>
+                </pic:pic>
+              </a:graphicData>
+            </a:graphic>
+          </wp:inline>
+        </w:drawing>
+      </w:r>
+    </w:p>
+    <w:p/>
+    <w:p>
+      <w:r>
+        <w:rPr>
+          <w:noProof/>
+        </w:rPr>
+        <w:drawing>
+          <wp:inline distT="0" distB="0" distL="0" distR="0" wp14:anchorId="07E6AAA8" wp14:editId="0DE45F08">
+            <wp:extent cx="5731510" cy="3543935"/>
+            <wp:effectExtent l="0" t="0" r="2540" b="0"/>
+            <wp:docPr id="7" name="Picture 7" descr="Chart, pie chart&#10;&#10;Description automatically generated"/>
+            <wp:cNvGraphicFramePr>
+              <a:graphicFrameLocks xmlns:a="http://schemas.openxmlformats.org/drawingml/2006/main" noChangeAspect="1"/>
+            </wp:cNvGraphicFramePr>
+            <a:graphic xmlns:a="http://schemas.openxmlformats.org/drawingml/2006/main">
+              <a:graphicData uri="http://schemas.openxmlformats.org/drawingml/2006/picture">
+                <pic:pic xmlns:pic="http://schemas.openxmlformats.org/drawingml/2006/picture">
+                  <pic:nvPicPr>
+                    <pic:cNvPr id="7" name="Picture 7" descr="Chart, pie chart&#10;&#10;Description automatically generated"/>
+                    <pic:cNvPicPr>
+                      <a:picLocks noChangeAspect="1" noChangeArrowheads="1"/>
+                    </pic:cNvPicPr>
+                  </pic:nvPicPr>
+                  <pic:blipFill>
+                    <a:blip r:embed="rId33">
+                      <a:extLst>
+                        <a:ext uri="{28A0092B-C50C-407E-A947-70E740481C1C}">
+                          <a14:useLocalDpi xmlns:a14="http://schemas.microsoft.com/office/drawing/2010/main" val="0"/>
+                        </a:ext>
+                      </a:extLst>
+                    </a:blip>
+                    <a:srcRect/>
+                    <a:stretch>
+                      <a:fillRect/>
+                    </a:stretch>
+                  </pic:blipFill>
+                  <pic:spPr bwMode="auto">
+                    <a:xfrm>
+                      <a:off x="0" y="0"/>
+                      <a:ext cx="5731510" cy="3543935"/>
+                    </a:xfrm>
+                    <a:prstGeom prst="rect">
+                      <a:avLst/>
+                    </a:prstGeom>
+                    <a:noFill/>
+                    <a:ln>
+                      <a:noFill/>
+                    </a:ln>
+                  </pic:spPr>
+                </pic:pic>
+              </a:graphicData>
+            </a:graphic>
+          </wp:inline>
+        </w:drawing>
+      </w:r>
+    </w:p>
+    <w:p>
+      <w:r>
+        <w:rPr>
+          <w:noProof/>
+        </w:rPr>
+        <w:lastRenderedPageBreak/>
+        <w:drawing>
           <wp:inline distT="0" distB="0" distL="0" distR="0" wp14:anchorId="2718E2F5" wp14:editId="2E7ED30F">
             <wp:extent cx="5731510" cy="2167255"/>
             <wp:effectExtent l="0" t="0" r="2540" b="4445"/>
@@ -5044,7 +5906,7 @@
                     <pic:cNvPicPr/>
                   </pic:nvPicPr>
                   <pic:blipFill>
-                    <a:blip r:embed="rId32"/>
+                    <a:blip r:embed="rId34"/>
                     <a:stretch>
                       <a:fillRect/>
                     </a:stretch>
@@ -5155,6 +6017,66 @@
             <w:spacing w:val="60"/>
           </w:rPr>
           <w:t>Page</w:t>
+        </w:r>
+      </w:p>
+    </w:sdtContent>
+  </w:sdt>
+  <w:p>
+    <w:pPr>
+      <w:pStyle w:val="Footer"/>
+    </w:pPr>
+  </w:p>
+</w:ftr>
+</file>
+
+<file path=word/footer2.xml><?xml version="1.0" encoding="utf-8"?>
+<w:ftr xmlns:wpc="http://schemas.microsoft.com/office/word/2010/wordprocessingCanvas" xmlns:cx="http://schemas.microsoft.com/office/drawing/2014/chartex" xmlns:cx1="http://schemas.microsoft.com/office/drawing/2015/9/8/chartex" xmlns:cx2="http://schemas.microsoft.com/office/drawing/2015/10/21/chartex" xmlns:cx3="http://schemas.microsoft.com/office/drawing/2016/5/9/chartex" xmlns:cx4="http://schemas.microsoft.com/office/drawing/2016/5/10/chartex" xmlns:cx5="http://schemas.microsoft.com/office/drawing/2016/5/11/chartex" xmlns:cx6="http://schemas.microsoft.com/office/drawing/2016/5/12/chartex" xmlns:cx7="http://schemas.microsoft.com/office/drawing/2016/5/13/chartex" xmlns:cx8="http://schemas.microsoft.com/office/drawing/2016/5/14/chartex" xmlns:mc="http://schemas.openxmlformats.org/markup-compatibility/2006" xmlns:aink="http://schemas.microsoft.com/office/drawing/2016/ink" xmlns:am3d="http://schemas.microsoft.com/office/drawing/2017/model3d" xmlns:o="urn:schemas-microsoft-com:office:office" xmlns:r="http://schemas.openxmlformats.org/officeDocument/2006/relationships" xmlns:m="http://schemas.openxmlformats.org/officeDocument/2006/math" xmlns:v="urn:schemas-microsoft-com:vml" xmlns:wp14="http://schemas.microsoft.com/office/word/2010/wordprocessingDrawing" xmlns:wp="http://schemas.openxmlformats.org/drawingml/2006/wordprocessingDrawing" xmlns:w10="urn:schemas-microsoft-com:office:word" xmlns:w="http://schemas.openxmlformats.org/wordprocessingml/2006/main" xmlns:w14="http://schemas.microsoft.com/office/word/2010/wordml" xmlns:w15="http://schemas.microsoft.com/office/word/2012/wordml" xmlns:w16cex="http://schemas.microsoft.com/office/word/2018/wordml/cex" xmlns:w16cid="http://schemas.microsoft.com/office/word/2016/wordml/cid" xmlns:w16="http://schemas.microsoft.com/office/word/2018/wordml" xmlns:w16sdtdh="http://schemas.microsoft.com/office/word/2020/wordml/sdtdatahash" xmlns:w16se="http://schemas.microsoft.com/office/word/2015/wordml/symex" xmlns:wpg="http://schemas.microsoft.com/office/word/2010/wordprocessingGroup" xmlns:wpi="http://schemas.microsoft.com/office/word/2010/wordprocessingInk" xmlns:wne="http://schemas.microsoft.com/office/word/2006/wordml" xmlns:wps="http://schemas.microsoft.com/office/word/2010/wordprocessingShape" mc:Ignorable="w14 w15 w16se w16cid w16 w16cex w16sdtdh wp14">
+  <w:sdt>
+    <w:sdtPr>
+      <w:id w:val="-207334688"/>
+      <w:docPartObj>
+        <w:docPartGallery w:val="Page Numbers (Bottom of Page)"/>
+        <w:docPartUnique/>
+      </w:docPartObj>
+    </w:sdtPr>
+    <w:sdtEndPr>
+      <w:rPr>
+        <w:color w:val="7F7F7F" w:themeColor="background1" w:themeShade="7F"/>
+        <w:spacing w:val="60"/>
+      </w:rPr>
+    </w:sdtEndPr>
+    <w:sdtContent>
+      <w:p>
+        <w:pPr>
+          <w:pStyle w:val="Footer"/>
+          <w:pBdr>
+            <w:top w:val="single" w:sz="4" w:space="1" w:color="D9D9D9" w:themeColor="background1" w:themeShade="D9"/>
+          </w:pBdr>
+          <w:jc w:val="right"/>
+        </w:pPr>
+        <w:r>
+          <w:fldChar w:fldCharType="begin"/>
+        </w:r>
+        <w:r>
+          <w:instrText xml:space="preserve"> PAGE   \* MERGEFORMAT </w:instrText>
+        </w:r>
+        <w:r>
+          <w:fldChar w:fldCharType="separate"/>
+        </w:r>
+        <w:r>
+          <w:rPr>
+            <w:noProof/>
+          </w:rPr>
+          <w:t>2</w:t>
+        </w:r>
+        <w:r>
+          <w:rPr>
+            <w:noProof/>
+          </w:rPr>
+          <w:fldChar w:fldCharType="end"/>
+        </w:r>
+        <w:r>
+          <w:t xml:space="preserve"> </w:t>
         </w:r>
       </w:p>
     </w:sdtContent>
@@ -6656,6 +7578,7 @@
   <w:style w:type="paragraph" w:default="1" w:styleId="Normal">
     <w:name w:val="Normal"/>
     <w:qFormat/>
+    <w:rsid w:val="00F92CE9"/>
   </w:style>
   <w:style w:type="paragraph" w:styleId="Heading1">
     <w:name w:val="heading 1"/>
@@ -6737,7 +7660,6 @@
     <w:next w:val="Normal"/>
     <w:link w:val="Heading4Char"/>
     <w:uiPriority w:val="9"/>
-    <w:semiHidden/>
     <w:unhideWhenUsed/>
     <w:qFormat/>
     <w:rsid w:val="003D4E4D"/>
@@ -6761,7 +7683,6 @@
   <w:style w:type="character" w:default="1" w:styleId="DefaultParagraphFont">
     <w:name w:val="Default Paragraph Font"/>
     <w:uiPriority w:val="1"/>
-    <w:semiHidden/>
     <w:unhideWhenUsed/>
   </w:style>
   <w:style w:type="table" w:default="1" w:styleId="TableNormal">
@@ -6954,7 +7875,6 @@
     <w:basedOn w:val="DefaultParagraphFont"/>
     <w:link w:val="Heading4"/>
     <w:uiPriority w:val="9"/>
-    <w:semiHidden/>
     <w:rsid w:val="003D4E4D"/>
     <w:rPr>
       <w:rFonts w:asciiTheme="majorHAnsi" w:eastAsiaTheme="majorEastAsia" w:hAnsiTheme="majorHAnsi" w:cstheme="majorBidi"/>
@@ -7033,6 +7953,16 @@
       <w:color w:val="44546A" w:themeColor="text2"/>
       <w:sz w:val="18"/>
       <w:szCs w:val="18"/>
+    </w:rPr>
+  </w:style>
+  <w:style w:type="character" w:styleId="PlaceholderText">
+    <w:name w:val="Placeholder Text"/>
+    <w:basedOn w:val="DefaultParagraphFont"/>
+    <w:uiPriority w:val="99"/>
+    <w:semiHidden/>
+    <w:rsid w:val="00837056"/>
+    <w:rPr>
+      <w:color w:val="808080"/>
     </w:rPr>
   </w:style>
 </w:styles>
@@ -7335,7 +8265,7 @@
 
 <file path=customXml/item1.xml><?xml version="1.0" encoding="utf-8"?>
 <CoverPageProperties xmlns="http://schemas.microsoft.com/office/2006/coverPageProps">
-  <PublishDate>2021</PublishDate>
+  <PublishDate>2021-11-01T00:00:00</PublishDate>
   <Abstract/>
   <CompanyAddress/>
   <CompanyPhone/>

</xml_diff>